<commit_message>
changed html + markdown + tex
</commit_message>
<xml_diff>
--- a/docs/Co-Site-Glossar.docx
+++ b/docs/Co-Site-Glossar.docx
@@ -141,7 +141,7 @@
       </w:r>
     </w:p>
     <w:bookmarkEnd w:id="22"/>
-    <w:bookmarkStart w:id="23" w:name="co-site"/>
+    <w:bookmarkStart w:id="32" w:name="co-site"/>
     <w:p>
       <w:pPr>
         <w:pStyle w:val="berschrift1"/>
@@ -150,2559 +150,1015 @@
         <w:t xml:space="preserve">Co-Site</w:t>
       </w:r>
     </w:p>
-    <w:tbl>
-      <w:tblPr>
-        <w:tblStyle w:val="Table"/>
-        <w:tblW w:type="pct" w:w="5000"/>
-        <w:tblLayout w:type="fixed"/>
-        <w:tblLook w:firstRow="1" w:lastRow="0" w:firstColumn="0" w:lastColumn="0" w:noHBand="0" w:noVBand="0" w:val="0020"/>
-      </w:tblPr>
-      <w:tblGrid>
-        <w:gridCol w:w="1980"/>
-        <w:gridCol w:w="1980"/>
-        <w:gridCol w:w="1980"/>
-        <w:gridCol w:w="1980"/>
-      </w:tblGrid>
-      <w:tr>
-        <w:trPr>
-          <w:tblHeader w:val="on"/>
-        </w:trPr>
-        <w:tc>
-          <w:tcPr/>
-          <w:p>
-            <w:pPr>
-              <w:pStyle w:val="Compact"/>
-              <w:jc w:val="left"/>
-            </w:pPr>
-            <w:r>
-              <w:t xml:space="preserve">ID</w:t>
-            </w:r>
-          </w:p>
-        </w:tc>
-        <w:tc>
-          <w:tcPr/>
-          <w:p>
-            <w:pPr>
-              <w:pStyle w:val="Compact"/>
-              <w:jc w:val="left"/>
-            </w:pPr>
-            <w:r>
-              <w:t xml:space="preserve">Begriff</w:t>
-            </w:r>
-          </w:p>
-        </w:tc>
-        <w:tc>
-          <w:tcPr/>
-          <w:p>
-            <w:pPr>
-              <w:pStyle w:val="Compact"/>
-              <w:jc w:val="left"/>
-            </w:pPr>
-            <w:r>
-              <w:t xml:space="preserve">Definition</w:t>
-            </w:r>
-          </w:p>
-        </w:tc>
-        <w:tc>
-          <w:tcPr/>
-          <w:p>
-            <w:pPr>
-              <w:pStyle w:val="Compact"/>
-              <w:jc w:val="left"/>
-            </w:pPr>
-            <w:r>
-              <w:t xml:space="preserve">Unterkategorie von</w:t>
-            </w:r>
-          </w:p>
-        </w:tc>
-      </w:tr>
-      <w:tr>
-        <w:tc>
-          <w:tcPr/>
-          <w:p>
-            <w:pPr>
-              <w:pStyle w:val="Compact"/>
-              <w:jc w:val="left"/>
-            </w:pPr>
-            <w:r>
-              <w:t xml:space="preserve">Item:Q10</w:t>
-            </w:r>
-          </w:p>
-        </w:tc>
-        <w:tc>
-          <w:tcPr/>
-          <w:p>
-            <w:pPr>
-              <w:pStyle w:val="Compact"/>
-              <w:jc w:val="left"/>
-            </w:pPr>
-            <w:r>
-              <w:t xml:space="preserve">low confidence</w:t>
-            </w:r>
-          </w:p>
-        </w:tc>
-        <w:tc>
-          <w:tcPr/>
-          <w:p>
-            <w:pPr>
-              <w:pStyle w:val="Compact"/>
-              <w:jc w:val="left"/>
-            </w:pPr>
-            <w:r>
-              <w:t xml:space="preserve">Each finding is grounded in an evaluation of underlying evidence and agreement. The IPCC calibrated language uses five qualifiers to express a level of confidence (very low, low, medium, high and very high )</w:t>
-            </w:r>
-          </w:p>
-        </w:tc>
-        <w:tc>
-          <w:tcPr/>
-          <w:p>
-            <w:pPr>
-              <w:pStyle w:val="Compact"/>
-              <w:jc w:val="left"/>
-            </w:pPr>
-            <w:r>
-              <w:t xml:space="preserve">qualifiers</w:t>
-            </w:r>
-          </w:p>
-        </w:tc>
-      </w:tr>
-      <w:tr>
-        <w:tc>
-          <w:tcPr/>
-          <w:p>
-            <w:pPr>
-              <w:pStyle w:val="Compact"/>
-              <w:jc w:val="left"/>
-            </w:pPr>
-            <w:r>
-              <w:t xml:space="preserve">Item:Q100</w:t>
-            </w:r>
-          </w:p>
-        </w:tc>
-        <w:tc>
-          <w:tcPr/>
-          <w:p>
-            <w:pPr>
-              <w:pStyle w:val="Compact"/>
-              <w:jc w:val="left"/>
-            </w:pPr>
-            <w:r>
-              <w:t xml:space="preserve">baseline/reference</w:t>
-            </w:r>
-          </w:p>
-        </w:tc>
-        <w:tc>
-          <w:tcPr/>
-          <w:p>
-            <w:pPr>
-              <w:pStyle w:val="Compact"/>
-              <w:jc w:val="left"/>
-            </w:pPr>
-            <w:r>
-              <w:t xml:space="preserve">The reference point or period against which changes are measured, providing a baseline for analysis.</w:t>
-            </w:r>
-          </w:p>
-        </w:tc>
-        <w:tc>
-          <w:tcPr/>
-          <w:p>
-            <w:pPr>
-              <w:pStyle w:val="Compact"/>
-              <w:jc w:val="left"/>
-            </w:pPr>
-            <w:r>
-              <w:t xml:space="preserve">terms</w:t>
-            </w:r>
-          </w:p>
-        </w:tc>
-      </w:tr>
-      <w:tr>
-        <w:tc>
-          <w:tcPr/>
-          <w:p>
-            <w:pPr>
-              <w:pStyle w:val="Compact"/>
-              <w:jc w:val="left"/>
-            </w:pPr>
-            <w:r>
-              <w:t xml:space="preserve">Item:Q1000</w:t>
-            </w:r>
-          </w:p>
-        </w:tc>
-        <w:tc>
-          <w:tcPr/>
-          <w:p>
-            <w:pPr>
-              <w:pStyle w:val="Compact"/>
-              <w:jc w:val="left"/>
-            </w:pPr>
-            <w:r>
-              <w:t xml:space="preserve">AOGCM</w:t>
-            </w:r>
-          </w:p>
-        </w:tc>
-        <w:tc>
-          <w:tcPr/>
-          <w:p>
-            <w:pPr>
-              <w:pStyle w:val="Compact"/>
-              <w:jc w:val="left"/>
-            </w:pPr>
-            <w:r>
-              <w:t xml:space="preserve">Atmosphere-Ocean General Circulation Model</w:t>
-            </w:r>
-          </w:p>
-        </w:tc>
-        <w:tc>
-          <w:tcPr/>
-          <w:p>
-            <w:pPr>
-              <w:pStyle w:val="Compact"/>
-              <w:jc w:val="left"/>
-            </w:pPr>
-            <w:r>
-              <w:t xml:space="preserve">acronyms</w:t>
-            </w:r>
-          </w:p>
-        </w:tc>
-      </w:tr>
-      <w:tr>
-        <w:tc>
-          <w:tcPr/>
-          <w:p>
-            <w:pPr>
-              <w:pStyle w:val="Compact"/>
-              <w:jc w:val="left"/>
-            </w:pPr>
-            <w:r>
-              <w:t xml:space="preserve">Item:Q1001</w:t>
-            </w:r>
-          </w:p>
-        </w:tc>
-        <w:tc>
-          <w:tcPr/>
-          <w:p>
-            <w:pPr>
-              <w:pStyle w:val="Compact"/>
-              <w:jc w:val="left"/>
-            </w:pPr>
-            <w:r>
-              <w:t xml:space="preserve">AOSIS</w:t>
-            </w:r>
-          </w:p>
-        </w:tc>
-        <w:tc>
-          <w:tcPr/>
-          <w:p>
-            <w:pPr>
-              <w:pStyle w:val="Compact"/>
-              <w:jc w:val="left"/>
-            </w:pPr>
-            <w:r>
-              <w:t xml:space="preserve">Alliance of Small Island States</w:t>
-            </w:r>
-          </w:p>
-        </w:tc>
-        <w:tc>
-          <w:tcPr/>
-          <w:p>
-            <w:pPr>
-              <w:pStyle w:val="Compact"/>
-              <w:jc w:val="left"/>
-            </w:pPr>
-            <w:r>
-              <w:t xml:space="preserve">acronyms</w:t>
-            </w:r>
-          </w:p>
-        </w:tc>
-      </w:tr>
-      <w:tr>
-        <w:tc>
-          <w:tcPr/>
-          <w:p>
-            <w:pPr>
-              <w:pStyle w:val="Compact"/>
-              <w:jc w:val="left"/>
-            </w:pPr>
-            <w:r>
-              <w:t xml:space="preserve">Item:Q1002</w:t>
-            </w:r>
-          </w:p>
-        </w:tc>
-        <w:tc>
-          <w:tcPr/>
-          <w:p>
-            <w:pPr>
-              <w:pStyle w:val="Compact"/>
-              <w:jc w:val="left"/>
-            </w:pPr>
-            <w:r>
-              <w:t xml:space="preserve">APEC</w:t>
-            </w:r>
-          </w:p>
-        </w:tc>
-        <w:tc>
-          <w:tcPr/>
-          <w:p>
-            <w:pPr>
-              <w:pStyle w:val="Compact"/>
-              <w:jc w:val="left"/>
-            </w:pPr>
-            <w:r>
-              <w:t xml:space="preserve">Asia-Pacific Economic Cooperation</w:t>
-            </w:r>
-          </w:p>
-        </w:tc>
-        <w:tc>
-          <w:tcPr/>
-          <w:p>
-            <w:pPr>
-              <w:pStyle w:val="Compact"/>
-              <w:jc w:val="left"/>
-            </w:pPr>
-            <w:r>
-              <w:t xml:space="preserve">acronyms</w:t>
-            </w:r>
-          </w:p>
-        </w:tc>
-      </w:tr>
-      <w:tr>
-        <w:tc>
-          <w:tcPr/>
-          <w:p>
-            <w:pPr>
-              <w:pStyle w:val="Compact"/>
-              <w:jc w:val="left"/>
-            </w:pPr>
-            <w:r>
-              <w:t xml:space="preserve">Item:Q1003</w:t>
-            </w:r>
-          </w:p>
-        </w:tc>
-        <w:tc>
-          <w:tcPr/>
-          <w:p>
-            <w:pPr>
-              <w:pStyle w:val="Compact"/>
-              <w:jc w:val="left"/>
-            </w:pPr>
-            <w:r>
-              <w:t xml:space="preserve">APP</w:t>
-            </w:r>
-          </w:p>
-        </w:tc>
-        <w:tc>
-          <w:tcPr/>
-          <w:p>
-            <w:pPr>
-              <w:pStyle w:val="Compact"/>
-              <w:jc w:val="left"/>
-            </w:pPr>
-            <w:r>
-              <w:t xml:space="preserve">Agricultural Adaptation and Perception</w:t>
-            </w:r>
-          </w:p>
-        </w:tc>
-        <w:tc>
-          <w:tcPr/>
-          <w:p>
-            <w:pPr>
-              <w:pStyle w:val="Compact"/>
-              <w:jc w:val="left"/>
-            </w:pPr>
-            <w:r>
-              <w:t xml:space="preserve">acronyms</w:t>
-            </w:r>
-          </w:p>
-        </w:tc>
-      </w:tr>
-      <w:tr>
-        <w:tc>
-          <w:tcPr/>
-          <w:p>
-            <w:pPr>
-              <w:pStyle w:val="Compact"/>
-              <w:jc w:val="left"/>
-            </w:pPr>
-            <w:r>
-              <w:t xml:space="preserve">Item:Q1004</w:t>
-            </w:r>
-          </w:p>
-        </w:tc>
-        <w:tc>
-          <w:tcPr/>
-          <w:p>
-            <w:pPr>
-              <w:pStyle w:val="Compact"/>
-              <w:jc w:val="left"/>
-            </w:pPr>
-            <w:r>
-              <w:t xml:space="preserve">APRA</w:t>
-            </w:r>
-          </w:p>
-        </w:tc>
-        <w:tc>
-          <w:tcPr/>
-          <w:p>
-            <w:pPr>
-              <w:pStyle w:val="Compact"/>
-              <w:jc w:val="left"/>
-            </w:pPr>
-            <w:r>
-              <w:t xml:space="preserve">Australian Prudential Regulation Authority</w:t>
-            </w:r>
-          </w:p>
-        </w:tc>
-        <w:tc>
-          <w:tcPr/>
-          <w:p>
-            <w:pPr>
-              <w:pStyle w:val="Compact"/>
-              <w:jc w:val="left"/>
-            </w:pPr>
-            <w:r>
-              <w:t xml:space="preserve">acronyms</w:t>
-            </w:r>
-          </w:p>
-        </w:tc>
-      </w:tr>
-      <w:tr>
-        <w:tc>
-          <w:tcPr/>
-          <w:p>
-            <w:pPr>
-              <w:pStyle w:val="Compact"/>
-              <w:jc w:val="left"/>
-            </w:pPr>
-            <w:r>
-              <w:t xml:space="preserve">Item:Q1005</w:t>
-            </w:r>
-          </w:p>
-        </w:tc>
-        <w:tc>
-          <w:tcPr/>
-          <w:p>
-            <w:pPr>
-              <w:pStyle w:val="Compact"/>
-              <w:jc w:val="left"/>
-            </w:pPr>
-            <w:r>
-              <w:t xml:space="preserve">AQ</w:t>
-            </w:r>
-          </w:p>
-        </w:tc>
-        <w:tc>
-          <w:tcPr/>
-          <w:p>
-            <w:pPr>
-              <w:pStyle w:val="Compact"/>
-              <w:jc w:val="left"/>
-            </w:pPr>
-            <w:r>
-              <w:t xml:space="preserve">air quality</w:t>
-            </w:r>
-          </w:p>
-        </w:tc>
-        <w:tc>
-          <w:tcPr/>
-          <w:p>
-            <w:pPr>
-              <w:pStyle w:val="Compact"/>
-              <w:jc w:val="left"/>
-            </w:pPr>
-            <w:r>
-              <w:t xml:space="preserve">acronyms</w:t>
-            </w:r>
-          </w:p>
-        </w:tc>
-      </w:tr>
-      <w:tr>
-        <w:tc>
-          <w:tcPr/>
-          <w:p>
-            <w:pPr>
-              <w:pStyle w:val="Compact"/>
-              <w:jc w:val="left"/>
-            </w:pPr>
-            <w:r>
-              <w:t xml:space="preserve">Item:Q1006</w:t>
-            </w:r>
-          </w:p>
-        </w:tc>
-        <w:tc>
-          <w:tcPr/>
-          <w:p>
-            <w:pPr>
-              <w:pStyle w:val="Compact"/>
-              <w:jc w:val="left"/>
-            </w:pPr>
-            <w:r>
-              <w:t xml:space="preserve">AR4</w:t>
-            </w:r>
-          </w:p>
-        </w:tc>
-        <w:tc>
-          <w:tcPr/>
-          <w:p>
-            <w:pPr>
-              <w:pStyle w:val="Compact"/>
-              <w:jc w:val="left"/>
-            </w:pPr>
-            <w:r>
-              <w:t xml:space="preserve">Fourth Assessment Report of the Intergovernmental Panel on Climate Change</w:t>
-            </w:r>
-          </w:p>
-        </w:tc>
-        <w:tc>
-          <w:tcPr/>
-          <w:p>
-            <w:pPr>
-              <w:pStyle w:val="Compact"/>
-              <w:jc w:val="left"/>
-            </w:pPr>
-            <w:r>
-              <w:t xml:space="preserve">acronyms</w:t>
-            </w:r>
-          </w:p>
-        </w:tc>
-      </w:tr>
-      <w:tr>
-        <w:tc>
-          <w:tcPr/>
-          <w:p>
-            <w:pPr>
-              <w:pStyle w:val="Compact"/>
-              <w:jc w:val="left"/>
-            </w:pPr>
-            <w:r>
-              <w:t xml:space="preserve">Item:Q1007</w:t>
-            </w:r>
-          </w:p>
-        </w:tc>
-        <w:tc>
-          <w:tcPr/>
-          <w:p>
-            <w:pPr>
-              <w:pStyle w:val="Compact"/>
-              <w:jc w:val="left"/>
-            </w:pPr>
-            <w:r>
-              <w:t xml:space="preserve">AR5</w:t>
-            </w:r>
-          </w:p>
-        </w:tc>
-        <w:tc>
-          <w:tcPr/>
-          <w:p>
-            <w:pPr>
-              <w:pStyle w:val="Compact"/>
-              <w:jc w:val="left"/>
-            </w:pPr>
-            <w:r>
-              <w:t xml:space="preserve">Fifth Assessment Report of the Intergovernmental Panel on Climate Change</w:t>
-            </w:r>
-          </w:p>
-        </w:tc>
-        <w:tc>
-          <w:tcPr/>
-          <w:p>
-            <w:pPr>
-              <w:pStyle w:val="Compact"/>
-              <w:jc w:val="left"/>
-            </w:pPr>
-            <w:r>
-              <w:t xml:space="preserve">acronyms</w:t>
-            </w:r>
-          </w:p>
-        </w:tc>
-      </w:tr>
-      <w:tr>
-        <w:tc>
-          <w:tcPr/>
-          <w:p>
-            <w:pPr>
-              <w:pStyle w:val="Compact"/>
-              <w:jc w:val="left"/>
-            </w:pPr>
-            <w:r>
-              <w:t xml:space="preserve">Item:Q1008</w:t>
-            </w:r>
-          </w:p>
-        </w:tc>
-        <w:tc>
-          <w:tcPr/>
-          <w:p>
-            <w:pPr>
-              <w:pStyle w:val="Compact"/>
-              <w:jc w:val="left"/>
-            </w:pPr>
-            <w:r>
-              <w:t xml:space="preserve">AR6</w:t>
-            </w:r>
-          </w:p>
-        </w:tc>
-        <w:tc>
-          <w:tcPr/>
-          <w:p>
-            <w:pPr>
-              <w:pStyle w:val="Compact"/>
-              <w:jc w:val="left"/>
-            </w:pPr>
-            <w:r>
-              <w:t xml:space="preserve">Sixth Assessment Report of the Intergovernmental Panel on Climate Change</w:t>
-            </w:r>
-          </w:p>
-        </w:tc>
-        <w:tc>
-          <w:tcPr/>
-          <w:p>
-            <w:pPr>
-              <w:pStyle w:val="Compact"/>
-              <w:jc w:val="left"/>
-            </w:pPr>
-            <w:r>
-              <w:t xml:space="preserve">acronyms</w:t>
-            </w:r>
-          </w:p>
-        </w:tc>
-      </w:tr>
-      <w:tr>
-        <w:tc>
-          <w:tcPr/>
-          <w:p>
-            <w:pPr>
-              <w:pStyle w:val="Compact"/>
-              <w:jc w:val="left"/>
-            </w:pPr>
-            <w:r>
-              <w:t xml:space="preserve">Item:Q1009</w:t>
-            </w:r>
-          </w:p>
-        </w:tc>
-        <w:tc>
-          <w:tcPr/>
-          <w:p>
-            <w:pPr>
-              <w:pStyle w:val="Compact"/>
-              <w:jc w:val="left"/>
-            </w:pPr>
-            <w:r>
-              <w:t xml:space="preserve">AR7</w:t>
-            </w:r>
-          </w:p>
-        </w:tc>
-        <w:tc>
-          <w:tcPr/>
-          <w:p>
-            <w:pPr>
-              <w:pStyle w:val="Compact"/>
-              <w:jc w:val="left"/>
-            </w:pPr>
-            <w:r>
-              <w:t xml:space="preserve">Seventh Assessment Cycle of the Intergovernmental Panel on Climate Change</w:t>
-            </w:r>
-          </w:p>
-        </w:tc>
-        <w:tc>
-          <w:tcPr/>
-          <w:p>
-            <w:pPr>
-              <w:pStyle w:val="Compact"/>
-              <w:jc w:val="left"/>
-            </w:pPr>
-            <w:r>
-              <w:t xml:space="preserve">acronyms</w:t>
-            </w:r>
-          </w:p>
-        </w:tc>
-      </w:tr>
-      <w:tr>
-        <w:tc>
-          <w:tcPr/>
-          <w:p>
-            <w:pPr>
-              <w:pStyle w:val="Compact"/>
-              <w:jc w:val="left"/>
-            </w:pPr>
-            <w:r>
-              <w:t xml:space="preserve">Item:Q101</w:t>
-            </w:r>
-          </w:p>
-        </w:tc>
-        <w:tc>
-          <w:tcPr/>
-          <w:p>
-            <w:pPr>
-              <w:pStyle w:val="Compact"/>
-              <w:jc w:val="left"/>
-            </w:pPr>
-            <w:r>
-              <w:t xml:space="preserve">baseline scenario</w:t>
-            </w:r>
-          </w:p>
-        </w:tc>
-        <w:tc>
-          <w:tcPr/>
-          <w:p>
-            <w:pPr>
-              <w:pStyle w:val="Compact"/>
-              <w:jc w:val="left"/>
-            </w:pPr>
-            <w:r>
-              <w:t xml:space="preserve">A hypothetical scenario used as a benchmark to assess the impact of potential changes or interventions.</w:t>
-            </w:r>
-          </w:p>
-        </w:tc>
-        <w:tc>
-          <w:tcPr/>
-          <w:p>
-            <w:pPr>
-              <w:pStyle w:val="Compact"/>
-            </w:pPr>
-          </w:p>
-        </w:tc>
-      </w:tr>
-      <w:tr>
-        <w:tc>
-          <w:tcPr/>
-          <w:p>
-            <w:pPr>
-              <w:pStyle w:val="Compact"/>
-              <w:jc w:val="left"/>
-            </w:pPr>
-            <w:r>
-              <w:t xml:space="preserve">Item:Q1010</w:t>
-            </w:r>
-          </w:p>
-        </w:tc>
-        <w:tc>
-          <w:tcPr/>
-          <w:p>
-            <w:pPr>
-              <w:pStyle w:val="Compact"/>
-              <w:jc w:val="left"/>
-            </w:pPr>
-            <w:r>
-              <w:t xml:space="preserve">ARA</w:t>
-            </w:r>
-          </w:p>
-        </w:tc>
-        <w:tc>
-          <w:tcPr/>
-          <w:p>
-            <w:pPr>
-              <w:pStyle w:val="Compact"/>
-              <w:jc w:val="left"/>
-            </w:pPr>
-            <w:r>
-              <w:t xml:space="preserve">Arab Region of Asia</w:t>
-            </w:r>
-          </w:p>
-        </w:tc>
-        <w:tc>
-          <w:tcPr/>
-          <w:p>
-            <w:pPr>
-              <w:pStyle w:val="Compact"/>
-              <w:jc w:val="left"/>
-            </w:pPr>
-            <w:r>
-              <w:t xml:space="preserve">acronyms</w:t>
-            </w:r>
-          </w:p>
-        </w:tc>
-      </w:tr>
-      <w:tr>
-        <w:tc>
-          <w:tcPr/>
-          <w:p>
-            <w:pPr>
-              <w:pStyle w:val="Compact"/>
-              <w:jc w:val="left"/>
-            </w:pPr>
-            <w:r>
-              <w:t xml:space="preserve">Item:Q1011</w:t>
-            </w:r>
-          </w:p>
-        </w:tc>
-        <w:tc>
-          <w:tcPr/>
-          <w:p>
-            <w:pPr>
-              <w:pStyle w:val="Compact"/>
-              <w:jc w:val="left"/>
-            </w:pPr>
-            <w:r>
-              <w:t xml:space="preserve">ARC</w:t>
-            </w:r>
-          </w:p>
-        </w:tc>
-        <w:tc>
-          <w:tcPr/>
-          <w:p>
-            <w:pPr>
-              <w:pStyle w:val="Compact"/>
-              <w:jc w:val="left"/>
-            </w:pPr>
-            <w:r>
-              <w:t xml:space="preserve">African Risk Capacity</w:t>
-            </w:r>
-          </w:p>
-        </w:tc>
-        <w:tc>
-          <w:tcPr/>
-          <w:p>
-            <w:pPr>
-              <w:pStyle w:val="Compact"/>
-              <w:jc w:val="left"/>
-            </w:pPr>
-            <w:r>
-              <w:t xml:space="preserve">acronyms</w:t>
-            </w:r>
-          </w:p>
-        </w:tc>
-      </w:tr>
-      <w:tr>
-        <w:tc>
-          <w:tcPr/>
-          <w:p>
-            <w:pPr>
-              <w:pStyle w:val="Compact"/>
-              <w:jc w:val="left"/>
-            </w:pPr>
-            <w:r>
-              <w:t xml:space="preserve">Item:Q1012</w:t>
-            </w:r>
-          </w:p>
-        </w:tc>
-        <w:tc>
-          <w:tcPr/>
-          <w:p>
-            <w:pPr>
-              <w:pStyle w:val="Compact"/>
-              <w:jc w:val="left"/>
-            </w:pPr>
-            <w:r>
-              <w:t xml:space="preserve">ARO</w:t>
-            </w:r>
-          </w:p>
-        </w:tc>
-        <w:tc>
-          <w:tcPr/>
-          <w:p>
-            <w:pPr>
-              <w:pStyle w:val="Compact"/>
-              <w:jc w:val="left"/>
-            </w:pPr>
-            <w:r>
-              <w:t xml:space="preserve">Arctic Ocean</w:t>
-            </w:r>
-          </w:p>
-        </w:tc>
-        <w:tc>
-          <w:tcPr/>
-          <w:p>
-            <w:pPr>
-              <w:pStyle w:val="Compact"/>
-              <w:jc w:val="left"/>
-            </w:pPr>
-            <w:r>
-              <w:t xml:space="preserve">acronyms</w:t>
-            </w:r>
-          </w:p>
-        </w:tc>
-      </w:tr>
-      <w:tr>
-        <w:tc>
-          <w:tcPr/>
-          <w:p>
-            <w:pPr>
-              <w:pStyle w:val="Compact"/>
-              <w:jc w:val="left"/>
-            </w:pPr>
-            <w:r>
-              <w:t xml:space="preserve">Item:Q1013</w:t>
-            </w:r>
-          </w:p>
-        </w:tc>
-        <w:tc>
-          <w:tcPr/>
-          <w:p>
-            <w:pPr>
-              <w:pStyle w:val="Compact"/>
-              <w:jc w:val="left"/>
-            </w:pPr>
-            <w:r>
-              <w:t xml:space="preserve">ARP</w:t>
-            </w:r>
-          </w:p>
-        </w:tc>
-        <w:tc>
-          <w:tcPr/>
-          <w:p>
-            <w:pPr>
-              <w:pStyle w:val="Compact"/>
-              <w:jc w:val="left"/>
-            </w:pPr>
-            <w:r>
-              <w:t xml:space="preserve">Arabian Peninsula</w:t>
-            </w:r>
-          </w:p>
-        </w:tc>
-        <w:tc>
-          <w:tcPr/>
-          <w:p>
-            <w:pPr>
-              <w:pStyle w:val="Compact"/>
-              <w:jc w:val="left"/>
-            </w:pPr>
-            <w:r>
-              <w:t xml:space="preserve">acronyms</w:t>
-            </w:r>
-          </w:p>
-        </w:tc>
-      </w:tr>
-      <w:tr>
-        <w:tc>
-          <w:tcPr/>
-          <w:p>
-            <w:pPr>
-              <w:pStyle w:val="Compact"/>
-              <w:jc w:val="left"/>
-            </w:pPr>
-            <w:r>
-              <w:t xml:space="preserve">Item:Q1014</w:t>
-            </w:r>
-          </w:p>
-        </w:tc>
-        <w:tc>
-          <w:tcPr/>
-          <w:p>
-            <w:pPr>
-              <w:pStyle w:val="Compact"/>
-              <w:jc w:val="left"/>
-            </w:pPr>
-            <w:r>
-              <w:t xml:space="preserve">ARPA-E</w:t>
-            </w:r>
-          </w:p>
-        </w:tc>
-        <w:tc>
-          <w:tcPr/>
-          <w:p>
-            <w:pPr>
-              <w:pStyle w:val="Compact"/>
-              <w:jc w:val="left"/>
-            </w:pPr>
-            <w:r>
-              <w:t xml:space="preserve">Advanced Research Projects Agency-Energy</w:t>
-            </w:r>
-          </w:p>
-        </w:tc>
-        <w:tc>
-          <w:tcPr/>
-          <w:p>
-            <w:pPr>
-              <w:pStyle w:val="Compact"/>
-              <w:jc w:val="left"/>
-            </w:pPr>
-            <w:r>
-              <w:t xml:space="preserve">acronyms</w:t>
-            </w:r>
-          </w:p>
-        </w:tc>
-      </w:tr>
-      <w:tr>
-        <w:tc>
-          <w:tcPr/>
-          <w:p>
-            <w:pPr>
-              <w:pStyle w:val="Compact"/>
-              <w:jc w:val="left"/>
-            </w:pPr>
-            <w:r>
-              <w:t xml:space="preserve">Item:Q1015</w:t>
-            </w:r>
-          </w:p>
-        </w:tc>
-        <w:tc>
-          <w:tcPr/>
-          <w:p>
-            <w:pPr>
-              <w:pStyle w:val="Compact"/>
-              <w:jc w:val="left"/>
-            </w:pPr>
-            <w:r>
-              <w:t xml:space="preserve">ARS</w:t>
-            </w:r>
-          </w:p>
-        </w:tc>
-        <w:tc>
-          <w:tcPr/>
-          <w:p>
-            <w:pPr>
-              <w:pStyle w:val="Compact"/>
-              <w:jc w:val="left"/>
-            </w:pPr>
-            <w:r>
-              <w:t xml:space="preserve">Arabian Sea</w:t>
-            </w:r>
-          </w:p>
-        </w:tc>
-        <w:tc>
-          <w:tcPr/>
-          <w:p>
-            <w:pPr>
-              <w:pStyle w:val="Compact"/>
-              <w:jc w:val="left"/>
-            </w:pPr>
-            <w:r>
-              <w:t xml:space="preserve">acronyms</w:t>
-            </w:r>
-          </w:p>
-        </w:tc>
-      </w:tr>
-      <w:tr>
-        <w:tc>
-          <w:tcPr/>
-          <w:p>
-            <w:pPr>
-              <w:pStyle w:val="Compact"/>
-              <w:jc w:val="left"/>
-            </w:pPr>
-            <w:r>
-              <w:t xml:space="preserve">Item:Q1016</w:t>
-            </w:r>
-          </w:p>
-        </w:tc>
-        <w:tc>
-          <w:tcPr/>
-          <w:p>
-            <w:pPr>
-              <w:pStyle w:val="Compact"/>
-              <w:jc w:val="left"/>
-            </w:pPr>
-            <w:r>
-              <w:t xml:space="preserve">Art.</w:t>
-            </w:r>
-          </w:p>
-        </w:tc>
-        <w:tc>
-          <w:tcPr/>
-          <w:p>
-            <w:pPr>
-              <w:pStyle w:val="Compact"/>
-              <w:jc w:val="left"/>
-            </w:pPr>
-            <w:r>
-              <w:t xml:space="preserve">Article (e.g., of the UNFCCC),</w:t>
-            </w:r>
-          </w:p>
-        </w:tc>
-        <w:tc>
-          <w:tcPr/>
-          <w:p>
-            <w:pPr>
-              <w:pStyle w:val="Compact"/>
-              <w:jc w:val="left"/>
-            </w:pPr>
-            <w:r>
-              <w:t xml:space="preserve">acronyms</w:t>
-            </w:r>
-          </w:p>
-        </w:tc>
-      </w:tr>
-      <w:tr>
-        <w:tc>
-          <w:tcPr/>
-          <w:p>
-            <w:pPr>
-              <w:pStyle w:val="Compact"/>
-              <w:jc w:val="left"/>
-            </w:pPr>
-            <w:r>
-              <w:t xml:space="preserve">Item:Q1017</w:t>
-            </w:r>
-          </w:p>
-        </w:tc>
-        <w:tc>
-          <w:tcPr/>
-          <w:p>
-            <w:pPr>
-              <w:pStyle w:val="Compact"/>
-              <w:jc w:val="left"/>
-            </w:pPr>
-            <w:r>
-              <w:t xml:space="preserve">ASAP</w:t>
-            </w:r>
-          </w:p>
-        </w:tc>
-        <w:tc>
-          <w:tcPr/>
-          <w:p>
-            <w:pPr>
-              <w:pStyle w:val="Compact"/>
-              <w:jc w:val="left"/>
-            </w:pPr>
-            <w:r>
-              <w:t xml:space="preserve">Adaptation for Smallholder Agriculture Programme</w:t>
-            </w:r>
-          </w:p>
-        </w:tc>
-        <w:tc>
-          <w:tcPr/>
-          <w:p>
-            <w:pPr>
-              <w:pStyle w:val="Compact"/>
-              <w:jc w:val="left"/>
-            </w:pPr>
-            <w:r>
-              <w:t xml:space="preserve">acronyms</w:t>
-            </w:r>
-          </w:p>
-        </w:tc>
-      </w:tr>
-      <w:tr>
-        <w:tc>
-          <w:tcPr/>
-          <w:p>
-            <w:pPr>
-              <w:pStyle w:val="Compact"/>
-              <w:jc w:val="left"/>
-            </w:pPr>
-            <w:r>
-              <w:t xml:space="preserve">Item:Q1018</w:t>
-            </w:r>
-          </w:p>
-        </w:tc>
-        <w:tc>
-          <w:tcPr/>
-          <w:p>
-            <w:pPr>
-              <w:pStyle w:val="Compact"/>
-              <w:jc w:val="left"/>
-            </w:pPr>
-            <w:r>
-              <w:t xml:space="preserve">ASBEC</w:t>
-            </w:r>
-          </w:p>
-        </w:tc>
-        <w:tc>
-          <w:tcPr/>
-          <w:p>
-            <w:pPr>
-              <w:pStyle w:val="Compact"/>
-              <w:jc w:val="left"/>
-            </w:pPr>
-            <w:r>
-              <w:t xml:space="preserve">Australian Sustainable Built Environment Council</w:t>
-            </w:r>
-          </w:p>
-        </w:tc>
-        <w:tc>
-          <w:tcPr/>
-          <w:p>
-            <w:pPr>
-              <w:pStyle w:val="Compact"/>
-              <w:jc w:val="left"/>
-            </w:pPr>
-            <w:r>
-              <w:t xml:space="preserve">acronyms</w:t>
-            </w:r>
-          </w:p>
-        </w:tc>
-      </w:tr>
-      <w:tr>
-        <w:tc>
-          <w:tcPr/>
-          <w:p>
-            <w:pPr>
-              <w:pStyle w:val="Compact"/>
-              <w:jc w:val="left"/>
-            </w:pPr>
-            <w:r>
-              <w:t xml:space="preserve">Item:Q1019</w:t>
-            </w:r>
-          </w:p>
-        </w:tc>
-        <w:tc>
-          <w:tcPr/>
-          <w:p>
-            <w:pPr>
-              <w:pStyle w:val="Compact"/>
-              <w:jc w:val="left"/>
-            </w:pPr>
-            <w:r>
-              <w:t xml:space="preserve">ASCM</w:t>
-            </w:r>
-          </w:p>
-        </w:tc>
-        <w:tc>
-          <w:tcPr/>
-          <w:p>
-            <w:pPr>
-              <w:pStyle w:val="Compact"/>
-              <w:jc w:val="left"/>
-            </w:pPr>
-            <w:r>
-              <w:t xml:space="preserve">Agreement on Subsidies and Countervailing Measures</w:t>
-            </w:r>
-          </w:p>
-        </w:tc>
-        <w:tc>
-          <w:tcPr/>
-          <w:p>
-            <w:pPr>
-              <w:pStyle w:val="Compact"/>
-              <w:jc w:val="left"/>
-            </w:pPr>
-            <w:r>
-              <w:t xml:space="preserve">acronyms</w:t>
-            </w:r>
-          </w:p>
-        </w:tc>
-      </w:tr>
-      <w:tr>
-        <w:tc>
-          <w:tcPr/>
-          <w:p>
-            <w:pPr>
-              <w:pStyle w:val="Compact"/>
-              <w:jc w:val="left"/>
-            </w:pPr>
-            <w:r>
-              <w:t xml:space="preserve">Item:Q102</w:t>
-            </w:r>
-          </w:p>
-        </w:tc>
-        <w:tc>
-          <w:tcPr/>
-          <w:p>
-            <w:pPr>
-              <w:pStyle w:val="Compact"/>
-              <w:jc w:val="left"/>
-            </w:pPr>
-            <w:r>
-              <w:t xml:space="preserve">BE</w:t>
-            </w:r>
-          </w:p>
-        </w:tc>
-        <w:tc>
-          <w:tcPr/>
-          <w:p>
-            <w:pPr>
-              <w:pStyle w:val="Compact"/>
-              <w:jc w:val="left"/>
-            </w:pPr>
-            <w:r>
-              <w:t xml:space="preserve">Berkeley Earth</w:t>
-            </w:r>
-          </w:p>
-        </w:tc>
-        <w:tc>
-          <w:tcPr/>
-          <w:p>
-            <w:pPr>
-              <w:pStyle w:val="Compact"/>
-              <w:jc w:val="left"/>
-            </w:pPr>
-            <w:r>
-              <w:t xml:space="preserve">acronyms</w:t>
-            </w:r>
-          </w:p>
-        </w:tc>
-      </w:tr>
-      <w:tr>
-        <w:tc>
-          <w:tcPr/>
-          <w:p>
-            <w:pPr>
-              <w:pStyle w:val="Compact"/>
-              <w:jc w:val="left"/>
-            </w:pPr>
-            <w:r>
-              <w:t xml:space="preserve">Item:Q1020</w:t>
-            </w:r>
-          </w:p>
-        </w:tc>
-        <w:tc>
-          <w:tcPr/>
-          <w:p>
-            <w:pPr>
-              <w:pStyle w:val="Compact"/>
-              <w:jc w:val="left"/>
-            </w:pPr>
-            <w:r>
-              <w:t xml:space="preserve">ASE</w:t>
-            </w:r>
-          </w:p>
-        </w:tc>
-        <w:tc>
-          <w:tcPr/>
-          <w:p>
-            <w:pPr>
-              <w:pStyle w:val="Compact"/>
-              <w:jc w:val="left"/>
-            </w:pPr>
-            <w:r>
-              <w:t xml:space="preserve">Amundsen Sea Embayment</w:t>
-            </w:r>
-          </w:p>
-        </w:tc>
-        <w:tc>
-          <w:tcPr/>
-          <w:p>
-            <w:pPr>
-              <w:pStyle w:val="Compact"/>
-              <w:jc w:val="left"/>
-            </w:pPr>
-            <w:r>
-              <w:t xml:space="preserve">acronyms</w:t>
-            </w:r>
-          </w:p>
-        </w:tc>
-      </w:tr>
-      <w:tr>
-        <w:tc>
-          <w:tcPr/>
-          <w:p>
-            <w:pPr>
-              <w:pStyle w:val="Compact"/>
-              <w:jc w:val="left"/>
-            </w:pPr>
-            <w:r>
-              <w:t xml:space="preserve">Item:Q1021</w:t>
-            </w:r>
-          </w:p>
-        </w:tc>
-        <w:tc>
-          <w:tcPr/>
-          <w:p>
-            <w:pPr>
-              <w:pStyle w:val="Compact"/>
-              <w:jc w:val="left"/>
-            </w:pPr>
-            <w:r>
-              <w:t xml:space="preserve">ASEAN</w:t>
-            </w:r>
-          </w:p>
-        </w:tc>
-        <w:tc>
-          <w:tcPr/>
-          <w:p>
-            <w:pPr>
-              <w:pStyle w:val="Compact"/>
-              <w:jc w:val="left"/>
-            </w:pPr>
-            <w:r>
-              <w:t xml:space="preserve">Association of Southeast Asian Nations</w:t>
-            </w:r>
-          </w:p>
-        </w:tc>
-        <w:tc>
-          <w:tcPr/>
-          <w:p>
-            <w:pPr>
-              <w:pStyle w:val="Compact"/>
-              <w:jc w:val="left"/>
-            </w:pPr>
-            <w:r>
-              <w:t xml:space="preserve">acronyms</w:t>
-            </w:r>
-          </w:p>
-        </w:tc>
-      </w:tr>
-      <w:tr>
-        <w:tc>
-          <w:tcPr/>
-          <w:p>
-            <w:pPr>
-              <w:pStyle w:val="Compact"/>
-              <w:jc w:val="left"/>
-            </w:pPr>
-            <w:r>
-              <w:t xml:space="preserve">Item:Q1022</w:t>
-            </w:r>
-          </w:p>
-        </w:tc>
-        <w:tc>
-          <w:tcPr/>
-          <w:p>
-            <w:pPr>
-              <w:pStyle w:val="Compact"/>
-              <w:jc w:val="left"/>
-            </w:pPr>
-            <w:r>
-              <w:t xml:space="preserve">ASFI</w:t>
-            </w:r>
-          </w:p>
-        </w:tc>
-        <w:tc>
-          <w:tcPr/>
-          <w:p>
-            <w:pPr>
-              <w:pStyle w:val="Compact"/>
-              <w:jc w:val="left"/>
-            </w:pPr>
-            <w:r>
-              <w:t xml:space="preserve">Australian Sustainable Finance Initiative</w:t>
-            </w:r>
-          </w:p>
-        </w:tc>
-        <w:tc>
-          <w:tcPr/>
-          <w:p>
-            <w:pPr>
-              <w:pStyle w:val="Compact"/>
-              <w:jc w:val="left"/>
-            </w:pPr>
-            <w:r>
-              <w:t xml:space="preserve">acronyms</w:t>
-            </w:r>
-          </w:p>
-        </w:tc>
-      </w:tr>
-      <w:tr>
-        <w:tc>
-          <w:tcPr/>
-          <w:p>
-            <w:pPr>
-              <w:pStyle w:val="Compact"/>
-              <w:jc w:val="left"/>
-            </w:pPr>
-            <w:r>
-              <w:t xml:space="preserve">Item:Q1023</w:t>
-            </w:r>
-          </w:p>
-        </w:tc>
-        <w:tc>
-          <w:tcPr/>
-          <w:p>
-            <w:pPr>
-              <w:pStyle w:val="Compact"/>
-              <w:jc w:val="left"/>
-            </w:pPr>
-            <w:r>
-              <w:t xml:space="preserve">ASI</w:t>
-            </w:r>
-          </w:p>
-        </w:tc>
-        <w:tc>
-          <w:tcPr/>
-          <w:p>
-            <w:pPr>
-              <w:pStyle w:val="Compact"/>
-              <w:jc w:val="left"/>
-            </w:pPr>
-            <w:r>
-              <w:t xml:space="preserve">Avoid-Shift-Improve</w:t>
-            </w:r>
-          </w:p>
-        </w:tc>
-        <w:tc>
-          <w:tcPr/>
-          <w:p>
-            <w:pPr>
-              <w:pStyle w:val="Compact"/>
-              <w:jc w:val="left"/>
-            </w:pPr>
-            <w:r>
-              <w:t xml:space="preserve">acronyms</w:t>
-            </w:r>
-          </w:p>
-        </w:tc>
-      </w:tr>
-      <w:tr>
-        <w:tc>
-          <w:tcPr/>
-          <w:p>
-            <w:pPr>
-              <w:pStyle w:val="Compact"/>
-              <w:jc w:val="left"/>
-            </w:pPr>
-            <w:r>
-              <w:t xml:space="preserve">Item:Q1024</w:t>
-            </w:r>
-          </w:p>
-        </w:tc>
-        <w:tc>
-          <w:tcPr/>
-          <w:p>
-            <w:pPr>
-              <w:pStyle w:val="Compact"/>
-              <w:jc w:val="left"/>
-            </w:pPr>
-            <w:r>
-              <w:t xml:space="preserve">ASK</w:t>
-            </w:r>
-          </w:p>
-        </w:tc>
-        <w:tc>
-          <w:tcPr/>
-          <w:p>
-            <w:pPr>
-              <w:pStyle w:val="Compact"/>
-              <w:jc w:val="left"/>
-            </w:pPr>
-            <w:r>
-              <w:t xml:space="preserve">available seat kilometres</w:t>
-            </w:r>
-          </w:p>
-        </w:tc>
-        <w:tc>
-          <w:tcPr/>
-          <w:p>
-            <w:pPr>
-              <w:pStyle w:val="Compact"/>
-              <w:jc w:val="left"/>
-            </w:pPr>
-            <w:r>
-              <w:t xml:space="preserve">acronyms</w:t>
-            </w:r>
-          </w:p>
-        </w:tc>
-      </w:tr>
-      <w:tr>
-        <w:tc>
-          <w:tcPr/>
-          <w:p>
-            <w:pPr>
-              <w:pStyle w:val="Compact"/>
-              <w:jc w:val="left"/>
-            </w:pPr>
-            <w:r>
-              <w:t xml:space="preserve">Item:Q1025</w:t>
-            </w:r>
-          </w:p>
-        </w:tc>
-        <w:tc>
-          <w:tcPr/>
-          <w:p>
-            <w:pPr>
-              <w:pStyle w:val="Compact"/>
-              <w:jc w:val="left"/>
-            </w:pPr>
-            <w:r>
-              <w:t xml:space="preserve">ASP</w:t>
-            </w:r>
-          </w:p>
-        </w:tc>
-        <w:tc>
-          <w:tcPr/>
-          <w:p>
-            <w:pPr>
-              <w:pStyle w:val="Compact"/>
-              <w:jc w:val="left"/>
-            </w:pPr>
-            <w:r>
-              <w:t xml:space="preserve">Adaptive Social Protection</w:t>
-            </w:r>
-          </w:p>
-        </w:tc>
-        <w:tc>
-          <w:tcPr/>
-          <w:p>
-            <w:pPr>
-              <w:pStyle w:val="Compact"/>
-              <w:jc w:val="left"/>
-            </w:pPr>
-            <w:r>
-              <w:t xml:space="preserve">acronyms</w:t>
-            </w:r>
-          </w:p>
-        </w:tc>
-      </w:tr>
-      <w:tr>
-        <w:tc>
-          <w:tcPr/>
-          <w:p>
-            <w:pPr>
-              <w:pStyle w:val="Compact"/>
-              <w:jc w:val="left"/>
-            </w:pPr>
-            <w:r>
-              <w:t xml:space="preserve">Item:Q1026</w:t>
-            </w:r>
-          </w:p>
-        </w:tc>
-        <w:tc>
-          <w:tcPr/>
-          <w:p>
-            <w:pPr>
-              <w:pStyle w:val="Compact"/>
-              <w:jc w:val="left"/>
-            </w:pPr>
-            <w:r>
-              <w:t xml:space="preserve">ATLAS</w:t>
-            </w:r>
-          </w:p>
-        </w:tc>
-        <w:tc>
-          <w:tcPr/>
-          <w:p>
-            <w:pPr>
-              <w:pStyle w:val="Compact"/>
-              <w:jc w:val="left"/>
-            </w:pPr>
-            <w:r>
-              <w:t xml:space="preserve">Adaptation Thought Leadership and Assessments</w:t>
-            </w:r>
-          </w:p>
-        </w:tc>
-        <w:tc>
-          <w:tcPr/>
-          <w:p>
-            <w:pPr>
-              <w:pStyle w:val="Compact"/>
-              <w:jc w:val="left"/>
-            </w:pPr>
-            <w:r>
-              <w:t xml:space="preserve">acronyms</w:t>
-            </w:r>
-          </w:p>
-        </w:tc>
-      </w:tr>
-      <w:tr>
-        <w:tc>
-          <w:tcPr/>
-          <w:p>
-            <w:pPr>
-              <w:pStyle w:val="Compact"/>
-              <w:jc w:val="left"/>
-            </w:pPr>
-            <w:r>
-              <w:t xml:space="preserve">Item:Q1027</w:t>
-            </w:r>
-          </w:p>
-        </w:tc>
-        <w:tc>
-          <w:tcPr/>
-          <w:p>
-            <w:pPr>
-              <w:pStyle w:val="Compact"/>
-              <w:jc w:val="left"/>
-            </w:pPr>
-            <w:r>
-              <w:t xml:space="preserve">AUC</w:t>
-            </w:r>
-          </w:p>
-        </w:tc>
-        <w:tc>
-          <w:tcPr/>
-          <w:p>
-            <w:pPr>
-              <w:pStyle w:val="Compact"/>
-              <w:jc w:val="left"/>
-            </w:pPr>
-            <w:r>
-              <w:t xml:space="preserve">Area under the Curve</w:t>
-            </w:r>
-          </w:p>
-        </w:tc>
-        <w:tc>
-          <w:tcPr/>
-          <w:p>
-            <w:pPr>
-              <w:pStyle w:val="Compact"/>
-              <w:jc w:val="left"/>
-            </w:pPr>
-            <w:r>
-              <w:t xml:space="preserve">acronyms</w:t>
-            </w:r>
-          </w:p>
-        </w:tc>
-      </w:tr>
-      <w:tr>
-        <w:tc>
-          <w:tcPr/>
-          <w:p>
-            <w:pPr>
-              <w:pStyle w:val="Compact"/>
-              <w:jc w:val="left"/>
-            </w:pPr>
-            <w:r>
-              <w:t xml:space="preserve">Item:Q1028</w:t>
-            </w:r>
-          </w:p>
-        </w:tc>
-        <w:tc>
-          <w:tcPr/>
-          <w:p>
-            <w:pPr>
-              <w:pStyle w:val="Compact"/>
-              <w:jc w:val="left"/>
-            </w:pPr>
-            <w:r>
-              <w:t xml:space="preserve">AUM</w:t>
-            </w:r>
-          </w:p>
-        </w:tc>
-        <w:tc>
-          <w:tcPr/>
-          <w:p>
-            <w:pPr>
-              <w:pStyle w:val="Compact"/>
-              <w:jc w:val="left"/>
-            </w:pPr>
-            <w:r>
-              <w:t xml:space="preserve">assets under management</w:t>
-            </w:r>
-          </w:p>
-        </w:tc>
-        <w:tc>
-          <w:tcPr/>
-          <w:p>
-            <w:pPr>
-              <w:pStyle w:val="Compact"/>
-              <w:jc w:val="left"/>
-            </w:pPr>
-            <w:r>
-              <w:t xml:space="preserve">acronyms</w:t>
-            </w:r>
-          </w:p>
-        </w:tc>
-      </w:tr>
-      <w:tr>
-        <w:tc>
-          <w:tcPr/>
-          <w:p>
-            <w:pPr>
-              <w:pStyle w:val="Compact"/>
-              <w:jc w:val="left"/>
-            </w:pPr>
-            <w:r>
-              <w:t xml:space="preserve">Item:Q1029</w:t>
-            </w:r>
-          </w:p>
-        </w:tc>
-        <w:tc>
-          <w:tcPr/>
-          <w:p>
-            <w:pPr>
-              <w:pStyle w:val="Compact"/>
-              <w:jc w:val="left"/>
-            </w:pPr>
-            <w:r>
-              <w:t xml:space="preserve">AUP</w:t>
-            </w:r>
-          </w:p>
-        </w:tc>
-        <w:tc>
-          <w:tcPr/>
-          <w:p>
-            <w:pPr>
-              <w:pStyle w:val="Compact"/>
-              <w:jc w:val="left"/>
-            </w:pPr>
-            <w:r>
-              <w:t xml:space="preserve">Auckland Unitary Plan</w:t>
-            </w:r>
-          </w:p>
-        </w:tc>
-        <w:tc>
-          <w:tcPr/>
-          <w:p>
-            <w:pPr>
-              <w:pStyle w:val="Compact"/>
-              <w:jc w:val="left"/>
-            </w:pPr>
-            <w:r>
-              <w:t xml:space="preserve">acronyms</w:t>
-            </w:r>
-          </w:p>
-        </w:tc>
-      </w:tr>
-      <w:tr>
-        <w:tc>
-          <w:tcPr/>
-          <w:p>
-            <w:pPr>
-              <w:pStyle w:val="Compact"/>
-              <w:jc w:val="left"/>
-            </w:pPr>
-            <w:r>
-              <w:t xml:space="preserve">Item:Q103</w:t>
-            </w:r>
-          </w:p>
-        </w:tc>
-        <w:tc>
-          <w:tcPr/>
-          <w:p>
-            <w:pPr>
-              <w:pStyle w:val="Compact"/>
-              <w:jc w:val="left"/>
-            </w:pPr>
-            <w:r>
-              <w:t xml:space="preserve">benthic</w:t>
-            </w:r>
-          </w:p>
-        </w:tc>
-        <w:tc>
-          <w:tcPr/>
-          <w:p>
-            <w:pPr>
-              <w:pStyle w:val="Compact"/>
-              <w:jc w:val="left"/>
-            </w:pPr>
-            <w:r>
-              <w:t xml:space="preserve">Organisms living on or in the sea floor, often used to indicate the health of marine ecosystems.</w:t>
-            </w:r>
-          </w:p>
-        </w:tc>
-        <w:tc>
-          <w:tcPr/>
-          <w:p>
-            <w:pPr>
-              <w:pStyle w:val="Compact"/>
-            </w:pPr>
-          </w:p>
-        </w:tc>
-      </w:tr>
-      <w:tr>
-        <w:tc>
-          <w:tcPr/>
-          <w:p>
-            <w:pPr>
-              <w:pStyle w:val="Compact"/>
-              <w:jc w:val="left"/>
-            </w:pPr>
-            <w:r>
-              <w:t xml:space="preserve">Item:Q1030</w:t>
-            </w:r>
-          </w:p>
-        </w:tc>
-        <w:tc>
-          <w:tcPr/>
-          <w:p>
-            <w:pPr>
-              <w:pStyle w:val="Compact"/>
-              <w:jc w:val="left"/>
-            </w:pPr>
-            <w:r>
-              <w:t xml:space="preserve">AUS</w:t>
-            </w:r>
-          </w:p>
-        </w:tc>
-        <w:tc>
-          <w:tcPr/>
-          <w:p>
-            <w:pPr>
-              <w:pStyle w:val="Compact"/>
-              <w:jc w:val="left"/>
-            </w:pPr>
-            <w:r>
-              <w:t xml:space="preserve">Australasia</w:t>
-            </w:r>
-          </w:p>
-        </w:tc>
-        <w:tc>
-          <w:tcPr/>
-          <w:p>
-            <w:pPr>
-              <w:pStyle w:val="Compact"/>
-              <w:jc w:val="left"/>
-            </w:pPr>
-            <w:r>
-              <w:t xml:space="preserve">acronyms</w:t>
-            </w:r>
-          </w:p>
-        </w:tc>
-      </w:tr>
-      <w:tr>
-        <w:tc>
-          <w:tcPr/>
-          <w:p>
-            <w:pPr>
-              <w:pStyle w:val="Compact"/>
-              <w:jc w:val="left"/>
-            </w:pPr>
-            <w:r>
-              <w:t xml:space="preserve">Item:Q1031</w:t>
-            </w:r>
-          </w:p>
-        </w:tc>
-        <w:tc>
-          <w:tcPr/>
-          <w:p>
-            <w:pPr>
-              <w:pStyle w:val="Compact"/>
-              <w:jc w:val="left"/>
-            </w:pPr>
-            <w:r>
-              <w:t xml:space="preserve">AusMCM</w:t>
-            </w:r>
-          </w:p>
-        </w:tc>
-        <w:tc>
-          <w:tcPr/>
-          <w:p>
-            <w:pPr>
-              <w:pStyle w:val="Compact"/>
-              <w:jc w:val="left"/>
-            </w:pPr>
-            <w:r>
-              <w:t xml:space="preserve">Australian–Maritime Continent monsoon</w:t>
-            </w:r>
-          </w:p>
-        </w:tc>
-        <w:tc>
-          <w:tcPr/>
-          <w:p>
-            <w:pPr>
-              <w:pStyle w:val="Compact"/>
-              <w:jc w:val="left"/>
-            </w:pPr>
-            <w:r>
-              <w:t xml:space="preserve">acronyms</w:t>
-            </w:r>
-          </w:p>
-        </w:tc>
-      </w:tr>
-      <w:tr>
-        <w:tc>
-          <w:tcPr/>
-          <w:p>
-            <w:pPr>
-              <w:pStyle w:val="Compact"/>
-              <w:jc w:val="left"/>
-            </w:pPr>
-            <w:r>
-              <w:t xml:space="preserve">Item:Q1032</w:t>
-            </w:r>
-          </w:p>
-        </w:tc>
-        <w:tc>
-          <w:tcPr/>
-          <w:p>
-            <w:pPr>
-              <w:pStyle w:val="Compact"/>
-              <w:jc w:val="left"/>
-            </w:pPr>
-            <w:r>
-              <w:t xml:space="preserve">AVHRR</w:t>
-            </w:r>
-          </w:p>
-        </w:tc>
-        <w:tc>
-          <w:tcPr/>
-          <w:p>
-            <w:pPr>
-              <w:pStyle w:val="Compact"/>
-              <w:jc w:val="left"/>
-            </w:pPr>
-            <w:r>
-              <w:t xml:space="preserve">Advanced Very High Resolution Radiometer</w:t>
-            </w:r>
-          </w:p>
-        </w:tc>
-        <w:tc>
-          <w:tcPr/>
-          <w:p>
-            <w:pPr>
-              <w:pStyle w:val="Compact"/>
-              <w:jc w:val="left"/>
-            </w:pPr>
-            <w:r>
-              <w:t xml:space="preserve">acronyms</w:t>
-            </w:r>
-          </w:p>
-        </w:tc>
-      </w:tr>
-      <w:tr>
-        <w:tc>
-          <w:tcPr/>
-          <w:p>
-            <w:pPr>
-              <w:pStyle w:val="Compact"/>
-              <w:jc w:val="left"/>
-            </w:pPr>
-            <w:r>
-              <w:t xml:space="preserve">Item:Q1033</w:t>
-            </w:r>
-          </w:p>
-        </w:tc>
-        <w:tc>
-          <w:tcPr/>
-          <w:p>
-            <w:pPr>
-              <w:pStyle w:val="Compact"/>
-              <w:jc w:val="left"/>
-            </w:pPr>
-            <w:r>
-              <w:t xml:space="preserve">AZM</w:t>
-            </w:r>
-          </w:p>
-        </w:tc>
-        <w:tc>
-          <w:tcPr/>
-          <w:p>
-            <w:pPr>
-              <w:pStyle w:val="Compact"/>
-              <w:jc w:val="left"/>
-            </w:pPr>
-            <w:r>
-              <w:t xml:space="preserve">Atlantic Zonal Modes</w:t>
-            </w:r>
-          </w:p>
-        </w:tc>
-        <w:tc>
-          <w:tcPr/>
-          <w:p>
-            <w:pPr>
-              <w:pStyle w:val="Compact"/>
-              <w:jc w:val="left"/>
-            </w:pPr>
-            <w:r>
-              <w:t xml:space="preserve">acronyms</w:t>
-            </w:r>
-          </w:p>
-        </w:tc>
-      </w:tr>
-      <w:tr>
-        <w:tc>
-          <w:tcPr/>
-          <w:p>
-            <w:pPr>
-              <w:pStyle w:val="Compact"/>
-              <w:jc w:val="left"/>
-            </w:pPr>
-            <w:r>
-              <w:t xml:space="preserve">Item:Q1034</w:t>
-            </w:r>
-          </w:p>
-        </w:tc>
-        <w:tc>
-          <w:tcPr/>
-          <w:p>
-            <w:pPr>
-              <w:pStyle w:val="Compact"/>
-              <w:jc w:val="left"/>
-            </w:pPr>
-            <w:r>
-              <w:t xml:space="preserve">BAT</w:t>
-            </w:r>
-          </w:p>
-        </w:tc>
-        <w:tc>
-          <w:tcPr/>
-          <w:p>
-            <w:pPr>
-              <w:pStyle w:val="Compact"/>
-              <w:jc w:val="left"/>
-            </w:pPr>
-            <w:r>
-              <w:t xml:space="preserve">best available technology</w:t>
-            </w:r>
-          </w:p>
-        </w:tc>
-        <w:tc>
-          <w:tcPr/>
-          <w:p>
-            <w:pPr>
-              <w:pStyle w:val="Compact"/>
-              <w:jc w:val="left"/>
-            </w:pPr>
-            <w:r>
-              <w:t xml:space="preserve">acronyms</w:t>
-            </w:r>
-          </w:p>
-        </w:tc>
-      </w:tr>
-      <w:tr>
-        <w:tc>
-          <w:tcPr/>
-          <w:p>
-            <w:pPr>
-              <w:pStyle w:val="Compact"/>
-              <w:jc w:val="left"/>
-            </w:pPr>
-            <w:r>
-              <w:t xml:space="preserve">Item:Q1035</w:t>
-            </w:r>
-          </w:p>
-        </w:tc>
-        <w:tc>
-          <w:tcPr/>
-          <w:p>
-            <w:pPr>
-              <w:pStyle w:val="Compact"/>
-              <w:jc w:val="left"/>
-            </w:pPr>
-            <w:r>
-              <w:t xml:space="preserve">BAU</w:t>
-            </w:r>
-          </w:p>
-        </w:tc>
-        <w:tc>
-          <w:tcPr/>
-          <w:p>
-            <w:pPr>
-              <w:pStyle w:val="Compact"/>
-              <w:jc w:val="left"/>
-            </w:pPr>
-            <w:r>
-              <w:t xml:space="preserve">Business-as-Usual</w:t>
-            </w:r>
-          </w:p>
-        </w:tc>
-        <w:tc>
-          <w:tcPr/>
-          <w:p>
-            <w:pPr>
-              <w:pStyle w:val="Compact"/>
-              <w:jc w:val="left"/>
-            </w:pPr>
-            <w:r>
-              <w:t xml:space="preserve">acronyms</w:t>
-            </w:r>
-          </w:p>
-        </w:tc>
-      </w:tr>
-      <w:tr>
-        <w:tc>
-          <w:tcPr/>
-          <w:p>
-            <w:pPr>
-              <w:pStyle w:val="Compact"/>
-              <w:jc w:val="left"/>
-            </w:pPr>
-            <w:r>
-              <w:t xml:space="preserve">Item:Q1036</w:t>
-            </w:r>
-          </w:p>
-        </w:tc>
-        <w:tc>
-          <w:tcPr/>
-          <w:p>
-            <w:pPr>
-              <w:pStyle w:val="Compact"/>
-              <w:jc w:val="left"/>
-            </w:pPr>
-            <w:r>
-              <w:t xml:space="preserve">BC</w:t>
-            </w:r>
-          </w:p>
-        </w:tc>
-        <w:tc>
-          <w:tcPr/>
-          <w:p>
-            <w:pPr>
-              <w:pStyle w:val="Compact"/>
-              <w:jc w:val="left"/>
-            </w:pPr>
-            <w:r>
-              <w:t xml:space="preserve">black carbon</w:t>
-            </w:r>
-          </w:p>
-        </w:tc>
-        <w:tc>
-          <w:tcPr/>
-          <w:p>
-            <w:pPr>
-              <w:pStyle w:val="Compact"/>
-              <w:jc w:val="left"/>
-            </w:pPr>
-            <w:r>
-              <w:t xml:space="preserve">acronyms</w:t>
-            </w:r>
-          </w:p>
-        </w:tc>
-      </w:tr>
-      <w:tr>
-        <w:tc>
-          <w:tcPr/>
-          <w:p>
-            <w:pPr>
-              <w:pStyle w:val="Compact"/>
-              <w:jc w:val="left"/>
-            </w:pPr>
-            <w:r>
-              <w:t xml:space="preserve">Item:Q1037</w:t>
-            </w:r>
-          </w:p>
-        </w:tc>
-        <w:tc>
-          <w:tcPr/>
-          <w:p>
-            <w:pPr>
-              <w:pStyle w:val="Compact"/>
-              <w:jc w:val="left"/>
-            </w:pPr>
-            <w:r>
-              <w:t xml:space="preserve">BCA</w:t>
-            </w:r>
-          </w:p>
-        </w:tc>
-        <w:tc>
-          <w:tcPr/>
-          <w:p>
-            <w:pPr>
-              <w:pStyle w:val="Compact"/>
-              <w:jc w:val="left"/>
-            </w:pPr>
-            <w:r>
-              <w:t xml:space="preserve">border carbon adjustment</w:t>
-            </w:r>
-          </w:p>
-        </w:tc>
-        <w:tc>
-          <w:tcPr/>
-          <w:p>
-            <w:pPr>
-              <w:pStyle w:val="Compact"/>
-              <w:jc w:val="left"/>
-            </w:pPr>
-            <w:r>
-              <w:t xml:space="preserve">acronyms</w:t>
-            </w:r>
-          </w:p>
-        </w:tc>
-      </w:tr>
-      <w:tr>
-        <w:tc>
-          <w:tcPr/>
-          <w:p>
-            <w:pPr>
-              <w:pStyle w:val="Compact"/>
-              <w:jc w:val="left"/>
-            </w:pPr>
-            <w:r>
-              <w:t xml:space="preserve">Item:Q1038</w:t>
-            </w:r>
-          </w:p>
-        </w:tc>
-        <w:tc>
-          <w:tcPr/>
-          <w:p>
-            <w:pPr>
-              <w:pStyle w:val="Compact"/>
-              <w:jc w:val="left"/>
-            </w:pPr>
-            <w:r>
-              <w:t xml:space="preserve">BCE</w:t>
-            </w:r>
-          </w:p>
-        </w:tc>
-        <w:tc>
-          <w:tcPr/>
-          <w:p>
-            <w:pPr>
-              <w:pStyle w:val="Compact"/>
-              <w:jc w:val="left"/>
-            </w:pPr>
-            <w:r>
-              <w:t xml:space="preserve">Before the Common Era</w:t>
-            </w:r>
-          </w:p>
-        </w:tc>
-        <w:tc>
-          <w:tcPr/>
-          <w:p>
-            <w:pPr>
-              <w:pStyle w:val="Compact"/>
-              <w:jc w:val="left"/>
-            </w:pPr>
-            <w:r>
-              <w:t xml:space="preserve">acronyms</w:t>
-            </w:r>
-          </w:p>
-        </w:tc>
-      </w:tr>
-      <w:tr>
-        <w:tc>
-          <w:tcPr/>
-          <w:p>
-            <w:pPr>
-              <w:pStyle w:val="Compact"/>
-              <w:jc w:val="left"/>
-            </w:pPr>
-            <w:r>
-              <w:t xml:space="preserve">Item:Q1039</w:t>
-            </w:r>
-          </w:p>
-        </w:tc>
-        <w:tc>
-          <w:tcPr/>
-          <w:p>
-            <w:pPr>
-              <w:pStyle w:val="Compact"/>
-              <w:jc w:val="left"/>
-            </w:pPr>
-            <w:r>
-              <w:t xml:space="preserve">BCP</w:t>
-            </w:r>
-          </w:p>
-        </w:tc>
-        <w:tc>
-          <w:tcPr/>
-          <w:p>
-            <w:pPr>
-              <w:pStyle w:val="Compact"/>
-              <w:jc w:val="left"/>
-            </w:pPr>
-            <w:r>
-              <w:t xml:space="preserve">biological carbon pump</w:t>
-            </w:r>
-          </w:p>
-        </w:tc>
-        <w:tc>
-          <w:tcPr/>
-          <w:p>
-            <w:pPr>
-              <w:pStyle w:val="Compact"/>
-              <w:jc w:val="left"/>
-            </w:pPr>
-            <w:r>
-              <w:t xml:space="preserve">acronyms</w:t>
-            </w:r>
-          </w:p>
-        </w:tc>
-      </w:tr>
-      <w:tr>
-        <w:tc>
-          <w:tcPr/>
-          <w:p>
-            <w:pPr>
-              <w:pStyle w:val="Compact"/>
-              <w:jc w:val="left"/>
-            </w:pPr>
-            <w:r>
-              <w:t xml:space="preserve">Item:Q104</w:t>
-            </w:r>
-          </w:p>
-        </w:tc>
-        <w:tc>
-          <w:tcPr/>
-          <w:p>
-            <w:pPr>
-              <w:pStyle w:val="Compact"/>
-              <w:jc w:val="left"/>
-            </w:pPr>
-            <w:r>
-              <w:t xml:space="preserve">benthos</w:t>
-            </w:r>
-          </w:p>
-        </w:tc>
-        <w:tc>
-          <w:tcPr/>
-          <w:p>
-            <w:pPr>
-              <w:pStyle w:val="Compact"/>
-            </w:pPr>
-          </w:p>
-        </w:tc>
-        <w:tc>
-          <w:tcPr/>
-          <w:p>
-            <w:pPr>
-              <w:pStyle w:val="Compact"/>
-            </w:pPr>
-          </w:p>
-        </w:tc>
-      </w:tr>
-      <w:tr>
-        <w:tc>
-          <w:tcPr/>
-          <w:p>
-            <w:pPr>
-              <w:pStyle w:val="Compact"/>
-              <w:jc w:val="left"/>
-            </w:pPr>
-            <w:r>
-              <w:t xml:space="preserve">Item:Q1040</w:t>
-            </w:r>
-          </w:p>
-        </w:tc>
-        <w:tc>
-          <w:tcPr/>
-          <w:p>
-            <w:pPr>
-              <w:pStyle w:val="Compact"/>
-              <w:jc w:val="left"/>
-            </w:pPr>
-            <w:r>
-              <w:t xml:space="preserve">BDP</w:t>
-            </w:r>
-          </w:p>
-        </w:tc>
-        <w:tc>
-          <w:tcPr/>
-          <w:p>
-            <w:pPr>
-              <w:pStyle w:val="Compact"/>
-              <w:jc w:val="left"/>
-            </w:pPr>
-            <w:r>
-              <w:t xml:space="preserve">The Bangladesh Delta Plan</w:t>
-            </w:r>
-          </w:p>
-        </w:tc>
-        <w:tc>
-          <w:tcPr/>
-          <w:p>
-            <w:pPr>
-              <w:pStyle w:val="Compact"/>
-              <w:jc w:val="left"/>
-            </w:pPr>
-            <w:r>
-              <w:t xml:space="preserve">acronyms</w:t>
-            </w:r>
-          </w:p>
-        </w:tc>
-      </w:tr>
-      <w:tr>
-        <w:tc>
-          <w:tcPr/>
-          <w:p>
-            <w:pPr>
-              <w:pStyle w:val="Compact"/>
-              <w:jc w:val="left"/>
-            </w:pPr>
-            <w:r>
-              <w:t xml:space="preserve">Item:Q1041</w:t>
-            </w:r>
-          </w:p>
-        </w:tc>
-        <w:tc>
-          <w:tcPr/>
-          <w:p>
-            <w:pPr>
-              <w:pStyle w:val="Compact"/>
-              <w:jc w:val="left"/>
-            </w:pPr>
-            <w:r>
-              <w:t xml:space="preserve">BECCS</w:t>
-            </w:r>
-          </w:p>
-        </w:tc>
-        <w:tc>
-          <w:tcPr/>
-          <w:p>
-            <w:pPr>
-              <w:pStyle w:val="Compact"/>
-              <w:jc w:val="left"/>
-            </w:pPr>
-            <w:r>
-              <w:t xml:space="preserve">Bioenergy with Carbon Dioxide Capture and Storage</w:t>
-            </w:r>
-          </w:p>
-        </w:tc>
-        <w:tc>
-          <w:tcPr/>
-          <w:p>
-            <w:pPr>
-              <w:pStyle w:val="Compact"/>
-              <w:jc w:val="left"/>
-            </w:pPr>
-            <w:r>
-              <w:t xml:space="preserve">acronyms</w:t>
-            </w:r>
-          </w:p>
-        </w:tc>
-      </w:tr>
-      <w:tr>
-        <w:tc>
-          <w:tcPr/>
-          <w:p>
-            <w:pPr>
-              <w:pStyle w:val="Compact"/>
-              <w:jc w:val="left"/>
-            </w:pPr>
-            <w:r>
-              <w:t xml:space="preserve">Item:Q1042</w:t>
-            </w:r>
-          </w:p>
-        </w:tc>
-        <w:tc>
-          <w:tcPr/>
-          <w:p>
-            <w:pPr>
-              <w:pStyle w:val="Compact"/>
-              <w:jc w:val="left"/>
-            </w:pPr>
-            <w:r>
-              <w:t xml:space="preserve">BEES</w:t>
-            </w:r>
-          </w:p>
-        </w:tc>
-        <w:tc>
-          <w:tcPr/>
-          <w:p>
-            <w:pPr>
-              <w:pStyle w:val="Compact"/>
-              <w:jc w:val="left"/>
-            </w:pPr>
-            <w:r>
-              <w:t xml:space="preserve">building energy efficiency standards</w:t>
-            </w:r>
-          </w:p>
-        </w:tc>
-        <w:tc>
-          <w:tcPr/>
-          <w:p>
-            <w:pPr>
-              <w:pStyle w:val="Compact"/>
-              <w:jc w:val="left"/>
-            </w:pPr>
-            <w:r>
-              <w:t xml:space="preserve">acronyms</w:t>
-            </w:r>
-          </w:p>
-        </w:tc>
-      </w:tr>
-      <w:tr>
-        <w:tc>
-          <w:tcPr/>
-          <w:p>
-            <w:pPr>
-              <w:pStyle w:val="Compact"/>
-              <w:jc w:val="left"/>
-            </w:pPr>
-            <w:r>
-              <w:t xml:space="preserve">Item:Q1043</w:t>
-            </w:r>
-          </w:p>
-        </w:tc>
-        <w:tc>
-          <w:tcPr/>
-          <w:p>
-            <w:pPr>
-              <w:pStyle w:val="Compact"/>
-              <w:jc w:val="left"/>
-            </w:pPr>
-            <w:r>
-              <w:t xml:space="preserve">BEMS</w:t>
-            </w:r>
-          </w:p>
-        </w:tc>
-        <w:tc>
-          <w:tcPr/>
-          <w:p>
-            <w:pPr>
-              <w:pStyle w:val="Compact"/>
-              <w:jc w:val="left"/>
-            </w:pPr>
-            <w:r>
-              <w:t xml:space="preserve">building energy management systems</w:t>
-            </w:r>
-          </w:p>
-        </w:tc>
-        <w:tc>
-          <w:tcPr/>
-          <w:p>
-            <w:pPr>
-              <w:pStyle w:val="Compact"/>
-              <w:jc w:val="left"/>
-            </w:pPr>
-            <w:r>
-              <w:t xml:space="preserve">acronyms</w:t>
-            </w:r>
-          </w:p>
-        </w:tc>
-      </w:tr>
-    </w:tbl>
+    <w:p>
+      <w:pPr>
+        <w:pStyle w:val="FirstParagraph"/>
+      </w:pPr>
+      <w:r>
+        <w:t xml:space="preserve">Logged in successfully</w:t>
+      </w:r>
+    </w:p>
+    <w:p>
+      <w:pPr>
+        <w:pStyle w:val="BodyText"/>
+      </w:pPr>
+    </w:p>
+    <w:bookmarkStart w:id="31" w:name="cosite"/>
+    <w:p>
+      <w:pPr>
+        <w:pStyle w:val="berschrift2"/>
+      </w:pPr>
+      <w:r>
+        <w:t xml:space="preserve">CoSite</w:t>
+      </w:r>
+    </w:p>
+    <w:bookmarkStart w:id="23" w:name="co-site-1"/>
+    <w:p>
+      <w:pPr>
+        <w:pStyle w:val="berschrift3"/>
+      </w:pPr>
+      <w:r>
+        <w:t xml:space="preserve">Co-Site</w:t>
+      </w:r>
+    </w:p>
+    <w:p>
+      <w:pPr>
+        <w:pStyle w:val="FirstParagraph"/>
+      </w:pPr>
+      <w:r>
+        <w:t xml:space="preserve">Co-Kreation in der Region - Systematisch und innovativ Transfer entwickeln</w:t>
+      </w:r>
+    </w:p>
+    <w:p>
+      <w:pPr>
+        <w:pStyle w:val="BodyText"/>
+      </w:pPr>
+      <w:r>
+        <w:rPr>
+          <w:b/>
+          <w:bCs/>
+        </w:rPr>
+        <w:t xml:space="preserve">Klartextbeschreibung (label)</w:t>
+      </w:r>
+    </w:p>
+    <w:p>
+      <w:pPr>
+        <w:pStyle w:val="BodyText"/>
+      </w:pPr>
+    </w:p>
+    <w:p>
+      <w:pPr>
+        <w:pStyle w:val="BodyText"/>
+      </w:pPr>
+      <w:r>
+        <w:rPr>
+          <w:b/>
+          <w:bCs/>
+        </w:rPr>
+        <w:t xml:space="preserve">Akronym (label)</w:t>
+      </w:r>
+    </w:p>
+    <w:p>
+      <w:pPr>
+        <w:pStyle w:val="BodyText"/>
+      </w:pPr>
+    </w:p>
+    <w:p>
+      <w:pPr>
+        <w:pStyle w:val="BodyText"/>
+      </w:pPr>
+      <w:r>
+        <w:rPr>
+          <w:b/>
+          <w:bCs/>
+        </w:rPr>
+        <w:t xml:space="preserve">Tag (label)</w:t>
+      </w:r>
+    </w:p>
+    <w:p>
+      <w:pPr>
+        <w:pStyle w:val="BodyText"/>
+      </w:pPr>
+      <w:r>
+        <w:t xml:space="preserve">Forschungsprojekt</w:t>
+      </w:r>
+    </w:p>
+    <w:p>
+      <w:pPr>
+        <w:pStyle w:val="BodyText"/>
+      </w:pPr>
+      <w:r>
+        <w:rPr>
+          <w:b/>
+          <w:bCs/>
+        </w:rPr>
+        <w:t xml:space="preserve">Ähnlich (label)</w:t>
+      </w:r>
+    </w:p>
+    <w:p>
+      <w:pPr>
+        <w:pStyle w:val="BodyText"/>
+      </w:pPr>
+    </w:p>
+    <w:p>
+      <w:pPr>
+        <w:pStyle w:val="BodyText"/>
+      </w:pPr>
+      <w:r>
+        <w:rPr>
+          <w:b/>
+          <w:bCs/>
+        </w:rPr>
+        <w:t xml:space="preserve">Unterklasse von (label)</w:t>
+      </w:r>
+    </w:p>
+    <w:p>
+      <w:pPr>
+        <w:pStyle w:val="BodyText"/>
+      </w:pPr>
+    </w:p>
+    <w:p>
+      <w:pPr>
+        <w:pStyle w:val="BodyText"/>
+      </w:pPr>
+      <w:r>
+        <w:rPr>
+          <w:b/>
+          <w:bCs/>
+        </w:rPr>
+        <w:t xml:space="preserve">Synonyme (label)</w:t>
+      </w:r>
+    </w:p>
+    <w:p>
+      <w:pPr>
+        <w:pStyle w:val="BodyText"/>
+      </w:pPr>
+    </w:p>
     <w:bookmarkEnd w:id="23"/>
-    <w:bookmarkStart w:id="30" w:name="impressum"/>
+    <w:bookmarkStart w:id="24" w:name="wissenschaftskommunikation"/>
+    <w:p>
+      <w:pPr>
+        <w:pStyle w:val="berschrift3"/>
+      </w:pPr>
+      <w:r>
+        <w:t xml:space="preserve">Wissenschaftskommunikation</w:t>
+      </w:r>
+    </w:p>
+    <w:p>
+      <w:pPr>
+        <w:pStyle w:val="FirstParagraph"/>
+      </w:pPr>
+      <w:r>
+        <w:t xml:space="preserve">Wissenschaftskommunikation umfasst alle Aspekte der Kommunikation wissenschaftlicher Arbeit und wissenschaftlicher Ergebnisse, sowohl innerhalb der Wissenschaft als auch bei der Kommunikation zwischen Wissenschaft und Öffentlichkeit.</w:t>
+      </w:r>
+    </w:p>
+    <w:p>
+      <w:pPr>
+        <w:pStyle w:val="BodyText"/>
+      </w:pPr>
+      <w:r>
+        <w:rPr>
+          <w:b/>
+          <w:bCs/>
+        </w:rPr>
+        <w:t xml:space="preserve">Klartextbeschreibung (label)</w:t>
+      </w:r>
+    </w:p>
+    <w:p>
+      <w:pPr>
+        <w:pStyle w:val="BodyText"/>
+      </w:pPr>
+      <w:r>
+        <w:t xml:space="preserve">Wissenschaftskommunikation umfasst alle Aspekte der Kommunikation wissenschaftlicher Arbeit und wissenschaftlicher Ergebnisse, sowohl innerhalb der Wissenschaft als auch bei der Kommunikation zwischen Wissenschaft und Öffentlichkeit.</w:t>
+      </w:r>
+    </w:p>
+    <w:p>
+      <w:pPr>
+        <w:pStyle w:val="BodyText"/>
+      </w:pPr>
+      <w:r>
+        <w:rPr>
+          <w:b/>
+          <w:bCs/>
+        </w:rPr>
+        <w:t xml:space="preserve">Akronym (label)</w:t>
+      </w:r>
+    </w:p>
+    <w:p>
+      <w:pPr>
+        <w:pStyle w:val="BodyText"/>
+      </w:pPr>
+    </w:p>
+    <w:p>
+      <w:pPr>
+        <w:pStyle w:val="BodyText"/>
+      </w:pPr>
+      <w:r>
+        <w:rPr>
+          <w:b/>
+          <w:bCs/>
+        </w:rPr>
+        <w:t xml:space="preserve">Tag (label)</w:t>
+      </w:r>
+    </w:p>
+    <w:p>
+      <w:pPr>
+        <w:pStyle w:val="BodyText"/>
+      </w:pPr>
+    </w:p>
+    <w:p>
+      <w:pPr>
+        <w:pStyle w:val="BodyText"/>
+      </w:pPr>
+      <w:r>
+        <w:rPr>
+          <w:b/>
+          <w:bCs/>
+        </w:rPr>
+        <w:t xml:space="preserve">Ähnlich (label)</w:t>
+      </w:r>
+    </w:p>
+    <w:p>
+      <w:pPr>
+        <w:pStyle w:val="BodyText"/>
+      </w:pPr>
+    </w:p>
+    <w:p>
+      <w:pPr>
+        <w:pStyle w:val="BodyText"/>
+      </w:pPr>
+      <w:r>
+        <w:rPr>
+          <w:b/>
+          <w:bCs/>
+        </w:rPr>
+        <w:t xml:space="preserve">Unterklasse von (label)</w:t>
+      </w:r>
+    </w:p>
+    <w:p>
+      <w:pPr>
+        <w:pStyle w:val="BodyText"/>
+      </w:pPr>
+    </w:p>
+    <w:p>
+      <w:pPr>
+        <w:pStyle w:val="BodyText"/>
+      </w:pPr>
+      <w:r>
+        <w:rPr>
+          <w:b/>
+          <w:bCs/>
+        </w:rPr>
+        <w:t xml:space="preserve">Synonyme (label)</w:t>
+      </w:r>
+    </w:p>
+    <w:p>
+      <w:pPr>
+        <w:pStyle w:val="BodyText"/>
+      </w:pPr>
+    </w:p>
+    <w:bookmarkEnd w:id="24"/>
+    <w:bookmarkStart w:id="25" w:name="makroebene"/>
+    <w:p>
+      <w:pPr>
+        <w:pStyle w:val="berschrift3"/>
+      </w:pPr>
+      <w:r>
+        <w:t xml:space="preserve">Makroebene</w:t>
+      </w:r>
+    </w:p>
+    <w:p>
+      <w:pPr>
+        <w:pStyle w:val="FirstParagraph"/>
+      </w:pPr>
+      <w:r>
+        <w:t xml:space="preserve">Ebene der Wissenschaftskommunikation mit dem Ziel der Kommunikation über das Gesamtsystem wissenschaftlicher Funktionen und Leistungen für die Gesellschaft.</w:t>
+      </w:r>
+    </w:p>
+    <w:p>
+      <w:pPr>
+        <w:pStyle w:val="BodyText"/>
+      </w:pPr>
+      <w:r>
+        <w:rPr>
+          <w:b/>
+          <w:bCs/>
+        </w:rPr>
+        <w:t xml:space="preserve">Klartextbeschreibung (label)</w:t>
+      </w:r>
+    </w:p>
+    <w:p>
+      <w:pPr>
+        <w:pStyle w:val="BodyText"/>
+      </w:pPr>
+      <w:r>
+        <w:t xml:space="preserve">Ebene der Wissenschaftskommunikation mit dem Ziel der Kommunikation über das Gesamtsystem wissenschaftlicher Funktionen und Leistungen für die Gesellschaft.</w:t>
+      </w:r>
+    </w:p>
+    <w:p>
+      <w:pPr>
+        <w:pStyle w:val="BodyText"/>
+      </w:pPr>
+      <w:r>
+        <w:rPr>
+          <w:b/>
+          <w:bCs/>
+        </w:rPr>
+        <w:t xml:space="preserve">Akronym (label)</w:t>
+      </w:r>
+    </w:p>
+    <w:p>
+      <w:pPr>
+        <w:pStyle w:val="BodyText"/>
+      </w:pPr>
+    </w:p>
+    <w:p>
+      <w:pPr>
+        <w:pStyle w:val="BodyText"/>
+      </w:pPr>
+      <w:r>
+        <w:rPr>
+          <w:b/>
+          <w:bCs/>
+        </w:rPr>
+        <w:t xml:space="preserve">Tag (label)</w:t>
+      </w:r>
+    </w:p>
+    <w:p>
+      <w:pPr>
+        <w:pStyle w:val="BodyText"/>
+      </w:pPr>
+    </w:p>
+    <w:p>
+      <w:pPr>
+        <w:pStyle w:val="BodyText"/>
+      </w:pPr>
+      <w:r>
+        <w:rPr>
+          <w:b/>
+          <w:bCs/>
+        </w:rPr>
+        <w:t xml:space="preserve">Ähnlich (label)</w:t>
+      </w:r>
+    </w:p>
+    <w:p>
+      <w:pPr>
+        <w:pStyle w:val="BodyText"/>
+      </w:pPr>
+    </w:p>
+    <w:p>
+      <w:pPr>
+        <w:pStyle w:val="BodyText"/>
+      </w:pPr>
+      <w:r>
+        <w:rPr>
+          <w:b/>
+          <w:bCs/>
+        </w:rPr>
+        <w:t xml:space="preserve">Unterklasse von (label)</w:t>
+      </w:r>
+    </w:p>
+    <w:p>
+      <w:pPr>
+        <w:pStyle w:val="BodyText"/>
+      </w:pPr>
+    </w:p>
+    <w:p>
+      <w:pPr>
+        <w:pStyle w:val="BodyText"/>
+      </w:pPr>
+      <w:r>
+        <w:rPr>
+          <w:b/>
+          <w:bCs/>
+        </w:rPr>
+        <w:t xml:space="preserve">Synonyme (label)</w:t>
+      </w:r>
+    </w:p>
+    <w:p>
+      <w:pPr>
+        <w:pStyle w:val="BodyText"/>
+      </w:pPr>
+    </w:p>
+    <w:bookmarkEnd w:id="25"/>
+    <w:bookmarkStart w:id="26" w:name="mesoebene"/>
+    <w:p>
+      <w:pPr>
+        <w:pStyle w:val="berschrift3"/>
+      </w:pPr>
+      <w:r>
+        <w:t xml:space="preserve">Mesoebene</w:t>
+      </w:r>
+    </w:p>
+    <w:p>
+      <w:pPr>
+        <w:pStyle w:val="FirstParagraph"/>
+      </w:pPr>
+      <w:r>
+        <w:t xml:space="preserve">Ebene der Wissenschaftskommunikation mit dem Fokus auf die Kommunikation wissenschaftlicher Einrichtungen zu eigenen Aufgaben und Leistungen.</w:t>
+      </w:r>
+    </w:p>
+    <w:p>
+      <w:pPr>
+        <w:pStyle w:val="BodyText"/>
+      </w:pPr>
+      <w:r>
+        <w:rPr>
+          <w:b/>
+          <w:bCs/>
+        </w:rPr>
+        <w:t xml:space="preserve">Klartextbeschreibung (label)</w:t>
+      </w:r>
+    </w:p>
+    <w:p>
+      <w:pPr>
+        <w:pStyle w:val="BodyText"/>
+      </w:pPr>
+      <w:r>
+        <w:t xml:space="preserve">Ebene der Wissenschaftskommunikation mit dem Fokus auf die Kommunikation wissenschaftlicher Einrichtungen zu eigenen Aufgaben und Leistungen.</w:t>
+      </w:r>
+    </w:p>
+    <w:p>
+      <w:pPr>
+        <w:pStyle w:val="BodyText"/>
+      </w:pPr>
+      <w:r>
+        <w:rPr>
+          <w:b/>
+          <w:bCs/>
+        </w:rPr>
+        <w:t xml:space="preserve">Akronym (label)</w:t>
+      </w:r>
+    </w:p>
+    <w:p>
+      <w:pPr>
+        <w:pStyle w:val="BodyText"/>
+      </w:pPr>
+    </w:p>
+    <w:p>
+      <w:pPr>
+        <w:pStyle w:val="BodyText"/>
+      </w:pPr>
+      <w:r>
+        <w:rPr>
+          <w:b/>
+          <w:bCs/>
+        </w:rPr>
+        <w:t xml:space="preserve">Tag (label)</w:t>
+      </w:r>
+    </w:p>
+    <w:p>
+      <w:pPr>
+        <w:pStyle w:val="BodyText"/>
+      </w:pPr>
+    </w:p>
+    <w:p>
+      <w:pPr>
+        <w:pStyle w:val="BodyText"/>
+      </w:pPr>
+      <w:r>
+        <w:rPr>
+          <w:b/>
+          <w:bCs/>
+        </w:rPr>
+        <w:t xml:space="preserve">Ähnlich (label)</w:t>
+      </w:r>
+    </w:p>
+    <w:p>
+      <w:pPr>
+        <w:pStyle w:val="BodyText"/>
+      </w:pPr>
+    </w:p>
+    <w:p>
+      <w:pPr>
+        <w:pStyle w:val="BodyText"/>
+      </w:pPr>
+      <w:r>
+        <w:rPr>
+          <w:b/>
+          <w:bCs/>
+        </w:rPr>
+        <w:t xml:space="preserve">Unterklasse von (label)</w:t>
+      </w:r>
+    </w:p>
+    <w:p>
+      <w:pPr>
+        <w:pStyle w:val="BodyText"/>
+      </w:pPr>
+    </w:p>
+    <w:p>
+      <w:pPr>
+        <w:pStyle w:val="BodyText"/>
+      </w:pPr>
+      <w:r>
+        <w:rPr>
+          <w:b/>
+          <w:bCs/>
+        </w:rPr>
+        <w:t xml:space="preserve">Synonyme (label)</w:t>
+      </w:r>
+    </w:p>
+    <w:p>
+      <w:pPr>
+        <w:pStyle w:val="BodyText"/>
+      </w:pPr>
+    </w:p>
+    <w:bookmarkEnd w:id="26"/>
+    <w:bookmarkStart w:id="27" w:name="mikroebene"/>
+    <w:p>
+      <w:pPr>
+        <w:pStyle w:val="berschrift3"/>
+      </w:pPr>
+      <w:r>
+        <w:t xml:space="preserve">Mikroebene</w:t>
+      </w:r>
+    </w:p>
+    <w:p>
+      <w:pPr>
+        <w:pStyle w:val="FirstParagraph"/>
+      </w:pPr>
+      <w:r>
+        <w:t xml:space="preserve">Ebene der Wissenschaftskommunikation mit dem Fokus auf die Kommunikation einzelner Wissenschaftler zu Forschungsthemen sowie Projekten (Vorhaben und Ergebnissen).</w:t>
+      </w:r>
+    </w:p>
+    <w:p>
+      <w:pPr>
+        <w:pStyle w:val="BodyText"/>
+      </w:pPr>
+      <w:r>
+        <w:rPr>
+          <w:b/>
+          <w:bCs/>
+        </w:rPr>
+        <w:t xml:space="preserve">Klartextbeschreibung (label)</w:t>
+      </w:r>
+    </w:p>
+    <w:p>
+      <w:pPr>
+        <w:pStyle w:val="BodyText"/>
+      </w:pPr>
+      <w:r>
+        <w:t xml:space="preserve">Ebene der Wissenschaftskommunikation mit dem Fokus auf die Kommunikation einzelner Wissenschaftler zu Forschungsthemen sowie Projekten (Vorhaben und Ergebnissen).</w:t>
+      </w:r>
+    </w:p>
+    <w:p>
+      <w:pPr>
+        <w:pStyle w:val="BodyText"/>
+      </w:pPr>
+      <w:r>
+        <w:rPr>
+          <w:b/>
+          <w:bCs/>
+        </w:rPr>
+        <w:t xml:space="preserve">Akronym (label)</w:t>
+      </w:r>
+    </w:p>
+    <w:p>
+      <w:pPr>
+        <w:pStyle w:val="BodyText"/>
+      </w:pPr>
+    </w:p>
+    <w:p>
+      <w:pPr>
+        <w:pStyle w:val="BodyText"/>
+      </w:pPr>
+      <w:r>
+        <w:rPr>
+          <w:b/>
+          <w:bCs/>
+        </w:rPr>
+        <w:t xml:space="preserve">Tag (label)</w:t>
+      </w:r>
+    </w:p>
+    <w:p>
+      <w:pPr>
+        <w:pStyle w:val="BodyText"/>
+      </w:pPr>
+    </w:p>
+    <w:p>
+      <w:pPr>
+        <w:pStyle w:val="BodyText"/>
+      </w:pPr>
+      <w:r>
+        <w:rPr>
+          <w:b/>
+          <w:bCs/>
+        </w:rPr>
+        <w:t xml:space="preserve">Ähnlich (label)</w:t>
+      </w:r>
+    </w:p>
+    <w:p>
+      <w:pPr>
+        <w:pStyle w:val="BodyText"/>
+      </w:pPr>
+    </w:p>
+    <w:p>
+      <w:pPr>
+        <w:pStyle w:val="BodyText"/>
+      </w:pPr>
+      <w:r>
+        <w:rPr>
+          <w:b/>
+          <w:bCs/>
+        </w:rPr>
+        <w:t xml:space="preserve">Unterklasse von (label)</w:t>
+      </w:r>
+    </w:p>
+    <w:p>
+      <w:pPr>
+        <w:pStyle w:val="BodyText"/>
+      </w:pPr>
+    </w:p>
+    <w:p>
+      <w:pPr>
+        <w:pStyle w:val="BodyText"/>
+      </w:pPr>
+      <w:r>
+        <w:rPr>
+          <w:b/>
+          <w:bCs/>
+        </w:rPr>
+        <w:t xml:space="preserve">Synonyme (label)</w:t>
+      </w:r>
+    </w:p>
+    <w:p>
+      <w:pPr>
+        <w:pStyle w:val="BodyText"/>
+      </w:pPr>
+    </w:p>
+    <w:bookmarkEnd w:id="27"/>
+    <w:bookmarkStart w:id="28" w:name="kommunikation"/>
+    <w:p>
+      <w:pPr>
+        <w:pStyle w:val="berschrift3"/>
+      </w:pPr>
+      <w:r>
+        <w:t xml:space="preserve">Kommunikation</w:t>
+      </w:r>
+    </w:p>
+    <w:p>
+      <w:pPr>
+        <w:pStyle w:val="FirstParagraph"/>
+      </w:pPr>
+      <w:r>
+        <w:t xml:space="preserve">Austausch oder die Übertragung von Informationen, die auf verschiedene Arten (verbal, nonverbal und paraverbal) und auf verschiedenen Wegen (Sprechen, Schreiben) stattfinden kann.</w:t>
+      </w:r>
+    </w:p>
+    <w:p>
+      <w:pPr>
+        <w:pStyle w:val="BodyText"/>
+      </w:pPr>
+      <w:r>
+        <w:rPr>
+          <w:b/>
+          <w:bCs/>
+        </w:rPr>
+        <w:t xml:space="preserve">Klartextbeschreibung (label)</w:t>
+      </w:r>
+    </w:p>
+    <w:p>
+      <w:pPr>
+        <w:pStyle w:val="BodyText"/>
+      </w:pPr>
+      <w:r>
+        <w:t xml:space="preserve">Austausch oder die Übertragung von Informationen, die auf verschiedene Arten (verbal, nonverbal und paraverbal) und auf verschiedenen Wegen (Sprechen, Schreiben) stattfinden kann.</w:t>
+      </w:r>
+    </w:p>
+    <w:p>
+      <w:pPr>
+        <w:pStyle w:val="BodyText"/>
+      </w:pPr>
+      <w:r>
+        <w:rPr>
+          <w:b/>
+          <w:bCs/>
+        </w:rPr>
+        <w:t xml:space="preserve">Akronym (label)</w:t>
+      </w:r>
+    </w:p>
+    <w:p>
+      <w:pPr>
+        <w:pStyle w:val="BodyText"/>
+      </w:pPr>
+    </w:p>
+    <w:p>
+      <w:pPr>
+        <w:pStyle w:val="BodyText"/>
+      </w:pPr>
+      <w:r>
+        <w:rPr>
+          <w:b/>
+          <w:bCs/>
+        </w:rPr>
+        <w:t xml:space="preserve">Tag (label)</w:t>
+      </w:r>
+    </w:p>
+    <w:p>
+      <w:pPr>
+        <w:pStyle w:val="BodyText"/>
+      </w:pPr>
+    </w:p>
+    <w:p>
+      <w:pPr>
+        <w:pStyle w:val="BodyText"/>
+      </w:pPr>
+      <w:r>
+        <w:rPr>
+          <w:b/>
+          <w:bCs/>
+        </w:rPr>
+        <w:t xml:space="preserve">Ähnlich (label)</w:t>
+      </w:r>
+    </w:p>
+    <w:p>
+      <w:pPr>
+        <w:pStyle w:val="BodyText"/>
+      </w:pPr>
+    </w:p>
+    <w:p>
+      <w:pPr>
+        <w:pStyle w:val="BodyText"/>
+      </w:pPr>
+      <w:r>
+        <w:rPr>
+          <w:b/>
+          <w:bCs/>
+        </w:rPr>
+        <w:t xml:space="preserve">Unterklasse von (label)</w:t>
+      </w:r>
+    </w:p>
+    <w:p>
+      <w:pPr>
+        <w:pStyle w:val="BodyText"/>
+      </w:pPr>
+    </w:p>
+    <w:p>
+      <w:pPr>
+        <w:pStyle w:val="BodyText"/>
+      </w:pPr>
+      <w:r>
+        <w:rPr>
+          <w:b/>
+          <w:bCs/>
+        </w:rPr>
+        <w:t xml:space="preserve">Synonyme (label)</w:t>
+      </w:r>
+    </w:p>
+    <w:p>
+      <w:pPr>
+        <w:pStyle w:val="BodyText"/>
+      </w:pPr>
+    </w:p>
+    <w:bookmarkEnd w:id="28"/>
+    <w:bookmarkStart w:id="29" w:name="wissenschaft"/>
+    <w:p>
+      <w:pPr>
+        <w:pStyle w:val="berschrift3"/>
+      </w:pPr>
+      <w:r>
+        <w:t xml:space="preserve">Wissenschaft</w:t>
+      </w:r>
+    </w:p>
+    <w:p>
+      <w:pPr>
+        <w:pStyle w:val="FirstParagraph"/>
+      </w:pPr>
+      <w:r>
+        <w:t xml:space="preserve">Gesamtheit des menschlichen Wissens, der Erkenntnisse und der Erfahrungen einer Zeitepoche, welche systematisch erweitert, gesammelt, aufbewahrt, gelehrt und tradiert wird.</w:t>
+      </w:r>
+    </w:p>
+    <w:p>
+      <w:pPr>
+        <w:pStyle w:val="BodyText"/>
+      </w:pPr>
+      <w:r>
+        <w:rPr>
+          <w:b/>
+          <w:bCs/>
+        </w:rPr>
+        <w:t xml:space="preserve">Klartextbeschreibung (label)</w:t>
+      </w:r>
+    </w:p>
+    <w:p>
+      <w:pPr>
+        <w:pStyle w:val="BodyText"/>
+      </w:pPr>
+      <w:r>
+        <w:t xml:space="preserve">Gesamtheit des menschlichen Wissens, der Erkenntnisse und der Erfahrungen einer Zeitepoche, welche systematisch erweitert, gesammelt, aufbewahrt, gelehrt und tradiert wird.</w:t>
+      </w:r>
+    </w:p>
+    <w:p>
+      <w:pPr>
+        <w:pStyle w:val="BodyText"/>
+      </w:pPr>
+      <w:r>
+        <w:rPr>
+          <w:b/>
+          <w:bCs/>
+        </w:rPr>
+        <w:t xml:space="preserve">Akronym (label)</w:t>
+      </w:r>
+    </w:p>
+    <w:p>
+      <w:pPr>
+        <w:pStyle w:val="BodyText"/>
+      </w:pPr>
+    </w:p>
+    <w:p>
+      <w:pPr>
+        <w:pStyle w:val="BodyText"/>
+      </w:pPr>
+      <w:r>
+        <w:rPr>
+          <w:b/>
+          <w:bCs/>
+        </w:rPr>
+        <w:t xml:space="preserve">Tag (label)</w:t>
+      </w:r>
+    </w:p>
+    <w:p>
+      <w:pPr>
+        <w:pStyle w:val="BodyText"/>
+      </w:pPr>
+    </w:p>
+    <w:p>
+      <w:pPr>
+        <w:pStyle w:val="BodyText"/>
+      </w:pPr>
+      <w:r>
+        <w:rPr>
+          <w:b/>
+          <w:bCs/>
+        </w:rPr>
+        <w:t xml:space="preserve">Ähnlich (label)</w:t>
+      </w:r>
+    </w:p>
+    <w:p>
+      <w:pPr>
+        <w:pStyle w:val="BodyText"/>
+      </w:pPr>
+    </w:p>
+    <w:p>
+      <w:pPr>
+        <w:pStyle w:val="BodyText"/>
+      </w:pPr>
+      <w:r>
+        <w:rPr>
+          <w:b/>
+          <w:bCs/>
+        </w:rPr>
+        <w:t xml:space="preserve">Unterklasse von (label)</w:t>
+      </w:r>
+    </w:p>
+    <w:p>
+      <w:pPr>
+        <w:pStyle w:val="BodyText"/>
+      </w:pPr>
+    </w:p>
+    <w:p>
+      <w:pPr>
+        <w:pStyle w:val="BodyText"/>
+      </w:pPr>
+      <w:r>
+        <w:rPr>
+          <w:b/>
+          <w:bCs/>
+        </w:rPr>
+        <w:t xml:space="preserve">Synonyme (label)</w:t>
+      </w:r>
+    </w:p>
+    <w:p>
+      <w:pPr>
+        <w:pStyle w:val="BodyText"/>
+      </w:pPr>
+    </w:p>
+    <w:bookmarkEnd w:id="29"/>
+    <w:bookmarkStart w:id="30" w:name="sdsdf"/>
+    <w:p>
+      <w:pPr>
+        <w:pStyle w:val="berschrift3"/>
+      </w:pPr>
+      <w:r>
+        <w:t xml:space="preserve">sdsdf</w:t>
+      </w:r>
+    </w:p>
+    <w:p>
+      <w:pPr>
+        <w:pStyle w:val="FirstParagraph"/>
+      </w:pPr>
+      <w:r>
+        <w:t xml:space="preserve">sdsd</w:t>
+      </w:r>
+    </w:p>
+    <w:p>
+      <w:pPr>
+        <w:pStyle w:val="BodyText"/>
+      </w:pPr>
+      <w:r>
+        <w:rPr>
+          <w:b/>
+          <w:bCs/>
+        </w:rPr>
+        <w:t xml:space="preserve">Klartextbeschreibung (label)</w:t>
+      </w:r>
+    </w:p>
+    <w:p>
+      <w:pPr>
+        <w:pStyle w:val="BodyText"/>
+      </w:pPr>
+      <w:r>
+        <w:t xml:space="preserve">dsfsdf</w:t>
+      </w:r>
+    </w:p>
+    <w:p>
+      <w:pPr>
+        <w:pStyle w:val="BodyText"/>
+      </w:pPr>
+      <w:r>
+        <w:rPr>
+          <w:b/>
+          <w:bCs/>
+        </w:rPr>
+        <w:t xml:space="preserve">Akronym (label)</w:t>
+      </w:r>
+    </w:p>
+    <w:p>
+      <w:pPr>
+        <w:pStyle w:val="BodyText"/>
+      </w:pPr>
+    </w:p>
+    <w:p>
+      <w:pPr>
+        <w:pStyle w:val="BodyText"/>
+      </w:pPr>
+      <w:r>
+        <w:rPr>
+          <w:b/>
+          <w:bCs/>
+        </w:rPr>
+        <w:t xml:space="preserve">Tag (label)</w:t>
+      </w:r>
+    </w:p>
+    <w:p>
+      <w:pPr>
+        <w:pStyle w:val="BodyText"/>
+      </w:pPr>
+    </w:p>
+    <w:p>
+      <w:pPr>
+        <w:pStyle w:val="BodyText"/>
+      </w:pPr>
+      <w:r>
+        <w:rPr>
+          <w:b/>
+          <w:bCs/>
+        </w:rPr>
+        <w:t xml:space="preserve">Ähnlich (label)</w:t>
+      </w:r>
+    </w:p>
+    <w:p>
+      <w:pPr>
+        <w:pStyle w:val="BodyText"/>
+      </w:pPr>
+    </w:p>
+    <w:p>
+      <w:pPr>
+        <w:pStyle w:val="BodyText"/>
+      </w:pPr>
+      <w:r>
+        <w:rPr>
+          <w:b/>
+          <w:bCs/>
+        </w:rPr>
+        <w:t xml:space="preserve">Unterklasse von (label)</w:t>
+      </w:r>
+    </w:p>
+    <w:p>
+      <w:pPr>
+        <w:pStyle w:val="BodyText"/>
+      </w:pPr>
+    </w:p>
+    <w:p>
+      <w:pPr>
+        <w:pStyle w:val="BodyText"/>
+      </w:pPr>
+      <w:r>
+        <w:rPr>
+          <w:b/>
+          <w:bCs/>
+        </w:rPr>
+        <w:t xml:space="preserve">Synonyme (label)</w:t>
+      </w:r>
+    </w:p>
+    <w:p>
+      <w:pPr>
+        <w:pStyle w:val="BodyText"/>
+      </w:pPr>
+    </w:p>
+    <w:bookmarkEnd w:id="30"/>
+    <w:bookmarkEnd w:id="31"/>
+    <w:bookmarkEnd w:id="32"/>
+    <w:bookmarkStart w:id="39" w:name="impressum"/>
     <w:p>
       <w:pPr>
         <w:pStyle w:val="berschrift1"/>
@@ -2711,7 +1167,7 @@
         <w:t xml:space="preserve">Impressum</w:t>
       </w:r>
     </w:p>
-    <w:bookmarkStart w:id="29" w:name="urheberrecht-und-lizensierung"/>
+    <w:bookmarkStart w:id="38" w:name="urheberrecht-und-lizensierung"/>
     <w:p>
       <w:pPr>
         <w:pStyle w:val="berschrift2"/>
@@ -2730,7 +1186,7 @@
       <w:r>
         <w:t xml:space="preserve"> </w:t>
       </w:r>
-      <w:hyperlink r:id="rId24">
+      <w:hyperlink r:id="rId33">
         <w:r>
           <w:rPr>
             <w:rStyle w:val="Hyperlink"/>
@@ -2749,7 +1205,7 @@
       <w:r>
         <w:t xml:space="preserve"> </w:t>
       </w:r>
-      <w:hyperlink r:id="rId25">
+      <w:hyperlink r:id="rId34">
         <w:r>
           <w:rPr>
             <w:rStyle w:val="Hyperlink"/>
@@ -2766,7 +1222,7 @@
       <w:r>
         <w:t xml:space="preserve"> </w:t>
       </w:r>
-      <w:hyperlink r:id="rId26">
+      <w:hyperlink r:id="rId35">
         <w:r>
           <w:rPr>
             <w:rStyle w:val="Hyperlink"/>
@@ -2785,7 +1241,7 @@
       <w:r>
         <w:t xml:space="preserve"> </w:t>
       </w:r>
-      <w:hyperlink r:id="rId27">
+      <w:hyperlink r:id="rId36">
         <w:r>
           <w:rPr>
             <w:rStyle w:val="Hyperlink"/>
@@ -2815,7 +1271,7 @@
       <w:r>
         <w:t xml:space="preserve"> </w:t>
       </w:r>
-      <w:hyperlink r:id="rId28">
+      <w:hyperlink r:id="rId37">
         <w:r>
           <w:rPr>
             <w:rStyle w:val="Hyperlink"/>
@@ -2832,9 +1288,9 @@
         <w:t xml:space="preserve">Alle Inhalte und Codes von Dritten unterliegen dem Urheberrecht der Autor:innen und ihren jeweiligen OSI-konformen offenen Lizenzen für den Code und der Creative Commons Attribution-ShareAlike 4.0 International für den Inhalt.</w:t>
       </w:r>
     </w:p>
-    <w:bookmarkEnd w:id="29"/>
-    <w:bookmarkEnd w:id="30"/>
-    <w:bookmarkStart w:id="32" w:name="mitwirkende"/>
+    <w:bookmarkEnd w:id="38"/>
+    <w:bookmarkEnd w:id="39"/>
+    <w:bookmarkStart w:id="41" w:name="mitwirkende"/>
     <w:p>
       <w:pPr>
         <w:pStyle w:val="berschrift1"/>
@@ -2843,7 +1299,7 @@
         <w:t xml:space="preserve">Mitwirkende</w:t>
       </w:r>
     </w:p>
-    <w:bookmarkStart w:id="31" w:name="programmierung"/>
+    <w:bookmarkStart w:id="40" w:name="programmierung"/>
     <w:p>
       <w:pPr>
         <w:pStyle w:val="berschrift2"/>
@@ -2860,9 +1316,9 @@
         <w:t xml:space="preserve">Siehe: Software Citation</w:t>
       </w:r>
     </w:p>
-    <w:bookmarkEnd w:id="31"/>
-    <w:bookmarkEnd w:id="32"/>
-    <w:bookmarkStart w:id="33" w:name="literatur"/>
+    <w:bookmarkEnd w:id="40"/>
+    <w:bookmarkEnd w:id="41"/>
+    <w:bookmarkStart w:id="42" w:name="literatur"/>
     <w:p>
       <w:pPr>
         <w:pStyle w:val="berschrift1"/>
@@ -2871,7 +1327,7 @@
         <w:t xml:space="preserve">Literatur</w:t>
       </w:r>
     </w:p>
-    <w:bookmarkEnd w:id="33"/>
+    <w:bookmarkEnd w:id="42"/>
     <w:sectPr>
       <w:headerReference r:id="rId9" w:type="default"/>
       <w:footerReference r:id="rId11" w:type="default"/>

</xml_diff>

<commit_message>
updated glossary outputting, texts & css
</commit_message>
<xml_diff>
--- a/docs/Co-Site-Glossar.docx
+++ b/docs/Co-Site-Glossar.docx
@@ -90,15 +90,23 @@
         <w:pStyle w:val="FirstParagraph"/>
       </w:pPr>
       <w:r>
-        <w:t xml:space="preserve">Dies ist eine laufende Demonstration eines Workflows für die Erstellung von Glossaren, die Speicherung von Linked Open Data, die Ausgabe in mehreren Formaten und die Verwendung von Glossaren für die Datenanalyse - zum Beispiel für die Suche in Open-Literature-Beständen.</w:t>
-      </w:r>
-    </w:p>
-    <w:p>
-      <w:pPr>
-        <w:pStyle w:val="BodyText"/>
-      </w:pPr>
-      <w:r>
-        <w:t xml:space="preserve">Weitere Informationen über die Entwicklung des Workflows finden Sie</w:t>
+        <w:t xml:space="preserve">Zusammen den Herausforderungen von heute und morgen begegnen – das ist das Ziel von Co-Site, einem Projekt der TH Köln. Das Projekt „Co-Kreation in der Region – Systemisch und innovativ Transfer entwickeln“ schafft einen Experimentierraum für Gesellschaft, Wirtschaft, Politik und Wissenschaft in Form eines Reallabors. Es ermöglicht damit partizipativ gestaltete Transferprozesse und unterstützt die Region bei der Anpassung an den Klimawandel. Gemeinsam mit den Menschen erarbeiten die Wissenschaftler:innen Lösungen zur Entwicklung von Anpassungsstrategien sowie der Planung kritischer und grün-blauer Infrastrukturen.</w:t>
+      </w:r>
+    </w:p>
+    <w:p>
+      <w:pPr>
+        <w:pStyle w:val="BodyText"/>
+      </w:pPr>
+      <w:r>
+        <w:t xml:space="preserve">Das Forschungsprojekt Co-Site wird vom Bundesministerium für Bildung und Forschung innerhalb der Initiative Innovative Hochschule gefördert.</w:t>
+      </w:r>
+    </w:p>
+    <w:p>
+      <w:pPr>
+        <w:pStyle w:val="BodyText"/>
+      </w:pPr>
+      <w:r>
+        <w:t xml:space="preserve">Weitere Informationen zum Projekt finden Sie auf der</w:t>
       </w:r>
       <w:r>
         <w:t xml:space="preserve"> </w:t>
@@ -108,7 +116,7 @@
           <w:rPr>
             <w:rStyle w:val="Hyperlink"/>
           </w:rPr>
-          <w:t xml:space="preserve">hier</w:t>
+          <w:t xml:space="preserve">Website der TH Köln</w:t>
         </w:r>
       </w:hyperlink>
       <w:r>
@@ -120,7 +128,7 @@
         <w:pStyle w:val="BodyText"/>
       </w:pPr>
       <w:r>
-        <w:t xml:space="preserve">Ein in Bearbeitung befindliches Beispiel</w:t>
+        <w:t xml:space="preserve">Dieses</w:t>
       </w:r>
       <w:r>
         <w:t xml:space="preserve"> </w:t>
@@ -130,32 +138,64 @@
           <w:rPr>
             <w:rStyle w:val="Hyperlink"/>
           </w:rPr>
-          <w:t xml:space="preserve">(semantisches Glossar)</w:t>
+          <w:t xml:space="preserve">Glossar</w:t>
         </w:r>
       </w:hyperlink>
       <w:r>
         <w:t xml:space="preserve"> </w:t>
       </w:r>
       <w:r>
-        <w:t xml:space="preserve">ist ebenfalls enthalten. Bei dieser Demonstration handelt es sich um ein Glossar, das mit Hilfe einer verknüpften offenen Datenspeicherung verwaltet wird.</w:t>
+        <w:t xml:space="preserve">dient dazu, die zentralen Begriffe und Konzepte des Projekts Co-Site verständlich zu erklären. Indem wir Schlüsselbegriffe und wichtige Konzepte definieren, möchten wir die Kommunikation und das Verständnis innerhalb des Projekts und darüber hinaus verbessern. Es soll einen schnellen und umfassenden Überblick über die wichtigsten Themen und Begrifflichkeiten zu geben, die im Kontext der Klimawandelanpassung und unseres Reallabors von Bedeutung sind. Es soll allen Beteiligten – von Studierenden und Wissenschaftler:innen bis hin zu politischen Entscheidungsträgern und interessierten Bürger:innen – eine nützliche Ressource bieten.</w:t>
       </w:r>
     </w:p>
     <w:bookmarkEnd w:id="22"/>
-    <w:bookmarkStart w:id="31" w:name="co-site"/>
+    <w:bookmarkStart w:id="38" w:name="co-site-glossar"/>
     <w:p>
       <w:pPr>
         <w:pStyle w:val="berschrift1"/>
       </w:pPr>
       <w:r>
-        <w:t xml:space="preserve">Co-Site</w:t>
+        <w:t xml:space="preserve">Co-Site Glossar</w:t>
       </w:r>
     </w:p>
     <w:p>
       <w:pPr>
         <w:pStyle w:val="FirstParagraph"/>
       </w:pPr>
-    </w:p>
-    <w:bookmarkStart w:id="23" w:name="co-site-1"/>
+      <w:r>
+        <w:t xml:space="preserve">Dieses Glossar enthält wichtige Begriffe des Projekts</w:t>
+      </w:r>
+      <w:r>
+        <w:t xml:space="preserve"> </w:t>
+      </w:r>
+      <w:hyperlink r:id="rId23">
+        <w:r>
+          <w:rPr>
+            <w:rStyle w:val="Hyperlink"/>
+          </w:rPr>
+          <w:t xml:space="preserve">Co-Site</w:t>
+        </w:r>
+      </w:hyperlink>
+      <w:r>
+        <w:t xml:space="preserve"> </w:t>
+      </w:r>
+      <w:r>
+        <w:t xml:space="preserve">rund um Klimawandelanpassung und unser Reallabor.</w:t>
+      </w:r>
+    </w:p>
+    <w:p>
+      <w:pPr>
+        <w:pStyle w:val="BodyText"/>
+      </w:pPr>
+    </w:p>
+    <w:p>
+      <w:r>
+        <w:pict>
+          <v:rect style="width:0;height:1.5pt" o:hralign="center" o:hrstd="t" o:hr="t"/>
+        </w:pict>
+      </w:r>
+    </w:p>
+    <w:bookmarkStart w:id="24" w:name="co-site"/>
     <w:p>
       <w:pPr>
         <w:pStyle w:val="berschrift3"/>
@@ -181,13 +221,41 @@
           <w:b/>
           <w:bCs/>
         </w:rPr>
-        <w:t xml:space="preserve">Klartextbeschreibung</w:t>
-      </w:r>
-    </w:p>
-    <w:p>
-      <w:pPr>
-        <w:pStyle w:val="BodyText"/>
-      </w:pPr>
+        <w:t xml:space="preserve">Tags:</w:t>
+      </w:r>
+    </w:p>
+    <w:p>
+      <w:pPr>
+        <w:pStyle w:val="BodyText"/>
+      </w:pPr>
+      <w:r>
+        <w:t xml:space="preserve">Forschungsprojekt</w:t>
+      </w:r>
+    </w:p>
+    <w:p>
+      <w:r>
+        <w:pict>
+          <v:rect style="width:0;height:1.5pt" o:hralign="center" o:hrstd="t" o:hr="t"/>
+        </w:pict>
+      </w:r>
+    </w:p>
+    <w:bookmarkEnd w:id="24"/>
+    <w:bookmarkStart w:id="25" w:name="wissenschaftskommunikation"/>
+    <w:p>
+      <w:pPr>
+        <w:pStyle w:val="berschrift3"/>
+      </w:pPr>
+      <w:r>
+        <w:t xml:space="preserve">Wissenschaftskommunikation</w:t>
+      </w:r>
+    </w:p>
+    <w:p>
+      <w:pPr>
+        <w:pStyle w:val="FirstParagraph"/>
+      </w:pPr>
+      <w:r>
+        <w:t xml:space="preserve">Wissenschaftskommunikation umfasst alle Aspekte der Kommunikation wissenschaftlicher Arbeit und wissenschaftlicher Ergebnisse, sowohl innerhalb der Wissenschaft als auch bei der Kommunikation zwischen Wissenschaft und Öffentlichkeit.</w:t>
+      </w:r>
     </w:p>
     <w:p>
       <w:pPr>
@@ -198,13 +266,16 @@
           <w:b/>
           <w:bCs/>
         </w:rPr>
-        <w:t xml:space="preserve">Akronyme</w:t>
-      </w:r>
-    </w:p>
-    <w:p>
-      <w:pPr>
-        <w:pStyle w:val="BodyText"/>
-      </w:pPr>
+        <w:t xml:space="preserve">Klartextbeschreibung:</w:t>
+      </w:r>
+    </w:p>
+    <w:p>
+      <w:pPr>
+        <w:pStyle w:val="BodyText"/>
+      </w:pPr>
+      <w:r>
+        <w:t xml:space="preserve">Wissenschaftskommunikation umfasst alle Aspekte der Kommunikation wissenschaftlicher Arbeit und wissenschaftlicher Ergebnisse, sowohl innerhalb der Wissenschaft als auch bei der Kommunikation zwischen Wissenschaft und Öffentlichkeit.</w:t>
+      </w:r>
     </w:p>
     <w:p>
       <w:pPr>
@@ -215,15 +286,40 @@
           <w:b/>
           <w:bCs/>
         </w:rPr>
-        <w:t xml:space="preserve">Tags</w:t>
-      </w:r>
-    </w:p>
-    <w:p>
-      <w:pPr>
-        <w:pStyle w:val="BodyText"/>
-      </w:pPr>
-      <w:r>
-        <w:t xml:space="preserve">Forschungsprojekt</w:t>
+        <w:t xml:space="preserve">Status:</w:t>
+      </w:r>
+    </w:p>
+    <w:p>
+      <w:pPr>
+        <w:pStyle w:val="BodyText"/>
+      </w:pPr>
+      <w:r>
+        <w:t xml:space="preserve">Entwurf</w:t>
+      </w:r>
+    </w:p>
+    <w:p>
+      <w:r>
+        <w:pict>
+          <v:rect style="width:0;height:1.5pt" o:hralign="center" o:hrstd="t" o:hr="t"/>
+        </w:pict>
+      </w:r>
+    </w:p>
+    <w:bookmarkEnd w:id="25"/>
+    <w:bookmarkStart w:id="26" w:name="makroebene"/>
+    <w:p>
+      <w:pPr>
+        <w:pStyle w:val="berschrift3"/>
+      </w:pPr>
+      <w:r>
+        <w:t xml:space="preserve">Makroebene</w:t>
+      </w:r>
+    </w:p>
+    <w:p>
+      <w:pPr>
+        <w:pStyle w:val="FirstParagraph"/>
+      </w:pPr>
+      <w:r>
+        <w:t xml:space="preserve">Ebene der Wissenschaftskommunikation mit dem Ziel der Kommunikation über das Gesamtsystem wissenschaftlicher Funktionen und Leistungen für die Gesellschaft.</w:t>
       </w:r>
     </w:p>
     <w:p>
@@ -235,13 +331,16 @@
           <w:b/>
           <w:bCs/>
         </w:rPr>
-        <w:t xml:space="preserve">Ähnlich</w:t>
-      </w:r>
-    </w:p>
-    <w:p>
-      <w:pPr>
-        <w:pStyle w:val="BodyText"/>
-      </w:pPr>
+        <w:t xml:space="preserve">Klartextbeschreibung:</w:t>
+      </w:r>
+    </w:p>
+    <w:p>
+      <w:pPr>
+        <w:pStyle w:val="BodyText"/>
+      </w:pPr>
+      <w:r>
+        <w:t xml:space="preserve">Ebene der Wissenschaftskommunikation mit dem Ziel der Kommunikation über das Gesamtsystem wissenschaftlicher Funktionen und Leistungen für die Gesellschaft.</w:t>
+      </w:r>
     </w:p>
     <w:p>
       <w:pPr>
@@ -252,13 +351,41 @@
           <w:b/>
           <w:bCs/>
         </w:rPr>
-        <w:t xml:space="preserve">Unterklasse von</w:t>
-      </w:r>
-    </w:p>
-    <w:p>
-      <w:pPr>
-        <w:pStyle w:val="BodyText"/>
-      </w:pPr>
+        <w:t xml:space="preserve">Status:</w:t>
+      </w:r>
+    </w:p>
+    <w:p>
+      <w:pPr>
+        <w:pStyle w:val="BodyText"/>
+      </w:pPr>
+      <w:r>
+        <w:t xml:space="preserve">Entwurf</w:t>
+      </w:r>
+    </w:p>
+    <w:p>
+      <w:r>
+        <w:pict>
+          <v:rect style="width:0;height:1.5pt" o:hralign="center" o:hrstd="t" o:hr="t"/>
+        </w:pict>
+      </w:r>
+    </w:p>
+    <w:bookmarkEnd w:id="26"/>
+    <w:bookmarkStart w:id="27" w:name="mesoebene"/>
+    <w:p>
+      <w:pPr>
+        <w:pStyle w:val="berschrift3"/>
+      </w:pPr>
+      <w:r>
+        <w:t xml:space="preserve">Mesoebene</w:t>
+      </w:r>
+    </w:p>
+    <w:p>
+      <w:pPr>
+        <w:pStyle w:val="FirstParagraph"/>
+      </w:pPr>
+      <w:r>
+        <w:t xml:space="preserve">Ebene der Wissenschaftskommunikation mit dem Fokus auf die Kommunikation wissenschaftlicher Einrichtungen zu eigenen Aufgaben und Leistungen.</w:t>
+      </w:r>
     </w:p>
     <w:p>
       <w:pPr>
@@ -269,30 +396,15 @@
           <w:b/>
           <w:bCs/>
         </w:rPr>
-        <w:t xml:space="preserve">Synonyme</w:t>
-      </w:r>
-    </w:p>
-    <w:p>
-      <w:pPr>
-        <w:pStyle w:val="BodyText"/>
-      </w:pPr>
-    </w:p>
-    <w:bookmarkEnd w:id="23"/>
-    <w:bookmarkStart w:id="24" w:name="wissenschaftskommunikation"/>
-    <w:p>
-      <w:pPr>
-        <w:pStyle w:val="berschrift3"/>
-      </w:pPr>
-      <w:r>
-        <w:t xml:space="preserve">Wissenschaftskommunikation</w:t>
-      </w:r>
-    </w:p>
-    <w:p>
-      <w:pPr>
-        <w:pStyle w:val="FirstParagraph"/>
-      </w:pPr>
-      <w:r>
-        <w:t xml:space="preserve">Wissenschaftskommunikation umfasst alle Aspekte der Kommunikation wissenschaftlicher Arbeit und wissenschaftlicher Ergebnisse, sowohl innerhalb der Wissenschaft als auch bei der Kommunikation zwischen Wissenschaft und Öffentlichkeit.</w:t>
+        <w:t xml:space="preserve">Klartextbeschreibung:</w:t>
+      </w:r>
+    </w:p>
+    <w:p>
+      <w:pPr>
+        <w:pStyle w:val="BodyText"/>
+      </w:pPr>
+      <w:r>
+        <w:t xml:space="preserve">Ebene der Wissenschaftskommunikation mit dem Fokus auf die Kommunikation wissenschaftlicher Einrichtungen zu eigenen Aufgaben und Leistungen.</w:t>
       </w:r>
     </w:p>
     <w:p>
@@ -304,15 +416,40 @@
           <w:b/>
           <w:bCs/>
         </w:rPr>
-        <w:t xml:space="preserve">Klartextbeschreibung</w:t>
-      </w:r>
-    </w:p>
-    <w:p>
-      <w:pPr>
-        <w:pStyle w:val="BodyText"/>
-      </w:pPr>
-      <w:r>
-        <w:t xml:space="preserve">Wissenschaftskommunikation umfasst alle Aspekte der Kommunikation wissenschaftlicher Arbeit und wissenschaftlicher Ergebnisse, sowohl innerhalb der Wissenschaft als auch bei der Kommunikation zwischen Wissenschaft und Öffentlichkeit.</w:t>
+        <w:t xml:space="preserve">Status:</w:t>
+      </w:r>
+    </w:p>
+    <w:p>
+      <w:pPr>
+        <w:pStyle w:val="BodyText"/>
+      </w:pPr>
+      <w:r>
+        <w:t xml:space="preserve">Entwurf</w:t>
+      </w:r>
+    </w:p>
+    <w:p>
+      <w:r>
+        <w:pict>
+          <v:rect style="width:0;height:1.5pt" o:hralign="center" o:hrstd="t" o:hr="t"/>
+        </w:pict>
+      </w:r>
+    </w:p>
+    <w:bookmarkEnd w:id="27"/>
+    <w:bookmarkStart w:id="28" w:name="mikroebene"/>
+    <w:p>
+      <w:pPr>
+        <w:pStyle w:val="berschrift3"/>
+      </w:pPr>
+      <w:r>
+        <w:t xml:space="preserve">Mikroebene</w:t>
+      </w:r>
+    </w:p>
+    <w:p>
+      <w:pPr>
+        <w:pStyle w:val="FirstParagraph"/>
+      </w:pPr>
+      <w:r>
+        <w:t xml:space="preserve">Ebene der Wissenschaftskommunikation mit dem Fokus auf die Kommunikation einzelner Wissenschaftler zu Forschungsthemen sowie Projekten (Vorhaben und Ergebnissen).</w:t>
       </w:r>
     </w:p>
     <w:p>
@@ -324,13 +461,16 @@
           <w:b/>
           <w:bCs/>
         </w:rPr>
-        <w:t xml:space="preserve">Akronyme</w:t>
-      </w:r>
-    </w:p>
-    <w:p>
-      <w:pPr>
-        <w:pStyle w:val="BodyText"/>
-      </w:pPr>
+        <w:t xml:space="preserve">Klartextbeschreibung:</w:t>
+      </w:r>
+    </w:p>
+    <w:p>
+      <w:pPr>
+        <w:pStyle w:val="BodyText"/>
+      </w:pPr>
+      <w:r>
+        <w:t xml:space="preserve">Ebene der Wissenschaftskommunikation mit dem Fokus auf die Kommunikation einzelner Wissenschaftler zu Forschungsthemen sowie Projekten (Vorhaben und Ergebnissen).</w:t>
+      </w:r>
     </w:p>
     <w:p>
       <w:pPr>
@@ -341,13 +481,41 @@
           <w:b/>
           <w:bCs/>
         </w:rPr>
-        <w:t xml:space="preserve">Tags</w:t>
-      </w:r>
-    </w:p>
-    <w:p>
-      <w:pPr>
-        <w:pStyle w:val="BodyText"/>
-      </w:pPr>
+        <w:t xml:space="preserve">Status:</w:t>
+      </w:r>
+    </w:p>
+    <w:p>
+      <w:pPr>
+        <w:pStyle w:val="BodyText"/>
+      </w:pPr>
+      <w:r>
+        <w:t xml:space="preserve">Entwurf</w:t>
+      </w:r>
+    </w:p>
+    <w:p>
+      <w:r>
+        <w:pict>
+          <v:rect style="width:0;height:1.5pt" o:hralign="center" o:hrstd="t" o:hr="t"/>
+        </w:pict>
+      </w:r>
+    </w:p>
+    <w:bookmarkEnd w:id="28"/>
+    <w:bookmarkStart w:id="29" w:name="kommunikation"/>
+    <w:p>
+      <w:pPr>
+        <w:pStyle w:val="berschrift3"/>
+      </w:pPr>
+      <w:r>
+        <w:t xml:space="preserve">Kommunikation</w:t>
+      </w:r>
+    </w:p>
+    <w:p>
+      <w:pPr>
+        <w:pStyle w:val="FirstParagraph"/>
+      </w:pPr>
+      <w:r>
+        <w:t xml:space="preserve">Austausch oder die Übertragung von Informationen, die auf verschiedene Arten (verbal, nonverbal und paraverbal) und auf verschiedenen Wegen (Sprechen, Schreiben) stattfinden kann.</w:t>
+      </w:r>
     </w:p>
     <w:p>
       <w:pPr>
@@ -358,13 +526,16 @@
           <w:b/>
           <w:bCs/>
         </w:rPr>
-        <w:t xml:space="preserve">Ähnlich</w:t>
-      </w:r>
-    </w:p>
-    <w:p>
-      <w:pPr>
-        <w:pStyle w:val="BodyText"/>
-      </w:pPr>
+        <w:t xml:space="preserve">Klartextbeschreibung:</w:t>
+      </w:r>
+    </w:p>
+    <w:p>
+      <w:pPr>
+        <w:pStyle w:val="BodyText"/>
+      </w:pPr>
+      <w:r>
+        <w:t xml:space="preserve">Austausch oder die Übertragung von Informationen, die auf verschiedene Arten (verbal, nonverbal und paraverbal) und auf verschiedenen Wegen (Sprechen, Schreiben) stattfinden kann.</w:t>
+      </w:r>
     </w:p>
     <w:p>
       <w:pPr>
@@ -375,13 +546,41 @@
           <w:b/>
           <w:bCs/>
         </w:rPr>
-        <w:t xml:space="preserve">Unterklasse von</w:t>
-      </w:r>
-    </w:p>
-    <w:p>
-      <w:pPr>
-        <w:pStyle w:val="BodyText"/>
-      </w:pPr>
+        <w:t xml:space="preserve">Status:</w:t>
+      </w:r>
+    </w:p>
+    <w:p>
+      <w:pPr>
+        <w:pStyle w:val="BodyText"/>
+      </w:pPr>
+      <w:r>
+        <w:t xml:space="preserve">Entwurf</w:t>
+      </w:r>
+    </w:p>
+    <w:p>
+      <w:r>
+        <w:pict>
+          <v:rect style="width:0;height:1.5pt" o:hralign="center" o:hrstd="t" o:hr="t"/>
+        </w:pict>
+      </w:r>
+    </w:p>
+    <w:bookmarkEnd w:id="29"/>
+    <w:bookmarkStart w:id="30" w:name="wissenschaft"/>
+    <w:p>
+      <w:pPr>
+        <w:pStyle w:val="berschrift3"/>
+      </w:pPr>
+      <w:r>
+        <w:t xml:space="preserve">Wissenschaft</w:t>
+      </w:r>
+    </w:p>
+    <w:p>
+      <w:pPr>
+        <w:pStyle w:val="FirstParagraph"/>
+      </w:pPr>
+      <w:r>
+        <w:t xml:space="preserve">Gesamtheit des menschlichen Wissens, der Erkenntnisse und der Erfahrungen einer Zeitepoche, welche systematisch erweitert, gesammelt, aufbewahrt, gelehrt und tradiert wird.</w:t>
+      </w:r>
     </w:p>
     <w:p>
       <w:pPr>
@@ -392,30 +591,15 @@
           <w:b/>
           <w:bCs/>
         </w:rPr>
-        <w:t xml:space="preserve">Synonyme</w:t>
-      </w:r>
-    </w:p>
-    <w:p>
-      <w:pPr>
-        <w:pStyle w:val="BodyText"/>
-      </w:pPr>
-    </w:p>
-    <w:bookmarkEnd w:id="24"/>
-    <w:bookmarkStart w:id="25" w:name="makroebene"/>
-    <w:p>
-      <w:pPr>
-        <w:pStyle w:val="berschrift3"/>
-      </w:pPr>
-      <w:r>
-        <w:t xml:space="preserve">Makroebene</w:t>
-      </w:r>
-    </w:p>
-    <w:p>
-      <w:pPr>
-        <w:pStyle w:val="FirstParagraph"/>
-      </w:pPr>
-      <w:r>
-        <w:t xml:space="preserve">Ebene der Wissenschaftskommunikation mit dem Ziel der Kommunikation über das Gesamtsystem wissenschaftlicher Funktionen und Leistungen für die Gesellschaft.</w:t>
+        <w:t xml:space="preserve">Klartextbeschreibung:</w:t>
+      </w:r>
+    </w:p>
+    <w:p>
+      <w:pPr>
+        <w:pStyle w:val="BodyText"/>
+      </w:pPr>
+      <w:r>
+        <w:t xml:space="preserve">Gesamtheit des menschlichen Wissens, der Erkenntnisse und der Erfahrungen einer Zeitepoche, welche systematisch erweitert, gesammelt, aufbewahrt, gelehrt und tradiert wird.</w:t>
       </w:r>
     </w:p>
     <w:p>
@@ -427,15 +611,40 @@
           <w:b/>
           <w:bCs/>
         </w:rPr>
-        <w:t xml:space="preserve">Klartextbeschreibung</w:t>
-      </w:r>
-    </w:p>
-    <w:p>
-      <w:pPr>
-        <w:pStyle w:val="BodyText"/>
-      </w:pPr>
-      <w:r>
-        <w:t xml:space="preserve">Ebene der Wissenschaftskommunikation mit dem Ziel der Kommunikation über das Gesamtsystem wissenschaftlicher Funktionen und Leistungen für die Gesellschaft.</w:t>
+        <w:t xml:space="preserve">Status:</w:t>
+      </w:r>
+    </w:p>
+    <w:p>
+      <w:pPr>
+        <w:pStyle w:val="BodyText"/>
+      </w:pPr>
+      <w:r>
+        <w:t xml:space="preserve">Entwurf</w:t>
+      </w:r>
+    </w:p>
+    <w:p>
+      <w:r>
+        <w:pict>
+          <v:rect style="width:0;height:1.5pt" o:hralign="center" o:hrstd="t" o:hr="t"/>
+        </w:pict>
+      </w:r>
+    </w:p>
+    <w:bookmarkEnd w:id="30"/>
+    <w:bookmarkStart w:id="31" w:name="co-design"/>
+    <w:p>
+      <w:pPr>
+        <w:pStyle w:val="berschrift3"/>
+      </w:pPr>
+      <w:r>
+        <w:t xml:space="preserve">Co-Design</w:t>
+      </w:r>
+    </w:p>
+    <w:p>
+      <w:pPr>
+        <w:pStyle w:val="FirstParagraph"/>
+      </w:pPr>
+      <w:r>
+        <w:t xml:space="preserve">Gestaltungsansatz, der versucht, alle Beteiligten (z. B. Mitarbeiter, Partner, Kunden, Bürger, Endnutzer) aktiv in den Gestaltungsprozess einzubeziehen, um sicherzustellen, dass das Ergebnis ihren Bedürfnissen entspricht und nutzbar ist.</w:t>
       </w:r>
     </w:p>
     <w:p>
@@ -447,13 +656,16 @@
           <w:b/>
           <w:bCs/>
         </w:rPr>
-        <w:t xml:space="preserve">Akronyme</w:t>
-      </w:r>
-    </w:p>
-    <w:p>
-      <w:pPr>
-        <w:pStyle w:val="BodyText"/>
-      </w:pPr>
+        <w:t xml:space="preserve">Klartextbeschreibung:</w:t>
+      </w:r>
+    </w:p>
+    <w:p>
+      <w:pPr>
+        <w:pStyle w:val="BodyText"/>
+      </w:pPr>
+      <w:r>
+        <w:t xml:space="preserve">Gestaltungsansatz, der versucht, alle Beteiligten (z. B. Mitarbeiter, Partner, Kunden, Bürger, Endnutzer) aktiv in den Gestaltungsprozess einzubeziehen, um sicherzustellen, dass das Ergebnis ihren Bedürfnissen entspricht und nutzbar ist.</w:t>
+      </w:r>
     </w:p>
     <w:p>
       <w:pPr>
@@ -464,13 +676,41 @@
           <w:b/>
           <w:bCs/>
         </w:rPr>
-        <w:t xml:space="preserve">Tags</w:t>
-      </w:r>
-    </w:p>
-    <w:p>
-      <w:pPr>
-        <w:pStyle w:val="BodyText"/>
-      </w:pPr>
+        <w:t xml:space="preserve">Status:</w:t>
+      </w:r>
+    </w:p>
+    <w:p>
+      <w:pPr>
+        <w:pStyle w:val="BodyText"/>
+      </w:pPr>
+      <w:r>
+        <w:t xml:space="preserve">Entwurf</w:t>
+      </w:r>
+    </w:p>
+    <w:p>
+      <w:r>
+        <w:pict>
+          <v:rect style="width:0;height:1.5pt" o:hralign="center" o:hrstd="t" o:hr="t"/>
+        </w:pict>
+      </w:r>
+    </w:p>
+    <w:bookmarkEnd w:id="31"/>
+    <w:bookmarkStart w:id="32" w:name="kritische-infrastrukturen"/>
+    <w:p>
+      <w:pPr>
+        <w:pStyle w:val="berschrift3"/>
+      </w:pPr>
+      <w:r>
+        <w:t xml:space="preserve">Kritische Infrastrukturen</w:t>
+      </w:r>
+    </w:p>
+    <w:p>
+      <w:pPr>
+        <w:pStyle w:val="FirstParagraph"/>
+      </w:pPr>
+      <w:r>
+        <w:t xml:space="preserve">Kritische Infrastrukturen sind Organisationen und Einrichtungen mit wichtiger Bedeutung für das staatliche Gemeinwesen, bei deren Ausfall oder Beeinträchtigung nachhaltig wirkende Versorgungsengpässe, erhebliche Störungen der öffentlichen Sicherheit oder andere dramatische Folgen eintreten würden. (Bundesministerium des Innere 2009)</w:t>
+      </w:r>
     </w:p>
     <w:p>
       <w:pPr>
@@ -481,13 +721,16 @@
           <w:b/>
           <w:bCs/>
         </w:rPr>
-        <w:t xml:space="preserve">Ähnlich</w:t>
-      </w:r>
-    </w:p>
-    <w:p>
-      <w:pPr>
-        <w:pStyle w:val="BodyText"/>
-      </w:pPr>
+        <w:t xml:space="preserve">Klartextbeschreibung:</w:t>
+      </w:r>
+    </w:p>
+    <w:p>
+      <w:pPr>
+        <w:pStyle w:val="BodyText"/>
+      </w:pPr>
+      <w:r>
+        <w:t xml:space="preserve">Kritische Infrastrukturen sind wichtige Organisationen und Einrichtungen. Wenn sie ausfallen oder Probleme haben, kann dies zu längeren Versorgungsengpässen, großen Störungen der öffentlichen Sicherheit oder anderen ernsthaften Folgen führen.</w:t>
+      </w:r>
     </w:p>
     <w:p>
       <w:pPr>
@@ -498,13 +741,16 @@
           <w:b/>
           <w:bCs/>
         </w:rPr>
-        <w:t xml:space="preserve">Unterklasse von</w:t>
-      </w:r>
-    </w:p>
-    <w:p>
-      <w:pPr>
-        <w:pStyle w:val="BodyText"/>
-      </w:pPr>
+        <w:t xml:space="preserve">Akronyme:</w:t>
+      </w:r>
+    </w:p>
+    <w:p>
+      <w:pPr>
+        <w:pStyle w:val="BodyText"/>
+      </w:pPr>
+      <w:r>
+        <w:t xml:space="preserve">KRITIS</w:t>
+      </w:r>
     </w:p>
     <w:p>
       <w:pPr>
@@ -515,22 +761,32 @@
           <w:b/>
           <w:bCs/>
         </w:rPr>
-        <w:t xml:space="preserve">Synonyme</w:t>
-      </w:r>
-    </w:p>
-    <w:p>
-      <w:pPr>
-        <w:pStyle w:val="BodyText"/>
-      </w:pPr>
-    </w:p>
-    <w:bookmarkEnd w:id="25"/>
-    <w:bookmarkStart w:id="26" w:name="mesoebene"/>
+        <w:t xml:space="preserve">Status:</w:t>
+      </w:r>
+    </w:p>
+    <w:p>
+      <w:pPr>
+        <w:pStyle w:val="BodyText"/>
+      </w:pPr>
+      <w:r>
+        <w:t xml:space="preserve">Entwurf</w:t>
+      </w:r>
+    </w:p>
+    <w:p>
+      <w:r>
+        <w:pict>
+          <v:rect style="width:0;height:1.5pt" o:hralign="center" o:hrstd="t" o:hr="t"/>
+        </w:pict>
+      </w:r>
+    </w:p>
+    <w:bookmarkEnd w:id="32"/>
+    <w:bookmarkStart w:id="33" w:name="staudamm"/>
     <w:p>
       <w:pPr>
         <w:pStyle w:val="berschrift3"/>
       </w:pPr>
       <w:r>
-        <w:t xml:space="preserve">Mesoebene</w:t>
+        <w:t xml:space="preserve">Staudamm</w:t>
       </w:r>
     </w:p>
     <w:p>
@@ -538,7 +794,7 @@
         <w:pStyle w:val="FirstParagraph"/>
       </w:pPr>
       <w:r>
-        <w:t xml:space="preserve">Ebene der Wissenschaftskommunikation mit dem Fokus auf die Kommunikation wissenschaftlicher Einrichtungen zu eigenen Aufgaben und Leistungen.</w:t>
+        <w:t xml:space="preserve">Kernelement einer Stauanlage im Wasserbau und kommt zum Bau einer Talsperre oder einer Flusssperre bzw. Staustufe zur Ausführung.</w:t>
       </w:r>
     </w:p>
     <w:p>
@@ -550,15 +806,40 @@
           <w:b/>
           <w:bCs/>
         </w:rPr>
-        <w:t xml:space="preserve">Klartextbeschreibung</w:t>
-      </w:r>
-    </w:p>
-    <w:p>
-      <w:pPr>
-        <w:pStyle w:val="BodyText"/>
-      </w:pPr>
-      <w:r>
-        <w:t xml:space="preserve">Ebene der Wissenschaftskommunikation mit dem Fokus auf die Kommunikation wissenschaftlicher Einrichtungen zu eigenen Aufgaben und Leistungen.</w:t>
+        <w:t xml:space="preserve">Status:</w:t>
+      </w:r>
+    </w:p>
+    <w:p>
+      <w:pPr>
+        <w:pStyle w:val="BodyText"/>
+      </w:pPr>
+      <w:r>
+        <w:t xml:space="preserve">Entwurf</w:t>
+      </w:r>
+    </w:p>
+    <w:p>
+      <w:r>
+        <w:pict>
+          <v:rect style="width:0;height:1.5pt" o:hralign="center" o:hrstd="t" o:hr="t"/>
+        </w:pict>
+      </w:r>
+    </w:p>
+    <w:bookmarkEnd w:id="33"/>
+    <w:bookmarkStart w:id="34" w:name="köln"/>
+    <w:p>
+      <w:pPr>
+        <w:pStyle w:val="berschrift3"/>
+      </w:pPr>
+      <w:r>
+        <w:t xml:space="preserve">Köln</w:t>
+      </w:r>
+    </w:p>
+    <w:p>
+      <w:pPr>
+        <w:pStyle w:val="FirstParagraph"/>
+      </w:pPr>
+      <w:r>
+        <w:t xml:space="preserve">Stadt am Rhein</w:t>
       </w:r>
     </w:p>
     <w:p>
@@ -570,13 +851,16 @@
           <w:b/>
           <w:bCs/>
         </w:rPr>
-        <w:t xml:space="preserve">Akronyme</w:t>
-      </w:r>
-    </w:p>
-    <w:p>
-      <w:pPr>
-        <w:pStyle w:val="BodyText"/>
-      </w:pPr>
+        <w:t xml:space="preserve">Status:</w:t>
+      </w:r>
+    </w:p>
+    <w:p>
+      <w:pPr>
+        <w:pStyle w:val="BodyText"/>
+      </w:pPr>
+      <w:r>
+        <w:t xml:space="preserve">Entwurf</w:t>
+      </w:r>
     </w:p>
     <w:p>
       <w:pPr>
@@ -587,13 +871,41 @@
           <w:b/>
           <w:bCs/>
         </w:rPr>
-        <w:t xml:space="preserve">Tags</w:t>
-      </w:r>
-    </w:p>
-    <w:p>
-      <w:pPr>
-        <w:pStyle w:val="BodyText"/>
-      </w:pPr>
+        <w:t xml:space="preserve">Tags:</w:t>
+      </w:r>
+    </w:p>
+    <w:p>
+      <w:pPr>
+        <w:pStyle w:val="BodyText"/>
+      </w:pPr>
+      <w:r>
+        <w:t xml:space="preserve">Stadt, Ort</w:t>
+      </w:r>
+    </w:p>
+    <w:p>
+      <w:r>
+        <w:pict>
+          <v:rect style="width:0;height:1.5pt" o:hralign="center" o:hrstd="t" o:hr="t"/>
+        </w:pict>
+      </w:r>
+    </w:p>
+    <w:bookmarkEnd w:id="34"/>
+    <w:bookmarkStart w:id="35" w:name="grüne-infrastrukturen"/>
+    <w:p>
+      <w:pPr>
+        <w:pStyle w:val="berschrift3"/>
+      </w:pPr>
+      <w:r>
+        <w:t xml:space="preserve">Grüne Infrastrukturen</w:t>
+      </w:r>
+    </w:p>
+    <w:p>
+      <w:pPr>
+        <w:pStyle w:val="FirstParagraph"/>
+      </w:pPr>
+      <w:r>
+        <w:t xml:space="preserve">Ein strategisch geplantes Netzwerk wertvoller natürlicher und naturnaher Flächen mit weiteren Umweltelementen, das so angelegt ist und bewirtschaftet wird dass sowohl im urbanen als auch im ländlichen Raum ein breites Spektrum an Ökosystemdienstleistungen gewährleistet und die biologische Vielfalt geschützt ist.</w:t>
+      </w:r>
     </w:p>
     <w:p>
       <w:pPr>
@@ -604,13 +916,16 @@
           <w:b/>
           <w:bCs/>
         </w:rPr>
-        <w:t xml:space="preserve">Ähnlich</w:t>
-      </w:r>
-    </w:p>
-    <w:p>
-      <w:pPr>
-        <w:pStyle w:val="BodyText"/>
-      </w:pPr>
+        <w:t xml:space="preserve">Klartextbeschreibung:</w:t>
+      </w:r>
+    </w:p>
+    <w:p>
+      <w:pPr>
+        <w:pStyle w:val="BodyText"/>
+      </w:pPr>
+      <w:r>
+        <w:t xml:space="preserve">-</w:t>
+      </w:r>
     </w:p>
     <w:p>
       <w:pPr>
@@ -621,13 +936,16 @@
           <w:b/>
           <w:bCs/>
         </w:rPr>
-        <w:t xml:space="preserve">Unterklasse von</w:t>
-      </w:r>
-    </w:p>
-    <w:p>
-      <w:pPr>
-        <w:pStyle w:val="BodyText"/>
-      </w:pPr>
+        <w:t xml:space="preserve">Akronyme:</w:t>
+      </w:r>
+    </w:p>
+    <w:p>
+      <w:pPr>
+        <w:pStyle w:val="BodyText"/>
+      </w:pPr>
+      <w:r>
+        <w:t xml:space="preserve">GI</w:t>
+      </w:r>
     </w:p>
     <w:p>
       <w:pPr>
@@ -638,30 +956,15 @@
           <w:b/>
           <w:bCs/>
         </w:rPr>
-        <w:t xml:space="preserve">Synonyme</w:t>
-      </w:r>
-    </w:p>
-    <w:p>
-      <w:pPr>
-        <w:pStyle w:val="BodyText"/>
-      </w:pPr>
-    </w:p>
-    <w:bookmarkEnd w:id="26"/>
-    <w:bookmarkStart w:id="27" w:name="mikroebene"/>
-    <w:p>
-      <w:pPr>
-        <w:pStyle w:val="berschrift3"/>
-      </w:pPr>
-      <w:r>
-        <w:t xml:space="preserve">Mikroebene</w:t>
-      </w:r>
-    </w:p>
-    <w:p>
-      <w:pPr>
-        <w:pStyle w:val="FirstParagraph"/>
-      </w:pPr>
-      <w:r>
-        <w:t xml:space="preserve">Ebene der Wissenschaftskommunikation mit dem Fokus auf die Kommunikation einzelner Wissenschaftler zu Forschungsthemen sowie Projekten (Vorhaben und Ergebnissen).</w:t>
+        <w:t xml:space="preserve">Status:</w:t>
+      </w:r>
+    </w:p>
+    <w:p>
+      <w:pPr>
+        <w:pStyle w:val="BodyText"/>
+      </w:pPr>
+      <w:r>
+        <w:t xml:space="preserve">Entwurf</w:t>
       </w:r>
     </w:p>
     <w:p>
@@ -673,15 +976,40 @@
           <w:b/>
           <w:bCs/>
         </w:rPr>
-        <w:t xml:space="preserve">Klartextbeschreibung</w:t>
-      </w:r>
-    </w:p>
-    <w:p>
-      <w:pPr>
-        <w:pStyle w:val="BodyText"/>
-      </w:pPr>
-      <w:r>
-        <w:t xml:space="preserve">Ebene der Wissenschaftskommunikation mit dem Fokus auf die Kommunikation einzelner Wissenschaftler zu Forschungsthemen sowie Projekten (Vorhaben und Ergebnissen).</w:t>
+        <w:t xml:space="preserve">Tags:</w:t>
+      </w:r>
+    </w:p>
+    <w:p>
+      <w:pPr>
+        <w:pStyle w:val="BodyText"/>
+      </w:pPr>
+      <w:r>
+        <w:t xml:space="preserve">Grüne Infrastrukturen</w:t>
+      </w:r>
+    </w:p>
+    <w:p>
+      <w:r>
+        <w:pict>
+          <v:rect style="width:0;height:1.5pt" o:hralign="center" o:hrstd="t" o:hr="t"/>
+        </w:pict>
+      </w:r>
+    </w:p>
+    <w:bookmarkEnd w:id="35"/>
+    <w:bookmarkStart w:id="36" w:name="schwammstadt"/>
+    <w:p>
+      <w:pPr>
+        <w:pStyle w:val="berschrift3"/>
+      </w:pPr>
+      <w:r>
+        <w:t xml:space="preserve">Schwammstadt</w:t>
+      </w:r>
+    </w:p>
+    <w:p>
+      <w:pPr>
+        <w:pStyle w:val="FirstParagraph"/>
+      </w:pPr>
+      <w:r>
+        <w:t xml:space="preserve">Konzept der Stadtplanung, möglichst viel anfallendes Regen- bzw. Oberflächenwasser vor Ort aufzunehmen und zu speichern, anstatt es lediglich zu kanalisieren und abzuleiten.</w:t>
       </w:r>
     </w:p>
     <w:p>
@@ -693,13 +1021,16 @@
           <w:b/>
           <w:bCs/>
         </w:rPr>
-        <w:t xml:space="preserve">Akronyme</w:t>
-      </w:r>
-    </w:p>
-    <w:p>
-      <w:pPr>
-        <w:pStyle w:val="BodyText"/>
-      </w:pPr>
+        <w:t xml:space="preserve">Status:</w:t>
+      </w:r>
+    </w:p>
+    <w:p>
+      <w:pPr>
+        <w:pStyle w:val="BodyText"/>
+      </w:pPr>
+      <w:r>
+        <w:t xml:space="preserve">Entwurf</w:t>
+      </w:r>
     </w:p>
     <w:p>
       <w:pPr>
@@ -710,13 +1041,41 @@
           <w:b/>
           <w:bCs/>
         </w:rPr>
-        <w:t xml:space="preserve">Tags</w:t>
-      </w:r>
-    </w:p>
-    <w:p>
-      <w:pPr>
-        <w:pStyle w:val="BodyText"/>
-      </w:pPr>
+        <w:t xml:space="preserve">Tags:</w:t>
+      </w:r>
+    </w:p>
+    <w:p>
+      <w:pPr>
+        <w:pStyle w:val="BodyText"/>
+      </w:pPr>
+      <w:r>
+        <w:t xml:space="preserve">Grüne Infrastrukturen</w:t>
+      </w:r>
+    </w:p>
+    <w:p>
+      <w:r>
+        <w:pict>
+          <v:rect style="width:0;height:1.5pt" o:hralign="center" o:hrstd="t" o:hr="t"/>
+        </w:pict>
+      </w:r>
+    </w:p>
+    <w:bookmarkEnd w:id="36"/>
+    <w:bookmarkStart w:id="37" w:name="glossar"/>
+    <w:p>
+      <w:pPr>
+        <w:pStyle w:val="berschrift3"/>
+      </w:pPr>
+      <w:r>
+        <w:t xml:space="preserve">Glossar</w:t>
+      </w:r>
+    </w:p>
+    <w:p>
+      <w:pPr>
+        <w:pStyle w:val="FirstParagraph"/>
+      </w:pPr>
+      <w:r>
+        <w:t xml:space="preserve">Sammlung von Begriffen mit Bedeutungserklärungen</w:t>
+      </w:r>
     </w:p>
     <w:p>
       <w:pPr>
@@ -727,56 +1086,35 @@
           <w:b/>
           <w:bCs/>
         </w:rPr>
-        <w:t xml:space="preserve">Ähnlich</w:t>
-      </w:r>
-    </w:p>
-    <w:p>
-      <w:pPr>
-        <w:pStyle w:val="BodyText"/>
-      </w:pPr>
-    </w:p>
-    <w:p>
-      <w:pPr>
-        <w:pStyle w:val="BodyText"/>
-      </w:pPr>
-      <w:r>
-        <w:rPr>
-          <w:b/>
-          <w:bCs/>
-        </w:rPr>
-        <w:t xml:space="preserve">Unterklasse von</w:t>
-      </w:r>
-    </w:p>
-    <w:p>
-      <w:pPr>
-        <w:pStyle w:val="BodyText"/>
-      </w:pPr>
-    </w:p>
-    <w:p>
-      <w:pPr>
-        <w:pStyle w:val="BodyText"/>
-      </w:pPr>
-      <w:r>
-        <w:rPr>
-          <w:b/>
-          <w:bCs/>
-        </w:rPr>
-        <w:t xml:space="preserve">Synonyme</w:t>
-      </w:r>
-    </w:p>
-    <w:p>
-      <w:pPr>
-        <w:pStyle w:val="BodyText"/>
-      </w:pPr>
-    </w:p>
-    <w:bookmarkEnd w:id="27"/>
-    <w:bookmarkStart w:id="28" w:name="kommunikation"/>
-    <w:p>
-      <w:pPr>
-        <w:pStyle w:val="berschrift3"/>
-      </w:pPr>
-      <w:r>
-        <w:t xml:space="preserve">Kommunikation</w:t>
+        <w:t xml:space="preserve">Status:</w:t>
+      </w:r>
+    </w:p>
+    <w:p>
+      <w:pPr>
+        <w:pStyle w:val="BodyText"/>
+      </w:pPr>
+      <w:r>
+        <w:t xml:space="preserve">Entwurf</w:t>
+      </w:r>
+    </w:p>
+    <w:bookmarkEnd w:id="37"/>
+    <w:bookmarkEnd w:id="38"/>
+    <w:bookmarkStart w:id="45" w:name="impressum"/>
+    <w:p>
+      <w:pPr>
+        <w:pStyle w:val="berschrift1"/>
+      </w:pPr>
+      <w:r>
+        <w:t xml:space="preserve">Impressum</w:t>
+      </w:r>
+    </w:p>
+    <w:bookmarkStart w:id="44" w:name="urheberrecht-und-lizensierung"/>
+    <w:p>
+      <w:pPr>
+        <w:pStyle w:val="berschrift2"/>
+      </w:pPr>
+      <w:r>
+        <w:t xml:space="preserve">Urheberrecht und Lizensierung</w:t>
       </w:r>
     </w:p>
     <w:p>
@@ -784,391 +1122,12 @@
         <w:pStyle w:val="FirstParagraph"/>
       </w:pPr>
       <w:r>
-        <w:t xml:space="preserve">Austausch oder die Übertragung von Informationen, die auf verschiedene Arten (verbal, nonverbal und paraverbal) und auf verschiedenen Wegen (Sprechen, Schreiben) stattfinden kann.</w:t>
-      </w:r>
-    </w:p>
-    <w:p>
-      <w:pPr>
-        <w:pStyle w:val="BodyText"/>
-      </w:pPr>
-      <w:r>
-        <w:rPr>
-          <w:b/>
-          <w:bCs/>
-        </w:rPr>
-        <w:t xml:space="preserve">Klartextbeschreibung</w:t>
-      </w:r>
-    </w:p>
-    <w:p>
-      <w:pPr>
-        <w:pStyle w:val="BodyText"/>
-      </w:pPr>
-      <w:r>
-        <w:t xml:space="preserve">Austausch oder die Übertragung von Informationen, die auf verschiedene Arten (verbal, nonverbal und paraverbal) und auf verschiedenen Wegen (Sprechen, Schreiben) stattfinden kann.</w:t>
-      </w:r>
-    </w:p>
-    <w:p>
-      <w:pPr>
-        <w:pStyle w:val="BodyText"/>
-      </w:pPr>
-      <w:r>
-        <w:rPr>
-          <w:b/>
-          <w:bCs/>
-        </w:rPr>
-        <w:t xml:space="preserve">Akronyme</w:t>
-      </w:r>
-    </w:p>
-    <w:p>
-      <w:pPr>
-        <w:pStyle w:val="BodyText"/>
-      </w:pPr>
-    </w:p>
-    <w:p>
-      <w:pPr>
-        <w:pStyle w:val="BodyText"/>
-      </w:pPr>
-      <w:r>
-        <w:rPr>
-          <w:b/>
-          <w:bCs/>
-        </w:rPr>
-        <w:t xml:space="preserve">Tags</w:t>
-      </w:r>
-    </w:p>
-    <w:p>
-      <w:pPr>
-        <w:pStyle w:val="BodyText"/>
-      </w:pPr>
-    </w:p>
-    <w:p>
-      <w:pPr>
-        <w:pStyle w:val="BodyText"/>
-      </w:pPr>
-      <w:r>
-        <w:rPr>
-          <w:b/>
-          <w:bCs/>
-        </w:rPr>
-        <w:t xml:space="preserve">Ähnlich</w:t>
-      </w:r>
-    </w:p>
-    <w:p>
-      <w:pPr>
-        <w:pStyle w:val="BodyText"/>
-      </w:pPr>
-    </w:p>
-    <w:p>
-      <w:pPr>
-        <w:pStyle w:val="BodyText"/>
-      </w:pPr>
-      <w:r>
-        <w:rPr>
-          <w:b/>
-          <w:bCs/>
-        </w:rPr>
-        <w:t xml:space="preserve">Unterklasse von</w:t>
-      </w:r>
-    </w:p>
-    <w:p>
-      <w:pPr>
-        <w:pStyle w:val="BodyText"/>
-      </w:pPr>
-    </w:p>
-    <w:p>
-      <w:pPr>
-        <w:pStyle w:val="BodyText"/>
-      </w:pPr>
-      <w:r>
-        <w:rPr>
-          <w:b/>
-          <w:bCs/>
-        </w:rPr>
-        <w:t xml:space="preserve">Synonyme</w:t>
-      </w:r>
-    </w:p>
-    <w:p>
-      <w:pPr>
-        <w:pStyle w:val="BodyText"/>
-      </w:pPr>
-    </w:p>
-    <w:bookmarkEnd w:id="28"/>
-    <w:bookmarkStart w:id="29" w:name="wissenschaft"/>
-    <w:p>
-      <w:pPr>
-        <w:pStyle w:val="berschrift3"/>
-      </w:pPr>
-      <w:r>
-        <w:t xml:space="preserve">Wissenschaft</w:t>
-      </w:r>
-    </w:p>
-    <w:p>
-      <w:pPr>
-        <w:pStyle w:val="FirstParagraph"/>
-      </w:pPr>
-      <w:r>
-        <w:t xml:space="preserve">Gesamtheit des menschlichen Wissens, der Erkenntnisse und der Erfahrungen einer Zeitepoche, welche systematisch erweitert, gesammelt, aufbewahrt, gelehrt und tradiert wird.</w:t>
-      </w:r>
-    </w:p>
-    <w:p>
-      <w:pPr>
-        <w:pStyle w:val="BodyText"/>
-      </w:pPr>
-      <w:r>
-        <w:rPr>
-          <w:b/>
-          <w:bCs/>
-        </w:rPr>
-        <w:t xml:space="preserve">Klartextbeschreibung</w:t>
-      </w:r>
-    </w:p>
-    <w:p>
-      <w:pPr>
-        <w:pStyle w:val="BodyText"/>
-      </w:pPr>
-      <w:r>
-        <w:t xml:space="preserve">Gesamtheit des menschlichen Wissens, der Erkenntnisse und der Erfahrungen einer Zeitepoche, welche systematisch erweitert, gesammelt, aufbewahrt, gelehrt und tradiert wird.</w:t>
-      </w:r>
-    </w:p>
-    <w:p>
-      <w:pPr>
-        <w:pStyle w:val="BodyText"/>
-      </w:pPr>
-      <w:r>
-        <w:rPr>
-          <w:b/>
-          <w:bCs/>
-        </w:rPr>
-        <w:t xml:space="preserve">Akronyme</w:t>
-      </w:r>
-    </w:p>
-    <w:p>
-      <w:pPr>
-        <w:pStyle w:val="BodyText"/>
-      </w:pPr>
-    </w:p>
-    <w:p>
-      <w:pPr>
-        <w:pStyle w:val="BodyText"/>
-      </w:pPr>
-      <w:r>
-        <w:rPr>
-          <w:b/>
-          <w:bCs/>
-        </w:rPr>
-        <w:t xml:space="preserve">Tags</w:t>
-      </w:r>
-    </w:p>
-    <w:p>
-      <w:pPr>
-        <w:pStyle w:val="BodyText"/>
-      </w:pPr>
-    </w:p>
-    <w:p>
-      <w:pPr>
-        <w:pStyle w:val="BodyText"/>
-      </w:pPr>
-      <w:r>
-        <w:rPr>
-          <w:b/>
-          <w:bCs/>
-        </w:rPr>
-        <w:t xml:space="preserve">Ähnlich</w:t>
-      </w:r>
-    </w:p>
-    <w:p>
-      <w:pPr>
-        <w:pStyle w:val="BodyText"/>
-      </w:pPr>
-    </w:p>
-    <w:p>
-      <w:pPr>
-        <w:pStyle w:val="BodyText"/>
-      </w:pPr>
-      <w:r>
-        <w:rPr>
-          <w:b/>
-          <w:bCs/>
-        </w:rPr>
-        <w:t xml:space="preserve">Unterklasse von</w:t>
-      </w:r>
-    </w:p>
-    <w:p>
-      <w:pPr>
-        <w:pStyle w:val="BodyText"/>
-      </w:pPr>
-    </w:p>
-    <w:p>
-      <w:pPr>
-        <w:pStyle w:val="BodyText"/>
-      </w:pPr>
-      <w:r>
-        <w:rPr>
-          <w:b/>
-          <w:bCs/>
-        </w:rPr>
-        <w:t xml:space="preserve">Synonyme</w:t>
-      </w:r>
-    </w:p>
-    <w:p>
-      <w:pPr>
-        <w:pStyle w:val="BodyText"/>
-      </w:pPr>
-    </w:p>
-    <w:bookmarkEnd w:id="29"/>
-    <w:bookmarkStart w:id="30" w:name="sdsdf"/>
-    <w:p>
-      <w:pPr>
-        <w:pStyle w:val="berschrift3"/>
-      </w:pPr>
-      <w:r>
-        <w:t xml:space="preserve">sdsdf</w:t>
-      </w:r>
-    </w:p>
-    <w:p>
-      <w:pPr>
-        <w:pStyle w:val="FirstParagraph"/>
-      </w:pPr>
-      <w:r>
-        <w:t xml:space="preserve">sdsd</w:t>
-      </w:r>
-    </w:p>
-    <w:p>
-      <w:pPr>
-        <w:pStyle w:val="BodyText"/>
-      </w:pPr>
-      <w:r>
-        <w:rPr>
-          <w:b/>
-          <w:bCs/>
-        </w:rPr>
-        <w:t xml:space="preserve">Klartextbeschreibung</w:t>
-      </w:r>
-    </w:p>
-    <w:p>
-      <w:pPr>
-        <w:pStyle w:val="BodyText"/>
-      </w:pPr>
-      <w:r>
-        <w:t xml:space="preserve">dsfsdf</w:t>
-      </w:r>
-    </w:p>
-    <w:p>
-      <w:pPr>
-        <w:pStyle w:val="BodyText"/>
-      </w:pPr>
-      <w:r>
-        <w:rPr>
-          <w:b/>
-          <w:bCs/>
-        </w:rPr>
-        <w:t xml:space="preserve">Akronyme</w:t>
-      </w:r>
-    </w:p>
-    <w:p>
-      <w:pPr>
-        <w:pStyle w:val="BodyText"/>
-      </w:pPr>
-    </w:p>
-    <w:p>
-      <w:pPr>
-        <w:pStyle w:val="BodyText"/>
-      </w:pPr>
-      <w:r>
-        <w:rPr>
-          <w:b/>
-          <w:bCs/>
-        </w:rPr>
-        <w:t xml:space="preserve">Tags</w:t>
-      </w:r>
-    </w:p>
-    <w:p>
-      <w:pPr>
-        <w:pStyle w:val="BodyText"/>
-      </w:pPr>
-    </w:p>
-    <w:p>
-      <w:pPr>
-        <w:pStyle w:val="BodyText"/>
-      </w:pPr>
-      <w:r>
-        <w:rPr>
-          <w:b/>
-          <w:bCs/>
-        </w:rPr>
-        <w:t xml:space="preserve">Ähnlich</w:t>
-      </w:r>
-    </w:p>
-    <w:p>
-      <w:pPr>
-        <w:pStyle w:val="BodyText"/>
-      </w:pPr>
-    </w:p>
-    <w:p>
-      <w:pPr>
-        <w:pStyle w:val="BodyText"/>
-      </w:pPr>
-      <w:r>
-        <w:rPr>
-          <w:b/>
-          <w:bCs/>
-        </w:rPr>
-        <w:t xml:space="preserve">Unterklasse von</w:t>
-      </w:r>
-    </w:p>
-    <w:p>
-      <w:pPr>
-        <w:pStyle w:val="BodyText"/>
-      </w:pPr>
-    </w:p>
-    <w:p>
-      <w:pPr>
-        <w:pStyle w:val="BodyText"/>
-      </w:pPr>
-      <w:r>
-        <w:rPr>
-          <w:b/>
-          <w:bCs/>
-        </w:rPr>
-        <w:t xml:space="preserve">Synonyme</w:t>
-      </w:r>
-    </w:p>
-    <w:p>
-      <w:pPr>
-        <w:pStyle w:val="BodyText"/>
-      </w:pPr>
-    </w:p>
-    <w:bookmarkEnd w:id="30"/>
-    <w:bookmarkEnd w:id="31"/>
-    <w:bookmarkStart w:id="38" w:name="impressum"/>
-    <w:p>
-      <w:pPr>
-        <w:pStyle w:val="berschrift1"/>
-      </w:pPr>
-      <w:r>
-        <w:t xml:space="preserve">Impressum</w:t>
-      </w:r>
-    </w:p>
-    <w:bookmarkStart w:id="37" w:name="urheberrecht-und-lizensierung"/>
-    <w:p>
-      <w:pPr>
-        <w:pStyle w:val="berschrift2"/>
-      </w:pPr>
-      <w:r>
-        <w:t xml:space="preserve">Urheberrecht und Lizensierung</w:t>
-      </w:r>
-    </w:p>
-    <w:p>
-      <w:pPr>
-        <w:pStyle w:val="FirstParagraph"/>
-      </w:pPr>
-      <w:r>
         <w:t xml:space="preserve">Inhalt - © 2024 Die Autor:innen. Attribution-ShareAlike 4.0 International</w:t>
       </w:r>
       <w:r>
         <w:t xml:space="preserve"> </w:t>
       </w:r>
-      <w:hyperlink r:id="rId32">
+      <w:hyperlink r:id="rId39">
         <w:r>
           <w:rPr>
             <w:rStyle w:val="Hyperlink"/>
@@ -1187,7 +1146,7 @@
       <w:r>
         <w:t xml:space="preserve"> </w:t>
       </w:r>
-      <w:hyperlink r:id="rId33">
+      <w:hyperlink r:id="rId40">
         <w:r>
           <w:rPr>
             <w:rStyle w:val="Hyperlink"/>
@@ -1204,7 +1163,7 @@
       <w:r>
         <w:t xml:space="preserve"> </w:t>
       </w:r>
-      <w:hyperlink r:id="rId34">
+      <w:hyperlink r:id="rId41">
         <w:r>
           <w:rPr>
             <w:rStyle w:val="Hyperlink"/>
@@ -1223,7 +1182,7 @@
       <w:r>
         <w:t xml:space="preserve"> </w:t>
       </w:r>
-      <w:hyperlink r:id="rId35">
+      <w:hyperlink r:id="rId42">
         <w:r>
           <w:rPr>
             <w:rStyle w:val="Hyperlink"/>
@@ -1253,7 +1212,7 @@
       <w:r>
         <w:t xml:space="preserve"> </w:t>
       </w:r>
-      <w:hyperlink r:id="rId36">
+      <w:hyperlink r:id="rId43">
         <w:r>
           <w:rPr>
             <w:rStyle w:val="Hyperlink"/>
@@ -1270,9 +1229,9 @@
         <w:t xml:space="preserve">Alle Inhalte und Codes von Dritten unterliegen dem Urheberrecht der Autor:innen und ihren jeweiligen OSI-konformen offenen Lizenzen für den Code und der Creative Commons Attribution-ShareAlike 4.0 International für den Inhalt.</w:t>
       </w:r>
     </w:p>
-    <w:bookmarkEnd w:id="37"/>
-    <w:bookmarkEnd w:id="38"/>
-    <w:bookmarkStart w:id="40" w:name="mitwirkende"/>
+    <w:bookmarkEnd w:id="44"/>
+    <w:bookmarkEnd w:id="45"/>
+    <w:bookmarkStart w:id="47" w:name="mitwirkende"/>
     <w:p>
       <w:pPr>
         <w:pStyle w:val="berschrift1"/>
@@ -1281,7 +1240,7 @@
         <w:t xml:space="preserve">Mitwirkende</w:t>
       </w:r>
     </w:p>
-    <w:bookmarkStart w:id="39" w:name="programmierung"/>
+    <w:bookmarkStart w:id="46" w:name="programmierung"/>
     <w:p>
       <w:pPr>
         <w:pStyle w:val="berschrift2"/>
@@ -1298,9 +1257,9 @@
         <w:t xml:space="preserve">Siehe: Software Citation</w:t>
       </w:r>
     </w:p>
-    <w:bookmarkEnd w:id="39"/>
-    <w:bookmarkEnd w:id="40"/>
-    <w:bookmarkStart w:id="41" w:name="literatur"/>
+    <w:bookmarkEnd w:id="46"/>
+    <w:bookmarkEnd w:id="47"/>
+    <w:bookmarkStart w:id="48" w:name="literatur"/>
     <w:p>
       <w:pPr>
         <w:pStyle w:val="berschrift1"/>
@@ -1309,7 +1268,7 @@
         <w:t xml:space="preserve">Literatur</w:t>
       </w:r>
     </w:p>
-    <w:bookmarkEnd w:id="41"/>
+    <w:bookmarkEnd w:id="48"/>
     <w:sectPr>
       <w:headerReference r:id="rId9" w:type="default"/>
       <w:footerReference r:id="rId11" w:type="default"/>

</xml_diff>

<commit_message>
added links for synonyme/ähnlich/unterbegriff
</commit_message>
<xml_diff>
--- a/docs/Co-Site-Glossar.docx
+++ b/docs/Co-Site-Glossar.docx
@@ -149,7 +149,7 @@
       </w:r>
     </w:p>
     <w:bookmarkEnd w:id="22"/>
-    <w:bookmarkStart w:id="67" w:name="co-site-glossar"/>
+    <w:bookmarkStart w:id="75" w:name="co-site-glossar"/>
     <w:p>
       <w:pPr>
         <w:pStyle w:val="berschrift1"/>
@@ -195,7 +195,7 @@
         </w:pict>
       </w:r>
     </w:p>
-    <w:bookmarkStart w:id="24" w:name="best-practices"/>
+    <w:bookmarkStart w:id="25" w:name="best-practices"/>
     <w:p>
       <w:pPr>
         <w:pStyle w:val="berschrift3"/>
@@ -221,7 +221,7 @@
           <w:b/>
           <w:bCs/>
         </w:rPr>
-        <w:t xml:space="preserve">Klartextbeschreibung:</w:t>
+        <w:t xml:space="preserve">Beschreibung (einfach):</w:t>
       </w:r>
     </w:p>
     <w:p>
@@ -268,9 +268,14 @@
       <w:pPr>
         <w:pStyle w:val="BodyText"/>
       </w:pPr>
-      <w:r>
-        <w:t xml:space="preserve">Practices</w:t>
-      </w:r>
+      <w:hyperlink r:id="rId24">
+        <w:r>
+          <w:rPr>
+            <w:rStyle w:val="Hyperlink"/>
+          </w:rPr>
+          <w:t xml:space="preserve">Practices</w:t>
+        </w:r>
+      </w:hyperlink>
     </w:p>
     <w:p>
       <w:r>
@@ -279,8 +284,8 @@
         </w:pict>
       </w:r>
     </w:p>
-    <w:bookmarkEnd w:id="24"/>
-    <w:bookmarkStart w:id="25" w:name="blackout"/>
+    <w:bookmarkEnd w:id="25"/>
+    <w:bookmarkStart w:id="26" w:name="blackout"/>
     <w:p>
       <w:pPr>
         <w:pStyle w:val="berschrift3"/>
@@ -344,8 +349,8 @@
         </w:pict>
       </w:r>
     </w:p>
-    <w:bookmarkEnd w:id="25"/>
-    <w:bookmarkStart w:id="26" w:name="co-design"/>
+    <w:bookmarkEnd w:id="26"/>
+    <w:bookmarkStart w:id="27" w:name="co-design"/>
     <w:p>
       <w:pPr>
         <w:pStyle w:val="berschrift3"/>
@@ -389,8 +394,8 @@
         </w:pict>
       </w:r>
     </w:p>
-    <w:bookmarkEnd w:id="26"/>
-    <w:bookmarkStart w:id="27" w:name="co-site"/>
+    <w:bookmarkEnd w:id="27"/>
+    <w:bookmarkStart w:id="28" w:name="co-site"/>
     <w:p>
       <w:pPr>
         <w:pStyle w:val="berschrift3"/>
@@ -454,8 +459,8 @@
         </w:pict>
       </w:r>
     </w:p>
-    <w:bookmarkEnd w:id="27"/>
-    <w:bookmarkStart w:id="28" w:name="co-site-glossar-1"/>
+    <w:bookmarkEnd w:id="28"/>
+    <w:bookmarkStart w:id="30" w:name="co-site-glossar-1"/>
     <w:p>
       <w:pPr>
         <w:pStyle w:val="berschrift3"/>
@@ -481,7 +486,7 @@
           <w:b/>
           <w:bCs/>
         </w:rPr>
-        <w:t xml:space="preserve">Klartextbeschreibung:</w:t>
+        <w:t xml:space="preserve">Beschreibung (einfach):</w:t>
       </w:r>
     </w:p>
     <w:p>
@@ -528,9 +533,14 @@
       <w:pPr>
         <w:pStyle w:val="BodyText"/>
       </w:pPr>
-      <w:r>
-        <w:t xml:space="preserve">Glossar</w:t>
-      </w:r>
+      <w:hyperlink r:id="rId29">
+        <w:r>
+          <w:rPr>
+            <w:rStyle w:val="Hyperlink"/>
+          </w:rPr>
+          <w:t xml:space="preserve">Glossar</w:t>
+        </w:r>
+      </w:hyperlink>
     </w:p>
     <w:p>
       <w:r>
@@ -539,8 +549,8 @@
         </w:pict>
       </w:r>
     </w:p>
-    <w:bookmarkEnd w:id="28"/>
-    <w:bookmarkStart w:id="29" w:name="extremereignis"/>
+    <w:bookmarkEnd w:id="30"/>
+    <w:bookmarkStart w:id="31" w:name="extremereignis"/>
     <w:p>
       <w:pPr>
         <w:pStyle w:val="berschrift3"/>
@@ -566,7 +576,7 @@
           <w:b/>
           <w:bCs/>
         </w:rPr>
-        <w:t xml:space="preserve">Klartextbeschreibung:</w:t>
+        <w:t xml:space="preserve">Beschreibung (einfach):</w:t>
       </w:r>
     </w:p>
     <w:p>
@@ -604,8 +614,8 @@
         </w:pict>
       </w:r>
     </w:p>
-    <w:bookmarkEnd w:id="29"/>
-    <w:bookmarkStart w:id="30" w:name="glossar"/>
+    <w:bookmarkEnd w:id="31"/>
+    <w:bookmarkStart w:id="32" w:name="glossar"/>
     <w:p>
       <w:pPr>
         <w:pStyle w:val="berschrift3"/>
@@ -619,27 +629,7 @@
         <w:pStyle w:val="FirstParagraph"/>
       </w:pPr>
       <w:r>
-        <w:t xml:space="preserve">Eine strukturierte Sammlung von Begriffen mit Bedeutungserklärungen, die im Kontext des Glossars Gültigkeit haben und für alle Beteiligten verständlich sind. Ein Glossar wird kooperativ erstellt und fortlaufend gepflegt.</w:t>
-      </w:r>
-    </w:p>
-    <w:p>
-      <w:pPr>
-        <w:pStyle w:val="BodyText"/>
-      </w:pPr>
-      <w:r>
-        <w:rPr>
-          <w:b/>
-          <w:bCs/>
-        </w:rPr>
-        <w:t xml:space="preserve">Klartextbeschreibung:</w:t>
-      </w:r>
-    </w:p>
-    <w:p>
-      <w:pPr>
-        <w:pStyle w:val="BodyText"/>
-      </w:pPr>
-      <w:r>
-        <w:t xml:space="preserve">Eine strukturierte Sammlung von Begriffen mit Bedeutungserklärungen.</w:t>
+        <w:t xml:space="preserve">Vermittlung und Übertragung von Wissen in Gesellschaft, Kultur, Wirtschaft und Politik</w:t>
       </w:r>
     </w:p>
     <w:p>
@@ -659,7 +649,7 @@
         <w:pStyle w:val="BodyText"/>
       </w:pPr>
       <w:r>
-        <w:t xml:space="preserve">Entwurf</w:t>
+        <w:t xml:space="preserve">Unveröffentlicht</w:t>
       </w:r>
     </w:p>
     <w:p>
@@ -669,8 +659,8 @@
         </w:pict>
       </w:r>
     </w:p>
-    <w:bookmarkEnd w:id="30"/>
-    <w:bookmarkStart w:id="31" w:name="glossar-1"/>
+    <w:bookmarkEnd w:id="32"/>
+    <w:bookmarkStart w:id="33" w:name="glossar-1"/>
     <w:p>
       <w:pPr>
         <w:pStyle w:val="berschrift3"/>
@@ -684,7 +674,27 @@
         <w:pStyle w:val="FirstParagraph"/>
       </w:pPr>
       <w:r>
-        <w:t xml:space="preserve">Vermittlung und Übertragung von Wissen in Gesellschaft, Kultur, Wirtschaft und Politik</w:t>
+        <w:t xml:space="preserve">Eine strukturierte Sammlung von Begriffen mit Bedeutungserklärungen, die im Kontext des Glossars Gültigkeit haben und für alle Beteiligten verständlich sind. Ein Glossar wird kooperativ erstellt und fortlaufend gepflegt.</w:t>
+      </w:r>
+    </w:p>
+    <w:p>
+      <w:pPr>
+        <w:pStyle w:val="BodyText"/>
+      </w:pPr>
+      <w:r>
+        <w:rPr>
+          <w:b/>
+          <w:bCs/>
+        </w:rPr>
+        <w:t xml:space="preserve">Beschreibung (einfach):</w:t>
+      </w:r>
+    </w:p>
+    <w:p>
+      <w:pPr>
+        <w:pStyle w:val="BodyText"/>
+      </w:pPr>
+      <w:r>
+        <w:t xml:space="preserve">Eine strukturierte Sammlung von Begriffen mit Bedeutungserklärungen.</w:t>
       </w:r>
     </w:p>
     <w:p>
@@ -704,7 +714,7 @@
         <w:pStyle w:val="BodyText"/>
       </w:pPr>
       <w:r>
-        <w:t xml:space="preserve">Unveröffentlicht</w:t>
+        <w:t xml:space="preserve">Entwurf</w:t>
       </w:r>
     </w:p>
     <w:p>
@@ -714,8 +724,8 @@
         </w:pict>
       </w:r>
     </w:p>
-    <w:bookmarkEnd w:id="31"/>
-    <w:bookmarkStart w:id="32" w:name="grüne-infrastrukturen"/>
+    <w:bookmarkEnd w:id="33"/>
+    <w:bookmarkStart w:id="34" w:name="grüne-infrastrukturen"/>
     <w:p>
       <w:pPr>
         <w:pStyle w:val="berschrift3"/>
@@ -779,8 +789,8 @@
         </w:pict>
       </w:r>
     </w:p>
-    <w:bookmarkEnd w:id="32"/>
-    <w:bookmarkStart w:id="33" w:name="interdependenz"/>
+    <w:bookmarkEnd w:id="34"/>
+    <w:bookmarkStart w:id="35" w:name="interdependenz"/>
     <w:p>
       <w:pPr>
         <w:pStyle w:val="berschrift3"/>
@@ -844,8 +854,8 @@
         </w:pict>
       </w:r>
     </w:p>
-    <w:bookmarkEnd w:id="33"/>
-    <w:bookmarkStart w:id="34" w:name="kritis-branche"/>
+    <w:bookmarkEnd w:id="35"/>
+    <w:bookmarkStart w:id="37" w:name="kritis-branche"/>
     <w:p>
       <w:pPr>
         <w:pStyle w:val="berschrift3"/>
@@ -898,9 +908,14 @@
       <w:pPr>
         <w:pStyle w:val="BodyText"/>
       </w:pPr>
-      <w:r>
-        <w:t xml:space="preserve">KRITIS-Sektor</w:t>
-      </w:r>
+      <w:hyperlink r:id="rId36">
+        <w:r>
+          <w:rPr>
+            <w:rStyle w:val="Hyperlink"/>
+          </w:rPr>
+          <w:t xml:space="preserve">KRITIS-Sektor</w:t>
+        </w:r>
+      </w:hyperlink>
     </w:p>
     <w:p>
       <w:r>
@@ -909,8 +924,8 @@
         </w:pict>
       </w:r>
     </w:p>
-    <w:bookmarkEnd w:id="34"/>
-    <w:bookmarkStart w:id="35" w:name="kritis-sektor"/>
+    <w:bookmarkEnd w:id="37"/>
+    <w:bookmarkStart w:id="38" w:name="kritis-sektor"/>
     <w:p>
       <w:pPr>
         <w:pStyle w:val="berschrift3"/>
@@ -974,8 +989,8 @@
         </w:pict>
       </w:r>
     </w:p>
-    <w:bookmarkEnd w:id="35"/>
-    <w:bookmarkStart w:id="36" w:name="kaskadeneffekt"/>
+    <w:bookmarkEnd w:id="38"/>
+    <w:bookmarkStart w:id="39" w:name="kaskadeneffekt"/>
     <w:p>
       <w:pPr>
         <w:pStyle w:val="berschrift3"/>
@@ -1039,8 +1054,8 @@
         </w:pict>
       </w:r>
     </w:p>
-    <w:bookmarkEnd w:id="36"/>
-    <w:bookmarkStart w:id="37" w:name="klimaanpassung"/>
+    <w:bookmarkEnd w:id="39"/>
+    <w:bookmarkStart w:id="40" w:name="klimaanpassung"/>
     <w:p>
       <w:pPr>
         <w:pStyle w:val="berschrift3"/>
@@ -1084,8 +1099,8 @@
         </w:pict>
       </w:r>
     </w:p>
-    <w:bookmarkEnd w:id="37"/>
-    <w:bookmarkStart w:id="38" w:name="kommunikation"/>
+    <w:bookmarkEnd w:id="40"/>
+    <w:bookmarkStart w:id="41" w:name="kommunikation"/>
     <w:p>
       <w:pPr>
         <w:pStyle w:val="berschrift3"/>
@@ -1111,7 +1126,7 @@
           <w:b/>
           <w:bCs/>
         </w:rPr>
-        <w:t xml:space="preserve">Klartextbeschreibung:</w:t>
+        <w:t xml:space="preserve">Beschreibung (einfach):</w:t>
       </w:r>
     </w:p>
     <w:p>
@@ -1149,8 +1164,8 @@
         </w:pict>
       </w:r>
     </w:p>
-    <w:bookmarkEnd w:id="38"/>
-    <w:bookmarkStart w:id="39" w:name="krise"/>
+    <w:bookmarkEnd w:id="41"/>
+    <w:bookmarkStart w:id="42" w:name="krise"/>
     <w:p>
       <w:pPr>
         <w:pStyle w:val="berschrift3"/>
@@ -1176,7 +1191,7 @@
           <w:b/>
           <w:bCs/>
         </w:rPr>
-        <w:t xml:space="preserve">Klartextbeschreibung:</w:t>
+        <w:t xml:space="preserve">Beschreibung (einfach):</w:t>
       </w:r>
     </w:p>
     <w:p>
@@ -1214,8 +1229,8 @@
         </w:pict>
       </w:r>
     </w:p>
-    <w:bookmarkEnd w:id="39"/>
-    <w:bookmarkStart w:id="40" w:name="kritische-infrastrukturen"/>
+    <w:bookmarkEnd w:id="42"/>
+    <w:bookmarkStart w:id="43" w:name="kritische-infrastrukturen"/>
     <w:p>
       <w:pPr>
         <w:pStyle w:val="berschrift3"/>
@@ -1241,7 +1256,7 @@
           <w:b/>
           <w:bCs/>
         </w:rPr>
-        <w:t xml:space="preserve">Klartextbeschreibung:</w:t>
+        <w:t xml:space="preserve">Beschreibung (einfach):</w:t>
       </w:r>
     </w:p>
     <w:p>
@@ -1279,8 +1294,8 @@
         </w:pict>
       </w:r>
     </w:p>
-    <w:bookmarkEnd w:id="40"/>
-    <w:bookmarkStart w:id="41" w:name="köln"/>
+    <w:bookmarkEnd w:id="43"/>
+    <w:bookmarkStart w:id="44" w:name="köln"/>
     <w:p>
       <w:pPr>
         <w:pStyle w:val="berschrift3"/>
@@ -1344,8 +1359,8 @@
         </w:pict>
       </w:r>
     </w:p>
-    <w:bookmarkEnd w:id="41"/>
-    <w:bookmarkStart w:id="42" w:name="makroebene"/>
+    <w:bookmarkEnd w:id="44"/>
+    <w:bookmarkStart w:id="46" w:name="makroebene"/>
     <w:p>
       <w:pPr>
         <w:pStyle w:val="berschrift3"/>
@@ -1418,9 +1433,14 @@
       <w:pPr>
         <w:pStyle w:val="BodyText"/>
       </w:pPr>
-      <w:r>
-        <w:t xml:space="preserve">Wissenschaftskommunikation</w:t>
-      </w:r>
+      <w:hyperlink r:id="rId45">
+        <w:r>
+          <w:rPr>
+            <w:rStyle w:val="Hyperlink"/>
+          </w:rPr>
+          <w:t xml:space="preserve">Wissenschaftskommunikation</w:t>
+        </w:r>
+      </w:hyperlink>
     </w:p>
     <w:p>
       <w:r>
@@ -1429,8 +1449,8 @@
         </w:pict>
       </w:r>
     </w:p>
-    <w:bookmarkEnd w:id="42"/>
-    <w:bookmarkStart w:id="43" w:name="mesoebene"/>
+    <w:bookmarkEnd w:id="46"/>
+    <w:bookmarkStart w:id="47" w:name="mesoebene"/>
     <w:p>
       <w:pPr>
         <w:pStyle w:val="berschrift3"/>
@@ -1503,9 +1523,14 @@
       <w:pPr>
         <w:pStyle w:val="BodyText"/>
       </w:pPr>
-      <w:r>
-        <w:t xml:space="preserve">Wissenschaftskommunikation</w:t>
-      </w:r>
+      <w:hyperlink r:id="rId45">
+        <w:r>
+          <w:rPr>
+            <w:rStyle w:val="Hyperlink"/>
+          </w:rPr>
+          <w:t xml:space="preserve">Wissenschaftskommunikation</w:t>
+        </w:r>
+      </w:hyperlink>
     </w:p>
     <w:p>
       <w:r>
@@ -1514,8 +1539,8 @@
         </w:pict>
       </w:r>
     </w:p>
-    <w:bookmarkEnd w:id="43"/>
-    <w:bookmarkStart w:id="44" w:name="mikroebene"/>
+    <w:bookmarkEnd w:id="47"/>
+    <w:bookmarkStart w:id="48" w:name="mikroebene"/>
     <w:p>
       <w:pPr>
         <w:pStyle w:val="berschrift3"/>
@@ -1588,9 +1613,14 @@
       <w:pPr>
         <w:pStyle w:val="BodyText"/>
       </w:pPr>
-      <w:r>
-        <w:t xml:space="preserve">Wissenschaftskommunikation</w:t>
-      </w:r>
+      <w:hyperlink r:id="rId45">
+        <w:r>
+          <w:rPr>
+            <w:rStyle w:val="Hyperlink"/>
+          </w:rPr>
+          <w:t xml:space="preserve">Wissenschaftskommunikation</w:t>
+        </w:r>
+      </w:hyperlink>
     </w:p>
     <w:p>
       <w:r>
@@ -1599,8 +1629,8 @@
         </w:pict>
       </w:r>
     </w:p>
-    <w:bookmarkEnd w:id="44"/>
-    <w:bookmarkStart w:id="45" w:name="next-practices"/>
+    <w:bookmarkEnd w:id="48"/>
+    <w:bookmarkStart w:id="49" w:name="next-practices"/>
     <w:p>
       <w:pPr>
         <w:pStyle w:val="berschrift3"/>
@@ -1626,7 +1656,7 @@
           <w:b/>
           <w:bCs/>
         </w:rPr>
-        <w:t xml:space="preserve">Klartextbeschreibung:</w:t>
+        <w:t xml:space="preserve">Beschreibung (einfach):</w:t>
       </w:r>
     </w:p>
     <w:p>
@@ -1684,8 +1714,8 @@
         </w:pict>
       </w:r>
     </w:p>
-    <w:bookmarkEnd w:id="45"/>
-    <w:bookmarkStart w:id="46" w:name="practices"/>
+    <w:bookmarkEnd w:id="49"/>
+    <w:bookmarkStart w:id="50" w:name="practices"/>
     <w:p>
       <w:pPr>
         <w:pStyle w:val="berschrift3"/>
@@ -1711,7 +1741,7 @@
           <w:b/>
           <w:bCs/>
         </w:rPr>
-        <w:t xml:space="preserve">Klartextbeschreibung:</w:t>
+        <w:t xml:space="preserve">Beschreibung (einfach):</w:t>
       </w:r>
     </w:p>
     <w:p>
@@ -1769,8 +1799,8 @@
         </w:pict>
       </w:r>
     </w:p>
-    <w:bookmarkEnd w:id="46"/>
-    <w:bookmarkStart w:id="47" w:name="projektkommunikation"/>
+    <w:bookmarkEnd w:id="50"/>
+    <w:bookmarkStart w:id="52" w:name="projektkommunikation"/>
     <w:p>
       <w:pPr>
         <w:pStyle w:val="berschrift3"/>
@@ -1843,9 +1873,14 @@
       <w:pPr>
         <w:pStyle w:val="BodyText"/>
       </w:pPr>
-      <w:r>
-        <w:t xml:space="preserve">Projektmarketing</w:t>
-      </w:r>
+      <w:hyperlink r:id="rId51">
+        <w:r>
+          <w:rPr>
+            <w:rStyle w:val="Hyperlink"/>
+          </w:rPr>
+          <w:t xml:space="preserve">Projektmarketing</w:t>
+        </w:r>
+      </w:hyperlink>
     </w:p>
     <w:p>
       <w:r>
@@ -1854,8 +1889,8 @@
         </w:pict>
       </w:r>
     </w:p>
-    <w:bookmarkEnd w:id="47"/>
-    <w:bookmarkStart w:id="48" w:name="projektmarketing"/>
+    <w:bookmarkEnd w:id="52"/>
+    <w:bookmarkStart w:id="54" w:name="projektmarketing"/>
     <w:p>
       <w:pPr>
         <w:pStyle w:val="berschrift3"/>
@@ -1928,9 +1963,14 @@
       <w:pPr>
         <w:pStyle w:val="BodyText"/>
       </w:pPr>
-      <w:r>
-        <w:t xml:space="preserve">Projektkommunikation</w:t>
-      </w:r>
+      <w:hyperlink r:id="rId53">
+        <w:r>
+          <w:rPr>
+            <w:rStyle w:val="Hyperlink"/>
+          </w:rPr>
+          <w:t xml:space="preserve">Projektkommunikation</w:t>
+        </w:r>
+      </w:hyperlink>
     </w:p>
     <w:p>
       <w:r>
@@ -1939,8 +1979,8 @@
         </w:pict>
       </w:r>
     </w:p>
-    <w:bookmarkEnd w:id="48"/>
-    <w:bookmarkStart w:id="49" w:name="prävention"/>
+    <w:bookmarkEnd w:id="54"/>
+    <w:bookmarkStart w:id="55" w:name="prävention"/>
     <w:p>
       <w:pPr>
         <w:pStyle w:val="berschrift3"/>
@@ -1984,8 +2024,8 @@
         </w:pict>
       </w:r>
     </w:p>
-    <w:bookmarkEnd w:id="49"/>
-    <w:bookmarkStart w:id="50" w:name="reallabor"/>
+    <w:bookmarkEnd w:id="55"/>
+    <w:bookmarkStart w:id="56" w:name="reallabor"/>
     <w:p>
       <w:pPr>
         <w:pStyle w:val="berschrift3"/>
@@ -2011,7 +2051,7 @@
           <w:b/>
           <w:bCs/>
         </w:rPr>
-        <w:t xml:space="preserve">Klartextbeschreibung:</w:t>
+        <w:t xml:space="preserve">Beschreibung (einfach):</w:t>
       </w:r>
     </w:p>
     <w:p>
@@ -2049,8 +2089,8 @@
         </w:pict>
       </w:r>
     </w:p>
-    <w:bookmarkEnd w:id="50"/>
-    <w:bookmarkStart w:id="51" w:name="resilienz"/>
+    <w:bookmarkEnd w:id="56"/>
+    <w:bookmarkStart w:id="57" w:name="resilienz"/>
     <w:p>
       <w:pPr>
         <w:pStyle w:val="berschrift3"/>
@@ -2094,8 +2134,8 @@
         </w:pict>
       </w:r>
     </w:p>
-    <w:bookmarkEnd w:id="51"/>
-    <w:bookmarkStart w:id="52" w:name="schaden"/>
+    <w:bookmarkEnd w:id="57"/>
+    <w:bookmarkStart w:id="58" w:name="schaden"/>
     <w:p>
       <w:pPr>
         <w:pStyle w:val="berschrift3"/>
@@ -2121,7 +2161,7 @@
           <w:b/>
           <w:bCs/>
         </w:rPr>
-        <w:t xml:space="preserve">Klartextbeschreibung:</w:t>
+        <w:t xml:space="preserve">Beschreibung (einfach):</w:t>
       </w:r>
     </w:p>
     <w:p>
@@ -2159,8 +2199,8 @@
         </w:pict>
       </w:r>
     </w:p>
-    <w:bookmarkEnd w:id="52"/>
-    <w:bookmarkStart w:id="53" w:name="schutzgut"/>
+    <w:bookmarkEnd w:id="58"/>
+    <w:bookmarkStart w:id="59" w:name="schutzgut"/>
     <w:p>
       <w:pPr>
         <w:pStyle w:val="berschrift3"/>
@@ -2204,8 +2244,8 @@
         </w:pict>
       </w:r>
     </w:p>
-    <w:bookmarkEnd w:id="53"/>
-    <w:bookmarkStart w:id="54" w:name="schwammstadt"/>
+    <w:bookmarkEnd w:id="59"/>
+    <w:bookmarkStart w:id="61" w:name="schwammstadt"/>
     <w:p>
       <w:pPr>
         <w:pStyle w:val="berschrift3"/>
@@ -2278,9 +2318,14 @@
       <w:pPr>
         <w:pStyle w:val="BodyText"/>
       </w:pPr>
-      <w:r>
-        <w:t xml:space="preserve">Grüne Infrastrukturen</w:t>
-      </w:r>
+      <w:hyperlink r:id="rId60">
+        <w:r>
+          <w:rPr>
+            <w:rStyle w:val="Hyperlink"/>
+          </w:rPr>
+          <w:t xml:space="preserve">Grüne Infrastrukturen</w:t>
+        </w:r>
+      </w:hyperlink>
     </w:p>
     <w:p>
       <w:r>
@@ -2289,8 +2334,8 @@
         </w:pict>
       </w:r>
     </w:p>
-    <w:bookmarkEnd w:id="54"/>
-    <w:bookmarkStart w:id="55" w:name="sites"/>
+    <w:bookmarkEnd w:id="61"/>
+    <w:bookmarkStart w:id="62" w:name="sites"/>
     <w:p>
       <w:pPr>
         <w:pStyle w:val="berschrift3"/>
@@ -2354,8 +2399,8 @@
         </w:pict>
       </w:r>
     </w:p>
-    <w:bookmarkEnd w:id="55"/>
-    <w:bookmarkStart w:id="56" w:name="staudamm"/>
+    <w:bookmarkEnd w:id="62"/>
+    <w:bookmarkStart w:id="63" w:name="staudamm"/>
     <w:p>
       <w:pPr>
         <w:pStyle w:val="berschrift3"/>
@@ -2399,8 +2444,8 @@
         </w:pict>
       </w:r>
     </w:p>
-    <w:bookmarkEnd w:id="56"/>
-    <w:bookmarkStart w:id="57" w:name="transfer"/>
+    <w:bookmarkEnd w:id="63"/>
+    <w:bookmarkStart w:id="65" w:name="transfer"/>
     <w:p>
       <w:pPr>
         <w:pStyle w:val="berschrift3"/>
@@ -2473,9 +2518,14 @@
       <w:pPr>
         <w:pStyle w:val="BodyText"/>
       </w:pPr>
-      <w:r>
-        <w:t xml:space="preserve">Wissenstransfer</w:t>
-      </w:r>
+      <w:hyperlink r:id="rId64">
+        <w:r>
+          <w:rPr>
+            <w:rStyle w:val="Hyperlink"/>
+          </w:rPr>
+          <w:t xml:space="preserve">Wissenstransfer</w:t>
+        </w:r>
+      </w:hyperlink>
     </w:p>
     <w:p>
       <w:r>
@@ -2484,8 +2534,8 @@
         </w:pict>
       </w:r>
     </w:p>
-    <w:bookmarkEnd w:id="57"/>
-    <w:bookmarkStart w:id="58" w:name="transferbeirat"/>
+    <w:bookmarkEnd w:id="65"/>
+    <w:bookmarkStart w:id="66" w:name="transferbeirat"/>
     <w:p>
       <w:pPr>
         <w:pStyle w:val="berschrift3"/>
@@ -2539,8 +2589,8 @@
         </w:pict>
       </w:r>
     </w:p>
-    <w:bookmarkEnd w:id="58"/>
-    <w:bookmarkStart w:id="59" w:name="transfermodus-1"/>
+    <w:bookmarkEnd w:id="66"/>
+    <w:bookmarkStart w:id="68" w:name="transfermodus-1"/>
     <w:p>
       <w:pPr>
         <w:pStyle w:val="berschrift3"/>
@@ -2613,9 +2663,14 @@
       <w:pPr>
         <w:pStyle w:val="BodyText"/>
       </w:pPr>
-      <w:r>
-        <w:t xml:space="preserve">Transfer</w:t>
-      </w:r>
+      <w:hyperlink r:id="rId67">
+        <w:r>
+          <w:rPr>
+            <w:rStyle w:val="Hyperlink"/>
+          </w:rPr>
+          <w:t xml:space="preserve">Transfer</w:t>
+        </w:r>
+      </w:hyperlink>
     </w:p>
     <w:p>
       <w:r>
@@ -2624,8 +2679,8 @@
         </w:pict>
       </w:r>
     </w:p>
-    <w:bookmarkEnd w:id="59"/>
-    <w:bookmarkStart w:id="60" w:name="transfermodus-2a"/>
+    <w:bookmarkEnd w:id="68"/>
+    <w:bookmarkStart w:id="69" w:name="transfermodus-2a"/>
     <w:p>
       <w:pPr>
         <w:pStyle w:val="berschrift3"/>
@@ -2698,9 +2753,14 @@
       <w:pPr>
         <w:pStyle w:val="BodyText"/>
       </w:pPr>
-      <w:r>
-        <w:t xml:space="preserve">Transfer</w:t>
-      </w:r>
+      <w:hyperlink r:id="rId67">
+        <w:r>
+          <w:rPr>
+            <w:rStyle w:val="Hyperlink"/>
+          </w:rPr>
+          <w:t xml:space="preserve">Transfer</w:t>
+        </w:r>
+      </w:hyperlink>
     </w:p>
     <w:p>
       <w:r>
@@ -2709,8 +2769,8 @@
         </w:pict>
       </w:r>
     </w:p>
-    <w:bookmarkEnd w:id="60"/>
-    <w:bookmarkStart w:id="61" w:name="transfermodus-2b"/>
+    <w:bookmarkEnd w:id="69"/>
+    <w:bookmarkStart w:id="70" w:name="transfermodus-2b"/>
     <w:p>
       <w:pPr>
         <w:pStyle w:val="berschrift3"/>
@@ -2763,9 +2823,14 @@
       <w:pPr>
         <w:pStyle w:val="BodyText"/>
       </w:pPr>
-      <w:r>
-        <w:t xml:space="preserve">Transfer</w:t>
-      </w:r>
+      <w:hyperlink r:id="rId67">
+        <w:r>
+          <w:rPr>
+            <w:rStyle w:val="Hyperlink"/>
+          </w:rPr>
+          <w:t xml:space="preserve">Transfer</w:t>
+        </w:r>
+      </w:hyperlink>
     </w:p>
     <w:p>
       <w:r>
@@ -2774,8 +2839,8 @@
         </w:pict>
       </w:r>
     </w:p>
-    <w:bookmarkEnd w:id="61"/>
-    <w:bookmarkStart w:id="62" w:name="transformationsnetzwerk"/>
+    <w:bookmarkEnd w:id="70"/>
+    <w:bookmarkStart w:id="71" w:name="transformationsnetzwerk"/>
     <w:p>
       <w:pPr>
         <w:pStyle w:val="berschrift3"/>
@@ -2829,8 +2894,8 @@
         </w:pict>
       </w:r>
     </w:p>
-    <w:bookmarkEnd w:id="62"/>
-    <w:bookmarkStart w:id="63" w:name="wissenschaft"/>
+    <w:bookmarkEnd w:id="71"/>
+    <w:bookmarkStart w:id="72" w:name="wissenschaft"/>
     <w:p>
       <w:pPr>
         <w:pStyle w:val="berschrift3"/>
@@ -2874,8 +2939,8 @@
         </w:pict>
       </w:r>
     </w:p>
-    <w:bookmarkEnd w:id="63"/>
-    <w:bookmarkStart w:id="64" w:name="wissenschaftskommunikation"/>
+    <w:bookmarkEnd w:id="72"/>
+    <w:bookmarkStart w:id="73" w:name="wissenschaftskommunikation"/>
     <w:p>
       <w:pPr>
         <w:pStyle w:val="berschrift3"/>
@@ -2939,8 +3004,8 @@
         </w:pict>
       </w:r>
     </w:p>
-    <w:bookmarkEnd w:id="64"/>
-    <w:bookmarkStart w:id="65" w:name="wissenstransfer"/>
+    <w:bookmarkEnd w:id="73"/>
+    <w:bookmarkStart w:id="74" w:name="wissenstransfer"/>
     <w:p>
       <w:pPr>
         <w:pStyle w:val="berschrift3"/>
@@ -2997,21 +3062,24 @@
         <w:t xml:space="preserve">Wissensmanagement</w:t>
       </w:r>
     </w:p>
-    <w:p>
-      <w:r>
-        <w:pict>
-          <v:rect style="width:0;height:1.5pt" o:hralign="center" o:hrstd="t" o:hr="t"/>
-        </w:pict>
-      </w:r>
-    </w:p>
-    <w:bookmarkEnd w:id="65"/>
-    <w:bookmarkStart w:id="66" w:name="testtermumlaute"/>
-    <w:p>
-      <w:pPr>
-        <w:pStyle w:val="berschrift3"/>
-      </w:pPr>
-      <w:r>
-        <w:t xml:space="preserve">testTermUmlaute</w:t>
+    <w:bookmarkEnd w:id="74"/>
+    <w:bookmarkEnd w:id="75"/>
+    <w:bookmarkStart w:id="82" w:name="impressum"/>
+    <w:p>
+      <w:pPr>
+        <w:pStyle w:val="berschrift1"/>
+      </w:pPr>
+      <w:r>
+        <w:t xml:space="preserve">Impressum</w:t>
+      </w:r>
+    </w:p>
+    <w:bookmarkStart w:id="81" w:name="urheberrecht-und-lizensierung"/>
+    <w:p>
+      <w:pPr>
+        <w:pStyle w:val="berschrift2"/>
+      </w:pPr>
+      <w:r>
+        <w:t xml:space="preserve">Urheberrecht und Lizensierung</w:t>
       </w:r>
     </w:p>
     <w:p>
@@ -3019,60 +3087,12 @@
         <w:pStyle w:val="FirstParagraph"/>
       </w:pPr>
       <w:r>
-        <w:t xml:space="preserve">Eine Gefahr, wie z.B: ein Hochwasser kann zu Schäden führen</w:t>
-      </w:r>
-    </w:p>
-    <w:p>
-      <w:pPr>
-        <w:pStyle w:val="BodyText"/>
-      </w:pPr>
-      <w:r>
-        <w:rPr>
-          <w:b/>
-          <w:bCs/>
-        </w:rPr>
-        <w:t xml:space="preserve">Status:</w:t>
-      </w:r>
-    </w:p>
-    <w:p>
-      <w:pPr>
-        <w:pStyle w:val="BodyText"/>
-      </w:pPr>
-      <w:r>
-        <w:t xml:space="preserve">Entwurf</w:t>
-      </w:r>
-    </w:p>
-    <w:bookmarkEnd w:id="66"/>
-    <w:bookmarkEnd w:id="67"/>
-    <w:bookmarkStart w:id="74" w:name="impressum"/>
-    <w:p>
-      <w:pPr>
-        <w:pStyle w:val="berschrift1"/>
-      </w:pPr>
-      <w:r>
-        <w:t xml:space="preserve">Impressum</w:t>
-      </w:r>
-    </w:p>
-    <w:bookmarkStart w:id="73" w:name="urheberrecht-und-lizensierung"/>
-    <w:p>
-      <w:pPr>
-        <w:pStyle w:val="berschrift2"/>
-      </w:pPr>
-      <w:r>
-        <w:t xml:space="preserve">Urheberrecht und Lizensierung</w:t>
-      </w:r>
-    </w:p>
-    <w:p>
-      <w:pPr>
-        <w:pStyle w:val="FirstParagraph"/>
-      </w:pPr>
-      <w:r>
         <w:t xml:space="preserve">Inhalt - © 2024 Die Autor:innen. Attribution-ShareAlike 4.0 International</w:t>
       </w:r>
       <w:r>
         <w:t xml:space="preserve"> </w:t>
       </w:r>
-      <w:hyperlink r:id="rId68">
+      <w:hyperlink r:id="rId76">
         <w:r>
           <w:rPr>
             <w:rStyle w:val="Hyperlink"/>
@@ -3091,7 +3111,7 @@
       <w:r>
         <w:t xml:space="preserve"> </w:t>
       </w:r>
-      <w:hyperlink r:id="rId69">
+      <w:hyperlink r:id="rId77">
         <w:r>
           <w:rPr>
             <w:rStyle w:val="Hyperlink"/>
@@ -3108,7 +3128,7 @@
       <w:r>
         <w:t xml:space="preserve"> </w:t>
       </w:r>
-      <w:hyperlink r:id="rId70">
+      <w:hyperlink r:id="rId78">
         <w:r>
           <w:rPr>
             <w:rStyle w:val="Hyperlink"/>
@@ -3127,7 +3147,7 @@
       <w:r>
         <w:t xml:space="preserve"> </w:t>
       </w:r>
-      <w:hyperlink r:id="rId71">
+      <w:hyperlink r:id="rId79">
         <w:r>
           <w:rPr>
             <w:rStyle w:val="Hyperlink"/>
@@ -3157,7 +3177,7 @@
       <w:r>
         <w:t xml:space="preserve"> </w:t>
       </w:r>
-      <w:hyperlink r:id="rId72">
+      <w:hyperlink r:id="rId80">
         <w:r>
           <w:rPr>
             <w:rStyle w:val="Hyperlink"/>
@@ -3174,9 +3194,9 @@
         <w:t xml:space="preserve">Alle Inhalte und Codes von Dritten unterliegen dem Urheberrecht der Autor:innen und ihren jeweiligen OSI-konformen offenen Lizenzen für den Code und der Creative Commons Attribution-ShareAlike 4.0 International für den Inhalt.</w:t>
       </w:r>
     </w:p>
-    <w:bookmarkEnd w:id="73"/>
-    <w:bookmarkEnd w:id="74"/>
-    <w:bookmarkStart w:id="76" w:name="mitwirkende"/>
+    <w:bookmarkEnd w:id="81"/>
+    <w:bookmarkEnd w:id="82"/>
+    <w:bookmarkStart w:id="84" w:name="mitwirkende"/>
     <w:p>
       <w:pPr>
         <w:pStyle w:val="berschrift1"/>
@@ -3185,7 +3205,7 @@
         <w:t xml:space="preserve">Mitwirkende</w:t>
       </w:r>
     </w:p>
-    <w:bookmarkStart w:id="75" w:name="programmierung"/>
+    <w:bookmarkStart w:id="83" w:name="programmierung"/>
     <w:p>
       <w:pPr>
         <w:pStyle w:val="berschrift2"/>
@@ -3202,9 +3222,9 @@
         <w:t xml:space="preserve">Siehe: Software Citation</w:t>
       </w:r>
     </w:p>
-    <w:bookmarkEnd w:id="75"/>
-    <w:bookmarkEnd w:id="76"/>
-    <w:bookmarkStart w:id="77" w:name="literatur"/>
+    <w:bookmarkEnd w:id="83"/>
+    <w:bookmarkEnd w:id="84"/>
+    <w:bookmarkStart w:id="85" w:name="literatur"/>
     <w:p>
       <w:pPr>
         <w:pStyle w:val="berschrift1"/>
@@ -3213,7 +3233,7 @@
         <w:t xml:space="preserve">Literatur</w:t>
       </w:r>
     </w:p>
-    <w:bookmarkEnd w:id="77"/>
+    <w:bookmarkEnd w:id="85"/>
     <w:sectPr>
       <w:headerReference r:id="rId9" w:type="default"/>
       <w:footerReference r:id="rId11" w:type="default"/>

</xml_diff>

<commit_message>
changed to display all terms
</commit_message>
<xml_diff>
--- a/docs/Co-Site-Glossar.docx
+++ b/docs/Co-Site-Glossar.docx
@@ -149,7 +149,7 @@
       </w:r>
     </w:p>
     <w:bookmarkEnd w:id="22"/>
-    <w:bookmarkStart w:id="84" w:name="co-site-glossar"/>
+    <w:bookmarkStart w:id="24" w:name="co-site-glossar"/>
     <w:p>
       <w:pPr>
         <w:pStyle w:val="berschrift1"/>
@@ -183,3274 +183,8 @@
         <w:t xml:space="preserve">rund um Klimawandelanpassung und unser Reallabor.</w:t>
       </w:r>
     </w:p>
-    <w:p>
-      <w:pPr>
-        <w:pStyle w:val="BodyText"/>
-      </w:pPr>
-    </w:p>
-    <w:p>
-      <w:r>
-        <w:pict>
-          <v:rect style="width:0;height:1.5pt" o:hralign="center" o:hrstd="t" o:hr="t"/>
-        </w:pict>
-      </w:r>
-    </w:p>
-    <w:bookmarkStart w:id="25" w:name="ar-brille"/>
-    <w:p>
-      <w:pPr>
-        <w:pStyle w:val="berschrift3"/>
-      </w:pPr>
-      <w:r>
-        <w:t xml:space="preserve">AR Brille</w:t>
-      </w:r>
-    </w:p>
-    <w:p>
-      <w:pPr>
-        <w:pStyle w:val="FirstParagraph"/>
-      </w:pPr>
-      <w:r>
-        <w:t xml:space="preserve">Eine AR-Brille (Augmented Reality-Brille) ist ein tragbares Gerät (HMD), welches wie eine Brille getragen wird und digitale Informationen in die reale Welt einblendet. Diese Brillen projizieren virtuelle Elemente, wie Bilder oder Texte, in das Sichtfeld des Benutzers und ermöglichen so interaktive und erweiterte Erlebnisse.</w:t>
-      </w:r>
-    </w:p>
-    <w:p>
-      <w:pPr>
-        <w:pStyle w:val="BodyText"/>
-      </w:pPr>
-      <w:r>
-        <w:rPr>
-          <w:b/>
-          <w:bCs/>
-        </w:rPr>
-        <w:t xml:space="preserve">Status:</w:t>
-      </w:r>
-    </w:p>
-    <w:p>
-      <w:pPr>
-        <w:pStyle w:val="BodyText"/>
-      </w:pPr>
-      <w:r>
-        <w:t xml:space="preserve">Entwurf</w:t>
-      </w:r>
-    </w:p>
-    <w:p>
-      <w:pPr>
-        <w:pStyle w:val="BodyText"/>
-      </w:pPr>
-      <w:r>
-        <w:rPr>
-          <w:b/>
-          <w:bCs/>
-        </w:rPr>
-        <w:t xml:space="preserve">Tags:</w:t>
-      </w:r>
-    </w:p>
-    <w:p>
-      <w:pPr>
-        <w:pStyle w:val="BodyText"/>
-      </w:pPr>
-      <w:r>
-        <w:t xml:space="preserve">XR</w:t>
-      </w:r>
-    </w:p>
-    <w:p>
-      <w:pPr>
-        <w:pStyle w:val="BodyText"/>
-      </w:pPr>
-      <w:r>
-        <w:rPr>
-          <w:b/>
-          <w:bCs/>
-        </w:rPr>
-        <w:t xml:space="preserve">Unterbegriff von:</w:t>
-      </w:r>
-    </w:p>
-    <w:p>
-      <w:pPr>
-        <w:pStyle w:val="BodyText"/>
-      </w:pPr>
-      <w:hyperlink r:id="rId24">
-        <w:r>
-          <w:rPr>
-            <w:rStyle w:val="Hyperlink"/>
-          </w:rPr>
-          <w:t xml:space="preserve">Head-Mounted Display</w:t>
-        </w:r>
-      </w:hyperlink>
-    </w:p>
-    <w:p>
-      <w:r>
-        <w:pict>
-          <v:rect style="width:0;height:1.5pt" o:hralign="center" o:hrstd="t" o:hr="t"/>
-        </w:pict>
-      </w:r>
-    </w:p>
-    <w:bookmarkEnd w:id="25"/>
-    <w:bookmarkStart w:id="26" w:name="agilität"/>
-    <w:p>
-      <w:pPr>
-        <w:pStyle w:val="berschrift3"/>
-      </w:pPr>
-      <w:r>
-        <w:t xml:space="preserve">Agilität</w:t>
-      </w:r>
-    </w:p>
-    <w:p>
-      <w:pPr>
-        <w:pStyle w:val="FirstParagraph"/>
-      </w:pPr>
-      <w:r>
-        <w:t xml:space="preserve">Agilität ist die Fähigkeit einer Organisation, sich schnell an Veränderungen und Ereignisse anzupassen. Dies umfasst Flexibilität in Strukturen, Prozessen und Arbeitsweisen, um auf neue Anforderungen und Ressourcenverfügbarkeiten zu reagieren. So werden kontinuierliche Verbesserungen erzielt, Herausforderungen bewältigt und das gemeinsame Zielverständnis reflektiert und angepasst.</w:t>
-      </w:r>
-    </w:p>
-    <w:p>
-      <w:pPr>
-        <w:pStyle w:val="BodyText"/>
-      </w:pPr>
-      <w:r>
-        <w:rPr>
-          <w:b/>
-          <w:bCs/>
-        </w:rPr>
-        <w:t xml:space="preserve">Status:</w:t>
-      </w:r>
-    </w:p>
-    <w:p>
-      <w:pPr>
-        <w:pStyle w:val="BodyText"/>
-      </w:pPr>
-      <w:r>
-        <w:t xml:space="preserve">Entwurf</w:t>
-      </w:r>
-    </w:p>
-    <w:p>
-      <w:pPr>
-        <w:pStyle w:val="BodyText"/>
-      </w:pPr>
-      <w:r>
-        <w:rPr>
-          <w:b/>
-          <w:bCs/>
-        </w:rPr>
-        <w:t xml:space="preserve">Tags:</w:t>
-      </w:r>
-    </w:p>
-    <w:p>
-      <w:pPr>
-        <w:pStyle w:val="BodyText"/>
-      </w:pPr>
-      <w:r>
-        <w:t xml:space="preserve">Management</w:t>
-      </w:r>
-    </w:p>
-    <w:p>
-      <w:r>
-        <w:pict>
-          <v:rect style="width:0;height:1.5pt" o:hralign="center" o:hrstd="t" o:hr="t"/>
-        </w:pict>
-      </w:r>
-    </w:p>
-    <w:bookmarkEnd w:id="26"/>
-    <w:bookmarkStart w:id="27" w:name="akteurinnen"/>
-    <w:p>
-      <w:pPr>
-        <w:pStyle w:val="berschrift3"/>
-      </w:pPr>
-      <w:r>
-        <w:t xml:space="preserve">Akteur*innen</w:t>
-      </w:r>
-    </w:p>
-    <w:p>
-      <w:pPr>
-        <w:pStyle w:val="FirstParagraph"/>
-      </w:pPr>
-      <w:r>
-        <w:t xml:space="preserve">Proaktiv oder aktiv handelnde Personen oder Entitäten im Kontext des Wirkbereichs des Reallabores oder eines Teilbereichs (Thema, Site, etc.) davon.</w:t>
-      </w:r>
-    </w:p>
-    <w:p>
-      <w:pPr>
-        <w:pStyle w:val="BodyText"/>
-      </w:pPr>
-      <w:r>
-        <w:rPr>
-          <w:b/>
-          <w:bCs/>
-        </w:rPr>
-        <w:t xml:space="preserve">Status:</w:t>
-      </w:r>
-    </w:p>
-    <w:p>
-      <w:pPr>
-        <w:pStyle w:val="BodyText"/>
-      </w:pPr>
-      <w:r>
-        <w:t xml:space="preserve">Entwurf</w:t>
-      </w:r>
-    </w:p>
-    <w:p>
-      <w:r>
-        <w:pict>
-          <v:rect style="width:0;height:1.5pt" o:hralign="center" o:hrstd="t" o:hr="t"/>
-        </w:pict>
-      </w:r>
-    </w:p>
-    <w:bookmarkEnd w:id="27"/>
-    <w:bookmarkStart w:id="28" w:name="allgemeine-weiterbildung"/>
-    <w:p>
-      <w:pPr>
-        <w:pStyle w:val="berschrift3"/>
-      </w:pPr>
-      <w:r>
-        <w:t xml:space="preserve">Allgemeine Weiterbildung</w:t>
-      </w:r>
-    </w:p>
-    <w:p>
-      <w:pPr>
-        <w:pStyle w:val="FirstParagraph"/>
-      </w:pPr>
-      <w:r>
-        <w:t xml:space="preserve">Allgemeine Weiterbildung bezeichnet Bildungsmaßnahmen, die sich nicht direkt auf berufliche Anforderungen beziehen, sondern darauf abzielen, die allgemeinen Kenntnisse, Fähigkeiten und das Wissen von Menschen zu erweitern. Diese Art der Weiterbildung fördert sowohl die persönliche als auch die gesellschaftliche Entwicklung und richtet sich an eine breite Zielgruppe.</w:t>
-      </w:r>
-    </w:p>
-    <w:p>
-      <w:pPr>
-        <w:pStyle w:val="BodyText"/>
-      </w:pPr>
-      <w:r>
-        <w:rPr>
-          <w:b/>
-          <w:bCs/>
-        </w:rPr>
-        <w:t xml:space="preserve">Status:</w:t>
-      </w:r>
-    </w:p>
-    <w:p>
-      <w:pPr>
-        <w:pStyle w:val="BodyText"/>
-      </w:pPr>
-      <w:r>
-        <w:t xml:space="preserve">Entwurf</w:t>
-      </w:r>
-    </w:p>
-    <w:p>
-      <w:r>
-        <w:pict>
-          <v:rect style="width:0;height:1.5pt" o:hralign="center" o:hrstd="t" o:hr="t"/>
-        </w:pict>
-      </w:r>
-    </w:p>
-    <w:bookmarkEnd w:id="28"/>
-    <w:bookmarkStart w:id="29" w:name="ambiguität"/>
-    <w:p>
-      <w:pPr>
-        <w:pStyle w:val="berschrift3"/>
-      </w:pPr>
-      <w:r>
-        <w:t xml:space="preserve">Ambiguität</w:t>
-      </w:r>
-    </w:p>
-    <w:p>
-      <w:pPr>
-        <w:pStyle w:val="FirstParagraph"/>
-      </w:pPr>
-      <w:r>
-        <w:t xml:space="preserve">Mehrdeutigkeit eines Begriffs oder Sachverhalts. Beinhaltet auch situative Unsicherheiten und entscheidungsrelevante Uneindeutigkeiten, wenn verschiedene Möglichkeiten offenstehen und eine eindeutige Antwort oder ideale Lösung nicht offensichtlich ist.</w:t>
-      </w:r>
-    </w:p>
-    <w:p>
-      <w:pPr>
-        <w:pStyle w:val="BodyText"/>
-      </w:pPr>
-      <w:r>
-        <w:rPr>
-          <w:b/>
-          <w:bCs/>
-        </w:rPr>
-        <w:t xml:space="preserve">Status:</w:t>
-      </w:r>
-    </w:p>
-    <w:p>
-      <w:pPr>
-        <w:pStyle w:val="BodyText"/>
-      </w:pPr>
-      <w:r>
-        <w:t xml:space="preserve">Entwurf</w:t>
-      </w:r>
-    </w:p>
-    <w:p>
-      <w:r>
-        <w:pict>
-          <v:rect style="width:0;height:1.5pt" o:hralign="center" o:hrstd="t" o:hr="t"/>
-        </w:pict>
-      </w:r>
-    </w:p>
-    <w:bookmarkEnd w:id="29"/>
-    <w:bookmarkStart w:id="31" w:name="anfälligkeit"/>
-    <w:p>
-      <w:pPr>
-        <w:pStyle w:val="berschrift3"/>
-      </w:pPr>
-      <w:r>
-        <w:t xml:space="preserve">Anfälligkeit</w:t>
-      </w:r>
-    </w:p>
-    <w:p>
-      <w:pPr>
-        <w:pStyle w:val="FirstParagraph"/>
-      </w:pPr>
-      <w:r>
-        <w:t xml:space="preserve">siehe Vulnerablilität</w:t>
-      </w:r>
-    </w:p>
-    <w:p>
-      <w:pPr>
-        <w:pStyle w:val="BodyText"/>
-      </w:pPr>
-      <w:r>
-        <w:rPr>
-          <w:b/>
-          <w:bCs/>
-        </w:rPr>
-        <w:t xml:space="preserve">Status:</w:t>
-      </w:r>
-    </w:p>
-    <w:p>
-      <w:pPr>
-        <w:pStyle w:val="BodyText"/>
-      </w:pPr>
-      <w:r>
-        <w:t xml:space="preserve">Entwurf</w:t>
-      </w:r>
-    </w:p>
-    <w:p>
-      <w:pPr>
-        <w:pStyle w:val="BodyText"/>
-      </w:pPr>
-      <w:r>
-        <w:rPr>
-          <w:b/>
-          <w:bCs/>
-        </w:rPr>
-        <w:t xml:space="preserve">Synonyme:</w:t>
-      </w:r>
-    </w:p>
-    <w:p>
-      <w:pPr>
-        <w:pStyle w:val="BodyText"/>
-      </w:pPr>
-      <w:r>
-        <w:t xml:space="preserve">[</w:t>
-      </w:r>
-      <w:hyperlink r:id="rId30">
-        <w:r>
-          <w:rPr>
-            <w:rStyle w:val="Hyperlink"/>
-          </w:rPr>
-          <w:t xml:space="preserve">Vulnerabilität</w:t>
-        </w:r>
-      </w:hyperlink>
-    </w:p>
-    <w:p>
-      <w:r>
-        <w:pict>
-          <v:rect style="width:0;height:1.5pt" o:hralign="center" o:hrstd="t" o:hr="t"/>
-        </w:pict>
-      </w:r>
-    </w:p>
-    <w:bookmarkEnd w:id="31"/>
-    <w:bookmarkStart w:id="33" w:name="augmented-reality"/>
-    <w:p>
-      <w:pPr>
-        <w:pStyle w:val="berschrift3"/>
-      </w:pPr>
-      <w:r>
-        <w:t xml:space="preserve">Augmented Reality</w:t>
-      </w:r>
-    </w:p>
-    <w:p>
-      <w:pPr>
-        <w:pStyle w:val="FirstParagraph"/>
-      </w:pPr>
-      <w:r>
-        <w:t xml:space="preserve">Bei der Augmented Reality (dt. augmentierte Realität), auch erweiterte Realität genannt, werden virtuelle Inhalte mit der realen Umgebung überlagert. Diese überlagerte Zusatzinformation wird in Echtzeit von einem Gerät wie einem Smartphone, Tablet oder speziellen AR-Brillen angezeigt.</w:t>
-      </w:r>
-    </w:p>
-    <w:p>
-      <w:pPr>
-        <w:pStyle w:val="BodyText"/>
-      </w:pPr>
-      <w:r>
-        <w:rPr>
-          <w:b/>
-          <w:bCs/>
-        </w:rPr>
-        <w:t xml:space="preserve">Status:</w:t>
-      </w:r>
-    </w:p>
-    <w:p>
-      <w:pPr>
-        <w:pStyle w:val="BodyText"/>
-      </w:pPr>
-      <w:r>
-        <w:t xml:space="preserve">Entwurf</w:t>
-      </w:r>
-    </w:p>
-    <w:p>
-      <w:pPr>
-        <w:pStyle w:val="BodyText"/>
-      </w:pPr>
-      <w:r>
-        <w:rPr>
-          <w:b/>
-          <w:bCs/>
-        </w:rPr>
-        <w:t xml:space="preserve">Tags:</w:t>
-      </w:r>
-    </w:p>
-    <w:p>
-      <w:pPr>
-        <w:pStyle w:val="BodyText"/>
-      </w:pPr>
-      <w:r>
-        <w:t xml:space="preserve">XR</w:t>
-      </w:r>
-    </w:p>
-    <w:p>
-      <w:pPr>
-        <w:pStyle w:val="BodyText"/>
-      </w:pPr>
-      <w:r>
-        <w:rPr>
-          <w:b/>
-          <w:bCs/>
-        </w:rPr>
-        <w:t xml:space="preserve">Verwandt:</w:t>
-      </w:r>
-    </w:p>
-    <w:p>
-      <w:pPr>
-        <w:pStyle w:val="BodyText"/>
-      </w:pPr>
-      <w:hyperlink r:id="rId32">
-        <w:r>
-          <w:rPr>
-            <w:rStyle w:val="Hyperlink"/>
-          </w:rPr>
-          <w:t xml:space="preserve">Virtual Reality</w:t>
-        </w:r>
-      </w:hyperlink>
-    </w:p>
-    <w:p>
-      <w:r>
-        <w:pict>
-          <v:rect style="width:0;height:1.5pt" o:hralign="center" o:hrstd="t" o:hr="t"/>
-        </w:pict>
-      </w:r>
-    </w:p>
-    <w:bookmarkEnd w:id="33"/>
-    <w:bookmarkStart w:id="35" w:name="best-practices"/>
-    <w:p>
-      <w:pPr>
-        <w:pStyle w:val="berschrift3"/>
-      </w:pPr>
-      <w:r>
-        <w:t xml:space="preserve">Best Practices</w:t>
-      </w:r>
-    </w:p>
-    <w:p>
-      <w:pPr>
-        <w:pStyle w:val="FirstParagraph"/>
-      </w:pPr>
-      <w:r>
-        <w:t xml:space="preserve">Praktiken, Methoden und Verhaltensweisen, die in der Praxis zum Einsatz kommen und erprobt, verbreitet und positiv evaluiert sind.</w:t>
-      </w:r>
-    </w:p>
-    <w:p>
-      <w:pPr>
-        <w:pStyle w:val="BodyText"/>
-      </w:pPr>
-      <w:r>
-        <w:rPr>
-          <w:b/>
-          <w:bCs/>
-        </w:rPr>
-        <w:t xml:space="preserve">Beschreibung (einfach):</w:t>
-      </w:r>
-    </w:p>
-    <w:p>
-      <w:pPr>
-        <w:pStyle w:val="BodyText"/>
-      </w:pPr>
-      <w:r>
-        <w:t xml:space="preserve">In der Praxis erprobte, verbreitete und positiv evaluierte Praktiken, Methoden und Verhaltensweisen.</w:t>
-      </w:r>
-    </w:p>
-    <w:p>
-      <w:pPr>
-        <w:pStyle w:val="BodyText"/>
-      </w:pPr>
-      <w:r>
-        <w:rPr>
-          <w:b/>
-          <w:bCs/>
-        </w:rPr>
-        <w:t xml:space="preserve">Status:</w:t>
-      </w:r>
-    </w:p>
-    <w:p>
-      <w:pPr>
-        <w:pStyle w:val="BodyText"/>
-      </w:pPr>
-      <w:r>
-        <w:t xml:space="preserve">Entwurf</w:t>
-      </w:r>
-    </w:p>
-    <w:p>
-      <w:pPr>
-        <w:pStyle w:val="BodyText"/>
-      </w:pPr>
-      <w:r>
-        <w:rPr>
-          <w:b/>
-          <w:bCs/>
-        </w:rPr>
-        <w:t xml:space="preserve">Unterbegriff von:</w:t>
-      </w:r>
-    </w:p>
-    <w:p>
-      <w:pPr>
-        <w:pStyle w:val="BodyText"/>
-      </w:pPr>
-      <w:hyperlink r:id="rId34">
-        <w:r>
-          <w:rPr>
-            <w:rStyle w:val="Hyperlink"/>
-          </w:rPr>
-          <w:t xml:space="preserve">Practices</w:t>
-        </w:r>
-      </w:hyperlink>
-    </w:p>
-    <w:p>
-      <w:r>
-        <w:pict>
-          <v:rect style="width:0;height:1.5pt" o:hralign="center" o:hrstd="t" o:hr="t"/>
-        </w:pict>
-      </w:r>
-    </w:p>
-    <w:bookmarkEnd w:id="35"/>
-    <w:bookmarkStart w:id="36" w:name="betriebliche-weiterbildung"/>
-    <w:p>
-      <w:pPr>
-        <w:pStyle w:val="berschrift3"/>
-      </w:pPr>
-      <w:r>
-        <w:t xml:space="preserve">Betriebliche Weiterbildung</w:t>
-      </w:r>
-    </w:p>
-    <w:p>
-      <w:pPr>
-        <w:pStyle w:val="FirstParagraph"/>
-      </w:pPr>
-      <w:r>
-        <w:t xml:space="preserve">Bei betrieblicher Weiterbildung handelt es sich um organisierte und vollständig oder teilweise vom Arbeitsgeber finanzierte Weiterbildungsmaßnahmen in unterschiedlichen Lernformaten (Lernvideos, digitale oder analoge Workshops, Hackathons, Barcamps…)</w:t>
-      </w:r>
-    </w:p>
-    <w:p>
-      <w:pPr>
-        <w:pStyle w:val="BodyText"/>
-      </w:pPr>
-      <w:r>
-        <w:rPr>
-          <w:b/>
-          <w:bCs/>
-        </w:rPr>
-        <w:t xml:space="preserve">Status:</w:t>
-      </w:r>
-    </w:p>
-    <w:p>
-      <w:pPr>
-        <w:pStyle w:val="BodyText"/>
-      </w:pPr>
-      <w:r>
-        <w:t xml:space="preserve">Entwurf</w:t>
-      </w:r>
-    </w:p>
-    <w:p>
-      <w:r>
-        <w:pict>
-          <v:rect style="width:0;height:1.5pt" o:hralign="center" o:hrstd="t" o:hr="t"/>
-        </w:pict>
-      </w:r>
-    </w:p>
-    <w:bookmarkEnd w:id="36"/>
-    <w:bookmarkStart w:id="37" w:name="bevölkerungsschutz"/>
-    <w:p>
-      <w:pPr>
-        <w:pStyle w:val="berschrift3"/>
-      </w:pPr>
-      <w:r>
-        <w:t xml:space="preserve">Bevölkerungsschutz</w:t>
-      </w:r>
-    </w:p>
-    <w:p>
-      <w:pPr>
-        <w:pStyle w:val="FirstParagraph"/>
-      </w:pPr>
-      <w:r>
-        <w:t xml:space="preserve">Der Bevölkerungsschutz beschreibt als Oberbegriff alle Aufgaben und Maßnahmen der Kommunen und der Länder im Katastrophenschutz sowie des Bundes im Zivilschutz.</w:t>
-      </w:r>
-    </w:p>
-    <w:p>
-      <w:pPr>
-        <w:pStyle w:val="BodyText"/>
-      </w:pPr>
-      <w:r>
-        <w:rPr>
-          <w:b/>
-          <w:bCs/>
-        </w:rPr>
-        <w:t xml:space="preserve">Status:</w:t>
-      </w:r>
-    </w:p>
-    <w:p>
-      <w:pPr>
-        <w:pStyle w:val="BodyText"/>
-      </w:pPr>
-      <w:r>
-        <w:t xml:space="preserve">Entwurf</w:t>
-      </w:r>
-    </w:p>
-    <w:p>
-      <w:r>
-        <w:pict>
-          <v:rect style="width:0;height:1.5pt" o:hralign="center" o:hrstd="t" o:hr="t"/>
-        </w:pict>
-      </w:r>
-    </w:p>
-    <w:bookmarkEnd w:id="37"/>
-    <w:bookmarkStart w:id="38" w:name="blackout"/>
-    <w:p>
-      <w:pPr>
-        <w:pStyle w:val="berschrift3"/>
-      </w:pPr>
-      <w:r>
-        <w:t xml:space="preserve">Blackout</w:t>
-      </w:r>
-    </w:p>
-    <w:p>
-      <w:pPr>
-        <w:pStyle w:val="FirstParagraph"/>
-      </w:pPr>
-      <w:r>
-        <w:t xml:space="preserve">Ein ungeplanter, großflächiger und langanhaltender Stromausfall.</w:t>
-      </w:r>
-    </w:p>
-    <w:p>
-      <w:pPr>
-        <w:pStyle w:val="BodyText"/>
-      </w:pPr>
-      <w:r>
-        <w:rPr>
-          <w:b/>
-          <w:bCs/>
-        </w:rPr>
-        <w:t xml:space="preserve">Status:</w:t>
-      </w:r>
-    </w:p>
-    <w:p>
-      <w:pPr>
-        <w:pStyle w:val="BodyText"/>
-      </w:pPr>
-      <w:r>
-        <w:t xml:space="preserve">Entwurf</w:t>
-      </w:r>
-    </w:p>
-    <w:p>
-      <w:pPr>
-        <w:pStyle w:val="BodyText"/>
-      </w:pPr>
-      <w:r>
-        <w:rPr>
-          <w:b/>
-          <w:bCs/>
-        </w:rPr>
-        <w:t xml:space="preserve">Tags:</w:t>
-      </w:r>
-    </w:p>
-    <w:p>
-      <w:pPr>
-        <w:pStyle w:val="BodyText"/>
-      </w:pPr>
-      <w:r>
-        <w:t xml:space="preserve">KRITIS</w:t>
-      </w:r>
-    </w:p>
-    <w:p>
-      <w:r>
-        <w:pict>
-          <v:rect style="width:0;height:1.5pt" o:hralign="center" o:hrstd="t" o:hr="t"/>
-        </w:pict>
-      </w:r>
-    </w:p>
-    <w:bookmarkEnd w:id="38"/>
-    <w:bookmarkStart w:id="40" w:name="blau-grüne-infrastruktur"/>
-    <w:p>
-      <w:pPr>
-        <w:pStyle w:val="berschrift3"/>
-      </w:pPr>
-      <w:r>
-        <w:t xml:space="preserve">Blau-grüne Infrastruktur</w:t>
-      </w:r>
-    </w:p>
-    <w:p>
-      <w:pPr>
-        <w:pStyle w:val="FirstParagraph"/>
-      </w:pPr>
-      <w:r>
-        <w:t xml:space="preserve">Ein strategisch geplantes Netzwerk wertvoller natürlicher und naturnaher Flächen mit weiteren Umweltelementen, das so angelegt ist und bewirtschaftet wird, dass sowohl im urbanen als auch im ländlichen Raum ein breites Spektrum an Ökosystemdienstleistungen gewährleistet und die biologische Vielfalt geschützt ist.</w:t>
-      </w:r>
-    </w:p>
-    <w:p>
-      <w:pPr>
-        <w:pStyle w:val="BodyText"/>
-      </w:pPr>
-      <w:r>
-        <w:rPr>
-          <w:b/>
-          <w:bCs/>
-        </w:rPr>
-        <w:t xml:space="preserve">Beschreibung (einfach):</w:t>
-      </w:r>
-    </w:p>
-    <w:p>
-      <w:pPr>
-        <w:pStyle w:val="BodyText"/>
-      </w:pPr>
-      <w:r>
-        <w:t xml:space="preserve">Dieses Konzept kombiniert Wasserbewirtschaftung (blau) mit Vegetation (grün), um nachhaltige und resiliente städtische und ländliche Umgebungen zu schaffen.</w:t>
-      </w:r>
-    </w:p>
-    <w:p>
-      <w:pPr>
-        <w:pStyle w:val="BodyText"/>
-      </w:pPr>
-      <w:r>
-        <w:rPr>
-          <w:b/>
-          <w:bCs/>
-        </w:rPr>
-        <w:t xml:space="preserve">Status:</w:t>
-      </w:r>
-    </w:p>
-    <w:p>
-      <w:pPr>
-        <w:pStyle w:val="BodyText"/>
-      </w:pPr>
-      <w:r>
-        <w:t xml:space="preserve">Entwurf</w:t>
-      </w:r>
-    </w:p>
-    <w:p>
-      <w:pPr>
-        <w:pStyle w:val="BodyText"/>
-      </w:pPr>
-      <w:r>
-        <w:rPr>
-          <w:b/>
-          <w:bCs/>
-        </w:rPr>
-        <w:t xml:space="preserve">Tags:</w:t>
-      </w:r>
-    </w:p>
-    <w:p>
-      <w:pPr>
-        <w:pStyle w:val="BodyText"/>
-      </w:pPr>
-      <w:r>
-        <w:t xml:space="preserve">BGI</w:t>
-      </w:r>
-    </w:p>
-    <w:p>
-      <w:pPr>
-        <w:pStyle w:val="BodyText"/>
-      </w:pPr>
-      <w:r>
-        <w:rPr>
-          <w:b/>
-          <w:bCs/>
-        </w:rPr>
-        <w:t xml:space="preserve">Unterbegriff von:</w:t>
-      </w:r>
-    </w:p>
-    <w:p>
-      <w:pPr>
-        <w:pStyle w:val="BodyText"/>
-      </w:pPr>
-      <w:hyperlink r:id="rId39">
-        <w:r>
-          <w:rPr>
-            <w:rStyle w:val="Hyperlink"/>
-          </w:rPr>
-          <w:t xml:space="preserve">Infrastruktur</w:t>
-        </w:r>
-      </w:hyperlink>
-    </w:p>
-    <w:p>
-      <w:r>
-        <w:pict>
-          <v:rect style="width:0;height:1.5pt" o:hralign="center" o:hrstd="t" o:hr="t"/>
-        </w:pict>
-      </w:r>
-    </w:p>
-    <w:bookmarkEnd w:id="40"/>
-    <w:bookmarkStart w:id="41" w:name="blaue-infrastruktur"/>
-    <w:p>
-      <w:pPr>
-        <w:pStyle w:val="berschrift3"/>
-      </w:pPr>
-      <w:r>
-        <w:t xml:space="preserve">Blaue Infrastruktur</w:t>
-      </w:r>
-    </w:p>
-    <w:p>
-      <w:pPr>
-        <w:pStyle w:val="FirstParagraph"/>
-      </w:pPr>
-      <w:r>
-        <w:t xml:space="preserve">Natürliche und menschengemachte Wassersysteme. Zu natürliche Systeme zählen Seen, Flüssen und Bächen, während künstliche Wasserquellen Systeme wie das Kanalsystem, Springbrunnen, Teichen oder Schwimmbädern beinhalten.</w:t>
-      </w:r>
-    </w:p>
-    <w:p>
-      <w:pPr>
-        <w:pStyle w:val="BodyText"/>
-      </w:pPr>
-      <w:r>
-        <w:rPr>
-          <w:b/>
-          <w:bCs/>
-        </w:rPr>
-        <w:t xml:space="preserve">Beschreibung (einfach):</w:t>
-      </w:r>
-    </w:p>
-    <w:p>
-      <w:pPr>
-        <w:pStyle w:val="BodyText"/>
-      </w:pPr>
-      <w:r>
-        <w:t xml:space="preserve">Wasserbezogene Infrastruktur</w:t>
-      </w:r>
-    </w:p>
-    <w:p>
-      <w:pPr>
-        <w:pStyle w:val="BodyText"/>
-      </w:pPr>
-      <w:r>
-        <w:rPr>
-          <w:b/>
-          <w:bCs/>
-        </w:rPr>
-        <w:t xml:space="preserve">Status:</w:t>
-      </w:r>
-    </w:p>
-    <w:p>
-      <w:pPr>
-        <w:pStyle w:val="BodyText"/>
-      </w:pPr>
-      <w:r>
-        <w:t xml:space="preserve">Entwurf</w:t>
-      </w:r>
-    </w:p>
-    <w:p>
-      <w:pPr>
-        <w:pStyle w:val="BodyText"/>
-      </w:pPr>
-      <w:r>
-        <w:rPr>
-          <w:b/>
-          <w:bCs/>
-        </w:rPr>
-        <w:t xml:space="preserve">Tags:</w:t>
-      </w:r>
-    </w:p>
-    <w:p>
-      <w:pPr>
-        <w:pStyle w:val="BodyText"/>
-      </w:pPr>
-      <w:r>
-        <w:t xml:space="preserve">BGI</w:t>
-      </w:r>
-    </w:p>
-    <w:p>
-      <w:r>
-        <w:pict>
-          <v:rect style="width:0;height:1.5pt" o:hralign="center" o:hrstd="t" o:hr="t"/>
-        </w:pict>
-      </w:r>
-    </w:p>
-    <w:bookmarkEnd w:id="41"/>
-    <w:bookmarkStart w:id="42" w:name="blaue-infrastruktur-1"/>
-    <w:p>
-      <w:pPr>
-        <w:pStyle w:val="berschrift3"/>
-      </w:pPr>
-      <w:r>
-        <w:t xml:space="preserve">Blaue Infrastruktur</w:t>
-      </w:r>
-    </w:p>
-    <w:p>
-      <w:pPr>
-        <w:pStyle w:val="FirstParagraph"/>
-      </w:pPr>
-      <w:r>
-        <w:t xml:space="preserve">test</w:t>
-      </w:r>
-    </w:p>
-    <w:p>
-      <w:pPr>
-        <w:pStyle w:val="BodyText"/>
-      </w:pPr>
-      <w:r>
-        <w:rPr>
-          <w:b/>
-          <w:bCs/>
-        </w:rPr>
-        <w:t xml:space="preserve">Beschreibung (einfach):</w:t>
-      </w:r>
-    </w:p>
-    <w:p>
-      <w:pPr>
-        <w:pStyle w:val="BodyText"/>
-      </w:pPr>
-      <w:r>
-        <w:t xml:space="preserve">Wasserbezogene Infrastruktur</w:t>
-      </w:r>
-    </w:p>
-    <w:p>
-      <w:pPr>
-        <w:pStyle w:val="BodyText"/>
-      </w:pPr>
-      <w:r>
-        <w:rPr>
-          <w:b/>
-          <w:bCs/>
-        </w:rPr>
-        <w:t xml:space="preserve">Status:</w:t>
-      </w:r>
-    </w:p>
-    <w:p>
-      <w:pPr>
-        <w:pStyle w:val="BodyText"/>
-      </w:pPr>
-      <w:r>
-        <w:t xml:space="preserve">Entwurf</w:t>
-      </w:r>
-    </w:p>
-    <w:p>
-      <w:r>
-        <w:pict>
-          <v:rect style="width:0;height:1.5pt" o:hralign="center" o:hrstd="t" o:hr="t"/>
-        </w:pict>
-      </w:r>
-    </w:p>
-    <w:bookmarkEnd w:id="42"/>
-    <w:bookmarkStart w:id="43" w:name="citizen-science"/>
-    <w:p>
-      <w:pPr>
-        <w:pStyle w:val="berschrift3"/>
-      </w:pPr>
-      <w:r>
-        <w:t xml:space="preserve">Citizen Science</w:t>
-      </w:r>
-    </w:p>
-    <w:p>
-      <w:pPr>
-        <w:pStyle w:val="FirstParagraph"/>
-      </w:pPr>
-      <w:r>
-        <w:t xml:space="preserve">Direkte Beteiligung von Bürger*innen am Forschungsprozess, beispielsweise beim Daten sammeln, auswerten und aufbereiten.</w:t>
-      </w:r>
-    </w:p>
-    <w:p>
-      <w:pPr>
-        <w:pStyle w:val="BodyText"/>
-      </w:pPr>
-      <w:r>
-        <w:rPr>
-          <w:b/>
-          <w:bCs/>
-        </w:rPr>
-        <w:t xml:space="preserve">Status:</w:t>
-      </w:r>
-    </w:p>
-    <w:p>
-      <w:pPr>
-        <w:pStyle w:val="BodyText"/>
-      </w:pPr>
-      <w:r>
-        <w:t xml:space="preserve">Entwurf</w:t>
-      </w:r>
-    </w:p>
-    <w:p>
-      <w:pPr>
-        <w:pStyle w:val="BodyText"/>
-      </w:pPr>
-      <w:r>
-        <w:rPr>
-          <w:b/>
-          <w:bCs/>
-        </w:rPr>
-        <w:t xml:space="preserve">Tags:</w:t>
-      </w:r>
-    </w:p>
-    <w:p>
-      <w:pPr>
-        <w:pStyle w:val="BodyText"/>
-      </w:pPr>
-      <w:r>
-        <w:t xml:space="preserve">Partizipation</w:t>
-      </w:r>
-    </w:p>
-    <w:p>
-      <w:r>
-        <w:pict>
-          <v:rect style="width:0;height:1.5pt" o:hralign="center" o:hrstd="t" o:hr="t"/>
-        </w:pict>
-      </w:r>
-    </w:p>
-    <w:bookmarkEnd w:id="43"/>
-    <w:bookmarkStart w:id="44" w:name="co-design"/>
-    <w:p>
-      <w:pPr>
-        <w:pStyle w:val="berschrift3"/>
-      </w:pPr>
-      <w:r>
-        <w:t xml:space="preserve">Co-Design</w:t>
-      </w:r>
-    </w:p>
-    <w:p>
-      <w:pPr>
-        <w:pStyle w:val="FirstParagraph"/>
-      </w:pPr>
-      <w:r>
-        <w:t xml:space="preserve">aktive und methodengeleitete Einbindung relevanter Stakeholdergruppen in den Forschungs- und Entwicklungsprozess</w:t>
-      </w:r>
-    </w:p>
-    <w:p>
-      <w:pPr>
-        <w:pStyle w:val="BodyText"/>
-      </w:pPr>
-      <w:r>
-        <w:rPr>
-          <w:b/>
-          <w:bCs/>
-        </w:rPr>
-        <w:t xml:space="preserve">Beschreibung (einfach):</w:t>
-      </w:r>
-    </w:p>
-    <w:p>
-      <w:pPr>
-        <w:pStyle w:val="BodyText"/>
-      </w:pPr>
-      <w:r>
-        <w:t xml:space="preserve">methodengeleiteter und auf die bewusste Einbindung relevanter Stakeholdergruppen fokussiert geplanter Prozess, dessen Ziel es ist, verschiedene Interessensgruppen auf sinnvolle Art und Weise aktiv und zielführend zu involvieren</w:t>
-      </w:r>
-    </w:p>
-    <w:p>
-      <w:pPr>
-        <w:pStyle w:val="BodyText"/>
-      </w:pPr>
-      <w:r>
-        <w:rPr>
-          <w:b/>
-          <w:bCs/>
-        </w:rPr>
-        <w:t xml:space="preserve">Status:</w:t>
-      </w:r>
-    </w:p>
-    <w:p>
-      <w:pPr>
-        <w:pStyle w:val="BodyText"/>
-      </w:pPr>
-      <w:r>
-        <w:t xml:space="preserve">Entwurf</w:t>
-      </w:r>
-    </w:p>
-    <w:p>
-      <w:pPr>
-        <w:pStyle w:val="BodyText"/>
-      </w:pPr>
-      <w:r>
-        <w:rPr>
-          <w:b/>
-          <w:bCs/>
-        </w:rPr>
-        <w:t xml:space="preserve">Tags:</w:t>
-      </w:r>
-    </w:p>
-    <w:p>
-      <w:pPr>
-        <w:pStyle w:val="BodyText"/>
-      </w:pPr>
-      <w:r>
-        <w:t xml:space="preserve">Co-Design</w:t>
-      </w:r>
-    </w:p>
-    <w:p>
-      <w:r>
-        <w:pict>
-          <v:rect style="width:0;height:1.5pt" o:hralign="center" o:hrstd="t" o:hr="t"/>
-        </w:pict>
-      </w:r>
-    </w:p>
-    <w:bookmarkEnd w:id="44"/>
-    <w:bookmarkStart w:id="45" w:name="co-kreation"/>
-    <w:p>
-      <w:pPr>
-        <w:pStyle w:val="berschrift3"/>
-      </w:pPr>
-      <w:r>
-        <w:t xml:space="preserve">Co-Kreation</w:t>
-      </w:r>
-    </w:p>
-    <w:p>
-      <w:pPr>
-        <w:pStyle w:val="FirstParagraph"/>
-      </w:pPr>
-      <w:r>
-        <w:t xml:space="preserve">Gemeinschaftliche Gestaltung eines (End-)Produkts unter Einbezug verschiedener Interessensgruppen</w:t>
-      </w:r>
-    </w:p>
-    <w:p>
-      <w:pPr>
-        <w:pStyle w:val="BodyText"/>
-      </w:pPr>
-      <w:r>
-        <w:rPr>
-          <w:b/>
-          <w:bCs/>
-        </w:rPr>
-        <w:t xml:space="preserve">Status:</w:t>
-      </w:r>
-    </w:p>
-    <w:p>
-      <w:pPr>
-        <w:pStyle w:val="BodyText"/>
-      </w:pPr>
-      <w:r>
-        <w:t xml:space="preserve">Entwurf</w:t>
-      </w:r>
-    </w:p>
-    <w:p>
-      <w:r>
-        <w:pict>
-          <v:rect style="width:0;height:1.5pt" o:hralign="center" o:hrstd="t" o:hr="t"/>
-        </w:pict>
-      </w:r>
-    </w:p>
-    <w:bookmarkEnd w:id="45"/>
-    <w:bookmarkStart w:id="46" w:name="co-site"/>
-    <w:p>
-      <w:pPr>
-        <w:pStyle w:val="berschrift3"/>
-      </w:pPr>
-      <w:r>
-        <w:t xml:space="preserve">Co-Site</w:t>
-      </w:r>
-    </w:p>
-    <w:p>
-      <w:pPr>
-        <w:pStyle w:val="FirstParagraph"/>
-      </w:pPr>
-      <w:r>
-        <w:t xml:space="preserve">das Forschungsprojekt</w:t>
-      </w:r>
-      <w:r>
-        <w:t xml:space="preserve"> </w:t>
-      </w:r>
-      <w:r>
-        <w:t xml:space="preserve">“</w:t>
-      </w:r>
-      <w:r>
-        <w:t xml:space="preserve">Co-Kreation in der Region - Systematisch und innovativ Transfer entwickeln</w:t>
-      </w:r>
-      <w:r>
-        <w:t xml:space="preserve">”</w:t>
-      </w:r>
-      <w:r>
-        <w:t xml:space="preserve"> </w:t>
-      </w:r>
-      <w:r>
-        <w:t xml:space="preserve">(Kurzform: Co-Site), vom Bundesministerium für Bildung und Forschung gefördert innerhalb der Initiative Innovative Hochschule</w:t>
-      </w:r>
-    </w:p>
-    <w:p>
-      <w:pPr>
-        <w:pStyle w:val="BodyText"/>
-      </w:pPr>
-      <w:r>
-        <w:rPr>
-          <w:b/>
-          <w:bCs/>
-        </w:rPr>
-        <w:t xml:space="preserve">Status:</w:t>
-      </w:r>
-    </w:p>
-    <w:p>
-      <w:pPr>
-        <w:pStyle w:val="BodyText"/>
-      </w:pPr>
-      <w:r>
-        <w:t xml:space="preserve">Entwurf</w:t>
-      </w:r>
-    </w:p>
-    <w:p>
-      <w:pPr>
-        <w:pStyle w:val="BodyText"/>
-      </w:pPr>
-      <w:r>
-        <w:rPr>
-          <w:b/>
-          <w:bCs/>
-        </w:rPr>
-        <w:t xml:space="preserve">Tags:</w:t>
-      </w:r>
-    </w:p>
-    <w:p>
-      <w:pPr>
-        <w:pStyle w:val="BodyText"/>
-      </w:pPr>
-      <w:r>
-        <w:t xml:space="preserve">Forschungsprojekt</w:t>
-      </w:r>
-    </w:p>
-    <w:p>
-      <w:r>
-        <w:pict>
-          <v:rect style="width:0;height:1.5pt" o:hralign="center" o:hrstd="t" o:hr="t"/>
-        </w:pict>
-      </w:r>
-    </w:p>
-    <w:bookmarkEnd w:id="46"/>
-    <w:bookmarkStart w:id="48" w:name="co-site-glossar-1"/>
-    <w:p>
-      <w:pPr>
-        <w:pStyle w:val="berschrift3"/>
-      </w:pPr>
-      <w:r>
-        <w:t xml:space="preserve">Co-Site Glossar</w:t>
-      </w:r>
-    </w:p>
-    <w:p>
-      <w:pPr>
-        <w:pStyle w:val="FirstParagraph"/>
-      </w:pPr>
-      <w:r>
-        <w:t xml:space="preserve">Das Glossar des Projekts Co-Site erklärt zentralen Begriffe und Konzepte des Projekts Co-Site verständlich für alle Beteiligten. Es stellt die gemeinsame Basis der Kommunikation und das Verständnisses innerhalb des Projekts und darüber hinaus dar.</w:t>
-      </w:r>
-    </w:p>
-    <w:p>
-      <w:pPr>
-        <w:pStyle w:val="BodyText"/>
-      </w:pPr>
-      <w:r>
-        <w:rPr>
-          <w:b/>
-          <w:bCs/>
-        </w:rPr>
-        <w:t xml:space="preserve">Beschreibung (einfach):</w:t>
-      </w:r>
-    </w:p>
-    <w:p>
-      <w:pPr>
-        <w:pStyle w:val="BodyText"/>
-      </w:pPr>
-      <w:r>
-        <w:t xml:space="preserve">Das Glossar des Projekts Co-Site.</w:t>
-      </w:r>
-    </w:p>
-    <w:p>
-      <w:pPr>
-        <w:pStyle w:val="BodyText"/>
-      </w:pPr>
-      <w:r>
-        <w:rPr>
-          <w:b/>
-          <w:bCs/>
-        </w:rPr>
-        <w:t xml:space="preserve">Status:</w:t>
-      </w:r>
-    </w:p>
-    <w:p>
-      <w:pPr>
-        <w:pStyle w:val="BodyText"/>
-      </w:pPr>
-      <w:r>
-        <w:t xml:space="preserve">Entwurf</w:t>
-      </w:r>
-    </w:p>
-    <w:p>
-      <w:pPr>
-        <w:pStyle w:val="BodyText"/>
-      </w:pPr>
-      <w:r>
-        <w:rPr>
-          <w:b/>
-          <w:bCs/>
-        </w:rPr>
-        <w:t xml:space="preserve">Unterbegriff von:</w:t>
-      </w:r>
-    </w:p>
-    <w:p>
-      <w:pPr>
-        <w:pStyle w:val="BodyText"/>
-      </w:pPr>
-      <w:hyperlink r:id="rId47">
-        <w:r>
-          <w:rPr>
-            <w:rStyle w:val="Hyperlink"/>
-          </w:rPr>
-          <w:t xml:space="preserve">Glossar</w:t>
-        </w:r>
-      </w:hyperlink>
-    </w:p>
-    <w:p>
-      <w:r>
-        <w:pict>
-          <v:rect style="width:0;height:1.5pt" o:hralign="center" o:hrstd="t" o:hr="t"/>
-        </w:pict>
-      </w:r>
-    </w:p>
-    <w:bookmarkEnd w:id="48"/>
-    <w:bookmarkStart w:id="50" w:name="dialoggruppe"/>
-    <w:p>
-      <w:pPr>
-        <w:pStyle w:val="berschrift3"/>
-      </w:pPr>
-      <w:r>
-        <w:t xml:space="preserve">Dialoggruppe</w:t>
-      </w:r>
-    </w:p>
-    <w:p>
-      <w:pPr>
-        <w:pStyle w:val="FirstParagraph"/>
-      </w:pPr>
-      <w:r>
-        <w:t xml:space="preserve">Eine Person oder Gruppe von Menschen, die in den Entwicklungsprozess durch aktive Teilhabe integriert werden, und die durch die Maßnahmen des Reallabors angesprochen werden sollen.</w:t>
-      </w:r>
-    </w:p>
-    <w:p>
-      <w:pPr>
-        <w:pStyle w:val="BodyText"/>
-      </w:pPr>
-      <w:r>
-        <w:rPr>
-          <w:b/>
-          <w:bCs/>
-        </w:rPr>
-        <w:t xml:space="preserve">Status:</w:t>
-      </w:r>
-    </w:p>
-    <w:p>
-      <w:pPr>
-        <w:pStyle w:val="BodyText"/>
-      </w:pPr>
-      <w:r>
-        <w:t xml:space="preserve">Entwurf</w:t>
-      </w:r>
-    </w:p>
-    <w:p>
-      <w:pPr>
-        <w:pStyle w:val="BodyText"/>
-      </w:pPr>
-      <w:r>
-        <w:rPr>
-          <w:b/>
-          <w:bCs/>
-        </w:rPr>
-        <w:t xml:space="preserve">Verwandt:</w:t>
-      </w:r>
-    </w:p>
-    <w:p>
-      <w:pPr>
-        <w:pStyle w:val="BodyText"/>
-      </w:pPr>
-      <w:hyperlink r:id="rId49">
-        <w:r>
-          <w:rPr>
-            <w:rStyle w:val="Hyperlink"/>
-          </w:rPr>
-          <w:t xml:space="preserve">Dialoggruppe</w:t>
-        </w:r>
-      </w:hyperlink>
-    </w:p>
-    <w:p>
-      <w:r>
-        <w:pict>
-          <v:rect style="width:0;height:1.5pt" o:hralign="center" o:hrstd="t" o:hr="t"/>
-        </w:pict>
-      </w:r>
-    </w:p>
-    <w:bookmarkEnd w:id="50"/>
-    <w:bookmarkStart w:id="51" w:name="entsiegelung"/>
-    <w:p>
-      <w:pPr>
-        <w:pStyle w:val="berschrift3"/>
-      </w:pPr>
-      <w:r>
-        <w:t xml:space="preserve">Entsiegelung</w:t>
-      </w:r>
-    </w:p>
-    <w:p>
-      <w:pPr>
-        <w:pStyle w:val="FirstParagraph"/>
-      </w:pPr>
-      <w:r>
-        <w:t xml:space="preserve">Rückgängig Machen einer Flächenversiegelung. Zumeist im Zusammenhang mit der Schaffung von Grünland und Flächen zur Versickerung von Regenwasser in und um Städte.</w:t>
-      </w:r>
-    </w:p>
-    <w:p>
-      <w:pPr>
-        <w:pStyle w:val="BodyText"/>
-      </w:pPr>
-      <w:r>
-        <w:rPr>
-          <w:b/>
-          <w:bCs/>
-        </w:rPr>
-        <w:t xml:space="preserve">Status:</w:t>
-      </w:r>
-    </w:p>
-    <w:p>
-      <w:pPr>
-        <w:pStyle w:val="BodyText"/>
-      </w:pPr>
-      <w:r>
-        <w:t xml:space="preserve">Entwurf</w:t>
-      </w:r>
-    </w:p>
-    <w:p>
-      <w:r>
-        <w:pict>
-          <v:rect style="width:0;height:1.5pt" o:hralign="center" o:hrstd="t" o:hr="t"/>
-        </w:pict>
-      </w:r>
-    </w:p>
-    <w:bookmarkEnd w:id="51"/>
-    <w:bookmarkStart w:id="52" w:name="erweiterte-realität"/>
-    <w:p>
-      <w:pPr>
-        <w:pStyle w:val="berschrift3"/>
-      </w:pPr>
-      <w:r>
-        <w:t xml:space="preserve">Erweiterte Realität</w:t>
-      </w:r>
-    </w:p>
-    <w:p>
-      <w:pPr>
-        <w:pStyle w:val="FirstParagraph"/>
-      </w:pPr>
-      <w:r>
-        <w:t xml:space="preserve">Siehe Augmented Reality</w:t>
-      </w:r>
-    </w:p>
-    <w:p>
-      <w:pPr>
-        <w:pStyle w:val="BodyText"/>
-      </w:pPr>
-      <w:r>
-        <w:rPr>
-          <w:b/>
-          <w:bCs/>
-        </w:rPr>
-        <w:t xml:space="preserve">Status:</w:t>
-      </w:r>
-    </w:p>
-    <w:p>
-      <w:pPr>
-        <w:pStyle w:val="BodyText"/>
-      </w:pPr>
-      <w:r>
-        <w:t xml:space="preserve">Entwurf</w:t>
-      </w:r>
-    </w:p>
-    <w:p>
-      <w:pPr>
-        <w:pStyle w:val="BodyText"/>
-      </w:pPr>
-      <w:r>
-        <w:rPr>
-          <w:b/>
-          <w:bCs/>
-        </w:rPr>
-        <w:t xml:space="preserve">Tags:</w:t>
-      </w:r>
-    </w:p>
-    <w:p>
-      <w:pPr>
-        <w:pStyle w:val="BodyText"/>
-      </w:pPr>
-      <w:r>
-        <w:t xml:space="preserve">XR</w:t>
-      </w:r>
-    </w:p>
-    <w:p>
-      <w:r>
-        <w:pict>
-          <v:rect style="width:0;height:1.5pt" o:hralign="center" o:hrstd="t" o:hr="t"/>
-        </w:pict>
-      </w:r>
-    </w:p>
-    <w:bookmarkEnd w:id="52"/>
-    <w:bookmarkStart w:id="53" w:name="evapotranspiration"/>
-    <w:p>
-      <w:pPr>
-        <w:pStyle w:val="berschrift3"/>
-      </w:pPr>
-      <w:r>
-        <w:t xml:space="preserve">Evapotranspiration</w:t>
-      </w:r>
-    </w:p>
-    <w:p>
-      <w:pPr>
-        <w:pStyle w:val="FirstParagraph"/>
-      </w:pPr>
-      <w:r>
-        <w:t xml:space="preserve">Ist die Gesamtverdunstung von einer natürlich bewachsenen Bodenoberfläche. Sie setzt sich aus der Evaporation und der Transpiration zusammen.</w:t>
-      </w:r>
-    </w:p>
-    <w:p>
-      <w:pPr>
-        <w:pStyle w:val="BodyText"/>
-      </w:pPr>
-      <w:r>
-        <w:rPr>
-          <w:b/>
-          <w:bCs/>
-        </w:rPr>
-        <w:t xml:space="preserve">Beschreibung (einfach):</w:t>
-      </w:r>
-    </w:p>
-    <w:p>
-      <w:pPr>
-        <w:pStyle w:val="BodyText"/>
-      </w:pPr>
-      <w:r>
-        <w:t xml:space="preserve">Ist die Summe aus Evaporation und Transpiration, also die Verdunstung aus Wasser- und Landoberflächen sowie aus der Tier- und Pflanzenwelt.</w:t>
-      </w:r>
-    </w:p>
-    <w:p>
-      <w:pPr>
-        <w:pStyle w:val="BodyText"/>
-      </w:pPr>
-      <w:r>
-        <w:rPr>
-          <w:b/>
-          <w:bCs/>
-        </w:rPr>
-        <w:t xml:space="preserve">Status:</w:t>
-      </w:r>
-    </w:p>
-    <w:p>
-      <w:pPr>
-        <w:pStyle w:val="BodyText"/>
-      </w:pPr>
-      <w:r>
-        <w:t xml:space="preserve">Entwurf</w:t>
-      </w:r>
-    </w:p>
-    <w:p>
-      <w:r>
-        <w:pict>
-          <v:rect style="width:0;height:1.5pt" o:hralign="center" o:hrstd="t" o:hr="t"/>
-        </w:pict>
-      </w:r>
-    </w:p>
-    <w:bookmarkEnd w:id="53"/>
-    <w:bookmarkStart w:id="54" w:name="exposition"/>
-    <w:p>
-      <w:pPr>
-        <w:pStyle w:val="berschrift3"/>
-      </w:pPr>
-      <w:r>
-        <w:t xml:space="preserve">Exposition</w:t>
-      </w:r>
-    </w:p>
-    <w:p>
-      <w:pPr>
-        <w:pStyle w:val="FirstParagraph"/>
-      </w:pPr>
-      <w:r>
-        <w:t xml:space="preserve">Die Situation von Personen, Infrastruktur, Gebäude, Industrie und anderen essentiellen Dienstleistungen in gefährdeten Bereichen.</w:t>
-      </w:r>
-    </w:p>
-    <w:p>
-      <w:pPr>
-        <w:pStyle w:val="BodyText"/>
-      </w:pPr>
-      <w:r>
-        <w:rPr>
-          <w:b/>
-          <w:bCs/>
-        </w:rPr>
-        <w:t xml:space="preserve">Status:</w:t>
-      </w:r>
-    </w:p>
-    <w:p>
-      <w:pPr>
-        <w:pStyle w:val="BodyText"/>
-      </w:pPr>
-      <w:r>
-        <w:t xml:space="preserve">Entwurf</w:t>
-      </w:r>
-    </w:p>
-    <w:p>
-      <w:r>
-        <w:pict>
-          <v:rect style="width:0;height:1.5pt" o:hralign="center" o:hrstd="t" o:hr="t"/>
-        </w:pict>
-      </w:r>
-    </w:p>
-    <w:bookmarkEnd w:id="54"/>
-    <w:bookmarkStart w:id="55" w:name="exposition-1"/>
-    <w:p>
-      <w:pPr>
-        <w:pStyle w:val="berschrift3"/>
-      </w:pPr>
-      <w:r>
-        <w:t xml:space="preserve">Exposition</w:t>
-      </w:r>
-    </w:p>
-    <w:p>
-      <w:pPr>
-        <w:pStyle w:val="FirstParagraph"/>
-      </w:pPr>
-      <w:r>
-        <w:t xml:space="preserve">Exposition beschreibt die Verortung einer Person, eines Gebäudes, einer Stadt oder eines Ökosytsems gegenüber einer Gefahr. Eine hohe Exponiertheit begünstigt das Risiko.</w:t>
-      </w:r>
-    </w:p>
-    <w:p>
-      <w:pPr>
-        <w:pStyle w:val="BodyText"/>
-      </w:pPr>
-      <w:r>
-        <w:rPr>
-          <w:b/>
-          <w:bCs/>
-        </w:rPr>
-        <w:t xml:space="preserve">Status:</w:t>
-      </w:r>
-    </w:p>
-    <w:p>
-      <w:pPr>
-        <w:pStyle w:val="BodyText"/>
-      </w:pPr>
-      <w:r>
-        <w:t xml:space="preserve">Entwurf</w:t>
-      </w:r>
-    </w:p>
-    <w:p>
-      <w:pPr>
-        <w:pStyle w:val="BodyText"/>
-      </w:pPr>
-      <w:r>
-        <w:rPr>
-          <w:b/>
-          <w:bCs/>
-        </w:rPr>
-        <w:t xml:space="preserve">Tags:</w:t>
-      </w:r>
-    </w:p>
-    <w:p>
-      <w:pPr>
-        <w:pStyle w:val="BodyText"/>
-      </w:pPr>
-      <w:r>
-        <w:t xml:space="preserve">Gefahr</w:t>
-      </w:r>
-    </w:p>
-    <w:p>
-      <w:r>
-        <w:pict>
-          <v:rect style="width:0;height:1.5pt" o:hralign="center" o:hrstd="t" o:hr="t"/>
-        </w:pict>
-      </w:r>
-    </w:p>
-    <w:bookmarkEnd w:id="55"/>
-    <w:bookmarkStart w:id="56" w:name="extended-reality"/>
-    <w:p>
-      <w:pPr>
-        <w:pStyle w:val="berschrift3"/>
-      </w:pPr>
-      <w:r>
-        <w:t xml:space="preserve">Extended Reality</w:t>
-      </w:r>
-    </w:p>
-    <w:p>
-      <w:pPr>
-        <w:pStyle w:val="FirstParagraph"/>
-      </w:pPr>
-      <w:r>
-        <w:t xml:space="preserve">Extended Reality (XR) umfasst alle Technologien, die die reale mit der digitalen Welt verschmelzen, einschließlich der folgenden: VR - Virtuelle Realität, AR - Erweiterte Realität, MR - Gemischte Realität.</w:t>
-      </w:r>
-    </w:p>
-    <w:p>
-      <w:pPr>
-        <w:pStyle w:val="BodyText"/>
-      </w:pPr>
-      <w:r>
-        <w:rPr>
-          <w:b/>
-          <w:bCs/>
-        </w:rPr>
-        <w:t xml:space="preserve">Status:</w:t>
-      </w:r>
-    </w:p>
-    <w:p>
-      <w:pPr>
-        <w:pStyle w:val="BodyText"/>
-      </w:pPr>
-      <w:r>
-        <w:t xml:space="preserve">Entwurf</w:t>
-      </w:r>
-    </w:p>
-    <w:p>
-      <w:pPr>
-        <w:pStyle w:val="BodyText"/>
-      </w:pPr>
-      <w:r>
-        <w:rPr>
-          <w:b/>
-          <w:bCs/>
-        </w:rPr>
-        <w:t xml:space="preserve">Tags:</w:t>
-      </w:r>
-    </w:p>
-    <w:p>
-      <w:pPr>
-        <w:pStyle w:val="BodyText"/>
-      </w:pPr>
-      <w:r>
-        <w:t xml:space="preserve">XR</w:t>
-      </w:r>
-    </w:p>
-    <w:p>
-      <w:r>
-        <w:pict>
-          <v:rect style="width:0;height:1.5pt" o:hralign="center" o:hrstd="t" o:hr="t"/>
-        </w:pict>
-      </w:r>
-    </w:p>
-    <w:bookmarkEnd w:id="56"/>
-    <w:bookmarkStart w:id="57" w:name="extremereignis"/>
-    <w:p>
-      <w:pPr>
-        <w:pStyle w:val="berschrift3"/>
-      </w:pPr>
-      <w:r>
-        <w:t xml:space="preserve">Extremereignis</w:t>
-      </w:r>
-    </w:p>
-    <w:p>
-      <w:pPr>
-        <w:pStyle w:val="FirstParagraph"/>
-      </w:pPr>
-      <w:r>
-        <w:t xml:space="preserve">Ein außergewöhnliches Ereignis, das zu hohen Schäden führen kann, z.B. Hitzewelle, Starkregen oder Blackout.</w:t>
-      </w:r>
-    </w:p>
-    <w:p>
-      <w:pPr>
-        <w:pStyle w:val="BodyText"/>
-      </w:pPr>
-      <w:r>
-        <w:rPr>
-          <w:b/>
-          <w:bCs/>
-        </w:rPr>
-        <w:t xml:space="preserve">Beschreibung (einfach):</w:t>
-      </w:r>
-    </w:p>
-    <w:p>
-      <w:pPr>
-        <w:pStyle w:val="BodyText"/>
-      </w:pPr>
-      <w:r>
-        <w:t xml:space="preserve">Ein außergewöhnliches Ereignis, das zu hohen Schäden führen kann.</w:t>
-      </w:r>
-    </w:p>
-    <w:p>
-      <w:pPr>
-        <w:pStyle w:val="BodyText"/>
-      </w:pPr>
-      <w:r>
-        <w:rPr>
-          <w:b/>
-          <w:bCs/>
-        </w:rPr>
-        <w:t xml:space="preserve">Status:</w:t>
-      </w:r>
-    </w:p>
-    <w:p>
-      <w:pPr>
-        <w:pStyle w:val="BodyText"/>
-      </w:pPr>
-      <w:r>
-        <w:t xml:space="preserve">Entwurf</w:t>
-      </w:r>
-    </w:p>
-    <w:p>
-      <w:r>
-        <w:pict>
-          <v:rect style="width:0;height:1.5pt" o:hralign="center" o:hrstd="t" o:hr="t"/>
-        </w:pict>
-      </w:r>
-    </w:p>
-    <w:bookmarkEnd w:id="57"/>
-    <w:bookmarkStart w:id="58" w:name="fortbildung"/>
-    <w:p>
-      <w:pPr>
-        <w:pStyle w:val="berschrift3"/>
-      </w:pPr>
-      <w:r>
-        <w:t xml:space="preserve">Fortbildung</w:t>
-      </w:r>
-    </w:p>
-    <w:p>
-      <w:pPr>
-        <w:pStyle w:val="FirstParagraph"/>
-      </w:pPr>
-      <w:r>
-        <w:t xml:space="preserve">Fortbildungen sind berufsbezogene Weiterbildungsangebote, die dazu dienen, die Fähigkeiten und Kenntnisse im aktuell ausgeübten Beruf zu erweitern (Anpassungsfortbildung) oder den beruflichen Aufstieg innerhalb desselben beruflichen Feldes zu fördern (Aufstiegsfortbildung).</w:t>
-      </w:r>
-    </w:p>
-    <w:p>
-      <w:pPr>
-        <w:pStyle w:val="BodyText"/>
-      </w:pPr>
-      <w:r>
-        <w:rPr>
-          <w:b/>
-          <w:bCs/>
-        </w:rPr>
-        <w:t xml:space="preserve">Status:</w:t>
-      </w:r>
-    </w:p>
-    <w:p>
-      <w:pPr>
-        <w:pStyle w:val="BodyText"/>
-      </w:pPr>
-      <w:r>
-        <w:t xml:space="preserve">Entwurf</w:t>
-      </w:r>
-    </w:p>
-    <w:p>
-      <w:r>
-        <w:pict>
-          <v:rect style="width:0;height:1.5pt" o:hralign="center" o:hrstd="t" o:hr="t"/>
-        </w:pict>
-      </w:r>
-    </w:p>
-    <w:bookmarkEnd w:id="58"/>
-    <w:bookmarkStart w:id="59" w:name="future-skills"/>
-    <w:p>
-      <w:pPr>
-        <w:pStyle w:val="berschrift3"/>
-      </w:pPr>
-      <w:r>
-        <w:t xml:space="preserve">Future Skills</w:t>
-      </w:r>
-    </w:p>
-    <w:p>
-      <w:pPr>
-        <w:pStyle w:val="FirstParagraph"/>
-      </w:pPr>
-      <w:r>
-        <w:t xml:space="preserve">Future Skills sind Zukunftskompetenzen, die für aktuelle und künftige berufliche Herausforderungen bedeutend sind. Dazu zählen u. a. Kompetenzen, um Zukunft zu gestalten, mutig Neues anzugehen, Veränderungen zu bewirken, neue Lösungen zu entwickeln.</w:t>
-      </w:r>
-    </w:p>
-    <w:p>
-      <w:pPr>
-        <w:pStyle w:val="BodyText"/>
-      </w:pPr>
-      <w:r>
-        <w:rPr>
-          <w:b/>
-          <w:bCs/>
-        </w:rPr>
-        <w:t xml:space="preserve">Status:</w:t>
-      </w:r>
-    </w:p>
-    <w:p>
-      <w:pPr>
-        <w:pStyle w:val="BodyText"/>
-      </w:pPr>
-      <w:r>
-        <w:t xml:space="preserve">Entwurf</w:t>
-      </w:r>
-    </w:p>
-    <w:p>
-      <w:r>
-        <w:pict>
-          <v:rect style="width:0;height:1.5pt" o:hralign="center" o:hrstd="t" o:hr="t"/>
-        </w:pict>
-      </w:r>
-    </w:p>
-    <w:bookmarkEnd w:id="59"/>
-    <w:bookmarkStart w:id="60" w:name="gefahr"/>
-    <w:p>
-      <w:pPr>
-        <w:pStyle w:val="berschrift3"/>
-      </w:pPr>
-      <w:r>
-        <w:t xml:space="preserve">Gefahr</w:t>
-      </w:r>
-    </w:p>
-    <w:p>
-      <w:pPr>
-        <w:pStyle w:val="FirstParagraph"/>
-      </w:pPr>
-      <w:r>
-        <w:t xml:space="preserve">Zustand, Umstand oder Vorgang, durch dessen Einwirkung ein Schaden an einem Schutzgut entstehen kann.</w:t>
-      </w:r>
-    </w:p>
-    <w:p>
-      <w:pPr>
-        <w:pStyle w:val="BodyText"/>
-      </w:pPr>
-      <w:r>
-        <w:rPr>
-          <w:b/>
-          <w:bCs/>
-        </w:rPr>
-        <w:t xml:space="preserve">Status:</w:t>
-      </w:r>
-    </w:p>
-    <w:p>
-      <w:pPr>
-        <w:pStyle w:val="BodyText"/>
-      </w:pPr>
-      <w:r>
-        <w:t xml:space="preserve">Entwurf</w:t>
-      </w:r>
-    </w:p>
-    <w:p>
-      <w:pPr>
-        <w:pStyle w:val="BodyText"/>
-      </w:pPr>
-      <w:r>
-        <w:rPr>
-          <w:b/>
-          <w:bCs/>
-        </w:rPr>
-        <w:t xml:space="preserve">Tags:</w:t>
-      </w:r>
-    </w:p>
-    <w:p>
-      <w:pPr>
-        <w:pStyle w:val="BodyText"/>
-      </w:pPr>
-      <w:r>
-        <w:t xml:space="preserve">Gefahrenkarte, Risiko, Naturgefahr, Schaden</w:t>
-      </w:r>
-    </w:p>
-    <w:p>
-      <w:r>
-        <w:pict>
-          <v:rect style="width:0;height:1.5pt" o:hralign="center" o:hrstd="t" o:hr="t"/>
-        </w:pict>
-      </w:r>
-    </w:p>
-    <w:bookmarkEnd w:id="60"/>
-    <w:bookmarkStart w:id="61" w:name="gefahrenkarte"/>
-    <w:p>
-      <w:pPr>
-        <w:pStyle w:val="berschrift3"/>
-      </w:pPr>
-      <w:r>
-        <w:t xml:space="preserve">Gefahrenkarte</w:t>
-      </w:r>
-    </w:p>
-    <w:p>
-      <w:pPr>
-        <w:pStyle w:val="FirstParagraph"/>
-      </w:pPr>
-      <w:r>
-        <w:t xml:space="preserve">Beschreibt die räumliche Ausdehnung eines Events oder Phänomens zum Beispiel einer Naturgefahr, dass mögliche negative Auswirkungen auf dieses Gebiet hat.</w:t>
-      </w:r>
-    </w:p>
-    <w:p>
-      <w:pPr>
-        <w:pStyle w:val="BodyText"/>
-      </w:pPr>
-      <w:r>
-        <w:rPr>
-          <w:b/>
-          <w:bCs/>
-        </w:rPr>
-        <w:t xml:space="preserve">Status:</w:t>
-      </w:r>
-    </w:p>
-    <w:p>
-      <w:pPr>
-        <w:pStyle w:val="BodyText"/>
-      </w:pPr>
-      <w:r>
-        <w:t xml:space="preserve">Entwurf</w:t>
-      </w:r>
-    </w:p>
-    <w:p>
-      <w:pPr>
-        <w:pStyle w:val="BodyText"/>
-      </w:pPr>
-      <w:r>
-        <w:rPr>
-          <w:b/>
-          <w:bCs/>
-        </w:rPr>
-        <w:t xml:space="preserve">Tags:</w:t>
-      </w:r>
-    </w:p>
-    <w:p>
-      <w:pPr>
-        <w:pStyle w:val="BodyText"/>
-      </w:pPr>
-      <w:r>
-        <w:t xml:space="preserve">Hochwassergefahrenkarte</w:t>
-      </w:r>
-    </w:p>
-    <w:p>
-      <w:r>
-        <w:pict>
-          <v:rect style="width:0;height:1.5pt" o:hralign="center" o:hrstd="t" o:hr="t"/>
-        </w:pict>
-      </w:r>
-    </w:p>
-    <w:bookmarkEnd w:id="61"/>
-    <w:bookmarkStart w:id="62" w:name="global-change"/>
-    <w:p>
-      <w:pPr>
-        <w:pStyle w:val="berschrift3"/>
-      </w:pPr>
-      <w:r>
-        <w:t xml:space="preserve">Global Change</w:t>
-      </w:r>
-    </w:p>
-    <w:p>
-      <w:pPr>
-        <w:pStyle w:val="FirstParagraph"/>
-      </w:pPr>
-      <w:r>
-        <w:t xml:space="preserve">Anthropogen ausgelöste Veränderungen der globalen natürlichen Prozesse (z.B. Klimawandel, Desertifikation) und ihre wechselseitigen Einflüsse auf menschliche Gesellschaften.</w:t>
-      </w:r>
-    </w:p>
-    <w:p>
-      <w:pPr>
-        <w:pStyle w:val="BodyText"/>
-      </w:pPr>
-      <w:r>
-        <w:rPr>
-          <w:b/>
-          <w:bCs/>
-        </w:rPr>
-        <w:t xml:space="preserve">Beschreibung (einfach):</w:t>
-      </w:r>
-    </w:p>
-    <w:p>
-      <w:pPr>
-        <w:pStyle w:val="BodyText"/>
-      </w:pPr>
-      <w:r>
-        <w:t xml:space="preserve">Weltweite Veränderungen der natürlichen Prozesse (z.B. Klimawandel, Wüstenbildung), die durch die Aktivität des Menschen auf der Erde hervorgerufen wurden bzw. werden, und ihre wechselseitigen Einflüsse auf den Menschen.</w:t>
-      </w:r>
-    </w:p>
-    <w:p>
-      <w:pPr>
-        <w:pStyle w:val="BodyText"/>
-      </w:pPr>
-      <w:r>
-        <w:rPr>
-          <w:b/>
-          <w:bCs/>
-        </w:rPr>
-        <w:t xml:space="preserve">Status:</w:t>
-      </w:r>
-    </w:p>
-    <w:p>
-      <w:pPr>
-        <w:pStyle w:val="BodyText"/>
-      </w:pPr>
-      <w:r>
-        <w:t xml:space="preserve">Entwurf</w:t>
-      </w:r>
-    </w:p>
-    <w:p>
-      <w:r>
-        <w:pict>
-          <v:rect style="width:0;height:1.5pt" o:hralign="center" o:hrstd="t" o:hr="t"/>
-        </w:pict>
-      </w:r>
-    </w:p>
-    <w:bookmarkEnd w:id="62"/>
-    <w:bookmarkStart w:id="63" w:name="glossar"/>
-    <w:p>
-      <w:pPr>
-        <w:pStyle w:val="berschrift3"/>
-      </w:pPr>
-      <w:r>
-        <w:t xml:space="preserve">Glossar</w:t>
-      </w:r>
-    </w:p>
-    <w:p>
-      <w:pPr>
-        <w:pStyle w:val="FirstParagraph"/>
-      </w:pPr>
-      <w:r>
-        <w:t xml:space="preserve">Vermittlung und Übertragung von Wissen in Gesellschaft, Kultur, Wirtschaft und Politik</w:t>
-      </w:r>
-    </w:p>
-    <w:p>
-      <w:pPr>
-        <w:pStyle w:val="BodyText"/>
-      </w:pPr>
-      <w:r>
-        <w:rPr>
-          <w:b/>
-          <w:bCs/>
-        </w:rPr>
-        <w:t xml:space="preserve">Status:</w:t>
-      </w:r>
-    </w:p>
-    <w:p>
-      <w:pPr>
-        <w:pStyle w:val="BodyText"/>
-      </w:pPr>
-      <w:r>
-        <w:t xml:space="preserve">Entwurf</w:t>
-      </w:r>
-    </w:p>
-    <w:p>
-      <w:r>
-        <w:pict>
-          <v:rect style="width:0;height:1.5pt" o:hralign="center" o:hrstd="t" o:hr="t"/>
-        </w:pict>
-      </w:r>
-    </w:p>
-    <w:bookmarkEnd w:id="63"/>
-    <w:bookmarkStart w:id="64" w:name="glossar-1"/>
-    <w:p>
-      <w:pPr>
-        <w:pStyle w:val="berschrift3"/>
-      </w:pPr>
-      <w:r>
-        <w:t xml:space="preserve">Glossar</w:t>
-      </w:r>
-    </w:p>
-    <w:p>
-      <w:pPr>
-        <w:pStyle w:val="FirstParagraph"/>
-      </w:pPr>
-      <w:r>
-        <w:t xml:space="preserve">Eine strukturierte Sammlung von Begriffen mit Bedeutungserklärungen, die im Kontext des Glossars Gültigkeit haben und für alle Beteiligten verständlich sind. Ein Glossar wird kooperativ erstellt und fortlaufend gepflegt.</w:t>
-      </w:r>
-    </w:p>
-    <w:p>
-      <w:pPr>
-        <w:pStyle w:val="BodyText"/>
-      </w:pPr>
-      <w:r>
-        <w:rPr>
-          <w:b/>
-          <w:bCs/>
-        </w:rPr>
-        <w:t xml:space="preserve">Beschreibung (einfach):</w:t>
-      </w:r>
-    </w:p>
-    <w:p>
-      <w:pPr>
-        <w:pStyle w:val="BodyText"/>
-      </w:pPr>
-      <w:r>
-        <w:t xml:space="preserve">Eine strukturierte Sammlung von Begriffen mit Bedeutungserklärungen.</w:t>
-      </w:r>
-    </w:p>
-    <w:p>
-      <w:pPr>
-        <w:pStyle w:val="BodyText"/>
-      </w:pPr>
-      <w:r>
-        <w:rPr>
-          <w:b/>
-          <w:bCs/>
-        </w:rPr>
-        <w:t xml:space="preserve">Status:</w:t>
-      </w:r>
-    </w:p>
-    <w:p>
-      <w:pPr>
-        <w:pStyle w:val="BodyText"/>
-      </w:pPr>
-      <w:r>
-        <w:t xml:space="preserve">Entwurf</w:t>
-      </w:r>
-    </w:p>
-    <w:p>
-      <w:r>
-        <w:pict>
-          <v:rect style="width:0;height:1.5pt" o:hralign="center" o:hrstd="t" o:hr="t"/>
-        </w:pict>
-      </w:r>
-    </w:p>
-    <w:bookmarkEnd w:id="64"/>
-    <w:bookmarkStart w:id="65" w:name="grün-blaue-infrastruktur"/>
-    <w:p>
-      <w:pPr>
-        <w:pStyle w:val="berschrift3"/>
-      </w:pPr>
-      <w:r>
-        <w:t xml:space="preserve">Grün-blaue Infrastruktur</w:t>
-      </w:r>
-    </w:p>
-    <w:p>
-      <w:pPr>
-        <w:pStyle w:val="FirstParagraph"/>
-      </w:pPr>
-      <w:r>
-        <w:t xml:space="preserve">Grün-blaue Infrastrukturen sind eine Kombination von Grün- und Wasserflächen, die zur Umsetzung ökologischer, sozialer und wirtschaftlicher Ziele angelegt werden. Die Flächen sind naturnah angelegt oder bereits natürlich vorhanden. Grüne Elemente wie Parkanlagen fördern den Erhalt von Ökosystemdienstleistungen. Blaue Elemente wie Überflutungsflächen managen eher den Wasserkreislauf.</w:t>
-      </w:r>
-    </w:p>
-    <w:p>
-      <w:pPr>
-        <w:pStyle w:val="BodyText"/>
-      </w:pPr>
-      <w:r>
-        <w:rPr>
-          <w:b/>
-          <w:bCs/>
-        </w:rPr>
-        <w:t xml:space="preserve">Status:</w:t>
-      </w:r>
-    </w:p>
-    <w:p>
-      <w:pPr>
-        <w:pStyle w:val="BodyText"/>
-      </w:pPr>
-      <w:r>
-        <w:t xml:space="preserve">Entwurf</w:t>
-      </w:r>
-    </w:p>
-    <w:p>
-      <w:r>
-        <w:pict>
-          <v:rect style="width:0;height:1.5pt" o:hralign="center" o:hrstd="t" o:hr="t"/>
-        </w:pict>
-      </w:r>
-    </w:p>
-    <w:bookmarkEnd w:id="65"/>
-    <w:bookmarkStart w:id="66" w:name="head-mounted-display"/>
-    <w:p>
-      <w:pPr>
-        <w:pStyle w:val="berschrift3"/>
-      </w:pPr>
-      <w:r>
-        <w:t xml:space="preserve">Head-Mounted Display</w:t>
-      </w:r>
-    </w:p>
-    <w:p>
-      <w:pPr>
-        <w:pStyle w:val="FirstParagraph"/>
-      </w:pPr>
-      <w:r>
-        <w:t xml:space="preserve">Ein Head-Mounted Display ist ein tragbares visuelles Anzeigesystem, das vor den Augen des Benutzers positioniert wird und visuelle Informationen direkt in das Sichtfeld projiziert. Oft in Form einer Brille oder eines Helms genutzt, ermöglichen HMDs immersive Erlebnisse in Virtual Reality (VR) und Augmented Reality (AR). Sie enthalten kleine Displays oder Projektoren zur Darstellung der Inhalte.</w:t>
-      </w:r>
-    </w:p>
-    <w:p>
-      <w:pPr>
-        <w:pStyle w:val="BodyText"/>
-      </w:pPr>
-      <w:r>
-        <w:rPr>
-          <w:b/>
-          <w:bCs/>
-        </w:rPr>
-        <w:t xml:space="preserve">Status:</w:t>
-      </w:r>
-    </w:p>
-    <w:p>
-      <w:pPr>
-        <w:pStyle w:val="BodyText"/>
-      </w:pPr>
-      <w:r>
-        <w:t xml:space="preserve">Entwurf</w:t>
-      </w:r>
-    </w:p>
-    <w:p>
-      <w:r>
-        <w:pict>
-          <v:rect style="width:0;height:1.5pt" o:hralign="center" o:hrstd="t" o:hr="t"/>
-        </w:pict>
-      </w:r>
-    </w:p>
-    <w:bookmarkEnd w:id="66"/>
-    <w:bookmarkStart w:id="67" w:name="hochwasser"/>
-    <w:p>
-      <w:pPr>
-        <w:pStyle w:val="berschrift3"/>
-      </w:pPr>
-      <w:r>
-        <w:t xml:space="preserve">Hochwasser</w:t>
-      </w:r>
-    </w:p>
-    <w:p>
-      <w:pPr>
-        <w:pStyle w:val="FirstParagraph"/>
-      </w:pPr>
-      <w:r>
-        <w:t xml:space="preserve">Hochwasser ist eine zeitlich beschränkte Überschwemmung von normalerweise nicht mit Wasser bedecktem Land, insbesondere durch oberirdische Gewässer oder durch in Küstengebiete eindringendes Meerwasser. Davon ausgenommen sind Überschwemmungen aus Abwasseranlagen.</w:t>
-      </w:r>
-    </w:p>
-    <w:p>
-      <w:pPr>
-        <w:pStyle w:val="BodyText"/>
-      </w:pPr>
-      <w:r>
-        <w:rPr>
-          <w:b/>
-          <w:bCs/>
-        </w:rPr>
-        <w:t xml:space="preserve">Beschreibung (einfach):</w:t>
-      </w:r>
-    </w:p>
-    <w:p>
-      <w:pPr>
-        <w:pStyle w:val="BodyText"/>
-      </w:pPr>
-      <w:r>
-        <w:t xml:space="preserve">Hochwasser ist eine zeitlich beschränkte Überschwemmung von normalerweise nicht mit Wasser bedecktem Land.</w:t>
-      </w:r>
-    </w:p>
-    <w:p>
-      <w:pPr>
-        <w:pStyle w:val="BodyText"/>
-      </w:pPr>
-      <w:r>
-        <w:rPr>
-          <w:b/>
-          <w:bCs/>
-        </w:rPr>
-        <w:t xml:space="preserve">Status:</w:t>
-      </w:r>
-    </w:p>
-    <w:p>
-      <w:pPr>
-        <w:pStyle w:val="BodyText"/>
-      </w:pPr>
-      <w:r>
-        <w:t xml:space="preserve">Entwurf</w:t>
-      </w:r>
-    </w:p>
-    <w:p>
-      <w:r>
-        <w:pict>
-          <v:rect style="width:0;height:1.5pt" o:hralign="center" o:hrstd="t" o:hr="t"/>
-        </w:pict>
-      </w:r>
-    </w:p>
-    <w:bookmarkEnd w:id="67"/>
-    <w:bookmarkStart w:id="68" w:name="hochwassergefahrenkarte"/>
-    <w:p>
-      <w:pPr>
-        <w:pStyle w:val="berschrift3"/>
-      </w:pPr>
-      <w:r>
-        <w:t xml:space="preserve">Hochwassergefahrenkarte</w:t>
-      </w:r>
-    </w:p>
-    <w:p>
-      <w:pPr>
-        <w:pStyle w:val="FirstParagraph"/>
-      </w:pPr>
-      <w:r>
-        <w:t xml:space="preserve">Informiert über die mögliche Ausdehnung und Tiefe einer Überflutung und der zu erwartenden Fließgeschwindigkeit. Informiert allein über die mögliche Gefahr.</w:t>
-      </w:r>
-    </w:p>
-    <w:p>
-      <w:pPr>
-        <w:pStyle w:val="BodyText"/>
-      </w:pPr>
-      <w:r>
-        <w:rPr>
-          <w:b/>
-          <w:bCs/>
-        </w:rPr>
-        <w:t xml:space="preserve">Status:</w:t>
-      </w:r>
-    </w:p>
-    <w:p>
-      <w:pPr>
-        <w:pStyle w:val="BodyText"/>
-      </w:pPr>
-      <w:r>
-        <w:t xml:space="preserve">Entwurf</w:t>
-      </w:r>
-    </w:p>
-    <w:p>
-      <w:pPr>
-        <w:pStyle w:val="BodyText"/>
-      </w:pPr>
-      <w:r>
-        <w:rPr>
-          <w:b/>
-          <w:bCs/>
-        </w:rPr>
-        <w:t xml:space="preserve">Tags:</w:t>
-      </w:r>
-    </w:p>
-    <w:p>
-      <w:pPr>
-        <w:pStyle w:val="BodyText"/>
-      </w:pPr>
-      <w:r>
-        <w:t xml:space="preserve">Gefahrenkarte</w:t>
-      </w:r>
-    </w:p>
-    <w:p>
-      <w:r>
-        <w:pict>
-          <v:rect style="width:0;height:1.5pt" o:hralign="center" o:hrstd="t" o:hr="t"/>
-        </w:pict>
-      </w:r>
-    </w:p>
-    <w:bookmarkEnd w:id="68"/>
-    <w:bookmarkStart w:id="69" w:name="hochwasserrisikokarte"/>
-    <w:p>
-      <w:pPr>
-        <w:pStyle w:val="berschrift3"/>
-      </w:pPr>
-      <w:r>
-        <w:t xml:space="preserve">Hochwasserrisikokarte</w:t>
-      </w:r>
-    </w:p>
-    <w:p>
-      <w:pPr>
-        <w:pStyle w:val="FirstParagraph"/>
-      </w:pPr>
-      <w:r>
-        <w:t xml:space="preserve">Zeigt wo Schäden durch ein Hochwasser entstehen können. Also die Gebiete die von einer Hochwassergefahr betroffen sind unter Berücksichtigung von Einwohnerzahl, Schutzgebieten, Industrieanlagen und Kulturstätten.</w:t>
-      </w:r>
-    </w:p>
-    <w:p>
-      <w:pPr>
-        <w:pStyle w:val="BodyText"/>
-      </w:pPr>
-      <w:r>
-        <w:rPr>
-          <w:b/>
-          <w:bCs/>
-        </w:rPr>
-        <w:t xml:space="preserve">Status:</w:t>
-      </w:r>
-    </w:p>
-    <w:p>
-      <w:pPr>
-        <w:pStyle w:val="BodyText"/>
-      </w:pPr>
-      <w:r>
-        <w:t xml:space="preserve">Entwurf</w:t>
-      </w:r>
-    </w:p>
-    <w:p>
-      <w:pPr>
-        <w:pStyle w:val="BodyText"/>
-      </w:pPr>
-      <w:r>
-        <w:rPr>
-          <w:b/>
-          <w:bCs/>
-        </w:rPr>
-        <w:t xml:space="preserve">Tags:</w:t>
-      </w:r>
-    </w:p>
-    <w:p>
-      <w:pPr>
-        <w:pStyle w:val="BodyText"/>
-      </w:pPr>
-      <w:r>
-        <w:t xml:space="preserve">Risikokarte</w:t>
-      </w:r>
-    </w:p>
-    <w:p>
-      <w:r>
-        <w:pict>
-          <v:rect style="width:0;height:1.5pt" o:hralign="center" o:hrstd="t" o:hr="t"/>
-        </w:pict>
-      </w:r>
-    </w:p>
-    <w:bookmarkEnd w:id="69"/>
-    <w:bookmarkStart w:id="70" w:name="infrastruktur"/>
-    <w:p>
-      <w:pPr>
-        <w:pStyle w:val="berschrift3"/>
-      </w:pPr>
-      <w:r>
-        <w:t xml:space="preserve">Infrastruktur</w:t>
-      </w:r>
-    </w:p>
-    <w:p>
-      <w:pPr>
-        <w:pStyle w:val="FirstParagraph"/>
-      </w:pPr>
-      <w:r>
-        <w:t xml:space="preserve">Materielles, institutionelles und personelles Fundament einer funktionierenden Gesellschaft. Unterschieden wird häufig zudem in technische und soziale Infrastruktur.</w:t>
-      </w:r>
-    </w:p>
-    <w:p>
-      <w:pPr>
-        <w:pStyle w:val="BodyText"/>
-      </w:pPr>
-      <w:r>
-        <w:rPr>
-          <w:b/>
-          <w:bCs/>
-        </w:rPr>
-        <w:t xml:space="preserve">Beschreibung (einfach):</w:t>
-      </w:r>
-    </w:p>
-    <w:p>
-      <w:pPr>
-        <w:pStyle w:val="BodyText"/>
-      </w:pPr>
-      <w:r>
-        <w:t xml:space="preserve">Materielles, institutionelles und personelles Fundament einer funktionierenden Gesellschaft.</w:t>
-      </w:r>
-    </w:p>
-    <w:p>
-      <w:pPr>
-        <w:pStyle w:val="BodyText"/>
-      </w:pPr>
-      <w:r>
-        <w:rPr>
-          <w:b/>
-          <w:bCs/>
-        </w:rPr>
-        <w:t xml:space="preserve">Status:</w:t>
-      </w:r>
-    </w:p>
-    <w:p>
-      <w:pPr>
-        <w:pStyle w:val="BodyText"/>
-      </w:pPr>
-      <w:r>
-        <w:t xml:space="preserve">Entwurf</w:t>
-      </w:r>
-    </w:p>
-    <w:p>
-      <w:r>
-        <w:pict>
-          <v:rect style="width:0;height:1.5pt" o:hralign="center" o:hrstd="t" o:hr="t"/>
-        </w:pict>
-      </w:r>
-    </w:p>
-    <w:bookmarkEnd w:id="70"/>
-    <w:bookmarkStart w:id="71" w:name="interdependenz"/>
-    <w:p>
-      <w:pPr>
-        <w:pStyle w:val="berschrift3"/>
-      </w:pPr>
-      <w:r>
-        <w:t xml:space="preserve">Interdependenz</w:t>
-      </w:r>
-    </w:p>
-    <w:p>
-      <w:pPr>
-        <w:pStyle w:val="FirstParagraph"/>
-      </w:pPr>
-      <w:r>
-        <w:t xml:space="preserve">Interaktion oder gegenseitige Beeinflussung zwischen verschiedenen kritischen Infrastrukturen.</w:t>
-      </w:r>
-    </w:p>
-    <w:p>
-      <w:pPr>
-        <w:pStyle w:val="BodyText"/>
-      </w:pPr>
-      <w:r>
-        <w:rPr>
-          <w:b/>
-          <w:bCs/>
-        </w:rPr>
-        <w:t xml:space="preserve">Status:</w:t>
-      </w:r>
-    </w:p>
-    <w:p>
-      <w:pPr>
-        <w:pStyle w:val="BodyText"/>
-      </w:pPr>
-      <w:r>
-        <w:t xml:space="preserve">Entwurf</w:t>
-      </w:r>
-    </w:p>
-    <w:p>
-      <w:pPr>
-        <w:pStyle w:val="BodyText"/>
-      </w:pPr>
-      <w:r>
-        <w:rPr>
-          <w:b/>
-          <w:bCs/>
-        </w:rPr>
-        <w:t xml:space="preserve">Tags:</w:t>
-      </w:r>
-    </w:p>
-    <w:p>
-      <w:pPr>
-        <w:pStyle w:val="BodyText"/>
-      </w:pPr>
-      <w:r>
-        <w:t xml:space="preserve">KRITIS</w:t>
-      </w:r>
-    </w:p>
-    <w:p>
-      <w:r>
-        <w:pict>
-          <v:rect style="width:0;height:1.5pt" o:hralign="center" o:hrstd="t" o:hr="t"/>
-        </w:pict>
-      </w:r>
-    </w:p>
-    <w:bookmarkEnd w:id="71"/>
-    <w:bookmarkStart w:id="73" w:name="kritis-branche"/>
-    <w:p>
-      <w:pPr>
-        <w:pStyle w:val="berschrift3"/>
-      </w:pPr>
-      <w:r>
-        <w:t xml:space="preserve">KRITIS-Branche</w:t>
-      </w:r>
-    </w:p>
-    <w:p>
-      <w:pPr>
-        <w:pStyle w:val="FirstParagraph"/>
-      </w:pPr>
-      <w:r>
-        <w:t xml:space="preserve">Die Untergliederung in einem der KRITIS-Sektoren.</w:t>
-      </w:r>
-    </w:p>
-    <w:p>
-      <w:pPr>
-        <w:pStyle w:val="BodyText"/>
-      </w:pPr>
-      <w:r>
-        <w:rPr>
-          <w:b/>
-          <w:bCs/>
-        </w:rPr>
-        <w:t xml:space="preserve">Status:</w:t>
-      </w:r>
-    </w:p>
-    <w:p>
-      <w:pPr>
-        <w:pStyle w:val="BodyText"/>
-      </w:pPr>
-      <w:r>
-        <w:t xml:space="preserve">Entwurf</w:t>
-      </w:r>
-    </w:p>
-    <w:p>
-      <w:pPr>
-        <w:pStyle w:val="BodyText"/>
-      </w:pPr>
-      <w:r>
-        <w:rPr>
-          <w:b/>
-          <w:bCs/>
-        </w:rPr>
-        <w:t xml:space="preserve">Tags:</w:t>
-      </w:r>
-    </w:p>
-    <w:p>
-      <w:pPr>
-        <w:pStyle w:val="BodyText"/>
-      </w:pPr>
-      <w:r>
-        <w:t xml:space="preserve">KRITIS</w:t>
-      </w:r>
-    </w:p>
-    <w:p>
-      <w:pPr>
-        <w:pStyle w:val="BodyText"/>
-      </w:pPr>
-      <w:r>
-        <w:rPr>
-          <w:b/>
-          <w:bCs/>
-        </w:rPr>
-        <w:t xml:space="preserve">Unterbegriff von:</w:t>
-      </w:r>
-    </w:p>
-    <w:p>
-      <w:pPr>
-        <w:pStyle w:val="BodyText"/>
-      </w:pPr>
-      <w:hyperlink r:id="rId72">
-        <w:r>
-          <w:rPr>
-            <w:rStyle w:val="Hyperlink"/>
-          </w:rPr>
-          <w:t xml:space="preserve">KRITIS-Sektor</w:t>
-        </w:r>
-      </w:hyperlink>
-    </w:p>
-    <w:p>
-      <w:r>
-        <w:pict>
-          <v:rect style="width:0;height:1.5pt" o:hralign="center" o:hrstd="t" o:hr="t"/>
-        </w:pict>
-      </w:r>
-    </w:p>
-    <w:bookmarkEnd w:id="73"/>
-    <w:bookmarkStart w:id="75" w:name="kritis-sektor"/>
-    <w:p>
-      <w:pPr>
-        <w:pStyle w:val="berschrift3"/>
-      </w:pPr>
-      <w:r>
-        <w:t xml:space="preserve">KRITIS-Sektor</w:t>
-      </w:r>
-    </w:p>
-    <w:p>
-      <w:pPr>
-        <w:pStyle w:val="FirstParagraph"/>
-      </w:pPr>
-      <w:r>
-        <w:t xml:space="preserve">Einer der Sektoren Kritischer Infrastrukturen.</w:t>
-      </w:r>
-    </w:p>
-    <w:p>
-      <w:pPr>
-        <w:pStyle w:val="BodyText"/>
-      </w:pPr>
-      <w:r>
-        <w:rPr>
-          <w:b/>
-          <w:bCs/>
-        </w:rPr>
-        <w:t xml:space="preserve">Status:</w:t>
-      </w:r>
-    </w:p>
-    <w:p>
-      <w:pPr>
-        <w:pStyle w:val="BodyText"/>
-      </w:pPr>
-      <w:r>
-        <w:t xml:space="preserve">Entwurf</w:t>
-      </w:r>
-    </w:p>
-    <w:p>
-      <w:pPr>
-        <w:pStyle w:val="BodyText"/>
-      </w:pPr>
-      <w:r>
-        <w:rPr>
-          <w:b/>
-          <w:bCs/>
-        </w:rPr>
-        <w:t xml:space="preserve">Tags:</w:t>
-      </w:r>
-    </w:p>
-    <w:p>
-      <w:pPr>
-        <w:pStyle w:val="BodyText"/>
-      </w:pPr>
-      <w:r>
-        <w:t xml:space="preserve">KRITIS</w:t>
-      </w:r>
-    </w:p>
-    <w:p>
-      <w:pPr>
-        <w:pStyle w:val="BodyText"/>
-      </w:pPr>
-      <w:r>
-        <w:rPr>
-          <w:b/>
-          <w:bCs/>
-        </w:rPr>
-        <w:t xml:space="preserve">Unterbegriff von:</w:t>
-      </w:r>
-    </w:p>
-    <w:p>
-      <w:pPr>
-        <w:pStyle w:val="BodyText"/>
-      </w:pPr>
-      <w:hyperlink r:id="rId74">
-        <w:r>
-          <w:rPr>
-            <w:rStyle w:val="Hyperlink"/>
-          </w:rPr>
-          <w:t xml:space="preserve">KRITIS-Sektoren</w:t>
-        </w:r>
-      </w:hyperlink>
-    </w:p>
-    <w:p>
-      <w:r>
-        <w:pict>
-          <v:rect style="width:0;height:1.5pt" o:hralign="center" o:hrstd="t" o:hr="t"/>
-        </w:pict>
-      </w:r>
-    </w:p>
-    <w:bookmarkEnd w:id="75"/>
-    <w:bookmarkStart w:id="76" w:name="kritis-sektoren"/>
-    <w:p>
-      <w:pPr>
-        <w:pStyle w:val="berschrift3"/>
-      </w:pPr>
-      <w:r>
-        <w:t xml:space="preserve">KRITIS-Sektoren</w:t>
-      </w:r>
-    </w:p>
-    <w:p>
-      <w:pPr>
-        <w:pStyle w:val="FirstParagraph"/>
-      </w:pPr>
-      <w:r>
-        <w:t xml:space="preserve">Die Gesamtheit der KRITIS-Sektoren, z.B. Wasser, Energie, Ernährung, Finanz- &amp; Versicherungswesen, Gesundheit, Informationstechnik &amp; Telekommunikation, Siedlungsabfallentsorgung, Medien &amp; Kultur, Stadt &amp; Verwaltung, Transport &amp; Verkehr.</w:t>
-      </w:r>
-    </w:p>
-    <w:p>
-      <w:pPr>
-        <w:pStyle w:val="BodyText"/>
-      </w:pPr>
-      <w:r>
-        <w:rPr>
-          <w:b/>
-          <w:bCs/>
-        </w:rPr>
-        <w:t xml:space="preserve">Beschreibung (einfach):</w:t>
-      </w:r>
-    </w:p>
-    <w:p>
-      <w:pPr>
-        <w:pStyle w:val="BodyText"/>
-      </w:pPr>
-      <w:r>
-        <w:t xml:space="preserve">Die Gesamtheit der KRITIS-Sektoren.</w:t>
-      </w:r>
-    </w:p>
-    <w:p>
-      <w:pPr>
-        <w:pStyle w:val="BodyText"/>
-      </w:pPr>
-      <w:r>
-        <w:rPr>
-          <w:b/>
-          <w:bCs/>
-        </w:rPr>
-        <w:t xml:space="preserve">Status:</w:t>
-      </w:r>
-    </w:p>
-    <w:p>
-      <w:pPr>
-        <w:pStyle w:val="BodyText"/>
-      </w:pPr>
-      <w:r>
-        <w:t xml:space="preserve">Entwurf</w:t>
-      </w:r>
-    </w:p>
-    <w:p>
-      <w:pPr>
-        <w:pStyle w:val="BodyText"/>
-      </w:pPr>
-      <w:r>
-        <w:rPr>
-          <w:b/>
-          <w:bCs/>
-        </w:rPr>
-        <w:t xml:space="preserve">Tags:</w:t>
-      </w:r>
-    </w:p>
-    <w:p>
-      <w:pPr>
-        <w:pStyle w:val="BodyText"/>
-      </w:pPr>
-      <w:r>
-        <w:t xml:space="preserve">KRITIS</w:t>
-      </w:r>
-    </w:p>
-    <w:p>
-      <w:r>
-        <w:pict>
-          <v:rect style="width:0;height:1.5pt" o:hralign="center" o:hrstd="t" o:hr="t"/>
-        </w:pict>
-      </w:r>
-    </w:p>
-    <w:bookmarkEnd w:id="76"/>
-    <w:bookmarkStart w:id="78" w:name="kapazität"/>
-    <w:p>
-      <w:pPr>
-        <w:pStyle w:val="berschrift3"/>
-      </w:pPr>
-      <w:r>
-        <w:t xml:space="preserve">Kapazität</w:t>
-      </w:r>
-    </w:p>
-    <w:p>
-      <w:pPr>
-        <w:pStyle w:val="FirstParagraph"/>
-      </w:pPr>
-      <w:r>
-        <w:t xml:space="preserve">Die Kombination aller Stärken, Eigenschaften und Ressourcen, die innerhalb einer Organisation, Gemeinschaft oder Gesellschaft vorhanden sind, um Katastrophenrisiken zu bewältigen und zu verringern und die Widerstandsfähigkeit zu stärken.</w:t>
-      </w:r>
-    </w:p>
-    <w:p>
-      <w:pPr>
-        <w:pStyle w:val="BodyText"/>
-      </w:pPr>
-      <w:r>
-        <w:rPr>
-          <w:b/>
-          <w:bCs/>
-        </w:rPr>
-        <w:t xml:space="preserve">Status:</w:t>
-      </w:r>
-    </w:p>
-    <w:p>
-      <w:pPr>
-        <w:pStyle w:val="BodyText"/>
-      </w:pPr>
-      <w:r>
-        <w:t xml:space="preserve">Entwurf</w:t>
-      </w:r>
-    </w:p>
-    <w:p>
-      <w:pPr>
-        <w:pStyle w:val="BodyText"/>
-      </w:pPr>
-      <w:r>
-        <w:rPr>
-          <w:b/>
-          <w:bCs/>
-        </w:rPr>
-        <w:t xml:space="preserve">Verwandt:</w:t>
-      </w:r>
-    </w:p>
-    <w:p>
-      <w:pPr>
-        <w:pStyle w:val="BodyText"/>
-      </w:pPr>
-      <w:hyperlink r:id="rId77">
-        <w:r>
-          <w:rPr>
-            <w:rStyle w:val="Hyperlink"/>
-          </w:rPr>
-          <w:t xml:space="preserve">Katastrophe</w:t>
-        </w:r>
-      </w:hyperlink>
-    </w:p>
-    <w:p>
-      <w:r>
-        <w:pict>
-          <v:rect style="width:0;height:1.5pt" o:hralign="center" o:hrstd="t" o:hr="t"/>
-        </w:pict>
-      </w:r>
-    </w:p>
-    <w:bookmarkEnd w:id="78"/>
-    <w:bookmarkStart w:id="79" w:name="kaskadeneffekt"/>
-    <w:p>
-      <w:pPr>
-        <w:pStyle w:val="berschrift3"/>
-      </w:pPr>
-      <w:r>
-        <w:t xml:space="preserve">Kaskadeneffekt</w:t>
-      </w:r>
-    </w:p>
-    <w:p>
-      <w:pPr>
-        <w:pStyle w:val="FirstParagraph"/>
-      </w:pPr>
-      <w:r>
-        <w:t xml:space="preserve">Ein kaskadierender Ausfall liegt vor, wenn eine Störung in einer Infrastruktur den Ausfall einer Komponente in einer zweiten Infrastruktur verursacht, was wiederum zu einer Störung in der zweiten Infrastruktur führt.</w:t>
-      </w:r>
-    </w:p>
-    <w:p>
-      <w:pPr>
-        <w:pStyle w:val="BodyText"/>
-      </w:pPr>
-      <w:r>
-        <w:rPr>
-          <w:b/>
-          <w:bCs/>
-        </w:rPr>
-        <w:t xml:space="preserve">Status:</w:t>
-      </w:r>
-    </w:p>
-    <w:p>
-      <w:pPr>
-        <w:pStyle w:val="BodyText"/>
-      </w:pPr>
-      <w:r>
-        <w:t xml:space="preserve">Entwurf</w:t>
-      </w:r>
-    </w:p>
-    <w:p>
-      <w:pPr>
-        <w:pStyle w:val="BodyText"/>
-      </w:pPr>
-      <w:r>
-        <w:rPr>
-          <w:b/>
-          <w:bCs/>
-        </w:rPr>
-        <w:t xml:space="preserve">Tags:</w:t>
-      </w:r>
-    </w:p>
-    <w:p>
-      <w:pPr>
-        <w:pStyle w:val="BodyText"/>
-      </w:pPr>
-      <w:r>
-        <w:t xml:space="preserve">KRITIS</w:t>
-      </w:r>
-    </w:p>
-    <w:p>
-      <w:r>
-        <w:pict>
-          <v:rect style="width:0;height:1.5pt" o:hralign="center" o:hrstd="t" o:hr="t"/>
-        </w:pict>
-      </w:r>
-    </w:p>
-    <w:bookmarkEnd w:id="79"/>
-    <w:bookmarkStart w:id="80" w:name="katastrophe"/>
-    <w:p>
-      <w:pPr>
-        <w:pStyle w:val="berschrift3"/>
-      </w:pPr>
-      <w:r>
-        <w:t xml:space="preserve">Katastrophe</w:t>
-      </w:r>
-    </w:p>
-    <w:p>
-      <w:pPr>
-        <w:pStyle w:val="FirstParagraph"/>
-      </w:pPr>
-      <w:r>
-        <w:t xml:space="preserve">Eine schwerwiegende Störung des Funktionierens eines Gemeinwesens oder einer Gesellschaft auf beliebiger Ebene aufgrund von gefährlichen Ereignissen in Wechselwirkung mit den Bedingungen der Exposition, Anfälligkeit und Kapazität, die zu einem oder mehreren der folgenden Punkte führt: menschliche, materielle, wirtschaftliche und ökologische Verluste und Auswirkungen.</w:t>
-      </w:r>
-    </w:p>
-    <w:p>
-      <w:pPr>
-        <w:pStyle w:val="BodyText"/>
-      </w:pPr>
-      <w:r>
-        <w:rPr>
-          <w:b/>
-          <w:bCs/>
-        </w:rPr>
-        <w:t xml:space="preserve">Beschreibung (einfach):</w:t>
-      </w:r>
-    </w:p>
-    <w:p>
-      <w:pPr>
-        <w:pStyle w:val="BodyText"/>
-      </w:pPr>
-      <w:r>
-        <w:t xml:space="preserve">Eine Katastrophe ist ein großes Unglück, das das normale Leben stark stört. Es verursacht Schäden bei Menschen, Gebäuden, der Wirtschaft und der Umwelt. Katastrophen können zum Beispiel durch Naturereignisse wie Erdbeben oder durch menschliche Aktivitäten wie Unfälle passieren.</w:t>
-      </w:r>
-    </w:p>
-    <w:p>
-      <w:pPr>
-        <w:pStyle w:val="BodyText"/>
-      </w:pPr>
-      <w:r>
-        <w:rPr>
-          <w:b/>
-          <w:bCs/>
-        </w:rPr>
-        <w:t xml:space="preserve">Status:</w:t>
-      </w:r>
-    </w:p>
-    <w:p>
-      <w:pPr>
-        <w:pStyle w:val="BodyText"/>
-      </w:pPr>
-      <w:r>
-        <w:t xml:space="preserve">Entwurf</w:t>
-      </w:r>
-    </w:p>
-    <w:p>
-      <w:r>
-        <w:pict>
-          <v:rect style="width:0;height:1.5pt" o:hralign="center" o:hrstd="t" o:hr="t"/>
-        </w:pict>
-      </w:r>
-    </w:p>
-    <w:bookmarkEnd w:id="80"/>
-    <w:bookmarkStart w:id="81" w:name="klimaanpassung"/>
-    <w:p>
-      <w:pPr>
-        <w:pStyle w:val="berschrift3"/>
-      </w:pPr>
-      <w:r>
-        <w:t xml:space="preserve">Klimaanpassung</w:t>
-      </w:r>
-    </w:p>
-    <w:p>
-      <w:pPr>
-        <w:pStyle w:val="FirstParagraph"/>
-      </w:pPr>
-      <w:r>
-        <w:t xml:space="preserve">schließt alle Maßnahmen und Strategien mit ein, die ergriffen werden, um sich an Klimaveränderungen anzupassen, egal ob diese natürlichen Ursprungs sind oder durch menschliche Aktivitäten verursacht werden. Es kann sich auf langfristige Klimaveränderungen sowie auf klimatische Variabilität beziehen. Wird oft Synonm zu Klimawandelanpassung verwendet.</w:t>
-      </w:r>
-    </w:p>
-    <w:p>
-      <w:pPr>
-        <w:pStyle w:val="BodyText"/>
-      </w:pPr>
-      <w:r>
-        <w:rPr>
-          <w:b/>
-          <w:bCs/>
-        </w:rPr>
-        <w:t xml:space="preserve">Status:</w:t>
-      </w:r>
-    </w:p>
-    <w:p>
-      <w:pPr>
-        <w:pStyle w:val="BodyText"/>
-      </w:pPr>
-      <w:r>
-        <w:t xml:space="preserve">Entwurf</w:t>
-      </w:r>
-    </w:p>
-    <w:p>
-      <w:pPr>
-        <w:pStyle w:val="BodyText"/>
-      </w:pPr>
-      <w:r>
-        <w:rPr>
-          <w:b/>
-          <w:bCs/>
-        </w:rPr>
-        <w:t xml:space="preserve">Tags:</w:t>
-      </w:r>
-    </w:p>
-    <w:p>
-      <w:pPr>
-        <w:pStyle w:val="BodyText"/>
-      </w:pPr>
-      <w:r>
-        <w:t xml:space="preserve">Klimawandelanpassung</w:t>
-      </w:r>
-    </w:p>
-    <w:p>
-      <w:r>
-        <w:pict>
-          <v:rect style="width:0;height:1.5pt" o:hralign="center" o:hrstd="t" o:hr="t"/>
-        </w:pict>
-      </w:r>
-    </w:p>
-    <w:bookmarkEnd w:id="81"/>
-    <w:bookmarkStart w:id="82" w:name="klimakommunikation"/>
-    <w:p>
-      <w:pPr>
-        <w:pStyle w:val="berschrift3"/>
-      </w:pPr>
-      <w:r>
-        <w:t xml:space="preserve">Klimakommunikation</w:t>
-      </w:r>
-    </w:p>
-    <w:p>
-      <w:pPr>
-        <w:pStyle w:val="FirstParagraph"/>
-      </w:pPr>
-      <w:r>
-        <w:t xml:space="preserve">Kommunikation die darauf abzielt, die Änderungen, Risiken, Herausforderungen und Entwicklungen gut verständlich, faktisch und kontextgerecht an eine diverse Personengruppen zu vermitteln. Die Art und Weise wie über diese Themen gesprochen wird, ist dabei maßgeblich für die Wahrnehmung des Klimawandels und erfolgreichen Austauschs von Informationen.</w:t>
-      </w:r>
-    </w:p>
-    <w:p>
-      <w:pPr>
-        <w:pStyle w:val="BodyText"/>
-      </w:pPr>
-      <w:r>
-        <w:rPr>
-          <w:b/>
-          <w:bCs/>
-        </w:rPr>
-        <w:t xml:space="preserve">Status:</w:t>
-      </w:r>
-    </w:p>
-    <w:p>
-      <w:pPr>
-        <w:pStyle w:val="BodyText"/>
-      </w:pPr>
-      <w:r>
-        <w:t xml:space="preserve">Entwurf</w:t>
-      </w:r>
-    </w:p>
-    <w:p>
-      <w:r>
-        <w:pict>
-          <v:rect style="width:0;height:1.5pt" o:hralign="center" o:hrstd="t" o:hr="t"/>
-        </w:pict>
-      </w:r>
-    </w:p>
-    <w:bookmarkEnd w:id="82"/>
-    <w:bookmarkStart w:id="83" w:name="klimaschutz"/>
-    <w:p>
-      <w:pPr>
-        <w:pStyle w:val="berschrift3"/>
-      </w:pPr>
-      <w:r>
-        <w:t xml:space="preserve">Klimaschutz</w:t>
-      </w:r>
-    </w:p>
-    <w:p>
-      <w:pPr>
-        <w:pStyle w:val="FirstParagraph"/>
-      </w:pPr>
-      <w:r>
-        <w:t xml:space="preserve">Maßnahmen, die dem Klimawandel entgegenwirken und beabsichtigen das Klima in einem für den Menschen bewohnbaren Bereich zu stabilisieren. Darunter fallen die Reduzierung der Emissionen von Treibhausgasen, die nachträgliche Entfernung von Treibhausgasen aus der Atmosphäre, sowie die Manipulation des Strahlungshaushaltes der Erde (Geoengineering).</w:t>
-      </w:r>
-    </w:p>
-    <w:p>
-      <w:pPr>
-        <w:pStyle w:val="BodyText"/>
-      </w:pPr>
-      <w:r>
-        <w:rPr>
-          <w:b/>
-          <w:bCs/>
-        </w:rPr>
-        <w:t xml:space="preserve">Beschreibung (einfach):</w:t>
-      </w:r>
-    </w:p>
-    <w:p>
-      <w:pPr>
-        <w:pStyle w:val="BodyText"/>
-      </w:pPr>
-      <w:r>
-        <w:t xml:space="preserve">Maßnahmen, die dem Klimawandel entgegenwirken.</w:t>
-      </w:r>
-    </w:p>
-    <w:p>
-      <w:pPr>
-        <w:pStyle w:val="BodyText"/>
-      </w:pPr>
-      <w:r>
-        <w:rPr>
-          <w:b/>
-          <w:bCs/>
-        </w:rPr>
-        <w:t xml:space="preserve">Status:</w:t>
-      </w:r>
-    </w:p>
-    <w:p>
-      <w:pPr>
-        <w:pStyle w:val="BodyText"/>
-      </w:pPr>
-      <w:r>
-        <w:t xml:space="preserve">Entwurf</w:t>
-      </w:r>
-    </w:p>
-    <w:bookmarkEnd w:id="83"/>
-    <w:bookmarkEnd w:id="84"/>
-    <w:bookmarkStart w:id="91" w:name="impressum"/>
+    <w:bookmarkEnd w:id="24"/>
+    <w:bookmarkStart w:id="31" w:name="impressum"/>
     <w:p>
       <w:pPr>
         <w:pStyle w:val="berschrift1"/>
@@ -3459,7 +193,7 @@
         <w:t xml:space="preserve">Impressum</w:t>
       </w:r>
     </w:p>
-    <w:bookmarkStart w:id="90" w:name="urheberrecht-und-lizensierung"/>
+    <w:bookmarkStart w:id="30" w:name="urheberrecht-und-lizensierung"/>
     <w:p>
       <w:pPr>
         <w:pStyle w:val="berschrift2"/>
@@ -3478,7 +212,7 @@
       <w:r>
         <w:t xml:space="preserve"> </w:t>
       </w:r>
-      <w:hyperlink r:id="rId85">
+      <w:hyperlink r:id="rId25">
         <w:r>
           <w:rPr>
             <w:rStyle w:val="Hyperlink"/>
@@ -3497,7 +231,7 @@
       <w:r>
         <w:t xml:space="preserve"> </w:t>
       </w:r>
-      <w:hyperlink r:id="rId86">
+      <w:hyperlink r:id="rId26">
         <w:r>
           <w:rPr>
             <w:rStyle w:val="Hyperlink"/>
@@ -3514,7 +248,7 @@
       <w:r>
         <w:t xml:space="preserve"> </w:t>
       </w:r>
-      <w:hyperlink r:id="rId87">
+      <w:hyperlink r:id="rId27">
         <w:r>
           <w:rPr>
             <w:rStyle w:val="Hyperlink"/>
@@ -3533,7 +267,7 @@
       <w:r>
         <w:t xml:space="preserve"> </w:t>
       </w:r>
-      <w:hyperlink r:id="rId88">
+      <w:hyperlink r:id="rId28">
         <w:r>
           <w:rPr>
             <w:rStyle w:val="Hyperlink"/>
@@ -3563,7 +297,7 @@
       <w:r>
         <w:t xml:space="preserve"> </w:t>
       </w:r>
-      <w:hyperlink r:id="rId89">
+      <w:hyperlink r:id="rId29">
         <w:r>
           <w:rPr>
             <w:rStyle w:val="Hyperlink"/>
@@ -3580,9 +314,9 @@
         <w:t xml:space="preserve">Alle Inhalte und Codes von Dritten unterliegen dem Urheberrecht der Autor:innen und ihren jeweiligen OSI-konformen offenen Lizenzen für den Code und der Creative Commons Attribution-ShareAlike 4.0 International für den Inhalt.</w:t>
       </w:r>
     </w:p>
-    <w:bookmarkEnd w:id="90"/>
-    <w:bookmarkEnd w:id="91"/>
-    <w:bookmarkStart w:id="93" w:name="mitwirkende"/>
+    <w:bookmarkEnd w:id="30"/>
+    <w:bookmarkEnd w:id="31"/>
+    <w:bookmarkStart w:id="33" w:name="mitwirkende"/>
     <w:p>
       <w:pPr>
         <w:pStyle w:val="berschrift1"/>
@@ -3591,7 +325,7 @@
         <w:t xml:space="preserve">Mitwirkende</w:t>
       </w:r>
     </w:p>
-    <w:bookmarkStart w:id="92" w:name="programmierung"/>
+    <w:bookmarkStart w:id="32" w:name="programmierung"/>
     <w:p>
       <w:pPr>
         <w:pStyle w:val="berschrift2"/>
@@ -3608,9 +342,9 @@
         <w:t xml:space="preserve">Siehe: Software Citation</w:t>
       </w:r>
     </w:p>
-    <w:bookmarkEnd w:id="92"/>
-    <w:bookmarkEnd w:id="93"/>
-    <w:bookmarkStart w:id="94" w:name="literatur"/>
+    <w:bookmarkEnd w:id="32"/>
+    <w:bookmarkEnd w:id="33"/>
+    <w:bookmarkStart w:id="34" w:name="literatur"/>
     <w:p>
       <w:pPr>
         <w:pStyle w:val="berschrift1"/>
@@ -3619,7 +353,7 @@
         <w:t xml:space="preserve">Literatur</w:t>
       </w:r>
     </w:p>
-    <w:bookmarkEnd w:id="94"/>
+    <w:bookmarkEnd w:id="34"/>
     <w:sectPr>
       <w:headerReference r:id="rId9" w:type="default"/>
       <w:footerReference r:id="rId11" w:type="default"/>

</xml_diff>

<commit_message>
ran notebook with updates
</commit_message>
<xml_diff>
--- a/docs/Co-Site-Glossar.docx
+++ b/docs/Co-Site-Glossar.docx
@@ -35,7 +35,7 @@
         <w:pStyle w:val="Date"/>
       </w:pPr>
       <w:r>
-        <w:t xml:space="preserve">2024-07-16</w:t>
+        <w:t xml:space="preserve">2024-08-21</w:t>
       </w:r>
     </w:p>
     <w:sdt>
@@ -15575,7 +15575,7 @@
           <w:rPr>
             <w:rStyle w:val="Hyperlink"/>
           </w:rPr>
-          <w:t xml:space="preserve">https://github.com/TIBHannover/semantic-glosar</w:t>
+          <w:t xml:space="preserve">https://github.com/TIBHannover/co-site-glossar</w:t>
         </w:r>
       </w:hyperlink>
     </w:p>
@@ -15638,7 +15638,7 @@
     </w:p>
     <w:bookmarkEnd w:id="308"/>
     <w:bookmarkEnd w:id="309"/>
-    <w:bookmarkStart w:id="311" w:name="mitwirkende"/>
+    <w:bookmarkStart w:id="318" w:name="mitwirkende"/>
     <w:p>
       <w:pPr>
         <w:pStyle w:val="berschrift1"/>
@@ -15647,7 +15647,329 @@
         <w:t xml:space="preserve">Mitwirkende</w:t>
       </w:r>
     </w:p>
-    <w:bookmarkStart w:id="310" w:name="programmierung"/>
+    <w:p>
+      <w:pPr>
+        <w:pStyle w:val="FirstParagraph"/>
+      </w:pPr>
+      <w:r>
+        <w:t xml:space="preserve">Sandra Alfonso de Nehren</w:t>
+      </w:r>
+    </w:p>
+    <w:p>
+      <w:pPr>
+        <w:pStyle w:val="BodyText"/>
+      </w:pPr>
+      <w:r>
+        <w:t xml:space="preserve">Ilona Arcaro</w:t>
+      </w:r>
+    </w:p>
+    <w:p>
+      <w:pPr>
+        <w:pStyle w:val="BodyText"/>
+      </w:pPr>
+      <w:r>
+        <w:t xml:space="preserve">Muhammed Enes Bodur</w:t>
+      </w:r>
+    </w:p>
+    <w:p>
+      <w:pPr>
+        <w:pStyle w:val="BodyText"/>
+      </w:pPr>
+      <w:r>
+        <w:t xml:space="preserve">Nico Buck, (ORCID iD:</w:t>
+      </w:r>
+      <w:r>
+        <w:t xml:space="preserve"> </w:t>
+      </w:r>
+      <w:hyperlink r:id="rId310">
+        <w:r>
+          <w:rPr>
+            <w:rStyle w:val="Hyperlink"/>
+          </w:rPr>
+          <w:t xml:space="preserve">0009-0002-9390-1336</w:t>
+        </w:r>
+      </w:hyperlink>
+      <w:r>
+        <w:t xml:space="preserve">), TH Köln - Fakultät für Anlagen, Energie- und Maschinensysteme</w:t>
+      </w:r>
+    </w:p>
+    <w:p>
+      <w:pPr>
+        <w:pStyle w:val="BodyText"/>
+      </w:pPr>
+      <w:r>
+        <w:t xml:space="preserve">Anne Diessner</w:t>
+      </w:r>
+    </w:p>
+    <w:p>
+      <w:pPr>
+        <w:pStyle w:val="BodyText"/>
+      </w:pPr>
+      <w:r>
+        <w:t xml:space="preserve">Alexander Fekete</w:t>
+      </w:r>
+    </w:p>
+    <w:p>
+      <w:pPr>
+        <w:pStyle w:val="BodyText"/>
+      </w:pPr>
+      <w:r>
+        <w:t xml:space="preserve">Barbara Elisabeth Frick</w:t>
+      </w:r>
+    </w:p>
+    <w:p>
+      <w:pPr>
+        <w:pStyle w:val="BodyText"/>
+      </w:pPr>
+      <w:r>
+        <w:t xml:space="preserve">Claudia Frick</w:t>
+      </w:r>
+    </w:p>
+    <w:p>
+      <w:pPr>
+        <w:pStyle w:val="BodyText"/>
+      </w:pPr>
+      <w:r>
+        <w:t xml:space="preserve">Henny Grotehusmann</w:t>
+      </w:r>
+    </w:p>
+    <w:p>
+      <w:pPr>
+        <w:pStyle w:val="BodyText"/>
+      </w:pPr>
+      <w:r>
+        <w:t xml:space="preserve">Lambert Heller, (ORCID iD:</w:t>
+      </w:r>
+      <w:r>
+        <w:t xml:space="preserve"> </w:t>
+      </w:r>
+      <w:hyperlink r:id="rId311">
+        <w:r>
+          <w:rPr>
+            <w:rStyle w:val="Hyperlink"/>
+          </w:rPr>
+          <w:t xml:space="preserve">0000-0003-0232-7085</w:t>
+        </w:r>
+      </w:hyperlink>
+      <w:r>
+        <w:t xml:space="preserve">), TIB - Leibniz Informationszentrum Technik und Naturwissenschaften.</w:t>
+      </w:r>
+    </w:p>
+    <w:p>
+      <w:pPr>
+        <w:pStyle w:val="BodyText"/>
+      </w:pPr>
+      <w:r>
+        <w:t xml:space="preserve">Chris Hetkämper</w:t>
+      </w:r>
+    </w:p>
+    <w:p>
+      <w:pPr>
+        <w:pStyle w:val="BodyText"/>
+      </w:pPr>
+      <w:r>
+        <w:t xml:space="preserve">Friederike Holtmann (ORCID iD:</w:t>
+      </w:r>
+      <w:r>
+        <w:t xml:space="preserve"> </w:t>
+      </w:r>
+      <w:hyperlink r:id="rId312">
+        <w:r>
+          <w:rPr>
+            <w:rStyle w:val="Hyperlink"/>
+          </w:rPr>
+          <w:t xml:space="preserve">0009-0004-3451-0962</w:t>
+        </w:r>
+      </w:hyperlink>
+      <w:r>
+        <w:t xml:space="preserve">), TH Köln - Fakultät für Anlagen, Energie- und Maschinensysteme</w:t>
+      </w:r>
+    </w:p>
+    <w:p>
+      <w:pPr>
+        <w:pStyle w:val="BodyText"/>
+      </w:pPr>
+      <w:r>
+        <w:t xml:space="preserve">Carla Jakobowsky (ORCID iD:</w:t>
+      </w:r>
+      <w:r>
+        <w:t xml:space="preserve"> </w:t>
+      </w:r>
+      <w:hyperlink r:id="rId313">
+        <w:r>
+          <w:rPr>
+            <w:rStyle w:val="Hyperlink"/>
+          </w:rPr>
+          <w:t xml:space="preserve">0009-0007-8663-1856</w:t>
+        </w:r>
+      </w:hyperlink>
+      <w:r>
+        <w:t xml:space="preserve">), TH Köln - Fakultät für Anlagen, Energie- und Maschinensysteme</w:t>
+      </w:r>
+    </w:p>
+    <w:p>
+      <w:pPr>
+        <w:pStyle w:val="BodyText"/>
+      </w:pPr>
+      <w:r>
+        <w:t xml:space="preserve">Johanne Kaufmann</w:t>
+      </w:r>
+    </w:p>
+    <w:p>
+      <w:pPr>
+        <w:pStyle w:val="BodyText"/>
+      </w:pPr>
+      <w:r>
+        <w:t xml:space="preserve">Ines Könsgen (ORCID iD:</w:t>
+      </w:r>
+      <w:r>
+        <w:t xml:space="preserve"> </w:t>
+      </w:r>
+      <w:hyperlink r:id="rId314">
+        <w:r>
+          <w:rPr>
+            <w:rStyle w:val="Hyperlink"/>
+          </w:rPr>
+          <w:t xml:space="preserve">0009-0009-2260-8301</w:t>
+        </w:r>
+      </w:hyperlink>
+      <w:r>
+        <w:t xml:space="preserve">), TH Köln - Fakultät für Raumentwicklung und Infrastruktursysteme</w:t>
+      </w:r>
+    </w:p>
+    <w:p>
+      <w:pPr>
+        <w:pStyle w:val="BodyText"/>
+      </w:pPr>
+      <w:r>
+        <w:t xml:space="preserve">Silvia Marie Krautzik</w:t>
+      </w:r>
+    </w:p>
+    <w:p>
+      <w:pPr>
+        <w:pStyle w:val="BodyText"/>
+      </w:pPr>
+      <w:r>
+        <w:t xml:space="preserve">Georg Lamberty</w:t>
+      </w:r>
+    </w:p>
+    <w:p>
+      <w:pPr>
+        <w:pStyle w:val="BodyText"/>
+      </w:pPr>
+      <w:r>
+        <w:t xml:space="preserve">Julia Laux</w:t>
+      </w:r>
+    </w:p>
+    <w:p>
+      <w:pPr>
+        <w:pStyle w:val="BodyText"/>
+      </w:pPr>
+      <w:r>
+        <w:t xml:space="preserve">Isabell Mayer</w:t>
+      </w:r>
+    </w:p>
+    <w:p>
+      <w:pPr>
+        <w:pStyle w:val="BodyText"/>
+      </w:pPr>
+      <w:r>
+        <w:t xml:space="preserve">Silke Meilwes</w:t>
+      </w:r>
+    </w:p>
+    <w:p>
+      <w:pPr>
+        <w:pStyle w:val="BodyText"/>
+      </w:pPr>
+      <w:r>
+        <w:t xml:space="preserve">Larissa Müller</w:t>
+      </w:r>
+    </w:p>
+    <w:p>
+      <w:pPr>
+        <w:pStyle w:val="BodyText"/>
+      </w:pPr>
+      <w:r>
+        <w:t xml:space="preserve">Antti Olbrisch</w:t>
+      </w:r>
+    </w:p>
+    <w:p>
+      <w:pPr>
+        <w:pStyle w:val="BodyText"/>
+      </w:pPr>
+      <w:r>
+        <w:t xml:space="preserve">Juan Luis Ramirez Duval</w:t>
+      </w:r>
+    </w:p>
+    <w:p>
+      <w:pPr>
+        <w:pStyle w:val="BodyText"/>
+      </w:pPr>
+      <w:r>
+        <w:t xml:space="preserve">Lars Ribbe</w:t>
+      </w:r>
+    </w:p>
+    <w:p>
+      <w:pPr>
+        <w:pStyle w:val="BodyText"/>
+      </w:pPr>
+      <w:r>
+        <w:t xml:space="preserve">Surendra Shiwakoti</w:t>
+      </w:r>
+    </w:p>
+    <w:p>
+      <w:pPr>
+        <w:pStyle w:val="BodyText"/>
+      </w:pPr>
+      <w:r>
+        <w:t xml:space="preserve">Jan Terschüren (ORCID iD:</w:t>
+      </w:r>
+      <w:r>
+        <w:t xml:space="preserve"> </w:t>
+      </w:r>
+      <w:hyperlink r:id="rId315">
+        <w:r>
+          <w:rPr>
+            <w:rStyle w:val="Hyperlink"/>
+          </w:rPr>
+          <w:t xml:space="preserve">0009-0000-9016-4831</w:t>
+        </w:r>
+      </w:hyperlink>
+      <w:r>
+        <w:t xml:space="preserve">), Technische Hochschule Köln</w:t>
+      </w:r>
+    </w:p>
+    <w:p>
+      <w:pPr>
+        <w:pStyle w:val="BodyText"/>
+      </w:pPr>
+      <w:r>
+        <w:t xml:space="preserve">Alexandra Tönies</w:t>
+      </w:r>
+    </w:p>
+    <w:p>
+      <w:pPr>
+        <w:pStyle w:val="BodyText"/>
+      </w:pPr>
+      <w:r>
+        <w:t xml:space="preserve">Lars Dietrich (ORCID iD:</w:t>
+      </w:r>
+      <w:r>
+        <w:t xml:space="preserve"> </w:t>
+      </w:r>
+      <w:hyperlink r:id="rId316">
+        <w:r>
+          <w:rPr>
+            <w:rStyle w:val="Hyperlink"/>
+          </w:rPr>
+          <w:t xml:space="preserve">0000-0003-3407-166X</w:t>
+        </w:r>
+      </w:hyperlink>
+      <w:r>
+        <w:t xml:space="preserve">), Stadt Leverkusen, NaturGut Ophoven</w:t>
+      </w:r>
+    </w:p>
+    <w:bookmarkStart w:id="317" w:name="programmierung"/>
     <w:p>
       <w:pPr>
         <w:pStyle w:val="berschrift2"/>
@@ -15661,12 +15983,12 @@
         <w:pStyle w:val="FirstParagraph"/>
       </w:pPr>
       <w:r>
-        <w:t xml:space="preserve">Siehe: Software Citation</w:t>
-      </w:r>
-    </w:p>
-    <w:bookmarkEnd w:id="310"/>
-    <w:bookmarkEnd w:id="311"/>
-    <w:bookmarkStart w:id="312" w:name="literatur"/>
+        <w:t xml:space="preserve">Worthington, S., Bailly, K., &amp; Rahr, A. (2024). Co-Site Glossar (Version 0.0.1a) [Computer software]. https://github.com/TIBHannover/co-site-glossar</w:t>
+      </w:r>
+    </w:p>
+    <w:bookmarkEnd w:id="317"/>
+    <w:bookmarkEnd w:id="318"/>
+    <w:bookmarkStart w:id="342" w:name="literatur"/>
     <w:p>
       <w:pPr>
         <w:pStyle w:val="berschrift1"/>
@@ -15675,7 +15997,443 @@
         <w:t xml:space="preserve">Literatur</w:t>
       </w:r>
     </w:p>
-    <w:bookmarkEnd w:id="312"/>
+    <w:bookmarkStart w:id="320" w:name="verwaltung-von-referenzen"/>
+    <w:p>
+      <w:pPr>
+        <w:pStyle w:val="berschrift2"/>
+      </w:pPr>
+      <w:r>
+        <w:t xml:space="preserve">Verwaltung von Referenzen</w:t>
+      </w:r>
+    </w:p>
+    <w:p>
+      <w:pPr>
+        <w:pStyle w:val="FirstParagraph"/>
+      </w:pPr>
+      <w:r>
+        <w:t xml:space="preserve">Zotero Group:</w:t>
+      </w:r>
+      <w:r>
+        <w:t xml:space="preserve"> </w:t>
+      </w:r>
+      <w:hyperlink r:id="rId319">
+        <w:r>
+          <w:rPr>
+            <w:rStyle w:val="Hyperlink"/>
+          </w:rPr>
+          <w:t xml:space="preserve">https://www.zotero.org/groups/5631396/co-site_book_sprints/library</w:t>
+        </w:r>
+      </w:hyperlink>
+    </w:p>
+    <w:bookmarkEnd w:id="320"/>
+    <w:bookmarkStart w:id="334" w:name="kritis-und-risiko--und-krisenmanagement"/>
+    <w:p>
+      <w:pPr>
+        <w:pStyle w:val="berschrift2"/>
+      </w:pPr>
+      <w:r>
+        <w:t xml:space="preserve">KRITIS und Risiko- und Krisenmanagement</w:t>
+      </w:r>
+    </w:p>
+    <w:p>
+      <w:pPr>
+        <w:pStyle w:val="FirstParagraph"/>
+      </w:pPr>
+      <w:r>
+        <w:t xml:space="preserve">Arnold, Rolf. 2023a. „Fortbildung - Digitales Wörterbuch Erwachsenen- und Weiterbildung“. In Fortbildung - Digitales Wörterbuch Erwachsenen- und Weiterbildung.</w:t>
+      </w:r>
+      <w:r>
+        <w:t xml:space="preserve"> </w:t>
+      </w:r>
+      <w:hyperlink r:id="rId321">
+        <w:r>
+          <w:rPr>
+            <w:rStyle w:val="Hyperlink"/>
+          </w:rPr>
+          <w:t xml:space="preserve">https://doi.org/10.35468/wbeb2022-109</w:t>
+        </w:r>
+      </w:hyperlink>
+      <w:r>
+        <w:t xml:space="preserve">.</w:t>
+      </w:r>
+    </w:p>
+    <w:p>
+      <w:pPr>
+        <w:pStyle w:val="BodyText"/>
+      </w:pPr>
+      <w:r>
+        <w:t xml:space="preserve">———. 2023b. „Qualifikation – Digitales Wörterbuch Erwachsenen- und Weiterbildung“. In .</w:t>
+      </w:r>
+      <w:r>
+        <w:t xml:space="preserve"> </w:t>
+      </w:r>
+      <w:hyperlink r:id="rId322">
+        <w:r>
+          <w:rPr>
+            <w:rStyle w:val="Hyperlink"/>
+          </w:rPr>
+          <w:t xml:space="preserve">https://doi.org/10.35468/wbeb2022-237</w:t>
+        </w:r>
+      </w:hyperlink>
+      <w:r>
+        <w:t xml:space="preserve">.</w:t>
+      </w:r>
+    </w:p>
+    <w:p>
+      <w:pPr>
+        <w:pStyle w:val="BodyText"/>
+      </w:pPr>
+      <w:r>
+        <w:t xml:space="preserve">BBK. o. J. „Sektoren und Branchen KRITIS“. Zugegriffen 21. August 2024.</w:t>
+      </w:r>
+      <w:r>
+        <w:t xml:space="preserve"> </w:t>
+      </w:r>
+      <w:hyperlink r:id="rId323">
+        <w:r>
+          <w:rPr>
+            <w:rStyle w:val="Hyperlink"/>
+          </w:rPr>
+          <w:t xml:space="preserve">https://www.bbk.bund.de/DE/Themen/Kritische-Infrastrukturen/Sektoren-Branchen/sektoren-branchen_node.html</w:t>
+        </w:r>
+      </w:hyperlink>
+      <w:r>
+        <w:t xml:space="preserve">.</w:t>
+      </w:r>
+    </w:p>
+    <w:p>
+      <w:pPr>
+        <w:pStyle w:val="BodyText"/>
+      </w:pPr>
+      <w:r>
+        <w:t xml:space="preserve">BMI, Referat SW I 1 - Stadtentwicklungspolitik, und Oliver Weigel. 2021. „Memorandum ‚Urbane Resilienz - Wege zur robusten, adaptiven und zukunftsfähigen Stadt‘“. Bundesministerium des Innern, für Bau und Heimat.</w:t>
+      </w:r>
+      <w:r>
+        <w:t xml:space="preserve"> </w:t>
+      </w:r>
+      <w:hyperlink r:id="rId324">
+        <w:r>
+          <w:rPr>
+            <w:rStyle w:val="Hyperlink"/>
+          </w:rPr>
+          <w:t xml:space="preserve">https://www.nationale-stadtentwicklungspolitik.de/NSPWeb/SharedDocs/Publikationen/DE/Publikationen/memorandum_urbane_resilienz.pdf</w:t>
+        </w:r>
+      </w:hyperlink>
+      <w:r>
+        <w:t xml:space="preserve">.</w:t>
+      </w:r>
+    </w:p>
+    <w:p>
+      <w:pPr>
+        <w:pStyle w:val="BodyText"/>
+      </w:pPr>
+      <w:r>
+        <w:t xml:space="preserve">Bundesamt für Bevölkerungsschutz und Katastrophenhilfe. o. J. Glossar des Bundesamts für Bevölkerungsschutz und Katastrophenhilfe. Bundesamt für Bevölkerungsschutz und Katastrophenhilfe. Zugegriffen 20. August 2024.</w:t>
+      </w:r>
+      <w:r>
+        <w:t xml:space="preserve"> </w:t>
+      </w:r>
+      <w:hyperlink r:id="rId325">
+        <w:r>
+          <w:rPr>
+            <w:rStyle w:val="Hyperlink"/>
+          </w:rPr>
+          <w:t xml:space="preserve">https://www.bbk.bund.de/DE/Infothek/Glossar/glossar_node.html</w:t>
+        </w:r>
+      </w:hyperlink>
+      <w:r>
+        <w:t xml:space="preserve">.</w:t>
+      </w:r>
+    </w:p>
+    <w:p>
+      <w:pPr>
+        <w:pStyle w:val="BodyText"/>
+      </w:pPr>
+      <w:r>
+        <w:t xml:space="preserve">CIPRNet. o. J. „CIPedia“. Zugegriffen 21. August 2024.</w:t>
+      </w:r>
+      <w:r>
+        <w:t xml:space="preserve"> </w:t>
+      </w:r>
+      <w:hyperlink r:id="rId326">
+        <w:r>
+          <w:rPr>
+            <w:rStyle w:val="Hyperlink"/>
+          </w:rPr>
+          <w:t xml:space="preserve">https://websites.fraunhofer.de/CIPedia/index.php/CIPedia%C2%A9_Main_Page</w:t>
+        </w:r>
+      </w:hyperlink>
+      <w:r>
+        <w:t xml:space="preserve">.</w:t>
+      </w:r>
+      <w:r>
+        <w:t xml:space="preserve"> </w:t>
+      </w:r>
+      <w:r>
+        <w:t xml:space="preserve">Dobischat, Rolf. 2023. „Berufliche Weiterbildung – Digitales Wörterbuch Erwachsenen- und Weiterbildung“. In .</w:t>
+      </w:r>
+      <w:r>
+        <w:t xml:space="preserve"> </w:t>
+      </w:r>
+      <w:hyperlink r:id="rId327">
+        <w:r>
+          <w:rPr>
+            <w:rStyle w:val="Hyperlink"/>
+          </w:rPr>
+          <w:t xml:space="preserve">https://doi.org/10.35468/wbeb2022-028</w:t>
+        </w:r>
+      </w:hyperlink>
+      <w:r>
+        <w:t xml:space="preserve">.</w:t>
+      </w:r>
+    </w:p>
+    <w:p>
+      <w:pPr>
+        <w:pStyle w:val="BodyText"/>
+      </w:pPr>
+      <w:r>
+        <w:t xml:space="preserve">IPCC. o. J. „IPCC Glossary“. Zugegriffen 21. August 2024.</w:t>
+      </w:r>
+      <w:r>
+        <w:t xml:space="preserve"> </w:t>
+      </w:r>
+      <w:hyperlink r:id="rId328">
+        <w:r>
+          <w:rPr>
+            <w:rStyle w:val="Hyperlink"/>
+          </w:rPr>
+          <w:t xml:space="preserve">https://apps.ipcc.ch/glossary/</w:t>
+        </w:r>
+      </w:hyperlink>
+      <w:r>
+        <w:t xml:space="preserve">.</w:t>
+      </w:r>
+    </w:p>
+    <w:p>
+      <w:pPr>
+        <w:pStyle w:val="BodyText"/>
+      </w:pPr>
+      <w:r>
+        <w:t xml:space="preserve">Käpplinger, Bernd. 2023. „Betriebliche Weiterbildung – Digitales Wörterbuch Erwachsenen- und Weiterbildung“. In .</w:t>
+      </w:r>
+      <w:r>
+        <w:t xml:space="preserve"> </w:t>
+      </w:r>
+      <w:hyperlink r:id="rId329">
+        <w:r>
+          <w:rPr>
+            <w:rStyle w:val="Hyperlink"/>
+          </w:rPr>
+          <w:t xml:space="preserve">https://doi.org/10.35468/wbeb2022-030</w:t>
+        </w:r>
+      </w:hyperlink>
+      <w:r>
+        <w:t xml:space="preserve">.</w:t>
+      </w:r>
+    </w:p>
+    <w:p>
+      <w:pPr>
+        <w:pStyle w:val="BodyText"/>
+      </w:pPr>
+      <w:r>
+        <w:t xml:space="preserve">NIST. 2019. „Glossary of Key Information Security Terms“. 2019.</w:t>
+      </w:r>
+      <w:r>
+        <w:t xml:space="preserve"> </w:t>
+      </w:r>
+      <w:hyperlink r:id="rId330">
+        <w:r>
+          <w:rPr>
+            <w:rStyle w:val="Hyperlink"/>
+          </w:rPr>
+          <w:t xml:space="preserve">https://csrc.nist.gov/glossary</w:t>
+        </w:r>
+      </w:hyperlink>
+      <w:r>
+        <w:t xml:space="preserve">.</w:t>
+      </w:r>
+    </w:p>
+    <w:p>
+      <w:pPr>
+        <w:pStyle w:val="BodyText"/>
+      </w:pPr>
+      <w:r>
+        <w:t xml:space="preserve">Rinaldi, S.M., J.P. Peerenboom, und T.K. Kelly. 2001. „Identifying, understanding, and analyzing critical infrastructure interdependencies“. IEEE Control Systems Magazine 21 (6): 11–25.</w:t>
+      </w:r>
+      <w:r>
+        <w:t xml:space="preserve"> </w:t>
+      </w:r>
+      <w:hyperlink r:id="rId331">
+        <w:r>
+          <w:rPr>
+            <w:rStyle w:val="Hyperlink"/>
+          </w:rPr>
+          <w:t xml:space="preserve">https://doi.org/10.1109/37.969131</w:t>
+        </w:r>
+      </w:hyperlink>
+      <w:r>
+        <w:t xml:space="preserve">.</w:t>
+      </w:r>
+    </w:p>
+    <w:p>
+      <w:pPr>
+        <w:pStyle w:val="BodyText"/>
+      </w:pPr>
+      <w:r>
+        <w:t xml:space="preserve">Rohs, Matthias. 2023. „Wissenschaftliche Weiterbildung – Digitales Wörterbuch Erwachsenen- und Weiterbildung“. In .</w:t>
+      </w:r>
+      <w:r>
+        <w:t xml:space="preserve"> </w:t>
+      </w:r>
+      <w:hyperlink r:id="rId332">
+        <w:r>
+          <w:rPr>
+            <w:rStyle w:val="Hyperlink"/>
+          </w:rPr>
+          <w:t xml:space="preserve">https://doi.org/10.35468/wbeb2022-299</w:t>
+        </w:r>
+      </w:hyperlink>
+      <w:r>
+        <w:t xml:space="preserve">.</w:t>
+      </w:r>
+      <w:r>
+        <w:t xml:space="preserve"> </w:t>
+      </w:r>
+      <w:r>
+        <w:t xml:space="preserve">UNDRR. 2023. „Sendai Framework Terminology on Disaster Risk Reduction“. 9. März 2023.</w:t>
+      </w:r>
+      <w:r>
+        <w:t xml:space="preserve"> </w:t>
+      </w:r>
+      <w:hyperlink r:id="rId333">
+        <w:r>
+          <w:rPr>
+            <w:rStyle w:val="Hyperlink"/>
+          </w:rPr>
+          <w:t xml:space="preserve">http://www.undrr.org/drr-glossary/terminology</w:t>
+        </w:r>
+      </w:hyperlink>
+      <w:r>
+        <w:t xml:space="preserve">.</w:t>
+      </w:r>
+    </w:p>
+    <w:bookmarkEnd w:id="334"/>
+    <w:bookmarkStart w:id="337" w:name="grüne-infrastruktur-1"/>
+    <w:p>
+      <w:pPr>
+        <w:pStyle w:val="berschrift2"/>
+      </w:pPr>
+      <w:r>
+        <w:t xml:space="preserve">Grüne Infrastruktur</w:t>
+      </w:r>
+    </w:p>
+    <w:p>
+      <w:pPr>
+        <w:pStyle w:val="FirstParagraph"/>
+      </w:pPr>
+      <w:r>
+        <w:t xml:space="preserve">Deutscher Wetterdienst. o. J. „Klimawirkung - Deutscher Wetterdienst“. Zugegriffen 21. August 2024.</w:t>
+      </w:r>
+      <w:r>
+        <w:t xml:space="preserve"> </w:t>
+      </w:r>
+      <w:hyperlink r:id="rId335">
+        <w:r>
+          <w:rPr>
+            <w:rStyle w:val="Hyperlink"/>
+          </w:rPr>
+          <w:t xml:space="preserve">https://www.dwd.de/DE/forschung/klima_umwelt/klimawirk/klimawirk_node.html</w:t>
+        </w:r>
+      </w:hyperlink>
+      <w:r>
+        <w:t xml:space="preserve">.</w:t>
+      </w:r>
+    </w:p>
+    <w:p>
+      <w:pPr>
+        <w:pStyle w:val="BodyText"/>
+      </w:pPr>
+      <w:r>
+        <w:t xml:space="preserve">Naturkapital Deutschland. o. J. „Glossar - Naturkapital Deutschland - TEEB DE“. Zugegriffen 21. August 2024.</w:t>
+      </w:r>
+      <w:r>
+        <w:t xml:space="preserve"> </w:t>
+      </w:r>
+      <w:hyperlink r:id="rId336">
+        <w:r>
+          <w:rPr>
+            <w:rStyle w:val="Hyperlink"/>
+          </w:rPr>
+          <w:t xml:space="preserve">https://www.ufz.de/teebde/index.php?de=43784</w:t>
+        </w:r>
+      </w:hyperlink>
+      <w:r>
+        <w:t xml:space="preserve">.</w:t>
+      </w:r>
+    </w:p>
+    <w:bookmarkEnd w:id="337"/>
+    <w:bookmarkStart w:id="339" w:name="co-design-1"/>
+    <w:p>
+      <w:pPr>
+        <w:pStyle w:val="berschrift2"/>
+      </w:pPr>
+      <w:r>
+        <w:t xml:space="preserve">Co-Design</w:t>
+      </w:r>
+    </w:p>
+    <w:p>
+      <w:pPr>
+        <w:pStyle w:val="FirstParagraph"/>
+      </w:pPr>
+      <w:r>
+        <w:t xml:space="preserve">Gaete Cruz, M., Ersoy, A., Czischke, D., &amp; van Bueren, E. (2022). Towards a framework for urban landscape co-design: Linking the participation ladder and the design cycle. CoDesign, 19(3), 233–252.</w:t>
+      </w:r>
+      <w:r>
+        <w:t xml:space="preserve"> </w:t>
+      </w:r>
+      <w:hyperlink r:id="rId338">
+        <w:r>
+          <w:rPr>
+            <w:rStyle w:val="Hyperlink"/>
+          </w:rPr>
+          <w:t xml:space="preserve">https://doi.org/10.1080/15710882.2022.2123928</w:t>
+        </w:r>
+      </w:hyperlink>
+    </w:p>
+    <w:bookmarkEnd w:id="339"/>
+    <w:bookmarkStart w:id="341" w:name="vuca-1"/>
+    <w:p>
+      <w:pPr>
+        <w:pStyle w:val="berschrift2"/>
+      </w:pPr>
+      <w:r>
+        <w:t xml:space="preserve">VUCA</w:t>
+      </w:r>
+    </w:p>
+    <w:p>
+      <w:pPr>
+        <w:pStyle w:val="FirstParagraph"/>
+      </w:pPr>
+      <w:r>
+        <w:t xml:space="preserve">Bendel, Prof Dr Oliver. o. J. „Definition: VUCA“. Text. Springer Fachmedien Wiesbaden GmbH. Zugegriffen 21. August 2024.</w:t>
+      </w:r>
+      <w:r>
+        <w:t xml:space="preserve"> </w:t>
+      </w:r>
+      <w:hyperlink r:id="rId340">
+        <w:r>
+          <w:rPr>
+            <w:rStyle w:val="Hyperlink"/>
+          </w:rPr>
+          <w:t xml:space="preserve">https://wirtschaftslexikon.gabler.de/definition/vuca-119684</w:t>
+        </w:r>
+      </w:hyperlink>
+      <w:r>
+        <w:t xml:space="preserve">.</w:t>
+      </w:r>
+    </w:p>
+    <w:bookmarkEnd w:id="341"/>
+    <w:bookmarkEnd w:id="342"/>
     <w:sectPr>
       <w:headerReference r:id="rId9" w:type="default"/>
       <w:footerReference r:id="rId11" w:type="default"/>

</xml_diff>

<commit_message>
added acronyms & fixed the sorting issues with lowercase terms
</commit_message>
<xml_diff>
--- a/docs/Co-Site-Glossar.docx
+++ b/docs/Co-Site-Glossar.docx
@@ -187,6 +187,47 @@
       <w:pPr>
         <w:pStyle w:val="BodyText"/>
       </w:pPr>
+      <w:r>
+        <w:t xml:space="preserve">&lt;module</w:t>
+      </w:r>
+      <w:r>
+        <w:t xml:space="preserve"> </w:t>
+      </w:r>
+      <w:r>
+        <w:t xml:space="preserve">‘</w:t>
+      </w:r>
+      <w:r>
+        <w:t xml:space="preserve">locale</w:t>
+      </w:r>
+      <w:r>
+        <w:t xml:space="preserve">’</w:t>
+      </w:r>
+      <w:r>
+        <w:t xml:space="preserve"> </w:t>
+      </w:r>
+      <w:r>
+        <w:t xml:space="preserve">from</w:t>
+      </w:r>
+      <w:r>
+        <w:t xml:space="preserve"> </w:t>
+      </w:r>
+      <w:r>
+        <w:t xml:space="preserve">‘</w:t>
+      </w:r>
+      <w:r>
+        <w:t xml:space="preserve">/usr/local/python/3.12.1/lib/python3.12/locale.py</w:t>
+      </w:r>
+      <w:r>
+        <w:t xml:space="preserve">’</w:t>
+      </w:r>
+      <w:r>
+        <w:t xml:space="preserve">&gt;</w:t>
+      </w:r>
+    </w:p>
+    <w:p>
+      <w:pPr>
+        <w:pStyle w:val="BodyText"/>
+      </w:pPr>
     </w:p>
     <w:p>
       <w:r>
@@ -971,6 +1012,26 @@
       </w:r>
     </w:p>
     <w:p>
+      <w:pPr>
+        <w:pStyle w:val="BodyText"/>
+      </w:pPr>
+      <w:r>
+        <w:rPr>
+          <w:b/>
+          <w:bCs/>
+        </w:rPr>
+        <w:t xml:space="preserve">Tags:</w:t>
+      </w:r>
+    </w:p>
+    <w:p>
+      <w:pPr>
+        <w:pStyle w:val="BodyText"/>
+      </w:pPr>
+      <w:r>
+        <w:t xml:space="preserve">Gefahr</w:t>
+      </w:r>
+    </w:p>
+    <w:p>
       <w:r>
         <w:pict>
           <v:rect style="width:0;height:1.5pt" o:hralign="center" o:hrstd="t" o:hr="t"/>
@@ -993,6 +1054,26 @@
       </w:pPr>
       <w:r>
         <w:t xml:space="preserve">Virtuelle Inhalte (z.B. starre oder bewegte Objekte), die mit der realen Umgebung überlagert werden (dt. augmentierte Realität, auch erweiterte Realität genannt). Diese überlagerte Zusatzinformation wird in Echtzeit von einem Gerät wie einem Smartphone, Tablet oder speziellen AR-Brillen angezeigt.</w:t>
+      </w:r>
+    </w:p>
+    <w:p>
+      <w:pPr>
+        <w:pStyle w:val="BodyText"/>
+      </w:pPr>
+      <w:r>
+        <w:rPr>
+          <w:b/>
+          <w:bCs/>
+        </w:rPr>
+        <w:t xml:space="preserve">Akronyme:</w:t>
+      </w:r>
+    </w:p>
+    <w:p>
+      <w:pPr>
+        <w:pStyle w:val="BodyText"/>
+      </w:pPr>
+      <w:r>
+        <w:t xml:space="preserve">AR</w:t>
       </w:r>
     </w:p>
     <w:p>
@@ -1094,6 +1175,26 @@
           <w:b/>
           <w:bCs/>
         </w:rPr>
+        <w:t xml:space="preserve">Akronyme:</w:t>
+      </w:r>
+    </w:p>
+    <w:p>
+      <w:pPr>
+        <w:pStyle w:val="BodyText"/>
+      </w:pPr>
+      <w:r>
+        <w:t xml:space="preserve">AV</w:t>
+      </w:r>
+    </w:p>
+    <w:p>
+      <w:pPr>
+        <w:pStyle w:val="BodyText"/>
+      </w:pPr>
+      <w:r>
+        <w:rPr>
+          <w:b/>
+          <w:bCs/>
+        </w:rPr>
         <w:t xml:space="preserve">Status:</w:t>
       </w:r>
     </w:p>
@@ -1184,6 +1285,26 @@
           <w:b/>
           <w:bCs/>
         </w:rPr>
+        <w:t xml:space="preserve">Akronyme:</w:t>
+      </w:r>
+    </w:p>
+    <w:p>
+      <w:pPr>
+        <w:pStyle w:val="BodyText"/>
+      </w:pPr>
+      <w:r>
+        <w:t xml:space="preserve">BSC</w:t>
+      </w:r>
+    </w:p>
+    <w:p>
+      <w:pPr>
+        <w:pStyle w:val="BodyText"/>
+      </w:pPr>
+      <w:r>
+        <w:rPr>
+          <w:b/>
+          <w:bCs/>
+        </w:rPr>
         <w:t xml:space="preserve">Status:</w:t>
       </w:r>
     </w:p>
@@ -1301,7 +1422,7 @@
           <w:rPr>
             <w:rStyle w:val="Hyperlink"/>
           </w:rPr>
-          <w:t xml:space="preserve">prospektive Evaluation</w:t>
+          <w:t xml:space="preserve">Prospektive Evaluation</w:t>
         </w:r>
       </w:hyperlink>
     </w:p>
@@ -1734,6 +1855,26 @@
           <w:b/>
           <w:bCs/>
         </w:rPr>
+        <w:t xml:space="preserve">Akronyme:</w:t>
+      </w:r>
+    </w:p>
+    <w:p>
+      <w:pPr>
+        <w:pStyle w:val="BodyText"/>
+      </w:pPr>
+      <w:r>
+        <w:t xml:space="preserve">BNE</w:t>
+      </w:r>
+    </w:p>
+    <w:p>
+      <w:pPr>
+        <w:pStyle w:val="BodyText"/>
+      </w:pPr>
+      <w:r>
+        <w:rPr>
+          <w:b/>
+          <w:bCs/>
+        </w:rPr>
         <w:t xml:space="preserve">Status:</w:t>
       </w:r>
     </w:p>
@@ -1873,6 +2014,26 @@
       </w:pPr>
       <w:r>
         <w:t xml:space="preserve">Dieses Konzept kombiniert Wasserbewirtschaftung (blau) mit Vegetation (grün), um nachhaltige und resiliente städtische und ländliche Umgebungen zu schaffen.</w:t>
+      </w:r>
+    </w:p>
+    <w:p>
+      <w:pPr>
+        <w:pStyle w:val="BodyText"/>
+      </w:pPr>
+      <w:r>
+        <w:rPr>
+          <w:b/>
+          <w:bCs/>
+        </w:rPr>
+        <w:t xml:space="preserve">Akronyme:</w:t>
+      </w:r>
+    </w:p>
+    <w:p>
+      <w:pPr>
+        <w:pStyle w:val="BodyText"/>
+      </w:pPr>
+      <w:r>
+        <w:t xml:space="preserve">BGI</w:t>
       </w:r>
     </w:p>
     <w:p>
@@ -2634,6 +2795,26 @@
       </w:r>
     </w:p>
     <w:p>
+      <w:pPr>
+        <w:pStyle w:val="BodyText"/>
+      </w:pPr>
+      <w:r>
+        <w:rPr>
+          <w:b/>
+          <w:bCs/>
+        </w:rPr>
+        <w:t xml:space="preserve">Tags:</w:t>
+      </w:r>
+    </w:p>
+    <w:p>
+      <w:pPr>
+        <w:pStyle w:val="BodyText"/>
+      </w:pPr>
+      <w:r>
+        <w:t xml:space="preserve">Partizipation</w:t>
+      </w:r>
+    </w:p>
+    <w:p>
       <w:r>
         <w:pict>
           <v:rect style="width:0;height:1.5pt" o:hralign="center" o:hrstd="t" o:hr="t"/>
@@ -2890,7 +3071,7 @@
         <w:pStyle w:val="BodyText"/>
       </w:pPr>
       <w:r>
-        <w:t xml:space="preserve">CoSite</w:t>
+        <w:t xml:space="preserve">InfoTool</w:t>
       </w:r>
     </w:p>
     <w:p>
@@ -3150,7 +3331,7 @@
         <w:pStyle w:val="BodyText"/>
       </w:pPr>
       <w:r>
-        <w:t xml:space="preserve">BGI</w:t>
+        <w:t xml:space="preserve">GBI</w:t>
       </w:r>
     </w:p>
     <w:p>
@@ -3494,7 +3675,7 @@
         <w:pStyle w:val="BodyText"/>
       </w:pPr>
       <w:r>
-        <w:t xml:space="preserve">BGI</w:t>
+        <w:t xml:space="preserve">GBI</w:t>
       </w:r>
     </w:p>
     <w:p>
@@ -4125,6 +4306,26 @@
       </w:pPr>
       <w:r>
         <w:t xml:space="preserve">Extended Reality (XR) umfasst alle Technologien, die die reale mit der digitalen Welt verschmelzen, einschließlich der folgenden: VR - Virtuelle Realität, AR - Erweiterte Realität, MR - Gemischte Realität.</w:t>
+      </w:r>
+    </w:p>
+    <w:p>
+      <w:pPr>
+        <w:pStyle w:val="BodyText"/>
+      </w:pPr>
+      <w:r>
+        <w:rPr>
+          <w:b/>
+          <w:bCs/>
+        </w:rPr>
+        <w:t xml:space="preserve">Akronyme:</w:t>
+      </w:r>
+    </w:p>
+    <w:p>
+      <w:pPr>
+        <w:pStyle w:val="BodyText"/>
+      </w:pPr>
+      <w:r>
+        <w:t xml:space="preserve">XR</w:t>
       </w:r>
     </w:p>
     <w:p>
@@ -4494,7 +4695,7 @@
         <w:pStyle w:val="BodyText"/>
       </w:pPr>
       <w:r>
-        <w:t xml:space="preserve">BGI</w:t>
+        <w:t xml:space="preserve">GBI</w:t>
       </w:r>
     </w:p>
     <w:p>
@@ -4582,6 +4783,26 @@
       </w:r>
     </w:p>
     <w:p>
+      <w:pPr>
+        <w:pStyle w:val="BodyText"/>
+      </w:pPr>
+      <w:r>
+        <w:rPr>
+          <w:b/>
+          <w:bCs/>
+        </w:rPr>
+        <w:t xml:space="preserve">Tags:</w:t>
+      </w:r>
+    </w:p>
+    <w:p>
+      <w:pPr>
+        <w:pStyle w:val="BodyText"/>
+      </w:pPr>
+      <w:r>
+        <w:t xml:space="preserve">Daten</w:t>
+      </w:r>
+    </w:p>
+    <w:p>
       <w:r>
         <w:pict>
           <v:rect style="width:0;height:1.5pt" o:hralign="center" o:hrstd="t" o:hr="t"/>
@@ -5022,6 +5243,26 @@
       </w:r>
     </w:p>
     <w:p>
+      <w:pPr>
+        <w:pStyle w:val="BodyText"/>
+      </w:pPr>
+      <w:r>
+        <w:rPr>
+          <w:b/>
+          <w:bCs/>
+        </w:rPr>
+        <w:t xml:space="preserve">Tags:</w:t>
+      </w:r>
+    </w:p>
+    <w:p>
+      <w:pPr>
+        <w:pStyle w:val="BodyText"/>
+      </w:pPr>
+      <w:r>
+        <w:t xml:space="preserve">Daten</w:t>
+      </w:r>
+    </w:p>
+    <w:p>
       <w:r>
         <w:pict>
           <v:rect style="width:0;height:1.5pt" o:hralign="center" o:hrstd="t" o:hr="t"/>
@@ -5067,6 +5308,26 @@
           <w:b/>
           <w:bCs/>
         </w:rPr>
+        <w:t xml:space="preserve">Akronyme:</w:t>
+      </w:r>
+    </w:p>
+    <w:p>
+      <w:pPr>
+        <w:pStyle w:val="BodyText"/>
+      </w:pPr>
+      <w:r>
+        <w:t xml:space="preserve">GBL</w:t>
+      </w:r>
+    </w:p>
+    <w:p>
+      <w:pPr>
+        <w:pStyle w:val="BodyText"/>
+      </w:pPr>
+      <w:r>
+        <w:rPr>
+          <w:b/>
+          <w:bCs/>
+        </w:rPr>
         <w:t xml:space="preserve">Status:</w:t>
       </w:r>
     </w:p>
@@ -5316,6 +5577,26 @@
       </w:pPr>
       <w:r>
         <w:t xml:space="preserve">Beschreibt die räumliche Ausdehnung eines Events oder Phänomens, zum Beispiel einer Naturgefahr, das mögliche negative Auswirkungen auf das gezeigte Gebiet hat.</w:t>
+      </w:r>
+    </w:p>
+    <w:p>
+      <w:pPr>
+        <w:pStyle w:val="BodyText"/>
+      </w:pPr>
+      <w:r>
+        <w:rPr>
+          <w:b/>
+          <w:bCs/>
+        </w:rPr>
+        <w:t xml:space="preserve">Akronyme:</w:t>
+      </w:r>
+    </w:p>
+    <w:p>
+      <w:pPr>
+        <w:pStyle w:val="BodyText"/>
+      </w:pPr>
+      <w:r>
+        <w:t xml:space="preserve">GK</w:t>
       </w:r>
     </w:p>
     <w:p>
@@ -6067,6 +6348,26 @@
           <w:b/>
           <w:bCs/>
         </w:rPr>
+        <w:t xml:space="preserve">Akronyme:</w:t>
+      </w:r>
+    </w:p>
+    <w:p>
+      <w:pPr>
+        <w:pStyle w:val="BodyText"/>
+      </w:pPr>
+      <w:r>
+        <w:t xml:space="preserve">GIS</w:t>
+      </w:r>
+    </w:p>
+    <w:p>
+      <w:pPr>
+        <w:pStyle w:val="BodyText"/>
+      </w:pPr>
+      <w:r>
+        <w:rPr>
+          <w:b/>
+          <w:bCs/>
+        </w:rPr>
         <w:t xml:space="preserve">Status:</w:t>
       </w:r>
     </w:p>
@@ -6509,6 +6810,26 @@
       </w:r>
     </w:p>
     <w:p>
+      <w:pPr>
+        <w:pStyle w:val="BodyText"/>
+      </w:pPr>
+      <w:r>
+        <w:rPr>
+          <w:b/>
+          <w:bCs/>
+        </w:rPr>
+        <w:t xml:space="preserve">Tags:</w:t>
+      </w:r>
+    </w:p>
+    <w:p>
+      <w:pPr>
+        <w:pStyle w:val="BodyText"/>
+      </w:pPr>
+      <w:r>
+        <w:t xml:space="preserve">Projekt</w:t>
+      </w:r>
+    </w:p>
+    <w:p>
       <w:r>
         <w:pict>
           <v:rect style="width:0;height:1.5pt" o:hralign="center" o:hrstd="t" o:hr="t"/>
@@ -6660,7 +6981,27 @@
         <w:pStyle w:val="FirstParagraph"/>
       </w:pPr>
       <w:r>
-        <w:t xml:space="preserve">Netzwerk aus Vegetationselementen (grün) in einem Flächenplan, das auch Wasserkomponenten (blau) integrieren kann. Die Flächen sind naturnah angelegt oder bereits natürlich vorhanden. Grüne Elemente wie Parkanlagen fördern die Biodiversität, den Erhalt von Ökosystemdienstleistungen. Blaue Elemente wie Überflutungsflächen betreffen eher den Wasserkreislauf.</w:t>
+        <w:t xml:space="preserve">Netzwerk aus Vegetationselementen (grün) in einem Flächenplan, das auch Wasserkomponenten (blau) integrieren kann. Die Flächen sind naturnah angelegt oder bereits natürlich vorhanden. Grüne Elemente wie Parkanlagen fördern die Biodiversität, den Erhalt von Ökosystemdienstleistungen. Blaue Elemente wie Überflutungs- und Retentionsflächen betreffen eher den Wasserkreislauf.</w:t>
+      </w:r>
+    </w:p>
+    <w:p>
+      <w:pPr>
+        <w:pStyle w:val="BodyText"/>
+      </w:pPr>
+      <w:r>
+        <w:rPr>
+          <w:b/>
+          <w:bCs/>
+        </w:rPr>
+        <w:t xml:space="preserve">Akronyme:</w:t>
+      </w:r>
+    </w:p>
+    <w:p>
+      <w:pPr>
+        <w:pStyle w:val="BodyText"/>
+      </w:pPr>
+      <w:r>
+        <w:t xml:space="preserve">GBI</w:t>
       </w:r>
     </w:p>
     <w:p>
@@ -6737,35 +7078,55 @@
           <w:b/>
           <w:bCs/>
         </w:rPr>
-        <w:t xml:space="preserve">Status:</w:t>
-      </w:r>
-    </w:p>
-    <w:p>
-      <w:pPr>
-        <w:pStyle w:val="BodyText"/>
-      </w:pPr>
-      <w:r>
-        <w:t xml:space="preserve">Entwurf</w:t>
-      </w:r>
-    </w:p>
-    <w:p>
-      <w:pPr>
-        <w:pStyle w:val="BodyText"/>
-      </w:pPr>
-      <w:r>
-        <w:rPr>
-          <w:b/>
-          <w:bCs/>
-        </w:rPr>
-        <w:t xml:space="preserve">Tags:</w:t>
-      </w:r>
-    </w:p>
-    <w:p>
-      <w:pPr>
-        <w:pStyle w:val="BodyText"/>
-      </w:pPr>
-      <w:r>
-        <w:t xml:space="preserve">BGI</w:t>
+        <w:t xml:space="preserve">Akronyme:</w:t>
+      </w:r>
+    </w:p>
+    <w:p>
+      <w:pPr>
+        <w:pStyle w:val="BodyText"/>
+      </w:pPr>
+      <w:r>
+        <w:t xml:space="preserve">GI</w:t>
+      </w:r>
+    </w:p>
+    <w:p>
+      <w:pPr>
+        <w:pStyle w:val="BodyText"/>
+      </w:pPr>
+      <w:r>
+        <w:rPr>
+          <w:b/>
+          <w:bCs/>
+        </w:rPr>
+        <w:t xml:space="preserve">Status:</w:t>
+      </w:r>
+    </w:p>
+    <w:p>
+      <w:pPr>
+        <w:pStyle w:val="BodyText"/>
+      </w:pPr>
+      <w:r>
+        <w:t xml:space="preserve">Entwurf</w:t>
+      </w:r>
+    </w:p>
+    <w:p>
+      <w:pPr>
+        <w:pStyle w:val="BodyText"/>
+      </w:pPr>
+      <w:r>
+        <w:rPr>
+          <w:b/>
+          <w:bCs/>
+        </w:rPr>
+        <w:t xml:space="preserve">Tags:</w:t>
+      </w:r>
+    </w:p>
+    <w:p>
+      <w:pPr>
+        <w:pStyle w:val="BodyText"/>
+      </w:pPr>
+      <w:r>
+        <w:t xml:space="preserve">GBI</w:t>
       </w:r>
     </w:p>
     <w:p>
@@ -6917,6 +7278,26 @@
           <w:b/>
           <w:bCs/>
         </w:rPr>
+        <w:t xml:space="preserve">Akronyme:</w:t>
+      </w:r>
+    </w:p>
+    <w:p>
+      <w:pPr>
+        <w:pStyle w:val="BodyText"/>
+      </w:pPr>
+      <w:r>
+        <w:t xml:space="preserve">HMD</w:t>
+      </w:r>
+    </w:p>
+    <w:p>
+      <w:pPr>
+        <w:pStyle w:val="BodyText"/>
+      </w:pPr>
+      <w:r>
+        <w:rPr>
+          <w:b/>
+          <w:bCs/>
+        </w:rPr>
         <w:t xml:space="preserve">Status:</w:t>
       </w:r>
     </w:p>
@@ -7067,6 +7448,26 @@
           <w:b/>
           <w:bCs/>
         </w:rPr>
+        <w:t xml:space="preserve">Akronyme:</w:t>
+      </w:r>
+    </w:p>
+    <w:p>
+      <w:pPr>
+        <w:pStyle w:val="BodyText"/>
+      </w:pPr>
+      <w:r>
+        <w:t xml:space="preserve">HWGK</w:t>
+      </w:r>
+    </w:p>
+    <w:p>
+      <w:pPr>
+        <w:pStyle w:val="BodyText"/>
+      </w:pPr>
+      <w:r>
+        <w:rPr>
+          <w:b/>
+          <w:bCs/>
+        </w:rPr>
         <w:t xml:space="preserve">Status:</w:t>
       </w:r>
     </w:p>
@@ -7132,6 +7533,26 @@
           <w:b/>
           <w:bCs/>
         </w:rPr>
+        <w:t xml:space="preserve">Akronyme:</w:t>
+      </w:r>
+    </w:p>
+    <w:p>
+      <w:pPr>
+        <w:pStyle w:val="BodyText"/>
+      </w:pPr>
+      <w:r>
+        <w:t xml:space="preserve">HWRK</w:t>
+      </w:r>
+    </w:p>
+    <w:p>
+      <w:pPr>
+        <w:pStyle w:val="BodyText"/>
+      </w:pPr>
+      <w:r>
+        <w:rPr>
+          <w:b/>
+          <w:bCs/>
+        </w:rPr>
         <w:t xml:space="preserve">Status:</w:t>
       </w:r>
     </w:p>
@@ -7420,7 +7841,7 @@
         <w:pStyle w:val="BodyText"/>
       </w:pPr>
       <w:r>
-        <w:t xml:space="preserve">CoSite</w:t>
+        <w:t xml:space="preserve">GIS</w:t>
       </w:r>
     </w:p>
     <w:p>
@@ -7445,7 +7866,7 @@
         <w:pStyle w:val="FirstParagraph"/>
       </w:pPr>
       <w:r>
-        <w:t xml:space="preserve">Materielles, institutionelles und personelles Fundament einer funktionierenden Gesellschaft. Unterschieden wird häufig zudem in technische und soziale Infrastruktur.</w:t>
+        <w:t xml:space="preserve">Materielles, institutionelles und personelles Fundament einer funktionierenden Gesellschaft oder eines funktionierenden Systems. Unterschieden wird häufig zudem in technische und soziale Infrastruktur.</w:t>
       </w:r>
     </w:p>
     <w:p>
@@ -7486,6 +7907,26 @@
       </w:pPr>
       <w:r>
         <w:t xml:space="preserve">Entwurf</w:t>
+      </w:r>
+    </w:p>
+    <w:p>
+      <w:pPr>
+        <w:pStyle w:val="BodyText"/>
+      </w:pPr>
+      <w:r>
+        <w:rPr>
+          <w:b/>
+          <w:bCs/>
+        </w:rPr>
+        <w:t xml:space="preserve">Tags:</w:t>
+      </w:r>
+    </w:p>
+    <w:p>
+      <w:pPr>
+        <w:pStyle w:val="BodyText"/>
+      </w:pPr>
+      <w:r>
+        <w:t xml:space="preserve">GBI</w:t>
       </w:r>
     </w:p>
     <w:p>
@@ -7994,6 +8435,26 @@
       </w:r>
     </w:p>
     <w:p>
+      <w:pPr>
+        <w:pStyle w:val="BodyText"/>
+      </w:pPr>
+      <w:r>
+        <w:rPr>
+          <w:b/>
+          <w:bCs/>
+        </w:rPr>
+        <w:t xml:space="preserve">Tags:</w:t>
+      </w:r>
+    </w:p>
+    <w:p>
+      <w:pPr>
+        <w:pStyle w:val="BodyText"/>
+      </w:pPr>
+      <w:r>
+        <w:t xml:space="preserve">GBI</w:t>
+      </w:r>
+    </w:p>
+    <w:p>
       <w:r>
         <w:pict>
           <v:rect style="width:0;height:1.5pt" o:hralign="center" o:hrstd="t" o:hr="t"/>
@@ -8177,6 +8638,26 @@
           <w:b/>
           <w:bCs/>
         </w:rPr>
+        <w:t xml:space="preserve">Akronyme:</w:t>
+      </w:r>
+    </w:p>
+    <w:p>
+      <w:pPr>
+        <w:pStyle w:val="BodyText"/>
+      </w:pPr>
+      <w:r>
+        <w:t xml:space="preserve">KatS</w:t>
+      </w:r>
+    </w:p>
+    <w:p>
+      <w:pPr>
+        <w:pStyle w:val="BodyText"/>
+      </w:pPr>
+      <w:r>
+        <w:rPr>
+          <w:b/>
+          <w:bCs/>
+        </w:rPr>
         <w:t xml:space="preserve">Status:</w:t>
       </w:r>
     </w:p>
@@ -9102,6 +9583,26 @@
           <w:b/>
           <w:bCs/>
         </w:rPr>
+        <w:t xml:space="preserve">Akronyme:</w:t>
+      </w:r>
+    </w:p>
+    <w:p>
+      <w:pPr>
+        <w:pStyle w:val="BodyText"/>
+      </w:pPr>
+      <w:r>
+        <w:t xml:space="preserve">KRITIS</w:t>
+      </w:r>
+    </w:p>
+    <w:p>
+      <w:pPr>
+        <w:pStyle w:val="BodyText"/>
+      </w:pPr>
+      <w:r>
+        <w:rPr>
+          <w:b/>
+          <w:bCs/>
+        </w:rPr>
         <w:t xml:space="preserve">Status:</w:t>
       </w:r>
     </w:p>
@@ -9179,6 +9680,26 @@
       </w:r>
     </w:p>
     <w:p>
+      <w:pPr>
+        <w:pStyle w:val="BodyText"/>
+      </w:pPr>
+      <w:r>
+        <w:rPr>
+          <w:b/>
+          <w:bCs/>
+        </w:rPr>
+        <w:t xml:space="preserve">Tags:</w:t>
+      </w:r>
+    </w:p>
+    <w:p>
+      <w:pPr>
+        <w:pStyle w:val="BodyText"/>
+      </w:pPr>
+      <w:r>
+        <w:t xml:space="preserve">GBI</w:t>
+      </w:r>
+    </w:p>
+    <w:p>
       <w:r>
         <w:pict>
           <v:rect style="width:0;height:1.5pt" o:hralign="center" o:hrstd="t" o:hr="t"/>
@@ -9602,6 +10123,26 @@
           <w:b/>
           <w:bCs/>
         </w:rPr>
+        <w:t xml:space="preserve">Akronyme:</w:t>
+      </w:r>
+    </w:p>
+    <w:p>
+      <w:pPr>
+        <w:pStyle w:val="BodyText"/>
+      </w:pPr>
+      <w:r>
+        <w:t xml:space="preserve">MR</w:t>
+      </w:r>
+    </w:p>
+    <w:p>
+      <w:pPr>
+        <w:pStyle w:val="BodyText"/>
+      </w:pPr>
+      <w:r>
+        <w:rPr>
+          <w:b/>
+          <w:bCs/>
+        </w:rPr>
         <w:t xml:space="preserve">Status:</w:t>
       </w:r>
     </w:p>
@@ -10085,7 +10626,7 @@
         <w:pStyle w:val="BodyText"/>
       </w:pPr>
       <w:r>
-        <w:t xml:space="preserve">BGI</w:t>
+        <w:t xml:space="preserve">GBI</w:t>
       </w:r>
     </w:p>
     <w:p>
@@ -10297,6 +10838,26 @@
           <w:b/>
           <w:bCs/>
         </w:rPr>
+        <w:t xml:space="preserve">Akronyme:</w:t>
+      </w:r>
+    </w:p>
+    <w:p>
+      <w:pPr>
+        <w:pStyle w:val="BodyText"/>
+      </w:pPr>
+      <w:r>
+        <w:t xml:space="preserve">OGC</w:t>
+      </w:r>
+    </w:p>
+    <w:p>
+      <w:pPr>
+        <w:pStyle w:val="BodyText"/>
+      </w:pPr>
+      <w:r>
+        <w:rPr>
+          <w:b/>
+          <w:bCs/>
+        </w:rPr>
         <w:t xml:space="preserve">Status:</w:t>
       </w:r>
     </w:p>
@@ -10836,7 +11397,72 @@
       </w:r>
     </w:p>
     <w:bookmarkEnd w:id="202"/>
-    <w:bookmarkStart w:id="204" w:name="pluviale-überflutung"/>
+    <w:bookmarkStart w:id="203" w:name="permeable-oberflächen"/>
+    <w:p>
+      <w:pPr>
+        <w:pStyle w:val="berschrift3"/>
+      </w:pPr>
+      <w:r>
+        <w:t xml:space="preserve">Permeable Oberflächen</w:t>
+      </w:r>
+    </w:p>
+    <w:p>
+      <w:pPr>
+        <w:pStyle w:val="FirstParagraph"/>
+      </w:pPr>
+      <w:r>
+        <w:t xml:space="preserve">Durchlässige Oberflächen versickern, behandeln und/oder speichern Regenwasser dort, wo es fällt. Sie können aus durchlässigem Beton, offenporigem Asphalt, durchlässigen Verbundpflastersteinen oder offenen Wiesen/Flächen bestehen.</w:t>
+      </w:r>
+    </w:p>
+    <w:p>
+      <w:pPr>
+        <w:pStyle w:val="BodyText"/>
+      </w:pPr>
+      <w:r>
+        <w:rPr>
+          <w:b/>
+          <w:bCs/>
+        </w:rPr>
+        <w:t xml:space="preserve">Status:</w:t>
+      </w:r>
+    </w:p>
+    <w:p>
+      <w:pPr>
+        <w:pStyle w:val="BodyText"/>
+      </w:pPr>
+      <w:r>
+        <w:t xml:space="preserve">Entwurf</w:t>
+      </w:r>
+    </w:p>
+    <w:p>
+      <w:pPr>
+        <w:pStyle w:val="BodyText"/>
+      </w:pPr>
+      <w:r>
+        <w:rPr>
+          <w:b/>
+          <w:bCs/>
+        </w:rPr>
+        <w:t xml:space="preserve">Tags:</w:t>
+      </w:r>
+    </w:p>
+    <w:p>
+      <w:pPr>
+        <w:pStyle w:val="BodyText"/>
+      </w:pPr>
+      <w:r>
+        <w:t xml:space="preserve">GBI</w:t>
+      </w:r>
+    </w:p>
+    <w:p>
+      <w:r>
+        <w:pict>
+          <v:rect style="width:0;height:1.5pt" o:hralign="center" o:hrstd="t" o:hr="t"/>
+        </w:pict>
+      </w:r>
+    </w:p>
+    <w:bookmarkEnd w:id="203"/>
+    <w:bookmarkStart w:id="205" w:name="pluviale-überflutung"/>
     <w:p>
       <w:pPr>
         <w:pStyle w:val="berschrift3"/>
@@ -10929,7 +11555,7 @@
       <w:pPr>
         <w:pStyle w:val="BodyText"/>
       </w:pPr>
-      <w:hyperlink r:id="rId203">
+      <w:hyperlink r:id="rId204">
         <w:r>
           <w:rPr>
             <w:rStyle w:val="Hyperlink"/>
@@ -10945,8 +11571,8 @@
         </w:pict>
       </w:r>
     </w:p>
-    <w:bookmarkEnd w:id="204"/>
-    <w:bookmarkStart w:id="205" w:name="practices"/>
+    <w:bookmarkEnd w:id="205"/>
+    <w:bookmarkStart w:id="206" w:name="practices"/>
     <w:p>
       <w:pPr>
         <w:pStyle w:val="berschrift3"/>
@@ -11030,8 +11656,8 @@
         </w:pict>
       </w:r>
     </w:p>
-    <w:bookmarkEnd w:id="205"/>
-    <w:bookmarkStart w:id="207" w:name="projektkommunikation"/>
+    <w:bookmarkEnd w:id="206"/>
+    <w:bookmarkStart w:id="208" w:name="projektkommunikation"/>
     <w:p>
       <w:pPr>
         <w:pStyle w:val="berschrift3"/>
@@ -11104,7 +11730,7 @@
       <w:pPr>
         <w:pStyle w:val="BodyText"/>
       </w:pPr>
-      <w:hyperlink r:id="rId206">
+      <w:hyperlink r:id="rId207">
         <w:r>
           <w:rPr>
             <w:rStyle w:val="Hyperlink"/>
@@ -11120,8 +11746,8 @@
         </w:pict>
       </w:r>
     </w:p>
-    <w:bookmarkEnd w:id="207"/>
-    <w:bookmarkStart w:id="209" w:name="projektmarketing"/>
+    <w:bookmarkEnd w:id="208"/>
+    <w:bookmarkStart w:id="210" w:name="projektmarketing"/>
     <w:p>
       <w:pPr>
         <w:pStyle w:val="berschrift3"/>
@@ -11194,7 +11820,7 @@
       <w:pPr>
         <w:pStyle w:val="BodyText"/>
       </w:pPr>
-      <w:hyperlink r:id="rId208">
+      <w:hyperlink r:id="rId209">
         <w:r>
           <w:rPr>
             <w:rStyle w:val="Hyperlink"/>
@@ -11210,8 +11836,98 @@
         </w:pict>
       </w:r>
     </w:p>
-    <w:bookmarkEnd w:id="209"/>
-    <w:bookmarkStart w:id="210" w:name="prototyp"/>
+    <w:bookmarkEnd w:id="210"/>
+    <w:bookmarkStart w:id="212" w:name="prospektive-evaluation"/>
+    <w:p>
+      <w:pPr>
+        <w:pStyle w:val="berschrift3"/>
+      </w:pPr>
+      <w:r>
+        <w:t xml:space="preserve">Prospektive Evaluation</w:t>
+      </w:r>
+    </w:p>
+    <w:p>
+      <w:pPr>
+        <w:pStyle w:val="FirstParagraph"/>
+      </w:pPr>
+      <w:r>
+        <w:t xml:space="preserve">Eine prospektive Evaluation findet ex-ante statt, d.h. auf Grundlage erster Ideen und Konzepte und vor deren Implemetierung. Sie umfasst v.a. Bedarfs- und Konzeptanalysen und hat das Ziel potentielle Wirkungen abzuschätzen und mit den Ergebnissen Entscheidungen zur Ausgestaltung der Interventionen zu stützen.</w:t>
+      </w:r>
+    </w:p>
+    <w:p>
+      <w:pPr>
+        <w:pStyle w:val="BodyText"/>
+      </w:pPr>
+      <w:r>
+        <w:rPr>
+          <w:b/>
+          <w:bCs/>
+        </w:rPr>
+        <w:t xml:space="preserve">Status:</w:t>
+      </w:r>
+    </w:p>
+    <w:p>
+      <w:pPr>
+        <w:pStyle w:val="BodyText"/>
+      </w:pPr>
+      <w:r>
+        <w:t xml:space="preserve">Entwurf</w:t>
+      </w:r>
+    </w:p>
+    <w:p>
+      <w:pPr>
+        <w:pStyle w:val="BodyText"/>
+      </w:pPr>
+      <w:r>
+        <w:rPr>
+          <w:b/>
+          <w:bCs/>
+        </w:rPr>
+        <w:t xml:space="preserve">Tags:</w:t>
+      </w:r>
+    </w:p>
+    <w:p>
+      <w:pPr>
+        <w:pStyle w:val="BodyText"/>
+      </w:pPr>
+      <w:r>
+        <w:t xml:space="preserve">Wirkung</w:t>
+      </w:r>
+    </w:p>
+    <w:p>
+      <w:pPr>
+        <w:pStyle w:val="BodyText"/>
+      </w:pPr>
+      <w:r>
+        <w:rPr>
+          <w:b/>
+          <w:bCs/>
+        </w:rPr>
+        <w:t xml:space="preserve">Verwandt:</w:t>
+      </w:r>
+    </w:p>
+    <w:p>
+      <w:pPr>
+        <w:pStyle w:val="BodyText"/>
+      </w:pPr>
+      <w:hyperlink r:id="rId211">
+        <w:r>
+          <w:rPr>
+            <w:rStyle w:val="Hyperlink"/>
+          </w:rPr>
+          <w:t xml:space="preserve">Bedarfsanalyse</w:t>
+        </w:r>
+      </w:hyperlink>
+    </w:p>
+    <w:p>
+      <w:r>
+        <w:pict>
+          <v:rect style="width:0;height:1.5pt" o:hralign="center" o:hrstd="t" o:hr="t"/>
+        </w:pict>
+      </w:r>
+    </w:p>
+    <w:bookmarkEnd w:id="212"/>
+    <w:bookmarkStart w:id="213" w:name="prototyp"/>
     <w:p>
       <w:pPr>
         <w:pStyle w:val="berschrift3"/>
@@ -11249,14 +11965,34 @@
       </w:r>
     </w:p>
     <w:p>
-      <w:r>
-        <w:pict>
-          <v:rect style="width:0;height:1.5pt" o:hralign="center" o:hrstd="t" o:hr="t"/>
-        </w:pict>
-      </w:r>
-    </w:p>
-    <w:bookmarkEnd w:id="210"/>
-    <w:bookmarkStart w:id="212" w:name="prävention"/>
+      <w:pPr>
+        <w:pStyle w:val="BodyText"/>
+      </w:pPr>
+      <w:r>
+        <w:rPr>
+          <w:b/>
+          <w:bCs/>
+        </w:rPr>
+        <w:t xml:space="preserve">Tags:</w:t>
+      </w:r>
+    </w:p>
+    <w:p>
+      <w:pPr>
+        <w:pStyle w:val="BodyText"/>
+      </w:pPr>
+      <w:r>
+        <w:t xml:space="preserve">Partizipation</w:t>
+      </w:r>
+    </w:p>
+    <w:p>
+      <w:r>
+        <w:pict>
+          <v:rect style="width:0;height:1.5pt" o:hralign="center" o:hrstd="t" o:hr="t"/>
+        </w:pict>
+      </w:r>
+    </w:p>
+    <w:bookmarkEnd w:id="213"/>
+    <w:bookmarkStart w:id="215" w:name="prävention"/>
     <w:p>
       <w:pPr>
         <w:pStyle w:val="berschrift3"/>
@@ -11329,7 +12065,7 @@
       <w:pPr>
         <w:pStyle w:val="BodyText"/>
       </w:pPr>
-      <w:hyperlink r:id="rId211">
+      <w:hyperlink r:id="rId214">
         <w:r>
           <w:rPr>
             <w:rStyle w:val="Hyperlink"/>
@@ -11345,8 +12081,8 @@
         </w:pict>
       </w:r>
     </w:p>
-    <w:bookmarkEnd w:id="212"/>
-    <w:bookmarkStart w:id="213" w:name="qualifikation"/>
+    <w:bookmarkEnd w:id="215"/>
+    <w:bookmarkStart w:id="216" w:name="qualifikation"/>
     <w:p>
       <w:pPr>
         <w:pStyle w:val="berschrift3"/>
@@ -11410,8 +12146,8 @@
         </w:pict>
       </w:r>
     </w:p>
-    <w:bookmarkEnd w:id="213"/>
-    <w:bookmarkStart w:id="214" w:name="qualifizierungsbedarf"/>
+    <w:bookmarkEnd w:id="216"/>
+    <w:bookmarkStart w:id="217" w:name="qualifizierungsbedarf"/>
     <w:p>
       <w:pPr>
         <w:pStyle w:val="berschrift3"/>
@@ -11475,8 +12211,8 @@
         </w:pict>
       </w:r>
     </w:p>
-    <w:bookmarkEnd w:id="214"/>
-    <w:bookmarkStart w:id="215" w:name="rasterdaten"/>
+    <w:bookmarkEnd w:id="217"/>
+    <w:bookmarkStart w:id="218" w:name="rasterdaten"/>
     <w:p>
       <w:pPr>
         <w:pStyle w:val="berschrift3"/>
@@ -11540,8 +12276,8 @@
         </w:pict>
       </w:r>
     </w:p>
-    <w:bookmarkEnd w:id="215"/>
-    <w:bookmarkStart w:id="217" w:name="realexperiment"/>
+    <w:bookmarkEnd w:id="218"/>
+    <w:bookmarkStart w:id="220" w:name="realexperiment"/>
     <w:p>
       <w:pPr>
         <w:pStyle w:val="berschrift3"/>
@@ -11614,7 +12350,7 @@
       <w:pPr>
         <w:pStyle w:val="BodyText"/>
       </w:pPr>
-      <w:hyperlink r:id="rId216">
+      <w:hyperlink r:id="rId219">
         <w:r>
           <w:rPr>
             <w:rStyle w:val="Hyperlink"/>
@@ -11630,8 +12366,8 @@
         </w:pict>
       </w:r>
     </w:p>
-    <w:bookmarkEnd w:id="217"/>
-    <w:bookmarkStart w:id="218" w:name="reallabor"/>
+    <w:bookmarkEnd w:id="220"/>
+    <w:bookmarkStart w:id="221" w:name="reallabor"/>
     <w:p>
       <w:pPr>
         <w:pStyle w:val="berschrift3"/>
@@ -11715,8 +12451,8 @@
         </w:pict>
       </w:r>
     </w:p>
-    <w:bookmarkEnd w:id="218"/>
-    <w:bookmarkStart w:id="219" w:name="regenwasserbewirtschaftung"/>
+    <w:bookmarkEnd w:id="221"/>
+    <w:bookmarkStart w:id="222" w:name="regenwasserbewirtschaftung"/>
     <w:p>
       <w:pPr>
         <w:pStyle w:val="berschrift3"/>
@@ -11770,18 +12506,18 @@
         <w:pStyle w:val="BodyText"/>
       </w:pPr>
       <w:r>
-        <w:t xml:space="preserve">BGI</w:t>
-      </w:r>
-    </w:p>
-    <w:p>
-      <w:r>
-        <w:pict>
-          <v:rect style="width:0;height:1.5pt" o:hralign="center" o:hrstd="t" o:hr="t"/>
-        </w:pict>
-      </w:r>
-    </w:p>
-    <w:bookmarkEnd w:id="219"/>
-    <w:bookmarkStart w:id="220" w:name="rekultivierung"/>
+        <w:t xml:space="preserve">GBI</w:t>
+      </w:r>
+    </w:p>
+    <w:p>
+      <w:r>
+        <w:pict>
+          <v:rect style="width:0;height:1.5pt" o:hralign="center" o:hrstd="t" o:hr="t"/>
+        </w:pict>
+      </w:r>
+    </w:p>
+    <w:bookmarkEnd w:id="222"/>
+    <w:bookmarkStart w:id="223" w:name="rekultivierung"/>
     <w:p>
       <w:pPr>
         <w:pStyle w:val="berschrift3"/>
@@ -11835,18 +12571,18 @@
         <w:pStyle w:val="BodyText"/>
       </w:pPr>
       <w:r>
-        <w:t xml:space="preserve">BGI</w:t>
-      </w:r>
-    </w:p>
-    <w:p>
-      <w:r>
-        <w:pict>
-          <v:rect style="width:0;height:1.5pt" o:hralign="center" o:hrstd="t" o:hr="t"/>
-        </w:pict>
-      </w:r>
-    </w:p>
-    <w:bookmarkEnd w:id="220"/>
-    <w:bookmarkStart w:id="222" w:name="renaturierung"/>
+        <w:t xml:space="preserve">GBI</w:t>
+      </w:r>
+    </w:p>
+    <w:p>
+      <w:r>
+        <w:pict>
+          <v:rect style="width:0;height:1.5pt" o:hralign="center" o:hrstd="t" o:hr="t"/>
+        </w:pict>
+      </w:r>
+    </w:p>
+    <w:bookmarkEnd w:id="223"/>
+    <w:bookmarkStart w:id="225" w:name="renaturierung"/>
     <w:p>
       <w:pPr>
         <w:pStyle w:val="berschrift3"/>
@@ -11919,7 +12655,7 @@
       <w:pPr>
         <w:pStyle w:val="BodyText"/>
       </w:pPr>
-      <w:hyperlink r:id="rId221">
+      <w:hyperlink r:id="rId224">
         <w:r>
           <w:rPr>
             <w:rStyle w:val="Hyperlink"/>
@@ -11935,8 +12671,8 @@
         </w:pict>
       </w:r>
     </w:p>
-    <w:bookmarkEnd w:id="222"/>
-    <w:bookmarkStart w:id="223" w:name="resilienz"/>
+    <w:bookmarkEnd w:id="225"/>
+    <w:bookmarkStart w:id="226" w:name="resilienz"/>
     <w:p>
       <w:pPr>
         <w:pStyle w:val="berschrift3"/>
@@ -12000,8 +12736,8 @@
         </w:pict>
       </w:r>
     </w:p>
-    <w:bookmarkEnd w:id="223"/>
-    <w:bookmarkStart w:id="224" w:name="responsive-wissenschaftskommunikation"/>
+    <w:bookmarkEnd w:id="226"/>
+    <w:bookmarkStart w:id="227" w:name="responsive-wissenschaftskommunikation"/>
     <w:p>
       <w:pPr>
         <w:pStyle w:val="berschrift3"/>
@@ -12065,8 +12801,8 @@
         </w:pict>
       </w:r>
     </w:p>
-    <w:bookmarkEnd w:id="224"/>
-    <w:bookmarkStart w:id="225" w:name="retentionsfläche"/>
+    <w:bookmarkEnd w:id="227"/>
+    <w:bookmarkStart w:id="228" w:name="retentionsfläche"/>
     <w:p>
       <w:pPr>
         <w:pStyle w:val="berschrift3"/>
@@ -12080,58 +12816,58 @@
         <w:pStyle w:val="FirstParagraph"/>
       </w:pPr>
       <w:r>
-        <w:t xml:space="preserve">Natürliche oder künstlich angelegte Fläche, die bei Hochwasser als Überflutungsfläche für ein Fließgewässer dient und zu einer Abflussverzögerung beiträgt, indem sie den Flussquerschnitt erweitert.</w:t>
-      </w:r>
-    </w:p>
-    <w:p>
-      <w:pPr>
-        <w:pStyle w:val="BodyText"/>
-      </w:pPr>
-      <w:r>
-        <w:rPr>
-          <w:b/>
-          <w:bCs/>
-        </w:rPr>
-        <w:t xml:space="preserve">Status:</w:t>
-      </w:r>
-    </w:p>
-    <w:p>
-      <w:pPr>
-        <w:pStyle w:val="BodyText"/>
-      </w:pPr>
-      <w:r>
-        <w:t xml:space="preserve">Entwurf</w:t>
-      </w:r>
-    </w:p>
-    <w:p>
-      <w:pPr>
-        <w:pStyle w:val="BodyText"/>
-      </w:pPr>
-      <w:r>
-        <w:rPr>
-          <w:b/>
-          <w:bCs/>
-        </w:rPr>
-        <w:t xml:space="preserve">Tags:</w:t>
-      </w:r>
-    </w:p>
-    <w:p>
-      <w:pPr>
-        <w:pStyle w:val="BodyText"/>
-      </w:pPr>
-      <w:r>
-        <w:t xml:space="preserve">BGI</w:t>
-      </w:r>
-    </w:p>
-    <w:p>
-      <w:r>
-        <w:pict>
-          <v:rect style="width:0;height:1.5pt" o:hralign="center" o:hrstd="t" o:hr="t"/>
-        </w:pict>
-      </w:r>
-    </w:p>
-    <w:bookmarkEnd w:id="225"/>
-    <w:bookmarkStart w:id="227" w:name="revitalisierung"/>
+        <w:t xml:space="preserve">Natürliche oder künstlich angelegte Fläche, die bei Hochwasser oder anderen hydrologischen Spitzenbelastungen Wasser temporär speichert. Im Kontext von Fließgewässern dienen sie als Überflutungsflächen und tragen zu einer Abflussverzögerung bei, indem sie den Flussquerschnitt erweitern.</w:t>
+      </w:r>
+    </w:p>
+    <w:p>
+      <w:pPr>
+        <w:pStyle w:val="BodyText"/>
+      </w:pPr>
+      <w:r>
+        <w:rPr>
+          <w:b/>
+          <w:bCs/>
+        </w:rPr>
+        <w:t xml:space="preserve">Status:</w:t>
+      </w:r>
+    </w:p>
+    <w:p>
+      <w:pPr>
+        <w:pStyle w:val="BodyText"/>
+      </w:pPr>
+      <w:r>
+        <w:t xml:space="preserve">Entwurf</w:t>
+      </w:r>
+    </w:p>
+    <w:p>
+      <w:pPr>
+        <w:pStyle w:val="BodyText"/>
+      </w:pPr>
+      <w:r>
+        <w:rPr>
+          <w:b/>
+          <w:bCs/>
+        </w:rPr>
+        <w:t xml:space="preserve">Tags:</w:t>
+      </w:r>
+    </w:p>
+    <w:p>
+      <w:pPr>
+        <w:pStyle w:val="BodyText"/>
+      </w:pPr>
+      <w:r>
+        <w:t xml:space="preserve">GBI</w:t>
+      </w:r>
+    </w:p>
+    <w:p>
+      <w:r>
+        <w:pict>
+          <v:rect style="width:0;height:1.5pt" o:hralign="center" o:hrstd="t" o:hr="t"/>
+        </w:pict>
+      </w:r>
+    </w:p>
+    <w:bookmarkEnd w:id="228"/>
+    <w:bookmarkStart w:id="230" w:name="revitalisierung"/>
     <w:p>
       <w:pPr>
         <w:pStyle w:val="berschrift3"/>
@@ -12204,7 +12940,7 @@
       <w:pPr>
         <w:pStyle w:val="BodyText"/>
       </w:pPr>
-      <w:hyperlink r:id="rId226">
+      <w:hyperlink r:id="rId229">
         <w:r>
           <w:rPr>
             <w:rStyle w:val="Hyperlink"/>
@@ -12220,8 +12956,8 @@
         </w:pict>
       </w:r>
     </w:p>
-    <w:bookmarkEnd w:id="227"/>
-    <w:bookmarkStart w:id="228" w:name="risiko"/>
+    <w:bookmarkEnd w:id="230"/>
+    <w:bookmarkStart w:id="231" w:name="risiko"/>
     <w:p>
       <w:pPr>
         <w:pStyle w:val="berschrift3"/>
@@ -12285,8 +13021,8 @@
         </w:pict>
       </w:r>
     </w:p>
-    <w:bookmarkEnd w:id="228"/>
-    <w:bookmarkStart w:id="229" w:name="risikokarte"/>
+    <w:bookmarkEnd w:id="231"/>
+    <w:bookmarkStart w:id="232" w:name="risikokarte"/>
     <w:p>
       <w:pPr>
         <w:pStyle w:val="berschrift3"/>
@@ -12350,8 +13086,8 @@
         </w:pict>
       </w:r>
     </w:p>
-    <w:bookmarkEnd w:id="229"/>
-    <w:bookmarkStart w:id="230" w:name="risikomanagement"/>
+    <w:bookmarkEnd w:id="232"/>
+    <w:bookmarkStart w:id="233" w:name="risikomanagement"/>
     <w:p>
       <w:pPr>
         <w:pStyle w:val="berschrift3"/>
@@ -12415,8 +13151,8 @@
         </w:pict>
       </w:r>
     </w:p>
-    <w:bookmarkEnd w:id="230"/>
-    <w:bookmarkStart w:id="231" w:name="räumliche-analyse"/>
+    <w:bookmarkEnd w:id="233"/>
+    <w:bookmarkStart w:id="234" w:name="räumliche-analyse"/>
     <w:p>
       <w:pPr>
         <w:pStyle w:val="berschrift3"/>
@@ -12480,8 +13216,8 @@
         </w:pict>
       </w:r>
     </w:p>
-    <w:bookmarkEnd w:id="231"/>
-    <w:bookmarkStart w:id="232" w:name="räumliche-auflösung"/>
+    <w:bookmarkEnd w:id="234"/>
+    <w:bookmarkStart w:id="235" w:name="räumliche-auflösung"/>
     <w:p>
       <w:pPr>
         <w:pStyle w:val="berschrift3"/>
@@ -12545,8 +13281,8 @@
         </w:pict>
       </w:r>
     </w:p>
-    <w:bookmarkEnd w:id="232"/>
-    <w:bookmarkStart w:id="233" w:name="rückhaltevolumen"/>
+    <w:bookmarkEnd w:id="235"/>
+    <w:bookmarkStart w:id="236" w:name="rückhaltevolumen"/>
     <w:p>
       <w:pPr>
         <w:pStyle w:val="berschrift3"/>
@@ -12610,8 +13346,8 @@
         </w:pict>
       </w:r>
     </w:p>
-    <w:bookmarkEnd w:id="233"/>
-    <w:bookmarkStart w:id="234" w:name="schaden"/>
+    <w:bookmarkEnd w:id="236"/>
+    <w:bookmarkStart w:id="237" w:name="schaden"/>
     <w:p>
       <w:pPr>
         <w:pStyle w:val="berschrift3"/>
@@ -12695,8 +13431,8 @@
         </w:pict>
       </w:r>
     </w:p>
-    <w:bookmarkEnd w:id="234"/>
-    <w:bookmarkStart w:id="235" w:name="schutzgut"/>
+    <w:bookmarkEnd w:id="237"/>
+    <w:bookmarkStart w:id="238" w:name="schutzgut"/>
     <w:p>
       <w:pPr>
         <w:pStyle w:val="berschrift3"/>
@@ -12760,8 +13496,8 @@
         </w:pict>
       </w:r>
     </w:p>
-    <w:bookmarkEnd w:id="235"/>
-    <w:bookmarkStart w:id="236" w:name="schwammstadt"/>
+    <w:bookmarkEnd w:id="238"/>
+    <w:bookmarkStart w:id="239" w:name="schwammstadt"/>
     <w:p>
       <w:pPr>
         <w:pStyle w:val="berschrift3"/>
@@ -12815,18 +13551,18 @@
         <w:pStyle w:val="BodyText"/>
       </w:pPr>
       <w:r>
-        <w:t xml:space="preserve">BGI</w:t>
-      </w:r>
-    </w:p>
-    <w:p>
-      <w:r>
-        <w:pict>
-          <v:rect style="width:0;height:1.5pt" o:hralign="center" o:hrstd="t" o:hr="t"/>
-        </w:pict>
-      </w:r>
-    </w:p>
-    <w:bookmarkEnd w:id="236"/>
-    <w:bookmarkStart w:id="237" w:name="sensitivität"/>
+        <w:t xml:space="preserve">GBI</w:t>
+      </w:r>
+    </w:p>
+    <w:p>
+      <w:r>
+        <w:pict>
+          <v:rect style="width:0;height:1.5pt" o:hralign="center" o:hrstd="t" o:hr="t"/>
+        </w:pict>
+      </w:r>
+    </w:p>
+    <w:bookmarkEnd w:id="239"/>
+    <w:bookmarkStart w:id="240" w:name="sensitivität"/>
     <w:p>
       <w:pPr>
         <w:pStyle w:val="berschrift3"/>
@@ -12890,8 +13626,8 @@
         </w:pict>
       </w:r>
     </w:p>
-    <w:bookmarkEnd w:id="237"/>
-    <w:bookmarkStart w:id="238" w:name="serious-games"/>
+    <w:bookmarkEnd w:id="240"/>
+    <w:bookmarkStart w:id="241" w:name="serious-games"/>
     <w:p>
       <w:pPr>
         <w:pStyle w:val="berschrift3"/>
@@ -12955,8 +13691,8 @@
         </w:pict>
       </w:r>
     </w:p>
-    <w:bookmarkEnd w:id="238"/>
-    <w:bookmarkStart w:id="239" w:name="simulationen"/>
+    <w:bookmarkEnd w:id="241"/>
+    <w:bookmarkStart w:id="242" w:name="simulationen"/>
     <w:p>
       <w:pPr>
         <w:pStyle w:val="berschrift3"/>
@@ -13020,8 +13756,8 @@
         </w:pict>
       </w:r>
     </w:p>
-    <w:bookmarkEnd w:id="239"/>
-    <w:bookmarkStart w:id="240" w:name="sites"/>
+    <w:bookmarkEnd w:id="242"/>
+    <w:bookmarkStart w:id="243" w:name="sites"/>
     <w:p>
       <w:pPr>
         <w:pStyle w:val="berschrift3"/>
@@ -13105,8 +13841,8 @@
         </w:pict>
       </w:r>
     </w:p>
-    <w:bookmarkEnd w:id="240"/>
-    <w:bookmarkStart w:id="242" w:name="stakeholder"/>
+    <w:bookmarkEnd w:id="243"/>
+    <w:bookmarkStart w:id="245" w:name="stakeholder"/>
     <w:p>
       <w:pPr>
         <w:pStyle w:val="berschrift3"/>
@@ -13179,7 +13915,7 @@
       <w:pPr>
         <w:pStyle w:val="BodyText"/>
       </w:pPr>
-      <w:hyperlink r:id="rId241">
+      <w:hyperlink r:id="rId244">
         <w:r>
           <w:rPr>
             <w:rStyle w:val="Hyperlink"/>
@@ -13209,8 +13945,8 @@
         </w:pict>
       </w:r>
     </w:p>
-    <w:bookmarkEnd w:id="242"/>
-    <w:bookmarkStart w:id="243" w:name="starkregen"/>
+    <w:bookmarkEnd w:id="245"/>
+    <w:bookmarkStart w:id="246" w:name="starkregen"/>
     <w:p>
       <w:pPr>
         <w:pStyle w:val="berschrift3"/>
@@ -13274,8 +14010,8 @@
         </w:pict>
       </w:r>
     </w:p>
-    <w:bookmarkEnd w:id="243"/>
-    <w:bookmarkStart w:id="244" w:name="starkregengefahrenkarte"/>
+    <w:bookmarkEnd w:id="246"/>
+    <w:bookmarkStart w:id="247" w:name="starkregengefahrenkarte"/>
     <w:p>
       <w:pPr>
         <w:pStyle w:val="berschrift3"/>
@@ -13301,6 +14037,26 @@
           <w:b/>
           <w:bCs/>
         </w:rPr>
+        <w:t xml:space="preserve">Akronyme:</w:t>
+      </w:r>
+    </w:p>
+    <w:p>
+      <w:pPr>
+        <w:pStyle w:val="BodyText"/>
+      </w:pPr>
+      <w:r>
+        <w:t xml:space="preserve">SRGK</w:t>
+      </w:r>
+    </w:p>
+    <w:p>
+      <w:pPr>
+        <w:pStyle w:val="BodyText"/>
+      </w:pPr>
+      <w:r>
+        <w:rPr>
+          <w:b/>
+          <w:bCs/>
+        </w:rPr>
         <w:t xml:space="preserve">Status:</w:t>
       </w:r>
     </w:p>
@@ -13339,8 +14095,8 @@
         </w:pict>
       </w:r>
     </w:p>
-    <w:bookmarkEnd w:id="244"/>
-    <w:bookmarkStart w:id="245" w:name="starkregenindex"/>
+    <w:bookmarkEnd w:id="247"/>
+    <w:bookmarkStart w:id="248" w:name="starkregenindex"/>
     <w:p>
       <w:pPr>
         <w:pStyle w:val="berschrift3"/>
@@ -13366,6 +14122,26 @@
           <w:b/>
           <w:bCs/>
         </w:rPr>
+        <w:t xml:space="preserve">Akronyme:</w:t>
+      </w:r>
+    </w:p>
+    <w:p>
+      <w:pPr>
+        <w:pStyle w:val="BodyText"/>
+      </w:pPr>
+      <w:r>
+        <w:t xml:space="preserve">SRI</w:t>
+      </w:r>
+    </w:p>
+    <w:p>
+      <w:pPr>
+        <w:pStyle w:val="BodyText"/>
+      </w:pPr>
+      <w:r>
+        <w:rPr>
+          <w:b/>
+          <w:bCs/>
+        </w:rPr>
         <w:t xml:space="preserve">Status:</w:t>
       </w:r>
     </w:p>
@@ -13404,8 +14180,8 @@
         </w:pict>
       </w:r>
     </w:p>
-    <w:bookmarkEnd w:id="245"/>
-    <w:bookmarkStart w:id="246" w:name="starkregenrisikokarte"/>
+    <w:bookmarkEnd w:id="248"/>
+    <w:bookmarkStart w:id="249" w:name="starkregenrisikokarte"/>
     <w:p>
       <w:pPr>
         <w:pStyle w:val="berschrift3"/>
@@ -13469,8 +14245,8 @@
         </w:pict>
       </w:r>
     </w:p>
-    <w:bookmarkEnd w:id="246"/>
-    <w:bookmarkStart w:id="247" w:name="staudamm"/>
+    <w:bookmarkEnd w:id="249"/>
+    <w:bookmarkStart w:id="250" w:name="staudamm"/>
     <w:p>
       <w:pPr>
         <w:pStyle w:val="berschrift3"/>
@@ -13524,18 +14300,18 @@
         <w:pStyle w:val="BodyText"/>
       </w:pPr>
       <w:r>
-        <w:t xml:space="preserve">BGI</w:t>
-      </w:r>
-    </w:p>
-    <w:p>
-      <w:r>
-        <w:pict>
-          <v:rect style="width:0;height:1.5pt" o:hralign="center" o:hrstd="t" o:hr="t"/>
-        </w:pict>
-      </w:r>
-    </w:p>
-    <w:bookmarkEnd w:id="247"/>
-    <w:bookmarkStart w:id="248" w:name="sturmflut"/>
+        <w:t xml:space="preserve">GBI</w:t>
+      </w:r>
+    </w:p>
+    <w:p>
+      <w:r>
+        <w:pict>
+          <v:rect style="width:0;height:1.5pt" o:hralign="center" o:hrstd="t" o:hr="t"/>
+        </w:pict>
+      </w:r>
+    </w:p>
+    <w:bookmarkEnd w:id="250"/>
+    <w:bookmarkStart w:id="251" w:name="sturmflut"/>
     <w:p>
       <w:pPr>
         <w:pStyle w:val="berschrift3"/>
@@ -13599,8 +14375,8 @@
         </w:pict>
       </w:r>
     </w:p>
-    <w:bookmarkEnd w:id="248"/>
-    <w:bookmarkStart w:id="249" w:name="summative-evaluation"/>
+    <w:bookmarkEnd w:id="251"/>
+    <w:bookmarkStart w:id="252" w:name="summative-evaluation"/>
     <w:p>
       <w:pPr>
         <w:pStyle w:val="berschrift3"/>
@@ -13664,8 +14440,8 @@
         </w:pict>
       </w:r>
     </w:p>
-    <w:bookmarkEnd w:id="249"/>
-    <w:bookmarkStart w:id="251" w:name="sustainable-development-goals"/>
+    <w:bookmarkEnd w:id="252"/>
+    <w:bookmarkStart w:id="254" w:name="sustainable-development-goals"/>
     <w:p>
       <w:pPr>
         <w:pStyle w:val="berschrift3"/>
@@ -13691,6 +14467,26 @@
           <w:b/>
           <w:bCs/>
         </w:rPr>
+        <w:t xml:space="preserve">Akronyme:</w:t>
+      </w:r>
+    </w:p>
+    <w:p>
+      <w:pPr>
+        <w:pStyle w:val="BodyText"/>
+      </w:pPr>
+      <w:r>
+        <w:t xml:space="preserve">SDG</w:t>
+      </w:r>
+    </w:p>
+    <w:p>
+      <w:pPr>
+        <w:pStyle w:val="BodyText"/>
+      </w:pPr>
+      <w:r>
+        <w:rPr>
+          <w:b/>
+          <w:bCs/>
+        </w:rPr>
         <w:t xml:space="preserve">Status:</w:t>
       </w:r>
     </w:p>
@@ -13738,7 +14534,7 @@
       <w:pPr>
         <w:pStyle w:val="BodyText"/>
       </w:pPr>
-      <w:hyperlink r:id="rId250">
+      <w:hyperlink r:id="rId253">
         <w:r>
           <w:rPr>
             <w:rStyle w:val="Hyperlink"/>
@@ -13779,8 +14575,8 @@
         </w:pict>
       </w:r>
     </w:p>
-    <w:bookmarkEnd w:id="251"/>
-    <w:bookmarkStart w:id="252" w:name="system"/>
+    <w:bookmarkEnd w:id="254"/>
+    <w:bookmarkStart w:id="255" w:name="system"/>
     <w:p>
       <w:pPr>
         <w:pStyle w:val="berschrift3"/>
@@ -13818,14 +14614,34 @@
       </w:r>
     </w:p>
     <w:p>
-      <w:r>
-        <w:pict>
-          <v:rect style="width:0;height:1.5pt" o:hralign="center" o:hrstd="t" o:hr="t"/>
-        </w:pict>
-      </w:r>
-    </w:p>
-    <w:bookmarkEnd w:id="252"/>
-    <w:bookmarkStart w:id="253" w:name="systemwissen"/>
+      <w:pPr>
+        <w:pStyle w:val="BodyText"/>
+      </w:pPr>
+      <w:r>
+        <w:rPr>
+          <w:b/>
+          <w:bCs/>
+        </w:rPr>
+        <w:t xml:space="preserve">Tags:</w:t>
+      </w:r>
+    </w:p>
+    <w:p>
+      <w:pPr>
+        <w:pStyle w:val="BodyText"/>
+      </w:pPr>
+      <w:r>
+        <w:t xml:space="preserve">GBI</w:t>
+      </w:r>
+    </w:p>
+    <w:p>
+      <w:r>
+        <w:pict>
+          <v:rect style="width:0;height:1.5pt" o:hralign="center" o:hrstd="t" o:hr="t"/>
+        </w:pict>
+      </w:r>
+    </w:p>
+    <w:bookmarkEnd w:id="255"/>
+    <w:bookmarkStart w:id="256" w:name="systemwissen"/>
     <w:p>
       <w:pPr>
         <w:pStyle w:val="berschrift3"/>
@@ -13889,8 +14705,8 @@
         </w:pict>
       </w:r>
     </w:p>
-    <w:bookmarkEnd w:id="253"/>
-    <w:bookmarkStart w:id="254" w:name="teilentsiegelung"/>
+    <w:bookmarkEnd w:id="256"/>
+    <w:bookmarkStart w:id="257" w:name="teilentsiegelung"/>
     <w:p>
       <w:pPr>
         <w:pStyle w:val="berschrift3"/>
@@ -13944,18 +14760,18 @@
         <w:pStyle w:val="BodyText"/>
       </w:pPr>
       <w:r>
-        <w:t xml:space="preserve">BGI</w:t>
-      </w:r>
-    </w:p>
-    <w:p>
-      <w:r>
-        <w:pict>
-          <v:rect style="width:0;height:1.5pt" o:hralign="center" o:hrstd="t" o:hr="t"/>
-        </w:pict>
-      </w:r>
-    </w:p>
-    <w:bookmarkEnd w:id="254"/>
-    <w:bookmarkStart w:id="255" w:name="thermische-ausgleichsfunktion"/>
+        <w:t xml:space="preserve">GBI</w:t>
+      </w:r>
+    </w:p>
+    <w:p>
+      <w:r>
+        <w:pict>
+          <v:rect style="width:0;height:1.5pt" o:hralign="center" o:hrstd="t" o:hr="t"/>
+        </w:pict>
+      </w:r>
+    </w:p>
+    <w:bookmarkEnd w:id="257"/>
+    <w:bookmarkStart w:id="258" w:name="thermische-ausgleichsfunktion"/>
     <w:p>
       <w:pPr>
         <w:pStyle w:val="berschrift3"/>
@@ -14019,8 +14835,8 @@
         </w:pict>
       </w:r>
     </w:p>
-    <w:bookmarkEnd w:id="255"/>
-    <w:bookmarkStart w:id="256" w:name="thermische-belastung"/>
+    <w:bookmarkEnd w:id="258"/>
+    <w:bookmarkStart w:id="259" w:name="thermische-belastung"/>
     <w:p>
       <w:pPr>
         <w:pStyle w:val="berschrift3"/>
@@ -14084,8 +14900,8 @@
         </w:pict>
       </w:r>
     </w:p>
-    <w:bookmarkEnd w:id="256"/>
-    <w:bookmarkStart w:id="257" w:name="transdisziplinäres-arbeiten"/>
+    <w:bookmarkEnd w:id="259"/>
+    <w:bookmarkStart w:id="260" w:name="transdisziplinäres-arbeiten"/>
     <w:p>
       <w:pPr>
         <w:pStyle w:val="berschrift3"/>
@@ -14149,8 +14965,8 @@
         </w:pict>
       </w:r>
     </w:p>
-    <w:bookmarkEnd w:id="257"/>
-    <w:bookmarkStart w:id="259" w:name="transfer"/>
+    <w:bookmarkEnd w:id="260"/>
+    <w:bookmarkStart w:id="262" w:name="transfer"/>
     <w:p>
       <w:pPr>
         <w:pStyle w:val="berschrift3"/>
@@ -14223,7 +15039,7 @@
       <w:pPr>
         <w:pStyle w:val="BodyText"/>
       </w:pPr>
-      <w:hyperlink r:id="rId258">
+      <w:hyperlink r:id="rId261">
         <w:r>
           <w:rPr>
             <w:rStyle w:val="Hyperlink"/>
@@ -14239,8 +15055,8 @@
         </w:pict>
       </w:r>
     </w:p>
-    <w:bookmarkEnd w:id="259"/>
-    <w:bookmarkStart w:id="260" w:name="transferbeirat"/>
+    <w:bookmarkEnd w:id="262"/>
+    <w:bookmarkStart w:id="263" w:name="transferbeirat"/>
     <w:p>
       <w:pPr>
         <w:pStyle w:val="berschrift3"/>
@@ -14304,8 +15120,8 @@
         </w:pict>
       </w:r>
     </w:p>
-    <w:bookmarkEnd w:id="260"/>
-    <w:bookmarkStart w:id="262" w:name="transfermodus-1"/>
+    <w:bookmarkEnd w:id="263"/>
+    <w:bookmarkStart w:id="265" w:name="transfermodus-1"/>
     <w:p>
       <w:pPr>
         <w:pStyle w:val="berschrift3"/>
@@ -14378,7 +15194,7 @@
       <w:pPr>
         <w:pStyle w:val="BodyText"/>
       </w:pPr>
-      <w:hyperlink r:id="rId261">
+      <w:hyperlink r:id="rId264">
         <w:r>
           <w:rPr>
             <w:rStyle w:val="Hyperlink"/>
@@ -14394,8 +15210,8 @@
         </w:pict>
       </w:r>
     </w:p>
-    <w:bookmarkEnd w:id="262"/>
-    <w:bookmarkStart w:id="264" w:name="transfermodus-2a"/>
+    <w:bookmarkEnd w:id="265"/>
+    <w:bookmarkStart w:id="267" w:name="transfermodus-2a"/>
     <w:p>
       <w:pPr>
         <w:pStyle w:val="berschrift3"/>
@@ -14468,7 +15284,7 @@
       <w:pPr>
         <w:pStyle w:val="BodyText"/>
       </w:pPr>
-      <w:hyperlink r:id="rId261">
+      <w:hyperlink r:id="rId264">
         <w:r>
           <w:rPr>
             <w:rStyle w:val="Hyperlink"/>
@@ -14482,7 +15298,7 @@
       <w:r>
         <w:t xml:space="preserve"> </w:t>
       </w:r>
-      <w:hyperlink r:id="rId263">
+      <w:hyperlink r:id="rId266">
         <w:r>
           <w:rPr>
             <w:rStyle w:val="Hyperlink"/>
@@ -14498,8 +15314,8 @@
         </w:pict>
       </w:r>
     </w:p>
-    <w:bookmarkEnd w:id="264"/>
-    <w:bookmarkStart w:id="265" w:name="transfermodus-2b"/>
+    <w:bookmarkEnd w:id="267"/>
+    <w:bookmarkStart w:id="268" w:name="transfermodus-2b"/>
     <w:p>
       <w:pPr>
         <w:pStyle w:val="berschrift3"/>
@@ -14572,7 +15388,7 @@
       <w:pPr>
         <w:pStyle w:val="BodyText"/>
       </w:pPr>
-      <w:hyperlink r:id="rId261">
+      <w:hyperlink r:id="rId264">
         <w:r>
           <w:rPr>
             <w:rStyle w:val="Hyperlink"/>
@@ -14588,8 +15404,8 @@
         </w:pict>
       </w:r>
     </w:p>
-    <w:bookmarkEnd w:id="265"/>
-    <w:bookmarkStart w:id="266" w:name="transformation"/>
+    <w:bookmarkEnd w:id="268"/>
+    <w:bookmarkStart w:id="269" w:name="transformation"/>
     <w:p>
       <w:pPr>
         <w:pStyle w:val="berschrift3"/>
@@ -14653,8 +15469,8 @@
         </w:pict>
       </w:r>
     </w:p>
-    <w:bookmarkEnd w:id="266"/>
-    <w:bookmarkStart w:id="267" w:name="transformation-skills"/>
+    <w:bookmarkEnd w:id="269"/>
+    <w:bookmarkStart w:id="270" w:name="transformation-skills"/>
     <w:p>
       <w:pPr>
         <w:pStyle w:val="berschrift3"/>
@@ -14718,8 +15534,8 @@
         </w:pict>
       </w:r>
     </w:p>
-    <w:bookmarkEnd w:id="267"/>
-    <w:bookmarkStart w:id="268" w:name="transformationsnetzwerk"/>
+    <w:bookmarkEnd w:id="270"/>
+    <w:bookmarkStart w:id="271" w:name="transformationsnetzwerk"/>
     <w:p>
       <w:pPr>
         <w:pStyle w:val="berschrift3"/>
@@ -14783,8 +15599,8 @@
         </w:pict>
       </w:r>
     </w:p>
-    <w:bookmarkEnd w:id="268"/>
-    <w:bookmarkStart w:id="270" w:name="transformationswissen"/>
+    <w:bookmarkEnd w:id="271"/>
+    <w:bookmarkStart w:id="273" w:name="transformationswissen"/>
     <w:p>
       <w:pPr>
         <w:pStyle w:val="berschrift3"/>
@@ -14857,7 +15673,7 @@
       <w:pPr>
         <w:pStyle w:val="BodyText"/>
       </w:pPr>
-      <w:hyperlink r:id="rId269">
+      <w:hyperlink r:id="rId272">
         <w:r>
           <w:rPr>
             <w:rStyle w:val="Hyperlink"/>
@@ -14873,8 +15689,8 @@
         </w:pict>
       </w:r>
     </w:p>
-    <w:bookmarkEnd w:id="270"/>
-    <w:bookmarkStart w:id="271" w:name="transformative-wissenschaft"/>
+    <w:bookmarkEnd w:id="273"/>
+    <w:bookmarkStart w:id="274" w:name="transformative-wissenschaft"/>
     <w:p>
       <w:pPr>
         <w:pStyle w:val="berschrift3"/>
@@ -14938,8 +15754,8 @@
         </w:pict>
       </w:r>
     </w:p>
-    <w:bookmarkEnd w:id="271"/>
-    <w:bookmarkStart w:id="272" w:name="transformatives-lernen"/>
+    <w:bookmarkEnd w:id="274"/>
+    <w:bookmarkStart w:id="275" w:name="transformatives-lernen"/>
     <w:p>
       <w:pPr>
         <w:pStyle w:val="berschrift3"/>
@@ -15003,8 +15819,8 @@
         </w:pict>
       </w:r>
     </w:p>
-    <w:bookmarkEnd w:id="272"/>
-    <w:bookmarkStart w:id="273" w:name="urbane-hitzeinsel"/>
+    <w:bookmarkEnd w:id="275"/>
+    <w:bookmarkStart w:id="276" w:name="urbane-hitzeinsel"/>
     <w:p>
       <w:pPr>
         <w:pStyle w:val="berschrift3"/>
@@ -15030,6 +15846,26 @@
           <w:b/>
           <w:bCs/>
         </w:rPr>
+        <w:t xml:space="preserve">Akronyme:</w:t>
+      </w:r>
+    </w:p>
+    <w:p>
+      <w:pPr>
+        <w:pStyle w:val="BodyText"/>
+      </w:pPr>
+      <w:r>
+        <w:t xml:space="preserve">UHI</w:t>
+      </w:r>
+    </w:p>
+    <w:p>
+      <w:pPr>
+        <w:pStyle w:val="BodyText"/>
+      </w:pPr>
+      <w:r>
+        <w:rPr>
+          <w:b/>
+          <w:bCs/>
+        </w:rPr>
         <w:t xml:space="preserve">Status:</w:t>
       </w:r>
     </w:p>
@@ -15068,8 +15904,8 @@
         </w:pict>
       </w:r>
     </w:p>
-    <w:bookmarkEnd w:id="273"/>
-    <w:bookmarkStart w:id="274" w:name="urbane-resilienz"/>
+    <w:bookmarkEnd w:id="276"/>
+    <w:bookmarkStart w:id="277" w:name="urbane-resilienz"/>
     <w:p>
       <w:pPr>
         <w:pStyle w:val="berschrift3"/>
@@ -15133,8 +15969,8 @@
         </w:pict>
       </w:r>
     </w:p>
-    <w:bookmarkEnd w:id="274"/>
-    <w:bookmarkStart w:id="275" w:name="urbane-retentionsräume"/>
+    <w:bookmarkEnd w:id="277"/>
+    <w:bookmarkStart w:id="278" w:name="urbane-retentionsräume"/>
     <w:p>
       <w:pPr>
         <w:pStyle w:val="berschrift3"/>
@@ -15160,6 +15996,26 @@
           <w:b/>
           <w:bCs/>
         </w:rPr>
+        <w:t xml:space="preserve">Akronyme:</w:t>
+      </w:r>
+    </w:p>
+    <w:p>
+      <w:pPr>
+        <w:pStyle w:val="BodyText"/>
+      </w:pPr>
+      <w:r>
+        <w:t xml:space="preserve">Multifunktionale Retentionsflächen</w:t>
+      </w:r>
+    </w:p>
+    <w:p>
+      <w:pPr>
+        <w:pStyle w:val="BodyText"/>
+      </w:pPr>
+      <w:r>
+        <w:rPr>
+          <w:b/>
+          <w:bCs/>
+        </w:rPr>
         <w:t xml:space="preserve">Status:</w:t>
       </w:r>
     </w:p>
@@ -15198,8 +16054,8 @@
         </w:pict>
       </w:r>
     </w:p>
-    <w:bookmarkEnd w:id="275"/>
-    <w:bookmarkStart w:id="277" w:name="urbaner-digitaler-zwilling"/>
+    <w:bookmarkEnd w:id="278"/>
+    <w:bookmarkStart w:id="280" w:name="urbaner-digitaler-zwilling"/>
     <w:p>
       <w:pPr>
         <w:pStyle w:val="berschrift3"/>
@@ -15253,7 +16109,7 @@
         <w:pStyle w:val="BodyText"/>
       </w:pPr>
       <w:r>
-        <w:t xml:space="preserve">Digitale Technolgien</w:t>
+        <w:t xml:space="preserve">Digitale Technologien</w:t>
       </w:r>
     </w:p>
     <w:p>
@@ -15272,7 +16128,7 @@
       <w:pPr>
         <w:pStyle w:val="BodyText"/>
       </w:pPr>
-      <w:hyperlink r:id="rId276">
+      <w:hyperlink r:id="rId279">
         <w:r>
           <w:rPr>
             <w:rStyle w:val="Hyperlink"/>
@@ -15288,8 +16144,8 @@
         </w:pict>
       </w:r>
     </w:p>
-    <w:bookmarkEnd w:id="277"/>
-    <w:bookmarkStart w:id="278" w:name="vr-brille"/>
+    <w:bookmarkEnd w:id="280"/>
+    <w:bookmarkStart w:id="281" w:name="vr-brille"/>
     <w:p>
       <w:pPr>
         <w:pStyle w:val="berschrift3"/>
@@ -15353,8 +16209,8 @@
         </w:pict>
       </w:r>
     </w:p>
-    <w:bookmarkEnd w:id="278"/>
-    <w:bookmarkStart w:id="279" w:name="vr-laufband"/>
+    <w:bookmarkEnd w:id="281"/>
+    <w:bookmarkStart w:id="282" w:name="vr-laufband"/>
     <w:p>
       <w:pPr>
         <w:pStyle w:val="berschrift3"/>
@@ -15418,8 +16274,8 @@
         </w:pict>
       </w:r>
     </w:p>
-    <w:bookmarkEnd w:id="279"/>
-    <w:bookmarkStart w:id="281" w:name="vuca"/>
+    <w:bookmarkEnd w:id="282"/>
+    <w:bookmarkStart w:id="284" w:name="vuca"/>
     <w:p>
       <w:pPr>
         <w:pStyle w:val="berschrift3"/>
@@ -15509,6 +16365,26 @@
           <w:b/>
           <w:bCs/>
         </w:rPr>
+        <w:t xml:space="preserve">Akronyme:</w:t>
+      </w:r>
+    </w:p>
+    <w:p>
+      <w:pPr>
+        <w:pStyle w:val="BodyText"/>
+      </w:pPr>
+      <w:r>
+        <w:t xml:space="preserve">VUCA</w:t>
+      </w:r>
+    </w:p>
+    <w:p>
+      <w:pPr>
+        <w:pStyle w:val="BodyText"/>
+      </w:pPr>
+      <w:r>
+        <w:rPr>
+          <w:b/>
+          <w:bCs/>
+        </w:rPr>
         <w:t xml:space="preserve">Status:</w:t>
       </w:r>
     </w:p>
@@ -15556,7 +16432,7 @@
       <w:pPr>
         <w:pStyle w:val="BodyText"/>
       </w:pPr>
-      <w:hyperlink r:id="rId280">
+      <w:hyperlink r:id="rId283">
         <w:r>
           <w:rPr>
             <w:rStyle w:val="Hyperlink"/>
@@ -15572,8 +16448,8 @@
         </w:pict>
       </w:r>
     </w:p>
-    <w:bookmarkEnd w:id="281"/>
-    <w:bookmarkStart w:id="282" w:name="vektordaten"/>
+    <w:bookmarkEnd w:id="284"/>
+    <w:bookmarkStart w:id="285" w:name="vektordaten"/>
     <w:p>
       <w:pPr>
         <w:pStyle w:val="berschrift3"/>
@@ -15637,8 +16513,8 @@
         </w:pict>
       </w:r>
     </w:p>
-    <w:bookmarkEnd w:id="282"/>
-    <w:bookmarkStart w:id="283" w:name="verletzlichkeit"/>
+    <w:bookmarkEnd w:id="285"/>
+    <w:bookmarkStart w:id="286" w:name="verletzlichkeit"/>
     <w:p>
       <w:pPr>
         <w:pStyle w:val="berschrift3"/>
@@ -15702,8 +16578,8 @@
         </w:pict>
       </w:r>
     </w:p>
-    <w:bookmarkEnd w:id="283"/>
-    <w:bookmarkStart w:id="285" w:name="verwundbarkeit"/>
+    <w:bookmarkEnd w:id="286"/>
+    <w:bookmarkStart w:id="288" w:name="verwundbarkeit"/>
     <w:p>
       <w:pPr>
         <w:pStyle w:val="berschrift3"/>
@@ -15790,7 +16666,7 @@
       <w:r>
         <w:t xml:space="preserve"> </w:t>
       </w:r>
-      <w:hyperlink r:id="rId284">
+      <w:hyperlink r:id="rId287">
         <w:r>
           <w:rPr>
             <w:rStyle w:val="Hyperlink"/>
@@ -15806,8 +16682,8 @@
         </w:pict>
       </w:r>
     </w:p>
-    <w:bookmarkEnd w:id="285"/>
-    <w:bookmarkStart w:id="286" w:name="virtual-reality"/>
+    <w:bookmarkEnd w:id="288"/>
+    <w:bookmarkStart w:id="289" w:name="virtual-reality"/>
     <w:p>
       <w:pPr>
         <w:pStyle w:val="berschrift3"/>
@@ -15833,6 +16709,26 @@
           <w:b/>
           <w:bCs/>
         </w:rPr>
+        <w:t xml:space="preserve">Akronyme:</w:t>
+      </w:r>
+    </w:p>
+    <w:p>
+      <w:pPr>
+        <w:pStyle w:val="BodyText"/>
+      </w:pPr>
+      <w:r>
+        <w:t xml:space="preserve">VR</w:t>
+      </w:r>
+    </w:p>
+    <w:p>
+      <w:pPr>
+        <w:pStyle w:val="BodyText"/>
+      </w:pPr>
+      <w:r>
+        <w:rPr>
+          <w:b/>
+          <w:bCs/>
+        </w:rPr>
         <w:t xml:space="preserve">Status:</w:t>
       </w:r>
     </w:p>
@@ -15871,8 +16767,8 @@
         </w:pict>
       </w:r>
     </w:p>
-    <w:bookmarkEnd w:id="286"/>
-    <w:bookmarkStart w:id="287" w:name="virtuelle-realität"/>
+    <w:bookmarkEnd w:id="289"/>
+    <w:bookmarkStart w:id="290" w:name="virtuelle-realität"/>
     <w:p>
       <w:pPr>
         <w:pStyle w:val="berschrift3"/>
@@ -15898,6 +16794,26 @@
           <w:b/>
           <w:bCs/>
         </w:rPr>
+        <w:t xml:space="preserve">Akronyme:</w:t>
+      </w:r>
+    </w:p>
+    <w:p>
+      <w:pPr>
+        <w:pStyle w:val="BodyText"/>
+      </w:pPr>
+      <w:r>
+        <w:t xml:space="preserve">VR</w:t>
+      </w:r>
+    </w:p>
+    <w:p>
+      <w:pPr>
+        <w:pStyle w:val="BodyText"/>
+      </w:pPr>
+      <w:r>
+        <w:rPr>
+          <w:b/>
+          <w:bCs/>
+        </w:rPr>
         <w:t xml:space="preserve">Status:</w:t>
       </w:r>
     </w:p>
@@ -15936,8 +16852,8 @@
         </w:pict>
       </w:r>
     </w:p>
-    <w:bookmarkEnd w:id="287"/>
-    <w:bookmarkStart w:id="288" w:name="vision"/>
+    <w:bookmarkEnd w:id="290"/>
+    <w:bookmarkStart w:id="291" w:name="vision"/>
     <w:p>
       <w:pPr>
         <w:pStyle w:val="berschrift3"/>
@@ -16001,8 +16917,8 @@
         </w:pict>
       </w:r>
     </w:p>
-    <w:bookmarkEnd w:id="288"/>
-    <w:bookmarkStart w:id="289" w:name="vulnerabilität"/>
+    <w:bookmarkEnd w:id="291"/>
+    <w:bookmarkStart w:id="292" w:name="vulnerabilität"/>
     <w:p>
       <w:pPr>
         <w:pStyle w:val="berschrift3"/>
@@ -16075,7 +16991,7 @@
       <w:pPr>
         <w:pStyle w:val="BodyText"/>
       </w:pPr>
-      <w:hyperlink r:id="rId284">
+      <w:hyperlink r:id="rId287">
         <w:r>
           <w:rPr>
             <w:rStyle w:val="Hyperlink"/>
@@ -16091,8 +17007,8 @@
         </w:pict>
       </w:r>
     </w:p>
-    <w:bookmarkEnd w:id="289"/>
-    <w:bookmarkStart w:id="290" w:name="vulnerable-personengruppen"/>
+    <w:bookmarkEnd w:id="292"/>
+    <w:bookmarkStart w:id="293" w:name="vulnerable-personengruppen"/>
     <w:p>
       <w:pPr>
         <w:pStyle w:val="berschrift3"/>
@@ -16156,8 +17072,8 @@
         </w:pict>
       </w:r>
     </w:p>
-    <w:bookmarkEnd w:id="290"/>
-    <w:bookmarkStart w:id="294" w:name="wassersensible-stadt"/>
+    <w:bookmarkEnd w:id="293"/>
+    <w:bookmarkStart w:id="297" w:name="wassersensible-stadt"/>
     <w:p>
       <w:pPr>
         <w:pStyle w:val="berschrift3"/>
@@ -16231,7 +17147,7 @@
         <w:pStyle w:val="BodyText"/>
       </w:pPr>
       <w:r>
-        <w:t xml:space="preserve">BGI</w:t>
+        <w:t xml:space="preserve">GBI</w:t>
       </w:r>
     </w:p>
     <w:p>
@@ -16250,7 +17166,7 @@
       <w:pPr>
         <w:pStyle w:val="BodyText"/>
       </w:pPr>
-      <w:hyperlink r:id="rId226">
+      <w:hyperlink r:id="rId229">
         <w:r>
           <w:rPr>
             <w:rStyle w:val="Hyperlink"/>
@@ -16264,7 +17180,7 @@
       <w:r>
         <w:t xml:space="preserve"> </w:t>
       </w:r>
-      <w:hyperlink r:id="rId291">
+      <w:hyperlink r:id="rId294">
         <w:r>
           <w:rPr>
             <w:rStyle w:val="Hyperlink"/>
@@ -16278,7 +17194,7 @@
       <w:r>
         <w:t xml:space="preserve"> </w:t>
       </w:r>
-      <w:hyperlink r:id="rId292">
+      <w:hyperlink r:id="rId295">
         <w:r>
           <w:rPr>
             <w:rStyle w:val="Hyperlink"/>
@@ -16292,7 +17208,7 @@
       <w:r>
         <w:t xml:space="preserve"> </w:t>
       </w:r>
-      <w:hyperlink r:id="rId293">
+      <w:hyperlink r:id="rId296">
         <w:r>
           <w:rPr>
             <w:rStyle w:val="Hyperlink"/>
@@ -16308,8 +17224,8 @@
         </w:pict>
       </w:r>
     </w:p>
-    <w:bookmarkEnd w:id="294"/>
-    <w:bookmarkStart w:id="295" w:name="web-feature-service"/>
+    <w:bookmarkEnd w:id="297"/>
+    <w:bookmarkStart w:id="298" w:name="web-feature-service"/>
     <w:p>
       <w:pPr>
         <w:pStyle w:val="berschrift3"/>
@@ -16335,6 +17251,26 @@
           <w:b/>
           <w:bCs/>
         </w:rPr>
+        <w:t xml:space="preserve">Akronyme:</w:t>
+      </w:r>
+    </w:p>
+    <w:p>
+      <w:pPr>
+        <w:pStyle w:val="BodyText"/>
+      </w:pPr>
+      <w:r>
+        <w:t xml:space="preserve">WFS</w:t>
+      </w:r>
+    </w:p>
+    <w:p>
+      <w:pPr>
+        <w:pStyle w:val="BodyText"/>
+      </w:pPr>
+      <w:r>
+        <w:rPr>
+          <w:b/>
+          <w:bCs/>
+        </w:rPr>
         <w:t xml:space="preserve">Status:</w:t>
       </w:r>
     </w:p>
@@ -16373,8 +17309,8 @@
         </w:pict>
       </w:r>
     </w:p>
-    <w:bookmarkEnd w:id="295"/>
-    <w:bookmarkStart w:id="296" w:name="web-map-service"/>
+    <w:bookmarkEnd w:id="298"/>
+    <w:bookmarkStart w:id="299" w:name="web-map-service"/>
     <w:p>
       <w:pPr>
         <w:pStyle w:val="berschrift3"/>
@@ -16400,6 +17336,26 @@
           <w:b/>
           <w:bCs/>
         </w:rPr>
+        <w:t xml:space="preserve">Akronyme:</w:t>
+      </w:r>
+    </w:p>
+    <w:p>
+      <w:pPr>
+        <w:pStyle w:val="BodyText"/>
+      </w:pPr>
+      <w:r>
+        <w:t xml:space="preserve">WMS</w:t>
+      </w:r>
+    </w:p>
+    <w:p>
+      <w:pPr>
+        <w:pStyle w:val="BodyText"/>
+      </w:pPr>
+      <w:r>
+        <w:rPr>
+          <w:b/>
+          <w:bCs/>
+        </w:rPr>
         <w:t xml:space="preserve">Status:</w:t>
       </w:r>
     </w:p>
@@ -16438,8 +17394,8 @@
         </w:pict>
       </w:r>
     </w:p>
-    <w:bookmarkEnd w:id="296"/>
-    <w:bookmarkStart w:id="297" w:name="weiterbildung"/>
+    <w:bookmarkEnd w:id="299"/>
+    <w:bookmarkStart w:id="300" w:name="weiterbildung"/>
     <w:p>
       <w:pPr>
         <w:pStyle w:val="berschrift3"/>
@@ -16503,8 +17459,8 @@
         </w:pict>
       </w:r>
     </w:p>
-    <w:bookmarkEnd w:id="297"/>
-    <w:bookmarkStart w:id="298" w:name="wirkung"/>
+    <w:bookmarkEnd w:id="300"/>
+    <w:bookmarkStart w:id="301" w:name="wirkung"/>
     <w:p>
       <w:pPr>
         <w:pStyle w:val="berschrift3"/>
@@ -16568,8 +17524,8 @@
         </w:pict>
       </w:r>
     </w:p>
-    <w:bookmarkEnd w:id="298"/>
-    <w:bookmarkStart w:id="299" w:name="wirkungsanalyse"/>
+    <w:bookmarkEnd w:id="301"/>
+    <w:bookmarkStart w:id="302" w:name="wirkungsanalyse"/>
     <w:p>
       <w:pPr>
         <w:pStyle w:val="berschrift3"/>
@@ -16633,8 +17589,8 @@
         </w:pict>
       </w:r>
     </w:p>
-    <w:bookmarkEnd w:id="299"/>
-    <w:bookmarkStart w:id="300" w:name="wirkungsmodell"/>
+    <w:bookmarkEnd w:id="302"/>
+    <w:bookmarkStart w:id="303" w:name="wirkungsmodell"/>
     <w:p>
       <w:pPr>
         <w:pStyle w:val="berschrift3"/>
@@ -16698,8 +17654,8 @@
         </w:pict>
       </w:r>
     </w:p>
-    <w:bookmarkEnd w:id="300"/>
-    <w:bookmarkStart w:id="301" w:name="wirkungsorientierung"/>
+    <w:bookmarkEnd w:id="303"/>
+    <w:bookmarkStart w:id="304" w:name="wirkungsorientierung"/>
     <w:p>
       <w:pPr>
         <w:pStyle w:val="berschrift3"/>
@@ -16763,8 +17719,8 @@
         </w:pict>
       </w:r>
     </w:p>
-    <w:bookmarkEnd w:id="301"/>
-    <w:bookmarkStart w:id="302" w:name="wissenschaftliche-weiterbildung"/>
+    <w:bookmarkEnd w:id="304"/>
+    <w:bookmarkStart w:id="305" w:name="wissenschaftliche-weiterbildung"/>
     <w:p>
       <w:pPr>
         <w:pStyle w:val="berschrift3"/>
@@ -16828,8 +17784,8 @@
         </w:pict>
       </w:r>
     </w:p>
-    <w:bookmarkEnd w:id="302"/>
-    <w:bookmarkStart w:id="303" w:name="wissenschaftskommunikation"/>
+    <w:bookmarkEnd w:id="305"/>
+    <w:bookmarkStart w:id="306" w:name="wissenschaftskommunikation"/>
     <w:p>
       <w:pPr>
         <w:pStyle w:val="berschrift3"/>
@@ -16855,6 +17811,26 @@
           <w:b/>
           <w:bCs/>
         </w:rPr>
+        <w:t xml:space="preserve">Akronyme:</w:t>
+      </w:r>
+    </w:p>
+    <w:p>
+      <w:pPr>
+        <w:pStyle w:val="BodyText"/>
+      </w:pPr>
+      <w:r>
+        <w:t xml:space="preserve">WissKomm</w:t>
+      </w:r>
+    </w:p>
+    <w:p>
+      <w:pPr>
+        <w:pStyle w:val="BodyText"/>
+      </w:pPr>
+      <w:r>
+        <w:rPr>
+          <w:b/>
+          <w:bCs/>
+        </w:rPr>
         <w:t xml:space="preserve">Status:</w:t>
       </w:r>
     </w:p>
@@ -16893,8 +17869,8 @@
         </w:pict>
       </w:r>
     </w:p>
-    <w:bookmarkEnd w:id="303"/>
-    <w:bookmarkStart w:id="304" w:name="wissenserzeugung"/>
+    <w:bookmarkEnd w:id="306"/>
+    <w:bookmarkStart w:id="307" w:name="wissenserzeugung"/>
     <w:p>
       <w:pPr>
         <w:pStyle w:val="berschrift3"/>
@@ -16958,8 +17934,8 @@
         </w:pict>
       </w:r>
     </w:p>
-    <w:bookmarkEnd w:id="304"/>
-    <w:bookmarkStart w:id="305" w:name="wissenstransfer"/>
+    <w:bookmarkEnd w:id="307"/>
+    <w:bookmarkStart w:id="308" w:name="wissenstransfer"/>
     <w:p>
       <w:pPr>
         <w:pStyle w:val="berschrift3"/>
@@ -17023,8 +17999,8 @@
         </w:pict>
       </w:r>
     </w:p>
-    <w:bookmarkEnd w:id="305"/>
-    <w:bookmarkStart w:id="306" w:name="workshop"/>
+    <w:bookmarkEnd w:id="308"/>
+    <w:bookmarkStart w:id="309" w:name="workshop"/>
     <w:p>
       <w:pPr>
         <w:pStyle w:val="berschrift3"/>
@@ -17088,8 +18064,8 @@
         </w:pict>
       </w:r>
     </w:p>
-    <w:bookmarkEnd w:id="306"/>
-    <w:bookmarkStart w:id="307" w:name="zeitliche-auflösung"/>
+    <w:bookmarkEnd w:id="309"/>
+    <w:bookmarkStart w:id="310" w:name="zeitliche-auflösung"/>
     <w:p>
       <w:pPr>
         <w:pStyle w:val="berschrift3"/>
@@ -17153,8 +18129,8 @@
         </w:pict>
       </w:r>
     </w:p>
-    <w:bookmarkEnd w:id="307"/>
-    <w:bookmarkStart w:id="308" w:name="zeitreihe"/>
+    <w:bookmarkEnd w:id="310"/>
+    <w:bookmarkStart w:id="311" w:name="zeitreihe"/>
     <w:p>
       <w:pPr>
         <w:pStyle w:val="berschrift3"/>
@@ -17218,8 +18194,8 @@
         </w:pict>
       </w:r>
     </w:p>
-    <w:bookmarkEnd w:id="308"/>
-    <w:bookmarkStart w:id="309" w:name="zielgruppe"/>
+    <w:bookmarkEnd w:id="311"/>
+    <w:bookmarkStart w:id="312" w:name="zielgruppe"/>
     <w:p>
       <w:pPr>
         <w:pStyle w:val="berschrift3"/>
@@ -17292,7 +18268,7 @@
       <w:pPr>
         <w:pStyle w:val="BodyText"/>
       </w:pPr>
-      <w:hyperlink r:id="rId241">
+      <w:hyperlink r:id="rId244">
         <w:r>
           <w:rPr>
             <w:rStyle w:val="Hyperlink"/>
@@ -17308,8 +18284,8 @@
         </w:pict>
       </w:r>
     </w:p>
-    <w:bookmarkEnd w:id="309"/>
-    <w:bookmarkStart w:id="310" w:name="zielwissen"/>
+    <w:bookmarkEnd w:id="312"/>
+    <w:bookmarkStart w:id="313" w:name="zielwissen"/>
     <w:p>
       <w:pPr>
         <w:pStyle w:val="berschrift3"/>
@@ -17373,8 +18349,8 @@
         </w:pict>
       </w:r>
     </w:p>
-    <w:bookmarkEnd w:id="310"/>
-    <w:bookmarkStart w:id="312" w:name="zivilschutz"/>
+    <w:bookmarkEnd w:id="313"/>
+    <w:bookmarkStart w:id="315" w:name="zivilschutz"/>
     <w:p>
       <w:pPr>
         <w:pStyle w:val="berschrift3"/>
@@ -17447,167 +18423,12 @@
       <w:pPr>
         <w:pStyle w:val="BodyText"/>
       </w:pPr>
-      <w:hyperlink r:id="rId311">
+      <w:hyperlink r:id="rId314">
         <w:r>
           <w:rPr>
             <w:rStyle w:val="Hyperlink"/>
           </w:rPr>
           <w:t xml:space="preserve">Bevölkerungsschutz</w:t>
-        </w:r>
-      </w:hyperlink>
-    </w:p>
-    <w:p>
-      <w:r>
-        <w:pict>
-          <v:rect style="width:0;height:1.5pt" o:hralign="center" o:hrstd="t" o:hr="t"/>
-        </w:pict>
-      </w:r>
-    </w:p>
-    <w:bookmarkEnd w:id="312"/>
-    <w:bookmarkStart w:id="313" w:name="permeable-oberflächen"/>
-    <w:p>
-      <w:pPr>
-        <w:pStyle w:val="berschrift3"/>
-      </w:pPr>
-      <w:r>
-        <w:t xml:space="preserve">permeable Oberflächen</w:t>
-      </w:r>
-    </w:p>
-    <w:p>
-      <w:pPr>
-        <w:pStyle w:val="FirstParagraph"/>
-      </w:pPr>
-      <w:r>
-        <w:t xml:space="preserve">Durchlässige Oberflächen versickern, behandeln und/oder speichern Regenwasser dort, wo es fällt. Sie können aus durchlässigem Beton, offenporigem Asphalt, durchlässigen Verbundpflastersteinen oder offenen Wiesen/Flächen bestehen.</w:t>
-      </w:r>
-    </w:p>
-    <w:p>
-      <w:pPr>
-        <w:pStyle w:val="BodyText"/>
-      </w:pPr>
-      <w:r>
-        <w:rPr>
-          <w:b/>
-          <w:bCs/>
-        </w:rPr>
-        <w:t xml:space="preserve">Status:</w:t>
-      </w:r>
-    </w:p>
-    <w:p>
-      <w:pPr>
-        <w:pStyle w:val="BodyText"/>
-      </w:pPr>
-      <w:r>
-        <w:t xml:space="preserve">Entwurf</w:t>
-      </w:r>
-    </w:p>
-    <w:p>
-      <w:pPr>
-        <w:pStyle w:val="BodyText"/>
-      </w:pPr>
-      <w:r>
-        <w:rPr>
-          <w:b/>
-          <w:bCs/>
-        </w:rPr>
-        <w:t xml:space="preserve">Tags:</w:t>
-      </w:r>
-    </w:p>
-    <w:p>
-      <w:pPr>
-        <w:pStyle w:val="BodyText"/>
-      </w:pPr>
-      <w:r>
-        <w:t xml:space="preserve">GBI</w:t>
-      </w:r>
-    </w:p>
-    <w:p>
-      <w:r>
-        <w:pict>
-          <v:rect style="width:0;height:1.5pt" o:hralign="center" o:hrstd="t" o:hr="t"/>
-        </w:pict>
-      </w:r>
-    </w:p>
-    <w:bookmarkEnd w:id="313"/>
-    <w:bookmarkStart w:id="315" w:name="prospektive-evaluation"/>
-    <w:p>
-      <w:pPr>
-        <w:pStyle w:val="berschrift3"/>
-      </w:pPr>
-      <w:r>
-        <w:t xml:space="preserve">prospektive Evaluation</w:t>
-      </w:r>
-    </w:p>
-    <w:p>
-      <w:pPr>
-        <w:pStyle w:val="FirstParagraph"/>
-      </w:pPr>
-      <w:r>
-        <w:t xml:space="preserve">Eine prospektive Evaluation findet ex-ante statt, d.h. auf Grundlage erster Ideen und Konzepte und vor deren Implemetierung. Sie umfasst v.a. Bedarfs- und Konzeptanalysen und hat das Ziel potentielle Wirkungen abzuschätzen und mit den Ergebnissen Entscheidungen zur Ausgestaltung der Interventionen zu stützen.</w:t>
-      </w:r>
-    </w:p>
-    <w:p>
-      <w:pPr>
-        <w:pStyle w:val="BodyText"/>
-      </w:pPr>
-      <w:r>
-        <w:rPr>
-          <w:b/>
-          <w:bCs/>
-        </w:rPr>
-        <w:t xml:space="preserve">Status:</w:t>
-      </w:r>
-    </w:p>
-    <w:p>
-      <w:pPr>
-        <w:pStyle w:val="BodyText"/>
-      </w:pPr>
-      <w:r>
-        <w:t xml:space="preserve">Entwurf</w:t>
-      </w:r>
-    </w:p>
-    <w:p>
-      <w:pPr>
-        <w:pStyle w:val="BodyText"/>
-      </w:pPr>
-      <w:r>
-        <w:rPr>
-          <w:b/>
-          <w:bCs/>
-        </w:rPr>
-        <w:t xml:space="preserve">Tags:</w:t>
-      </w:r>
-    </w:p>
-    <w:p>
-      <w:pPr>
-        <w:pStyle w:val="BodyText"/>
-      </w:pPr>
-      <w:r>
-        <w:t xml:space="preserve">Wirkung</w:t>
-      </w:r>
-    </w:p>
-    <w:p>
-      <w:pPr>
-        <w:pStyle w:val="BodyText"/>
-      </w:pPr>
-      <w:r>
-        <w:rPr>
-          <w:b/>
-          <w:bCs/>
-        </w:rPr>
-        <w:t xml:space="preserve">Verwandt:</w:t>
-      </w:r>
-    </w:p>
-    <w:p>
-      <w:pPr>
-        <w:pStyle w:val="BodyText"/>
-      </w:pPr>
-      <w:hyperlink r:id="rId314">
-        <w:r>
-          <w:rPr>
-            <w:rStyle w:val="Hyperlink"/>
-          </w:rPr>
-          <w:t xml:space="preserve">Bedarfsanalyse</w:t>
         </w:r>
       </w:hyperlink>
     </w:p>

</xml_diff>

<commit_message>
fixed tags not showing up
</commit_message>
<xml_diff>
--- a/docs/Co-Site-Glossar.docx
+++ b/docs/Co-Site-Glossar.docx
@@ -858,7 +858,7 @@
       </w:r>
     </w:p>
     <w:bookmarkEnd w:id="42"/>
-    <w:bookmarkStart w:id="44" w:name="anpassungsfähigkeit"/>
+    <w:bookmarkStart w:id="45" w:name="anpassungsfähigkeit"/>
     <w:p>
       <w:pPr>
         <w:pStyle w:val="berschrift3"/>
@@ -917,6 +917,20 @@
             <w:rStyle w:val="Hyperlink"/>
           </w:rPr>
           <w:t xml:space="preserve">Gefahr</w:t>
+        </w:r>
+      </w:hyperlink>
+      <w:r>
+        <w:t xml:space="preserve">,</w:t>
+      </w:r>
+      <w:r>
+        <w:t xml:space="preserve"> </w:t>
+      </w:r>
+      <w:hyperlink r:id="rId44">
+        <w:r>
+          <w:rPr>
+            <w:rStyle w:val="Hyperlink"/>
+          </w:rPr>
+          <w:t xml:space="preserve">KRITIS</w:t>
         </w:r>
       </w:hyperlink>
     </w:p>
@@ -927,8 +941,8 @@
         </w:pict>
       </w:r>
     </w:p>
-    <w:bookmarkEnd w:id="44"/>
-    <w:bookmarkStart w:id="47" w:name="ar-brille"/>
+    <w:bookmarkEnd w:id="45"/>
+    <w:bookmarkStart w:id="48" w:name="ar-brille"/>
     <w:p>
       <w:pPr>
         <w:pStyle w:val="berschrift3"/>
@@ -1006,7 +1020,7 @@
       <w:pPr>
         <w:pStyle w:val="BodyText"/>
       </w:pPr>
-      <w:hyperlink r:id="rId45">
+      <w:hyperlink r:id="rId46">
         <w:r>
           <w:rPr>
             <w:rStyle w:val="Hyperlink"/>
@@ -1031,7 +1045,7 @@
       <w:pPr>
         <w:pStyle w:val="BodyText"/>
       </w:pPr>
-      <w:hyperlink r:id="rId46">
+      <w:hyperlink r:id="rId47">
         <w:r>
           <w:rPr>
             <w:rStyle w:val="Hyperlink"/>
@@ -1047,8 +1061,8 @@
         </w:pict>
       </w:r>
     </w:p>
-    <w:bookmarkEnd w:id="47"/>
-    <w:bookmarkStart w:id="49" w:name="augmented-reality"/>
+    <w:bookmarkEnd w:id="48"/>
+    <w:bookmarkStart w:id="50" w:name="augmented-reality"/>
     <w:p>
       <w:pPr>
         <w:pStyle w:val="berschrift3"/>
@@ -1146,7 +1160,7 @@
       <w:pPr>
         <w:pStyle w:val="BodyText"/>
       </w:pPr>
-      <w:hyperlink r:id="rId48">
+      <w:hyperlink r:id="rId49">
         <w:r>
           <w:rPr>
             <w:rStyle w:val="Hyperlink"/>
@@ -1162,8 +1176,8 @@
         </w:pict>
       </w:r>
     </w:p>
-    <w:bookmarkEnd w:id="49"/>
-    <w:bookmarkStart w:id="51" w:name="augmented-virtuality"/>
+    <w:bookmarkEnd w:id="50"/>
+    <w:bookmarkStart w:id="52" w:name="augmented-virtuality"/>
     <w:p>
       <w:pPr>
         <w:pStyle w:val="berschrift3"/>
@@ -1261,7 +1275,7 @@
       <w:pPr>
         <w:pStyle w:val="BodyText"/>
       </w:pPr>
-      <w:hyperlink r:id="rId50">
+      <w:hyperlink r:id="rId51">
         <w:r>
           <w:rPr>
             <w:rStyle w:val="Hyperlink"/>
@@ -1277,8 +1291,8 @@
         </w:pict>
       </w:r>
     </w:p>
-    <w:bookmarkEnd w:id="51"/>
-    <w:bookmarkStart w:id="53" w:name="balanced-scorecard"/>
+    <w:bookmarkEnd w:id="52"/>
+    <w:bookmarkStart w:id="54" w:name="balanced-scorecard"/>
     <w:p>
       <w:pPr>
         <w:pStyle w:val="berschrift3"/>
@@ -1351,7 +1365,7 @@
       <w:pPr>
         <w:pStyle w:val="BodyText"/>
       </w:pPr>
-      <w:hyperlink r:id="rId52">
+      <w:hyperlink r:id="rId53">
         <w:r>
           <w:rPr>
             <w:rStyle w:val="Hyperlink"/>
@@ -1367,8 +1381,8 @@
         </w:pict>
       </w:r>
     </w:p>
-    <w:bookmarkEnd w:id="53"/>
-    <w:bookmarkStart w:id="55" w:name="bedarfsanalyse"/>
+    <w:bookmarkEnd w:id="54"/>
+    <w:bookmarkStart w:id="56" w:name="bedarfsanalyse"/>
     <w:p>
       <w:pPr>
         <w:pStyle w:val="berschrift3"/>
@@ -1421,7 +1435,7 @@
       <w:pPr>
         <w:pStyle w:val="BodyText"/>
       </w:pPr>
-      <w:hyperlink r:id="rId52">
+      <w:hyperlink r:id="rId53">
         <w:r>
           <w:rPr>
             <w:rStyle w:val="Hyperlink"/>
@@ -1446,7 +1460,7 @@
       <w:pPr>
         <w:pStyle w:val="BodyText"/>
       </w:pPr>
-      <w:hyperlink r:id="rId54">
+      <w:hyperlink r:id="rId55">
         <w:r>
           <w:rPr>
             <w:rStyle w:val="Hyperlink"/>
@@ -1462,8 +1476,8 @@
         </w:pict>
       </w:r>
     </w:p>
-    <w:bookmarkEnd w:id="55"/>
-    <w:bookmarkStart w:id="57" w:name="begleitforschung"/>
+    <w:bookmarkEnd w:id="56"/>
+    <w:bookmarkStart w:id="58" w:name="begleitforschung"/>
     <w:p>
       <w:pPr>
         <w:pStyle w:val="berschrift3"/>
@@ -1516,7 +1530,7 @@
       <w:pPr>
         <w:pStyle w:val="BodyText"/>
       </w:pPr>
-      <w:hyperlink r:id="rId52">
+      <w:hyperlink r:id="rId53">
         <w:r>
           <w:rPr>
             <w:rStyle w:val="Hyperlink"/>
@@ -1541,7 +1555,7 @@
       <w:pPr>
         <w:pStyle w:val="BodyText"/>
       </w:pPr>
-      <w:hyperlink r:id="rId56">
+      <w:hyperlink r:id="rId57">
         <w:r>
           <w:rPr>
             <w:rStyle w:val="Hyperlink"/>
@@ -1557,8 +1571,8 @@
         </w:pict>
       </w:r>
     </w:p>
-    <w:bookmarkEnd w:id="57"/>
-    <w:bookmarkStart w:id="58" w:name="berufliche-weiterbildung"/>
+    <w:bookmarkEnd w:id="58"/>
+    <w:bookmarkStart w:id="59" w:name="berufliche-weiterbildung"/>
     <w:p>
       <w:pPr>
         <w:pStyle w:val="berschrift3"/>
@@ -1627,8 +1641,8 @@
         </w:pict>
       </w:r>
     </w:p>
-    <w:bookmarkEnd w:id="58"/>
-    <w:bookmarkStart w:id="60" w:name="best-practices"/>
+    <w:bookmarkEnd w:id="59"/>
+    <w:bookmarkStart w:id="61" w:name="best-practices"/>
     <w:p>
       <w:pPr>
         <w:pStyle w:val="berschrift3"/>
@@ -1726,7 +1740,7 @@
       <w:pPr>
         <w:pStyle w:val="BodyText"/>
       </w:pPr>
-      <w:hyperlink r:id="rId59">
+      <w:hyperlink r:id="rId60">
         <w:r>
           <w:rPr>
             <w:rStyle w:val="Hyperlink"/>
@@ -1742,8 +1756,8 @@
         </w:pict>
       </w:r>
     </w:p>
-    <w:bookmarkEnd w:id="60"/>
-    <w:bookmarkStart w:id="61" w:name="betriebliche-weiterbildung"/>
+    <w:bookmarkEnd w:id="61"/>
+    <w:bookmarkStart w:id="62" w:name="betriebliche-weiterbildung"/>
     <w:p>
       <w:pPr>
         <w:pStyle w:val="berschrift3"/>
@@ -1812,8 +1826,8 @@
         </w:pict>
       </w:r>
     </w:p>
-    <w:bookmarkEnd w:id="61"/>
-    <w:bookmarkStart w:id="62" w:name="bevölkerungsschutz"/>
+    <w:bookmarkEnd w:id="62"/>
+    <w:bookmarkStart w:id="63" w:name="bevölkerungsschutz"/>
     <w:p>
       <w:pPr>
         <w:pStyle w:val="berschrift3"/>
@@ -1882,8 +1896,8 @@
         </w:pict>
       </w:r>
     </w:p>
-    <w:bookmarkEnd w:id="62"/>
-    <w:bookmarkStart w:id="63" w:name="bildung-für-nachhaltige-entwicklung"/>
+    <w:bookmarkEnd w:id="63"/>
+    <w:bookmarkStart w:id="64" w:name="bildung-für-nachhaltige-entwicklung"/>
     <w:p>
       <w:pPr>
         <w:pStyle w:val="berschrift3"/>
@@ -1972,7 +1986,7 @@
         </w:pict>
       </w:r>
     </w:p>
-    <w:bookmarkEnd w:id="63"/>
+    <w:bookmarkEnd w:id="64"/>
     <w:bookmarkStart w:id="65" w:name="blackout"/>
     <w:p>
       <w:pPr>
@@ -2026,7 +2040,7 @@
       <w:pPr>
         <w:pStyle w:val="BodyText"/>
       </w:pPr>
-      <w:hyperlink r:id="rId64">
+      <w:hyperlink r:id="rId44">
         <w:r>
           <w:rPr>
             <w:rStyle w:val="Hyperlink"/>
@@ -3076,7 +3090,7 @@
       </w:r>
     </w:p>
     <w:bookmarkEnd w:id="83"/>
-    <w:bookmarkStart w:id="85" w:name="dateiformat"/>
+    <w:bookmarkStart w:id="86" w:name="dateiformat"/>
     <w:p>
       <w:pPr>
         <w:pStyle w:val="berschrift3"/>
@@ -3135,6 +3149,20 @@
             <w:rStyle w:val="Hyperlink"/>
           </w:rPr>
           <w:t xml:space="preserve">Informationssystem</w:t>
+        </w:r>
+      </w:hyperlink>
+      <w:r>
+        <w:t xml:space="preserve">,</w:t>
+      </w:r>
+      <w:r>
+        <w:t xml:space="preserve"> </w:t>
+      </w:r>
+      <w:hyperlink r:id="rId85">
+        <w:r>
+          <w:rPr>
+            <w:rStyle w:val="Hyperlink"/>
+          </w:rPr>
+          <w:t xml:space="preserve">Daten</w:t>
         </w:r>
       </w:hyperlink>
     </w:p>
@@ -3145,8 +3173,8 @@
         </w:pict>
       </w:r>
     </w:p>
-    <w:bookmarkEnd w:id="85"/>
-    <w:bookmarkStart w:id="87" w:name="datenerfassung"/>
+    <w:bookmarkEnd w:id="86"/>
+    <w:bookmarkStart w:id="88" w:name="datenerfassung"/>
     <w:p>
       <w:pPr>
         <w:pStyle w:val="berschrift3"/>
@@ -3199,7 +3227,7 @@
       <w:pPr>
         <w:pStyle w:val="BodyText"/>
       </w:pPr>
-      <w:hyperlink r:id="rId86">
+      <w:hyperlink r:id="rId87">
         <w:r>
           <w:rPr>
             <w:rStyle w:val="Hyperlink"/>
@@ -3215,7 +3243,7 @@
         </w:pict>
       </w:r>
     </w:p>
-    <w:bookmarkEnd w:id="87"/>
+    <w:bookmarkEnd w:id="88"/>
     <w:bookmarkStart w:id="89" w:name="dateninteroperabilität"/>
     <w:p>
       <w:pPr>
@@ -3269,7 +3297,7 @@
       <w:pPr>
         <w:pStyle w:val="BodyText"/>
       </w:pPr>
-      <w:hyperlink r:id="rId88">
+      <w:hyperlink r:id="rId85">
         <w:r>
           <w:rPr>
             <w:rStyle w:val="Hyperlink"/>
@@ -3339,7 +3367,7 @@
       <w:pPr>
         <w:pStyle w:val="BodyText"/>
       </w:pPr>
-      <w:hyperlink r:id="rId88">
+      <w:hyperlink r:id="rId85">
         <w:r>
           <w:rPr>
             <w:rStyle w:val="Hyperlink"/>
@@ -3417,6 +3445,20 @@
           <w:t xml:space="preserve">CoSite</w:t>
         </w:r>
       </w:hyperlink>
+      <w:r>
+        <w:t xml:space="preserve">,</w:t>
+      </w:r>
+      <w:r>
+        <w:t xml:space="preserve"> </w:t>
+      </w:r>
+      <w:hyperlink r:id="rId87">
+        <w:r>
+          <w:rPr>
+            <w:rStyle w:val="Hyperlink"/>
+          </w:rPr>
+          <w:t xml:space="preserve">InfoTool</w:t>
+        </w:r>
+      </w:hyperlink>
     </w:p>
     <w:p>
       <w:r>
@@ -3921,6 +3963,20 @@
           <w:t xml:space="preserve">Naturgefahren</w:t>
         </w:r>
       </w:hyperlink>
+      <w:r>
+        <w:t xml:space="preserve">,</w:t>
+      </w:r>
+      <w:r>
+        <w:t xml:space="preserve"> </w:t>
+      </w:r>
+      <w:hyperlink r:id="rId40">
+        <w:r>
+          <w:rPr>
+            <w:rStyle w:val="Hyperlink"/>
+          </w:rPr>
+          <w:t xml:space="preserve">Risikomanagement</w:t>
+        </w:r>
+      </w:hyperlink>
     </w:p>
     <w:p>
       <w:r>
@@ -4193,7 +4249,7 @@
       <w:pPr>
         <w:pStyle w:val="BodyText"/>
       </w:pPr>
-      <w:hyperlink r:id="rId52">
+      <w:hyperlink r:id="rId53">
         <w:r>
           <w:rPr>
             <w:rStyle w:val="Hyperlink"/>
@@ -4431,6 +4487,20 @@
           <w:t xml:space="preserve">Naturgefahr</w:t>
         </w:r>
       </w:hyperlink>
+      <w:r>
+        <w:t xml:space="preserve">,</w:t>
+      </w:r>
+      <w:r>
+        <w:t xml:space="preserve"> </w:t>
+      </w:r>
+      <w:hyperlink r:id="rId40">
+        <w:r>
+          <w:rPr>
+            <w:rStyle w:val="Hyperlink"/>
+          </w:rPr>
+          <w:t xml:space="preserve">Risikomanagement</w:t>
+        </w:r>
+      </w:hyperlink>
     </w:p>
     <w:p>
       <w:r>
@@ -4493,7 +4563,7 @@
       <w:pPr>
         <w:pStyle w:val="BodyText"/>
       </w:pPr>
-      <w:hyperlink r:id="rId64">
+      <w:hyperlink r:id="rId44">
         <w:r>
           <w:rPr>
             <w:rStyle w:val="Hyperlink"/>
@@ -5042,7 +5112,7 @@
       <w:pPr>
         <w:pStyle w:val="BodyText"/>
       </w:pPr>
-      <w:hyperlink r:id="rId88">
+      <w:hyperlink r:id="rId85">
         <w:r>
           <w:rPr>
             <w:rStyle w:val="Hyperlink"/>
@@ -5272,7 +5342,7 @@
       <w:pPr>
         <w:pStyle w:val="BodyText"/>
       </w:pPr>
-      <w:hyperlink r:id="rId52">
+      <w:hyperlink r:id="rId53">
         <w:r>
           <w:rPr>
             <w:rStyle w:val="Hyperlink"/>
@@ -5462,7 +5532,7 @@
       <w:pPr>
         <w:pStyle w:val="BodyText"/>
       </w:pPr>
-      <w:hyperlink r:id="rId88">
+      <w:hyperlink r:id="rId85">
         <w:r>
           <w:rPr>
             <w:rStyle w:val="Hyperlink"/>
@@ -6099,12 +6169,26 @@
       <w:pPr>
         <w:pStyle w:val="BodyText"/>
       </w:pPr>
-      <w:hyperlink r:id="rId88">
+      <w:hyperlink r:id="rId85">
         <w:r>
           <w:rPr>
             <w:rStyle w:val="Hyperlink"/>
           </w:rPr>
           <w:t xml:space="preserve">Daten</w:t>
+        </w:r>
+      </w:hyperlink>
+      <w:r>
+        <w:t xml:space="preserve">,</w:t>
+      </w:r>
+      <w:r>
+        <w:t xml:space="preserve"> </w:t>
+      </w:r>
+      <w:hyperlink r:id="rId84">
+        <w:r>
+          <w:rPr>
+            <w:rStyle w:val="Hyperlink"/>
+          </w:rPr>
+          <w:t xml:space="preserve">Informationssystem</w:t>
         </w:r>
       </w:hyperlink>
     </w:p>
@@ -6169,7 +6253,7 @@
       <w:pPr>
         <w:pStyle w:val="BodyText"/>
       </w:pPr>
-      <w:hyperlink r:id="rId86">
+      <w:hyperlink r:id="rId87">
         <w:r>
           <w:rPr>
             <w:rStyle w:val="Hyperlink"/>
@@ -6239,7 +6323,7 @@
       <w:pPr>
         <w:pStyle w:val="BodyText"/>
       </w:pPr>
-      <w:hyperlink r:id="rId86">
+      <w:hyperlink r:id="rId87">
         <w:r>
           <w:rPr>
             <w:rStyle w:val="Hyperlink"/>
@@ -6317,6 +6401,20 @@
           <w:t xml:space="preserve">Informationssystem</w:t>
         </w:r>
       </w:hyperlink>
+      <w:r>
+        <w:t xml:space="preserve">,</w:t>
+      </w:r>
+      <w:r>
+        <w:t xml:space="preserve"> </w:t>
+      </w:r>
+      <w:hyperlink r:id="rId85">
+        <w:r>
+          <w:rPr>
+            <w:rStyle w:val="Hyperlink"/>
+          </w:rPr>
+          <w:t xml:space="preserve">Daten</w:t>
+        </w:r>
+      </w:hyperlink>
     </w:p>
     <w:p>
       <w:r>
@@ -6387,6 +6485,20 @@
           <w:t xml:space="preserve">Informationssystem</w:t>
         </w:r>
       </w:hyperlink>
+      <w:r>
+        <w:t xml:space="preserve">,</w:t>
+      </w:r>
+      <w:r>
+        <w:t xml:space="preserve"> </w:t>
+      </w:r>
+      <w:hyperlink r:id="rId85">
+        <w:r>
+          <w:rPr>
+            <w:rStyle w:val="Hyperlink"/>
+          </w:rPr>
+          <w:t xml:space="preserve">Daten</w:t>
+        </w:r>
+      </w:hyperlink>
     </w:p>
     <w:p>
       <w:r>
@@ -6449,7 +6561,7 @@
       <w:pPr>
         <w:pStyle w:val="BodyText"/>
       </w:pPr>
-      <w:hyperlink r:id="rId86">
+      <w:hyperlink r:id="rId87">
         <w:r>
           <w:rPr>
             <w:rStyle w:val="Hyperlink"/>
@@ -6519,7 +6631,7 @@
       <w:pPr>
         <w:pStyle w:val="BodyText"/>
       </w:pPr>
-      <w:hyperlink r:id="rId86">
+      <w:hyperlink r:id="rId87">
         <w:r>
           <w:rPr>
             <w:rStyle w:val="Hyperlink"/>
@@ -6617,6 +6729,20 @@
           <w:t xml:space="preserve">Informationssystem</w:t>
         </w:r>
       </w:hyperlink>
+      <w:r>
+        <w:t xml:space="preserve">,</w:t>
+      </w:r>
+      <w:r>
+        <w:t xml:space="preserve"> </w:t>
+      </w:r>
+      <w:hyperlink r:id="rId85">
+        <w:r>
+          <w:rPr>
+            <w:rStyle w:val="Hyperlink"/>
+          </w:rPr>
+          <w:t xml:space="preserve">Daten</w:t>
+        </w:r>
+      </w:hyperlink>
     </w:p>
     <w:p>
       <w:r>
@@ -6687,6 +6813,20 @@
           <w:t xml:space="preserve">GIS</w:t>
         </w:r>
       </w:hyperlink>
+      <w:r>
+        <w:t xml:space="preserve">,</w:t>
+      </w:r>
+      <w:r>
+        <w:t xml:space="preserve"> </w:t>
+      </w:r>
+      <w:hyperlink r:id="rId87">
+        <w:r>
+          <w:rPr>
+            <w:rStyle w:val="Hyperlink"/>
+          </w:rPr>
+          <w:t xml:space="preserve">InfoTool</w:t>
+        </w:r>
+      </w:hyperlink>
     </w:p>
     <w:p>
       <w:r>
@@ -6897,6 +7037,20 @@
           <w:t xml:space="preserve">GIS</w:t>
         </w:r>
       </w:hyperlink>
+      <w:r>
+        <w:t xml:space="preserve">,</w:t>
+      </w:r>
+      <w:r>
+        <w:t xml:space="preserve"> </w:t>
+      </w:r>
+      <w:hyperlink r:id="rId87">
+        <w:r>
+          <w:rPr>
+            <w:rStyle w:val="Hyperlink"/>
+          </w:rPr>
+          <w:t xml:space="preserve">InfoTool</w:t>
+        </w:r>
+      </w:hyperlink>
     </w:p>
     <w:p>
       <w:r>
@@ -6959,7 +7113,7 @@
       <w:pPr>
         <w:pStyle w:val="BodyText"/>
       </w:pPr>
-      <w:hyperlink r:id="rId86">
+      <w:hyperlink r:id="rId87">
         <w:r>
           <w:rPr>
             <w:rStyle w:val="Hyperlink"/>
@@ -7666,7 +7820,7 @@
       </w:r>
     </w:p>
     <w:bookmarkEnd w:id="161"/>
-    <w:bookmarkStart w:id="162" w:name="härtung"/>
+    <w:bookmarkStart w:id="163" w:name="härtung"/>
     <w:p>
       <w:pPr>
         <w:pStyle w:val="berschrift3"/>
@@ -7719,12 +7873,26 @@
       <w:pPr>
         <w:pStyle w:val="BodyText"/>
       </w:pPr>
-      <w:hyperlink r:id="rId64">
+      <w:hyperlink r:id="rId44">
         <w:r>
           <w:rPr>
             <w:rStyle w:val="Hyperlink"/>
           </w:rPr>
           <w:t xml:space="preserve">KRITIS</w:t>
+        </w:r>
+      </w:hyperlink>
+      <w:r>
+        <w:t xml:space="preserve">,</w:t>
+      </w:r>
+      <w:r>
+        <w:t xml:space="preserve"> </w:t>
+      </w:r>
+      <w:hyperlink r:id="rId162">
+        <w:r>
+          <w:rPr>
+            <w:rStyle w:val="Hyperlink"/>
+          </w:rPr>
+          <w:t xml:space="preserve">Risikomanagment</w:t>
         </w:r>
       </w:hyperlink>
     </w:p>
@@ -7735,8 +7903,8 @@
         </w:pict>
       </w:r>
     </w:p>
-    <w:bookmarkEnd w:id="162"/>
-    <w:bookmarkStart w:id="163" w:name="head-mounted-display"/>
+    <w:bookmarkEnd w:id="163"/>
+    <w:bookmarkStart w:id="164" w:name="head-mounted-display"/>
     <w:p>
       <w:pPr>
         <w:pStyle w:val="berschrift3"/>
@@ -7825,8 +7993,8 @@
         </w:pict>
       </w:r>
     </w:p>
-    <w:bookmarkEnd w:id="163"/>
-    <w:bookmarkStart w:id="164" w:name="hochwasser"/>
+    <w:bookmarkEnd w:id="164"/>
+    <w:bookmarkStart w:id="165" w:name="hochwasser"/>
     <w:p>
       <w:pPr>
         <w:pStyle w:val="berschrift3"/>
@@ -7915,8 +8083,8 @@
         </w:pict>
       </w:r>
     </w:p>
-    <w:bookmarkEnd w:id="164"/>
-    <w:bookmarkStart w:id="165" w:name="hochwassergefahrenkarte"/>
+    <w:bookmarkEnd w:id="165"/>
+    <w:bookmarkStart w:id="166" w:name="hochwassergefahrenkarte"/>
     <w:p>
       <w:pPr>
         <w:pStyle w:val="berschrift3"/>
@@ -7995,6 +8163,20 @@
             <w:rStyle w:val="Hyperlink"/>
           </w:rPr>
           <w:t xml:space="preserve">Naturgefahren</w:t>
+        </w:r>
+      </w:hyperlink>
+      <w:r>
+        <w:t xml:space="preserve">,</w:t>
+      </w:r>
+      <w:r>
+        <w:t xml:space="preserve"> </w:t>
+      </w:r>
+      <w:hyperlink r:id="rId40">
+        <w:r>
+          <w:rPr>
+            <w:rStyle w:val="Hyperlink"/>
+          </w:rPr>
+          <w:t xml:space="preserve">Risikomanagement</w:t>
         </w:r>
       </w:hyperlink>
     </w:p>
@@ -8005,8 +8187,8 @@
         </w:pict>
       </w:r>
     </w:p>
-    <w:bookmarkEnd w:id="165"/>
-    <w:bookmarkStart w:id="166" w:name="hochwasserrisikokarte"/>
+    <w:bookmarkEnd w:id="166"/>
+    <w:bookmarkStart w:id="167" w:name="hochwasserrisikokarte"/>
     <w:p>
       <w:pPr>
         <w:pStyle w:val="berschrift3"/>
@@ -8085,6 +8267,20 @@
             <w:rStyle w:val="Hyperlink"/>
           </w:rPr>
           <w:t xml:space="preserve">Risikomanagement</w:t>
+        </w:r>
+      </w:hyperlink>
+      <w:r>
+        <w:t xml:space="preserve">,</w:t>
+      </w:r>
+      <w:r>
+        <w:t xml:space="preserve"> </w:t>
+      </w:r>
+      <w:hyperlink r:id="rId101">
+        <w:r>
+          <w:rPr>
+            <w:rStyle w:val="Hyperlink"/>
+          </w:rPr>
+          <w:t xml:space="preserve">Naturgefahren</w:t>
         </w:r>
       </w:hyperlink>
     </w:p>
@@ -8095,8 +8291,8 @@
         </w:pict>
       </w:r>
     </w:p>
-    <w:bookmarkEnd w:id="166"/>
-    <w:bookmarkStart w:id="167" w:name="immersion"/>
+    <w:bookmarkEnd w:id="167"/>
+    <w:bookmarkStart w:id="168" w:name="immersion"/>
     <w:p>
       <w:pPr>
         <w:pStyle w:val="berschrift3"/>
@@ -8165,8 +8361,8 @@
         </w:pict>
       </w:r>
     </w:p>
-    <w:bookmarkEnd w:id="167"/>
-    <w:bookmarkStart w:id="168" w:name="impact"/>
+    <w:bookmarkEnd w:id="168"/>
+    <w:bookmarkStart w:id="169" w:name="impact"/>
     <w:p>
       <w:pPr>
         <w:pStyle w:val="berschrift3"/>
@@ -8219,7 +8415,7 @@
       <w:pPr>
         <w:pStyle w:val="BodyText"/>
       </w:pPr>
-      <w:hyperlink r:id="rId52">
+      <w:hyperlink r:id="rId53">
         <w:r>
           <w:rPr>
             <w:rStyle w:val="Hyperlink"/>
@@ -8235,8 +8431,8 @@
         </w:pict>
       </w:r>
     </w:p>
-    <w:bookmarkEnd w:id="168"/>
-    <w:bookmarkStart w:id="169" w:name="infotool"/>
+    <w:bookmarkEnd w:id="169"/>
+    <w:bookmarkStart w:id="171" w:name="infotool"/>
     <w:p>
       <w:pPr>
         <w:pStyle w:val="berschrift3"/>
@@ -8295,6 +8491,20 @@
             <w:rStyle w:val="Hyperlink"/>
           </w:rPr>
           <w:t xml:space="preserve">GIS</w:t>
+        </w:r>
+      </w:hyperlink>
+      <w:r>
+        <w:t xml:space="preserve">,</w:t>
+      </w:r>
+      <w:r>
+        <w:t xml:space="preserve"> </w:t>
+      </w:r>
+      <w:hyperlink r:id="rId170">
+        <w:r>
+          <w:rPr>
+            <w:rStyle w:val="Hyperlink"/>
+          </w:rPr>
+          <w:t xml:space="preserve">GeoNode</w:t>
         </w:r>
       </w:hyperlink>
     </w:p>
@@ -8305,8 +8515,8 @@
         </w:pict>
       </w:r>
     </w:p>
-    <w:bookmarkEnd w:id="169"/>
-    <w:bookmarkStart w:id="170" w:name="infrastruktur"/>
+    <w:bookmarkEnd w:id="171"/>
+    <w:bookmarkStart w:id="172" w:name="infrastruktur"/>
     <w:p>
       <w:pPr>
         <w:pStyle w:val="berschrift3"/>
@@ -8385,6 +8595,20 @@
             <w:rStyle w:val="Hyperlink"/>
           </w:rPr>
           <w:t xml:space="preserve">GBI</w:t>
+        </w:r>
+      </w:hyperlink>
+      <w:r>
+        <w:t xml:space="preserve">,</w:t>
+      </w:r>
+      <w:r>
+        <w:t xml:space="preserve"> </w:t>
+      </w:r>
+      <w:hyperlink r:id="rId44">
+        <w:r>
+          <w:rPr>
+            <w:rStyle w:val="Hyperlink"/>
+          </w:rPr>
+          <w:t xml:space="preserve">KRITIS</w:t>
         </w:r>
       </w:hyperlink>
     </w:p>
@@ -8395,8 +8619,8 @@
         </w:pict>
       </w:r>
     </w:p>
-    <w:bookmarkEnd w:id="170"/>
-    <w:bookmarkStart w:id="171" w:name="input"/>
+    <w:bookmarkEnd w:id="172"/>
+    <w:bookmarkStart w:id="173" w:name="input"/>
     <w:p>
       <w:pPr>
         <w:pStyle w:val="berschrift3"/>
@@ -8449,7 +8673,7 @@
       <w:pPr>
         <w:pStyle w:val="BodyText"/>
       </w:pPr>
-      <w:hyperlink r:id="rId52">
+      <w:hyperlink r:id="rId53">
         <w:r>
           <w:rPr>
             <w:rStyle w:val="Hyperlink"/>
@@ -8465,8 +8689,8 @@
         </w:pict>
       </w:r>
     </w:p>
-    <w:bookmarkEnd w:id="171"/>
-    <w:bookmarkStart w:id="172" w:name="interdependenz"/>
+    <w:bookmarkEnd w:id="173"/>
+    <w:bookmarkStart w:id="174" w:name="interdependenz"/>
     <w:p>
       <w:pPr>
         <w:pStyle w:val="berschrift3"/>
@@ -8519,7 +8743,7 @@
       <w:pPr>
         <w:pStyle w:val="BodyText"/>
       </w:pPr>
-      <w:hyperlink r:id="rId64">
+      <w:hyperlink r:id="rId44">
         <w:r>
           <w:rPr>
             <w:rStyle w:val="Hyperlink"/>
@@ -8535,8 +8759,8 @@
         </w:pict>
       </w:r>
     </w:p>
-    <w:bookmarkEnd w:id="172"/>
-    <w:bookmarkStart w:id="173" w:name="interne-wissenschaftskommunikation"/>
+    <w:bookmarkEnd w:id="174"/>
+    <w:bookmarkStart w:id="175" w:name="interne-wissenschaftskommunikation"/>
     <w:p>
       <w:pPr>
         <w:pStyle w:val="berschrift3"/>
@@ -8605,8 +8829,8 @@
         </w:pict>
       </w:r>
     </w:p>
-    <w:bookmarkEnd w:id="173"/>
-    <w:bookmarkStart w:id="175" w:name="kapazität"/>
+    <w:bookmarkEnd w:id="175"/>
+    <w:bookmarkStart w:id="177" w:name="kapazität"/>
     <w:p>
       <w:pPr>
         <w:pStyle w:val="berschrift3"/>
@@ -8684,7 +8908,7 @@
       <w:pPr>
         <w:pStyle w:val="BodyText"/>
       </w:pPr>
-      <w:hyperlink r:id="rId174">
+      <w:hyperlink r:id="rId176">
         <w:r>
           <w:rPr>
             <w:rStyle w:val="Hyperlink"/>
@@ -8700,8 +8924,8 @@
         </w:pict>
       </w:r>
     </w:p>
-    <w:bookmarkEnd w:id="175"/>
-    <w:bookmarkStart w:id="176" w:name="kartenprojektion"/>
+    <w:bookmarkEnd w:id="177"/>
+    <w:bookmarkStart w:id="178" w:name="kartenprojektion"/>
     <w:p>
       <w:pPr>
         <w:pStyle w:val="berschrift3"/>
@@ -8760,6 +8984,20 @@
             <w:rStyle w:val="Hyperlink"/>
           </w:rPr>
           <w:t xml:space="preserve">GBI</w:t>
+        </w:r>
+      </w:hyperlink>
+      <w:r>
+        <w:t xml:space="preserve">,</w:t>
+      </w:r>
+      <w:r>
+        <w:t xml:space="preserve"> </w:t>
+      </w:r>
+      <w:hyperlink r:id="rId85">
+        <w:r>
+          <w:rPr>
+            <w:rStyle w:val="Hyperlink"/>
+          </w:rPr>
+          <w:t xml:space="preserve">Daten</w:t>
         </w:r>
       </w:hyperlink>
     </w:p>
@@ -8770,8 +9008,8 @@
         </w:pict>
       </w:r>
     </w:p>
-    <w:bookmarkEnd w:id="176"/>
-    <w:bookmarkStart w:id="177" w:name="kaskadeneffekt"/>
+    <w:bookmarkEnd w:id="178"/>
+    <w:bookmarkStart w:id="179" w:name="kaskadeneffekt"/>
     <w:p>
       <w:pPr>
         <w:pStyle w:val="berschrift3"/>
@@ -8824,7 +9062,7 @@
       <w:pPr>
         <w:pStyle w:val="BodyText"/>
       </w:pPr>
-      <w:hyperlink r:id="rId64">
+      <w:hyperlink r:id="rId44">
         <w:r>
           <w:rPr>
             <w:rStyle w:val="Hyperlink"/>
@@ -8840,8 +9078,8 @@
         </w:pict>
       </w:r>
     </w:p>
-    <w:bookmarkEnd w:id="177"/>
-    <w:bookmarkStart w:id="178" w:name="katastrophe"/>
+    <w:bookmarkEnd w:id="179"/>
+    <w:bookmarkStart w:id="180" w:name="katastrophe"/>
     <w:p>
       <w:pPr>
         <w:pStyle w:val="berschrift3"/>
@@ -8920,6 +9158,20 @@
             <w:rStyle w:val="Hyperlink"/>
           </w:rPr>
           <w:t xml:space="preserve">Naturgefahren</w:t>
+        </w:r>
+      </w:hyperlink>
+      <w:r>
+        <w:t xml:space="preserve">,</w:t>
+      </w:r>
+      <w:r>
+        <w:t xml:space="preserve"> </w:t>
+      </w:r>
+      <w:hyperlink r:id="rId40">
+        <w:r>
+          <w:rPr>
+            <w:rStyle w:val="Hyperlink"/>
+          </w:rPr>
+          <w:t xml:space="preserve">Risikomanagement</w:t>
         </w:r>
       </w:hyperlink>
     </w:p>
@@ -8930,8 +9182,8 @@
         </w:pict>
       </w:r>
     </w:p>
-    <w:bookmarkEnd w:id="178"/>
-    <w:bookmarkStart w:id="179" w:name="katastrophenschutz"/>
+    <w:bookmarkEnd w:id="180"/>
+    <w:bookmarkStart w:id="181" w:name="katastrophenschutz"/>
     <w:p>
       <w:pPr>
         <w:pStyle w:val="berschrift3"/>
@@ -9020,8 +9272,8 @@
         </w:pict>
       </w:r>
     </w:p>
-    <w:bookmarkEnd w:id="179"/>
-    <w:bookmarkStart w:id="181" w:name="klima"/>
+    <w:bookmarkEnd w:id="181"/>
+    <w:bookmarkStart w:id="183" w:name="klima"/>
     <w:p>
       <w:pPr>
         <w:pStyle w:val="berschrift3"/>
@@ -9074,7 +9326,7 @@
       <w:pPr>
         <w:pStyle w:val="BodyText"/>
       </w:pPr>
-      <w:hyperlink r:id="rId180">
+      <w:hyperlink r:id="rId182">
         <w:r>
           <w:rPr>
             <w:rStyle w:val="Hyperlink"/>
@@ -9090,8 +9342,8 @@
         </w:pict>
       </w:r>
     </w:p>
-    <w:bookmarkEnd w:id="181"/>
-    <w:bookmarkStart w:id="183" w:name="klimaanpassung"/>
+    <w:bookmarkEnd w:id="183"/>
+    <w:bookmarkStart w:id="185" w:name="klimaanpassung"/>
     <w:p>
       <w:pPr>
         <w:pStyle w:val="berschrift3"/>
@@ -9144,7 +9396,7 @@
       <w:pPr>
         <w:pStyle w:val="BodyText"/>
       </w:pPr>
-      <w:hyperlink r:id="rId182">
+      <w:hyperlink r:id="rId184">
         <w:r>
           <w:rPr>
             <w:rStyle w:val="Hyperlink"/>
@@ -9160,8 +9412,8 @@
         </w:pict>
       </w:r>
     </w:p>
-    <w:bookmarkEnd w:id="183"/>
-    <w:bookmarkStart w:id="184" w:name="klimakommunikation"/>
+    <w:bookmarkEnd w:id="185"/>
+    <w:bookmarkStart w:id="186" w:name="klimakommunikation"/>
     <w:p>
       <w:pPr>
         <w:pStyle w:val="berschrift3"/>
@@ -9230,8 +9482,8 @@
         </w:pict>
       </w:r>
     </w:p>
-    <w:bookmarkEnd w:id="184"/>
-    <w:bookmarkStart w:id="185" w:name="klimaresiliente-stadt"/>
+    <w:bookmarkEnd w:id="186"/>
+    <w:bookmarkStart w:id="187" w:name="klimaresiliente-stadt"/>
     <w:p>
       <w:pPr>
         <w:pStyle w:val="berschrift3"/>
@@ -9284,7 +9536,7 @@
       <w:pPr>
         <w:pStyle w:val="BodyText"/>
       </w:pPr>
-      <w:hyperlink r:id="rId182">
+      <w:hyperlink r:id="rId184">
         <w:r>
           <w:rPr>
             <w:rStyle w:val="Hyperlink"/>
@@ -9300,8 +9552,8 @@
         </w:pict>
       </w:r>
     </w:p>
-    <w:bookmarkEnd w:id="185"/>
-    <w:bookmarkStart w:id="186" w:name="klimarisiko"/>
+    <w:bookmarkEnd w:id="187"/>
+    <w:bookmarkStart w:id="188" w:name="klimarisiko"/>
     <w:p>
       <w:pPr>
         <w:pStyle w:val="berschrift3"/>
@@ -9354,7 +9606,7 @@
       <w:pPr>
         <w:pStyle w:val="BodyText"/>
       </w:pPr>
-      <w:hyperlink r:id="rId182">
+      <w:hyperlink r:id="rId184">
         <w:r>
           <w:rPr>
             <w:rStyle w:val="Hyperlink"/>
@@ -9370,8 +9622,8 @@
         </w:pict>
       </w:r>
     </w:p>
-    <w:bookmarkEnd w:id="186"/>
-    <w:bookmarkStart w:id="187" w:name="klimaschutz"/>
+    <w:bookmarkEnd w:id="188"/>
+    <w:bookmarkStart w:id="189" w:name="klimaschutz"/>
     <w:p>
       <w:pPr>
         <w:pStyle w:val="berschrift3"/>
@@ -9444,7 +9696,7 @@
       <w:pPr>
         <w:pStyle w:val="BodyText"/>
       </w:pPr>
-      <w:hyperlink r:id="rId182">
+      <w:hyperlink r:id="rId184">
         <w:r>
           <w:rPr>
             <w:rStyle w:val="Hyperlink"/>
@@ -9460,8 +9712,8 @@
         </w:pict>
       </w:r>
     </w:p>
-    <w:bookmarkEnd w:id="187"/>
-    <w:bookmarkStart w:id="188" w:name="klimawandelanpassung"/>
+    <w:bookmarkEnd w:id="189"/>
+    <w:bookmarkStart w:id="190" w:name="klimawandelanpassung"/>
     <w:p>
       <w:pPr>
         <w:pStyle w:val="berschrift3"/>
@@ -9520,6 +9772,20 @@
             <w:rStyle w:val="Hyperlink"/>
           </w:rPr>
           <w:t xml:space="preserve">Transformation</w:t>
+        </w:r>
+      </w:hyperlink>
+      <w:r>
+        <w:t xml:space="preserve">,</w:t>
+      </w:r>
+      <w:r>
+        <w:t xml:space="preserve"> </w:t>
+      </w:r>
+      <w:hyperlink r:id="rId184">
+        <w:r>
+          <w:rPr>
+            <w:rStyle w:val="Hyperlink"/>
+          </w:rPr>
+          <w:t xml:space="preserve">Klima</w:t>
         </w:r>
       </w:hyperlink>
     </w:p>
@@ -9530,8 +9796,8 @@
         </w:pict>
       </w:r>
     </w:p>
-    <w:bookmarkEnd w:id="188"/>
-    <w:bookmarkStart w:id="189" w:name="kollaborativ"/>
+    <w:bookmarkEnd w:id="190"/>
+    <w:bookmarkStart w:id="191" w:name="kollaborativ"/>
     <w:p>
       <w:pPr>
         <w:pStyle w:val="berschrift3"/>
@@ -9600,8 +9866,8 @@
         </w:pict>
       </w:r>
     </w:p>
-    <w:bookmarkEnd w:id="189"/>
-    <w:bookmarkStart w:id="190" w:name="kommunikation"/>
+    <w:bookmarkEnd w:id="191"/>
+    <w:bookmarkStart w:id="192" w:name="kommunikation"/>
     <w:p>
       <w:pPr>
         <w:pStyle w:val="berschrift3"/>
@@ -9690,8 +9956,8 @@
         </w:pict>
       </w:r>
     </w:p>
-    <w:bookmarkEnd w:id="190"/>
-    <w:bookmarkStart w:id="191" w:name="koordinatensystem"/>
+    <w:bookmarkEnd w:id="192"/>
+    <w:bookmarkStart w:id="193" w:name="koordinatensystem"/>
     <w:p>
       <w:pPr>
         <w:pStyle w:val="berschrift3"/>
@@ -9750,6 +10016,20 @@
             <w:rStyle w:val="Hyperlink"/>
           </w:rPr>
           <w:t xml:space="preserve">GIS</w:t>
+        </w:r>
+      </w:hyperlink>
+      <w:r>
+        <w:t xml:space="preserve">,</w:t>
+      </w:r>
+      <w:r>
+        <w:t xml:space="preserve"> </w:t>
+      </w:r>
+      <w:hyperlink r:id="rId87">
+        <w:r>
+          <w:rPr>
+            <w:rStyle w:val="Hyperlink"/>
+          </w:rPr>
+          <w:t xml:space="preserve">InfoTool</w:t>
         </w:r>
       </w:hyperlink>
     </w:p>
@@ -9760,8 +10040,8 @@
         </w:pict>
       </w:r>
     </w:p>
-    <w:bookmarkEnd w:id="191"/>
-    <w:bookmarkStart w:id="192" w:name="krise"/>
+    <w:bookmarkEnd w:id="193"/>
+    <w:bookmarkStart w:id="194" w:name="krise"/>
     <w:p>
       <w:pPr>
         <w:pStyle w:val="berschrift3"/>
@@ -9850,8 +10130,8 @@
         </w:pict>
       </w:r>
     </w:p>
-    <w:bookmarkEnd w:id="192"/>
-    <w:bookmarkStart w:id="194" w:name="krisenmanagement"/>
+    <w:bookmarkEnd w:id="194"/>
+    <w:bookmarkStart w:id="195" w:name="krisenmanagement"/>
     <w:p>
       <w:pPr>
         <w:pStyle w:val="berschrift3"/>
@@ -9904,7 +10184,7 @@
       <w:pPr>
         <w:pStyle w:val="BodyText"/>
       </w:pPr>
-      <w:hyperlink r:id="rId193">
+      <w:hyperlink r:id="rId162">
         <w:r>
           <w:rPr>
             <w:rStyle w:val="Hyperlink"/>
@@ -9920,8 +10200,8 @@
         </w:pict>
       </w:r>
     </w:p>
-    <w:bookmarkEnd w:id="194"/>
-    <w:bookmarkStart w:id="196" w:name="kritis-branche"/>
+    <w:bookmarkEnd w:id="195"/>
+    <w:bookmarkStart w:id="197" w:name="kritis-branche"/>
     <w:p>
       <w:pPr>
         <w:pStyle w:val="berschrift3"/>
@@ -9974,7 +10254,7 @@
       <w:pPr>
         <w:pStyle w:val="BodyText"/>
       </w:pPr>
-      <w:hyperlink r:id="rId64">
+      <w:hyperlink r:id="rId44">
         <w:r>
           <w:rPr>
             <w:rStyle w:val="Hyperlink"/>
@@ -9999,7 +10279,7 @@
       <w:pPr>
         <w:pStyle w:val="BodyText"/>
       </w:pPr>
-      <w:hyperlink r:id="rId195">
+      <w:hyperlink r:id="rId196">
         <w:r>
           <w:rPr>
             <w:rStyle w:val="Hyperlink"/>
@@ -10015,8 +10295,8 @@
         </w:pict>
       </w:r>
     </w:p>
-    <w:bookmarkEnd w:id="196"/>
-    <w:bookmarkStart w:id="197" w:name="kritische-infrastrukturen"/>
+    <w:bookmarkEnd w:id="197"/>
+    <w:bookmarkStart w:id="198" w:name="kritische-infrastrukturen"/>
     <w:p>
       <w:pPr>
         <w:pStyle w:val="berschrift3"/>
@@ -10109,7 +10389,7 @@
       <w:pPr>
         <w:pStyle w:val="BodyText"/>
       </w:pPr>
-      <w:hyperlink r:id="rId64">
+      <w:hyperlink r:id="rId44">
         <w:r>
           <w:rPr>
             <w:rStyle w:val="Hyperlink"/>
@@ -10125,8 +10405,8 @@
         </w:pict>
       </w:r>
     </w:p>
-    <w:bookmarkEnd w:id="197"/>
-    <w:bookmarkStart w:id="198" w:name="kritis-sektoren"/>
+    <w:bookmarkEnd w:id="198"/>
+    <w:bookmarkStart w:id="199" w:name="kritis-sektoren"/>
     <w:p>
       <w:pPr>
         <w:pStyle w:val="berschrift3"/>
@@ -10199,7 +10479,7 @@
       <w:pPr>
         <w:pStyle w:val="BodyText"/>
       </w:pPr>
-      <w:hyperlink r:id="rId64">
+      <w:hyperlink r:id="rId44">
         <w:r>
           <w:rPr>
             <w:rStyle w:val="Hyperlink"/>
@@ -10215,8 +10495,8 @@
         </w:pict>
       </w:r>
     </w:p>
-    <w:bookmarkEnd w:id="198"/>
-    <w:bookmarkStart w:id="199" w:name="latenter-wärmestrom"/>
+    <w:bookmarkEnd w:id="199"/>
+    <w:bookmarkStart w:id="200" w:name="latenter-wärmestrom"/>
     <w:p>
       <w:pPr>
         <w:pStyle w:val="berschrift3"/>
@@ -10275,6 +10555,20 @@
             <w:rStyle w:val="Hyperlink"/>
           </w:rPr>
           <w:t xml:space="preserve">GBI</w:t>
+        </w:r>
+      </w:hyperlink>
+      <w:r>
+        <w:t xml:space="preserve">,</w:t>
+      </w:r>
+      <w:r>
+        <w:t xml:space="preserve"> </w:t>
+      </w:r>
+      <w:hyperlink r:id="rId85">
+        <w:r>
+          <w:rPr>
+            <w:rStyle w:val="Hyperlink"/>
+          </w:rPr>
+          <w:t xml:space="preserve">Daten</w:t>
         </w:r>
       </w:hyperlink>
     </w:p>
@@ -10285,8 +10579,8 @@
         </w:pict>
       </w:r>
     </w:p>
-    <w:bookmarkEnd w:id="199"/>
-    <w:bookmarkStart w:id="200" w:name="lernsettings"/>
+    <w:bookmarkEnd w:id="200"/>
+    <w:bookmarkStart w:id="201" w:name="lernsettings"/>
     <w:p>
       <w:pPr>
         <w:pStyle w:val="berschrift3"/>
@@ -10355,8 +10649,8 @@
         </w:pict>
       </w:r>
     </w:p>
-    <w:bookmarkEnd w:id="200"/>
-    <w:bookmarkStart w:id="201" w:name="makroebene"/>
+    <w:bookmarkEnd w:id="201"/>
+    <w:bookmarkStart w:id="202" w:name="makroebene"/>
     <w:p>
       <w:pPr>
         <w:pStyle w:val="berschrift3"/>
@@ -10425,8 +10719,8 @@
         </w:pict>
       </w:r>
     </w:p>
-    <w:bookmarkEnd w:id="201"/>
-    <w:bookmarkStart w:id="202" w:name="megatrends"/>
+    <w:bookmarkEnd w:id="202"/>
+    <w:bookmarkStart w:id="203" w:name="megatrends"/>
     <w:p>
       <w:pPr>
         <w:pStyle w:val="berschrift3"/>
@@ -10495,8 +10789,8 @@
         </w:pict>
       </w:r>
     </w:p>
-    <w:bookmarkEnd w:id="202"/>
-    <w:bookmarkStart w:id="203" w:name="mesoebene"/>
+    <w:bookmarkEnd w:id="203"/>
+    <w:bookmarkStart w:id="204" w:name="mesoebene"/>
     <w:p>
       <w:pPr>
         <w:pStyle w:val="berschrift3"/>
@@ -10565,8 +10859,8 @@
         </w:pict>
       </w:r>
     </w:p>
-    <w:bookmarkEnd w:id="203"/>
-    <w:bookmarkStart w:id="204" w:name="metadaten"/>
+    <w:bookmarkEnd w:id="204"/>
+    <w:bookmarkStart w:id="205" w:name="metadaten"/>
     <w:p>
       <w:pPr>
         <w:pStyle w:val="berschrift3"/>
@@ -10619,7 +10913,7 @@
       <w:pPr>
         <w:pStyle w:val="BodyText"/>
       </w:pPr>
-      <w:hyperlink r:id="rId88">
+      <w:hyperlink r:id="rId85">
         <w:r>
           <w:rPr>
             <w:rStyle w:val="Hyperlink"/>
@@ -10635,8 +10929,8 @@
         </w:pict>
       </w:r>
     </w:p>
-    <w:bookmarkEnd w:id="204"/>
-    <w:bookmarkStart w:id="205" w:name="mikroebene"/>
+    <w:bookmarkEnd w:id="205"/>
+    <w:bookmarkStart w:id="206" w:name="mikroebene"/>
     <w:p>
       <w:pPr>
         <w:pStyle w:val="berschrift3"/>
@@ -10705,8 +10999,8 @@
         </w:pict>
       </w:r>
     </w:p>
-    <w:bookmarkEnd w:id="205"/>
-    <w:bookmarkStart w:id="206" w:name="mixed-reality"/>
+    <w:bookmarkEnd w:id="206"/>
+    <w:bookmarkStart w:id="207" w:name="mixed-reality"/>
     <w:p>
       <w:pPr>
         <w:pStyle w:val="berschrift3"/>
@@ -10795,8 +11089,8 @@
         </w:pict>
       </w:r>
     </w:p>
-    <w:bookmarkEnd w:id="206"/>
-    <w:bookmarkStart w:id="207" w:name="modellregionen"/>
+    <w:bookmarkEnd w:id="207"/>
+    <w:bookmarkStart w:id="208" w:name="modellregionen"/>
     <w:p>
       <w:pPr>
         <w:pStyle w:val="berschrift3"/>
@@ -10865,8 +11159,8 @@
         </w:pict>
       </w:r>
     </w:p>
-    <w:bookmarkEnd w:id="207"/>
-    <w:bookmarkStart w:id="208" w:name="monitoring"/>
+    <w:bookmarkEnd w:id="208"/>
+    <w:bookmarkStart w:id="209" w:name="monitoring"/>
     <w:p>
       <w:pPr>
         <w:pStyle w:val="berschrift3"/>
@@ -10919,7 +11213,7 @@
       <w:pPr>
         <w:pStyle w:val="BodyText"/>
       </w:pPr>
-      <w:hyperlink r:id="rId52">
+      <w:hyperlink r:id="rId53">
         <w:r>
           <w:rPr>
             <w:rStyle w:val="Hyperlink"/>
@@ -10935,8 +11229,8 @@
         </w:pict>
       </w:r>
     </w:p>
-    <w:bookmarkEnd w:id="208"/>
-    <w:bookmarkStart w:id="209" w:name="nachhaltigkeit"/>
+    <w:bookmarkEnd w:id="209"/>
+    <w:bookmarkStart w:id="210" w:name="nachhaltigkeit"/>
     <w:p>
       <w:pPr>
         <w:pStyle w:val="berschrift3"/>
@@ -11005,8 +11299,8 @@
         </w:pict>
       </w:r>
     </w:p>
-    <w:bookmarkEnd w:id="209"/>
-    <w:bookmarkStart w:id="210" w:name="nachhaltigkeitsmanagement"/>
+    <w:bookmarkEnd w:id="210"/>
+    <w:bookmarkStart w:id="211" w:name="nachhaltigkeitsmanagement"/>
     <w:p>
       <w:pPr>
         <w:pStyle w:val="berschrift3"/>
@@ -11075,8 +11369,8 @@
         </w:pict>
       </w:r>
     </w:p>
-    <w:bookmarkEnd w:id="210"/>
-    <w:bookmarkStart w:id="211" w:name="nachhaltigkeitsstrategie"/>
+    <w:bookmarkEnd w:id="211"/>
+    <w:bookmarkStart w:id="212" w:name="nachhaltigkeitsstrategie"/>
     <w:p>
       <w:pPr>
         <w:pStyle w:val="berschrift3"/>
@@ -11145,8 +11439,8 @@
         </w:pict>
       </w:r>
     </w:p>
-    <w:bookmarkEnd w:id="211"/>
-    <w:bookmarkStart w:id="212" w:name="naturbasierte-lösung"/>
+    <w:bookmarkEnd w:id="212"/>
+    <w:bookmarkStart w:id="213" w:name="naturbasierte-lösung"/>
     <w:p>
       <w:pPr>
         <w:pStyle w:val="berschrift3"/>
@@ -11215,8 +11509,8 @@
         </w:pict>
       </w:r>
     </w:p>
-    <w:bookmarkEnd w:id="212"/>
-    <w:bookmarkStart w:id="214" w:name="nature-based-solution"/>
+    <w:bookmarkEnd w:id="213"/>
+    <w:bookmarkStart w:id="215" w:name="nature-based-solution"/>
     <w:p>
       <w:pPr>
         <w:pStyle w:val="berschrift3"/>
@@ -11294,7 +11588,7 @@
       <w:pPr>
         <w:pStyle w:val="BodyText"/>
       </w:pPr>
-      <w:hyperlink r:id="rId213">
+      <w:hyperlink r:id="rId214">
         <w:r>
           <w:rPr>
             <w:rStyle w:val="Hyperlink"/>
@@ -11310,8 +11604,8 @@
         </w:pict>
       </w:r>
     </w:p>
-    <w:bookmarkEnd w:id="214"/>
-    <w:bookmarkStart w:id="215" w:name="naturgefahren"/>
+    <w:bookmarkEnd w:id="215"/>
+    <w:bookmarkStart w:id="216" w:name="naturgefahren"/>
     <w:p>
       <w:pPr>
         <w:pStyle w:val="berschrift3"/>
@@ -11380,8 +11674,8 @@
         </w:pict>
       </w:r>
     </w:p>
-    <w:bookmarkEnd w:id="215"/>
-    <w:bookmarkStart w:id="216" w:name="next-practices"/>
+    <w:bookmarkEnd w:id="216"/>
+    <w:bookmarkStart w:id="217" w:name="next-practices"/>
     <w:p>
       <w:pPr>
         <w:pStyle w:val="berschrift3"/>
@@ -11470,8 +11764,8 @@
         </w:pict>
       </w:r>
     </w:p>
-    <w:bookmarkEnd w:id="216"/>
-    <w:bookmarkStart w:id="217" w:name="ökosystemdienstleistungen"/>
+    <w:bookmarkEnd w:id="217"/>
+    <w:bookmarkStart w:id="218" w:name="ökosystemdienstleistungen"/>
     <w:p>
       <w:pPr>
         <w:pStyle w:val="berschrift3"/>
@@ -11540,8 +11834,8 @@
         </w:pict>
       </w:r>
     </w:p>
-    <w:bookmarkEnd w:id="217"/>
-    <w:bookmarkStart w:id="218" w:name="ökosystemfunktion"/>
+    <w:bookmarkEnd w:id="218"/>
+    <w:bookmarkStart w:id="219" w:name="ökosystemfunktion"/>
     <w:p>
       <w:pPr>
         <w:pStyle w:val="berschrift3"/>
@@ -11610,8 +11904,8 @@
         </w:pict>
       </w:r>
     </w:p>
-    <w:bookmarkEnd w:id="218"/>
-    <w:bookmarkStart w:id="219" w:name="open-geospatial-consortium"/>
+    <w:bookmarkEnd w:id="219"/>
+    <w:bookmarkStart w:id="220" w:name="open-geospatial-consortium"/>
     <w:p>
       <w:pPr>
         <w:pStyle w:val="berschrift3"/>
@@ -11690,6 +11984,20 @@
             <w:rStyle w:val="Hyperlink"/>
           </w:rPr>
           <w:t xml:space="preserve">GIS</w:t>
+        </w:r>
+      </w:hyperlink>
+      <w:r>
+        <w:t xml:space="preserve">,</w:t>
+      </w:r>
+      <w:r>
+        <w:t xml:space="preserve"> </w:t>
+      </w:r>
+      <w:hyperlink r:id="rId87">
+        <w:r>
+          <w:rPr>
+            <w:rStyle w:val="Hyperlink"/>
+          </w:rPr>
+          <w:t xml:space="preserve">InfoTool</w:t>
         </w:r>
       </w:hyperlink>
     </w:p>
@@ -11700,8 +12008,8 @@
         </w:pict>
       </w:r>
     </w:p>
-    <w:bookmarkEnd w:id="219"/>
-    <w:bookmarkStart w:id="221" w:name="open-science"/>
+    <w:bookmarkEnd w:id="220"/>
+    <w:bookmarkStart w:id="222" w:name="open-science"/>
     <w:p>
       <w:pPr>
         <w:pStyle w:val="berschrift3"/>
@@ -11754,7 +12062,7 @@
       <w:pPr>
         <w:pStyle w:val="BodyText"/>
       </w:pPr>
-      <w:hyperlink r:id="rId220">
+      <w:hyperlink r:id="rId221">
         <w:r>
           <w:rPr>
             <w:rStyle w:val="Hyperlink"/>
@@ -11770,8 +12078,8 @@
         </w:pict>
       </w:r>
     </w:p>
-    <w:bookmarkEnd w:id="221"/>
-    <w:bookmarkStart w:id="222" w:name="outcome"/>
+    <w:bookmarkEnd w:id="222"/>
+    <w:bookmarkStart w:id="223" w:name="outcome"/>
     <w:p>
       <w:pPr>
         <w:pStyle w:val="berschrift3"/>
@@ -11824,7 +12132,7 @@
       <w:pPr>
         <w:pStyle w:val="BodyText"/>
       </w:pPr>
-      <w:hyperlink r:id="rId52">
+      <w:hyperlink r:id="rId53">
         <w:r>
           <w:rPr>
             <w:rStyle w:val="Hyperlink"/>
@@ -11840,8 +12148,8 @@
         </w:pict>
       </w:r>
     </w:p>
-    <w:bookmarkEnd w:id="222"/>
-    <w:bookmarkStart w:id="223" w:name="output"/>
+    <w:bookmarkEnd w:id="223"/>
+    <w:bookmarkStart w:id="224" w:name="output"/>
     <w:p>
       <w:pPr>
         <w:pStyle w:val="berschrift3"/>
@@ -11894,7 +12202,7 @@
       <w:pPr>
         <w:pStyle w:val="BodyText"/>
       </w:pPr>
-      <w:hyperlink r:id="rId52">
+      <w:hyperlink r:id="rId53">
         <w:r>
           <w:rPr>
             <w:rStyle w:val="Hyperlink"/>
@@ -11910,8 +12218,8 @@
         </w:pict>
       </w:r>
     </w:p>
-    <w:bookmarkEnd w:id="223"/>
-    <w:bookmarkStart w:id="224" w:name="partizipation"/>
+    <w:bookmarkEnd w:id="224"/>
+    <w:bookmarkStart w:id="225" w:name="partizipation"/>
     <w:p>
       <w:pPr>
         <w:pStyle w:val="berschrift3"/>
@@ -11980,8 +12288,8 @@
         </w:pict>
       </w:r>
     </w:p>
-    <w:bookmarkEnd w:id="224"/>
-    <w:bookmarkStart w:id="225" w:name="partizipative-wissenschaftskommunikation"/>
+    <w:bookmarkEnd w:id="225"/>
+    <w:bookmarkStart w:id="226" w:name="partizipative-wissenschaftskommunikation"/>
     <w:p>
       <w:pPr>
         <w:pStyle w:val="berschrift3"/>
@@ -12040,6 +12348,20 @@
             <w:rStyle w:val="Hyperlink"/>
           </w:rPr>
           <w:t xml:space="preserve">Kommunikation</w:t>
+        </w:r>
+      </w:hyperlink>
+      <w:r>
+        <w:t xml:space="preserve">,</w:t>
+      </w:r>
+      <w:r>
+        <w:t xml:space="preserve"> </w:t>
+      </w:r>
+      <w:hyperlink r:id="rId71">
+        <w:r>
+          <w:rPr>
+            <w:rStyle w:val="Hyperlink"/>
+          </w:rPr>
+          <w:t xml:space="preserve">Partizipation</w:t>
         </w:r>
       </w:hyperlink>
     </w:p>
@@ -12050,8 +12372,8 @@
         </w:pict>
       </w:r>
     </w:p>
-    <w:bookmarkEnd w:id="225"/>
-    <w:bookmarkStart w:id="227" w:name="partnerinnen"/>
+    <w:bookmarkEnd w:id="226"/>
+    <w:bookmarkStart w:id="228" w:name="partnerinnen"/>
     <w:p>
       <w:pPr>
         <w:pStyle w:val="berschrift3"/>
@@ -12149,7 +12471,7 @@
       <w:pPr>
         <w:pStyle w:val="BodyText"/>
       </w:pPr>
-      <w:hyperlink r:id="rId226">
+      <w:hyperlink r:id="rId227">
         <w:r>
           <w:rPr>
             <w:rStyle w:val="Hyperlink"/>
@@ -12165,8 +12487,8 @@
         </w:pict>
       </w:r>
     </w:p>
-    <w:bookmarkEnd w:id="227"/>
-    <w:bookmarkStart w:id="228" w:name="permeable-oberflächen"/>
+    <w:bookmarkEnd w:id="228"/>
+    <w:bookmarkStart w:id="229" w:name="permeable-oberflächen"/>
     <w:p>
       <w:pPr>
         <w:pStyle w:val="berschrift3"/>
@@ -12235,8 +12557,8 @@
         </w:pict>
       </w:r>
     </w:p>
-    <w:bookmarkEnd w:id="228"/>
-    <w:bookmarkStart w:id="229" w:name="pet-wert"/>
+    <w:bookmarkEnd w:id="229"/>
+    <w:bookmarkStart w:id="230" w:name="pet-wert"/>
     <w:p>
       <w:pPr>
         <w:pStyle w:val="berschrift3"/>
@@ -12305,8 +12627,8 @@
         </w:pict>
       </w:r>
     </w:p>
-    <w:bookmarkEnd w:id="229"/>
-    <w:bookmarkStart w:id="231" w:name="pluviale-überflutung"/>
+    <w:bookmarkEnd w:id="230"/>
+    <w:bookmarkStart w:id="232" w:name="pluviale-überflutung"/>
     <w:p>
       <w:pPr>
         <w:pStyle w:val="berschrift3"/>
@@ -12404,7 +12726,7 @@
       <w:pPr>
         <w:pStyle w:val="BodyText"/>
       </w:pPr>
-      <w:hyperlink r:id="rId230">
+      <w:hyperlink r:id="rId231">
         <w:r>
           <w:rPr>
             <w:rStyle w:val="Hyperlink"/>
@@ -12420,8 +12742,8 @@
         </w:pict>
       </w:r>
     </w:p>
-    <w:bookmarkEnd w:id="231"/>
-    <w:bookmarkStart w:id="232" w:name="practices"/>
+    <w:bookmarkEnd w:id="232"/>
+    <w:bookmarkStart w:id="233" w:name="practices"/>
     <w:p>
       <w:pPr>
         <w:pStyle w:val="berschrift3"/>
@@ -12510,8 +12832,8 @@
         </w:pict>
       </w:r>
     </w:p>
-    <w:bookmarkEnd w:id="232"/>
-    <w:bookmarkStart w:id="234" w:name="prävention"/>
+    <w:bookmarkEnd w:id="233"/>
+    <w:bookmarkStart w:id="235" w:name="prävention"/>
     <w:p>
       <w:pPr>
         <w:pStyle w:val="berschrift3"/>
@@ -12589,7 +12911,7 @@
       <w:pPr>
         <w:pStyle w:val="BodyText"/>
       </w:pPr>
-      <w:hyperlink r:id="rId233">
+      <w:hyperlink r:id="rId234">
         <w:r>
           <w:rPr>
             <w:rStyle w:val="Hyperlink"/>
@@ -12605,8 +12927,8 @@
         </w:pict>
       </w:r>
     </w:p>
-    <w:bookmarkEnd w:id="234"/>
-    <w:bookmarkStart w:id="236" w:name="projektkommunikation"/>
+    <w:bookmarkEnd w:id="235"/>
+    <w:bookmarkStart w:id="237" w:name="projektkommunikation"/>
     <w:p>
       <w:pPr>
         <w:pStyle w:val="berschrift3"/>
@@ -12684,7 +13006,7 @@
       <w:pPr>
         <w:pStyle w:val="BodyText"/>
       </w:pPr>
-      <w:hyperlink r:id="rId235">
+      <w:hyperlink r:id="rId236">
         <w:r>
           <w:rPr>
             <w:rStyle w:val="Hyperlink"/>
@@ -12700,8 +13022,8 @@
         </w:pict>
       </w:r>
     </w:p>
-    <w:bookmarkEnd w:id="236"/>
-    <w:bookmarkStart w:id="238" w:name="projektmarketing"/>
+    <w:bookmarkEnd w:id="237"/>
+    <w:bookmarkStart w:id="239" w:name="projektmarketing"/>
     <w:p>
       <w:pPr>
         <w:pStyle w:val="berschrift3"/>
@@ -12779,7 +13101,7 @@
       <w:pPr>
         <w:pStyle w:val="BodyText"/>
       </w:pPr>
-      <w:hyperlink r:id="rId237">
+      <w:hyperlink r:id="rId238">
         <w:r>
           <w:rPr>
             <w:rStyle w:val="Hyperlink"/>
@@ -12795,8 +13117,8 @@
         </w:pict>
       </w:r>
     </w:p>
-    <w:bookmarkEnd w:id="238"/>
-    <w:bookmarkStart w:id="240" w:name="prospektive-evaluation"/>
+    <w:bookmarkEnd w:id="239"/>
+    <w:bookmarkStart w:id="241" w:name="prospektive-evaluation"/>
     <w:p>
       <w:pPr>
         <w:pStyle w:val="berschrift3"/>
@@ -12849,7 +13171,7 @@
       <w:pPr>
         <w:pStyle w:val="BodyText"/>
       </w:pPr>
-      <w:hyperlink r:id="rId52">
+      <w:hyperlink r:id="rId53">
         <w:r>
           <w:rPr>
             <w:rStyle w:val="Hyperlink"/>
@@ -12874,7 +13196,7 @@
       <w:pPr>
         <w:pStyle w:val="BodyText"/>
       </w:pPr>
-      <w:hyperlink r:id="rId239">
+      <w:hyperlink r:id="rId240">
         <w:r>
           <w:rPr>
             <w:rStyle w:val="Hyperlink"/>
@@ -12890,8 +13212,8 @@
         </w:pict>
       </w:r>
     </w:p>
-    <w:bookmarkEnd w:id="240"/>
-    <w:bookmarkStart w:id="241" w:name="prototyp"/>
+    <w:bookmarkEnd w:id="241"/>
+    <w:bookmarkStart w:id="242" w:name="prototyp"/>
     <w:p>
       <w:pPr>
         <w:pStyle w:val="berschrift3"/>
@@ -12960,8 +13282,8 @@
         </w:pict>
       </w:r>
     </w:p>
-    <w:bookmarkEnd w:id="241"/>
-    <w:bookmarkStart w:id="242" w:name="qualifikation"/>
+    <w:bookmarkEnd w:id="242"/>
+    <w:bookmarkStart w:id="243" w:name="qualifikation"/>
     <w:p>
       <w:pPr>
         <w:pStyle w:val="berschrift3"/>
@@ -13030,8 +13352,8 @@
         </w:pict>
       </w:r>
     </w:p>
-    <w:bookmarkEnd w:id="242"/>
-    <w:bookmarkStart w:id="243" w:name="qualifizierungsbedarf"/>
+    <w:bookmarkEnd w:id="243"/>
+    <w:bookmarkStart w:id="244" w:name="qualifizierungsbedarf"/>
     <w:p>
       <w:pPr>
         <w:pStyle w:val="berschrift3"/>
@@ -13100,8 +13422,8 @@
         </w:pict>
       </w:r>
     </w:p>
-    <w:bookmarkEnd w:id="243"/>
-    <w:bookmarkStart w:id="244" w:name="rasterdaten"/>
+    <w:bookmarkEnd w:id="244"/>
+    <w:bookmarkStart w:id="245" w:name="rasterdaten"/>
     <w:p>
       <w:pPr>
         <w:pStyle w:val="berschrift3"/>
@@ -13160,6 +13482,20 @@
             <w:rStyle w:val="Hyperlink"/>
           </w:rPr>
           <w:t xml:space="preserve">GIS</w:t>
+        </w:r>
+      </w:hyperlink>
+      <w:r>
+        <w:t xml:space="preserve">,</w:t>
+      </w:r>
+      <w:r>
+        <w:t xml:space="preserve"> </w:t>
+      </w:r>
+      <w:hyperlink r:id="rId87">
+        <w:r>
+          <w:rPr>
+            <w:rStyle w:val="Hyperlink"/>
+          </w:rPr>
+          <w:t xml:space="preserve">InfoTool</w:t>
         </w:r>
       </w:hyperlink>
     </w:p>
@@ -13170,8 +13506,8 @@
         </w:pict>
       </w:r>
     </w:p>
-    <w:bookmarkEnd w:id="244"/>
-    <w:bookmarkStart w:id="245" w:name="räumliche-analyse"/>
+    <w:bookmarkEnd w:id="245"/>
+    <w:bookmarkStart w:id="246" w:name="räumliche-analyse"/>
     <w:p>
       <w:pPr>
         <w:pStyle w:val="berschrift3"/>
@@ -13230,6 +13566,20 @@
             <w:rStyle w:val="Hyperlink"/>
           </w:rPr>
           <w:t xml:space="preserve">GIS</w:t>
+        </w:r>
+      </w:hyperlink>
+      <w:r>
+        <w:t xml:space="preserve">,</w:t>
+      </w:r>
+      <w:r>
+        <w:t xml:space="preserve"> </w:t>
+      </w:r>
+      <w:hyperlink r:id="rId87">
+        <w:r>
+          <w:rPr>
+            <w:rStyle w:val="Hyperlink"/>
+          </w:rPr>
+          <w:t xml:space="preserve">InfoTool</w:t>
         </w:r>
       </w:hyperlink>
     </w:p>
@@ -13240,8 +13590,8 @@
         </w:pict>
       </w:r>
     </w:p>
-    <w:bookmarkEnd w:id="245"/>
-    <w:bookmarkStart w:id="246" w:name="räumliche-auflösung"/>
+    <w:bookmarkEnd w:id="246"/>
+    <w:bookmarkStart w:id="247" w:name="räumliche-auflösung"/>
     <w:p>
       <w:pPr>
         <w:pStyle w:val="berschrift3"/>
@@ -13294,12 +13644,26 @@
       <w:pPr>
         <w:pStyle w:val="BodyText"/>
       </w:pPr>
-      <w:hyperlink r:id="rId88">
+      <w:hyperlink r:id="rId85">
         <w:r>
           <w:rPr>
             <w:rStyle w:val="Hyperlink"/>
           </w:rPr>
           <w:t xml:space="preserve">Daten</w:t>
+        </w:r>
+      </w:hyperlink>
+      <w:r>
+        <w:t xml:space="preserve">,</w:t>
+      </w:r>
+      <w:r>
+        <w:t xml:space="preserve"> </w:t>
+      </w:r>
+      <w:hyperlink r:id="rId84">
+        <w:r>
+          <w:rPr>
+            <w:rStyle w:val="Hyperlink"/>
+          </w:rPr>
+          <w:t xml:space="preserve">Informationssystem</w:t>
         </w:r>
       </w:hyperlink>
     </w:p>
@@ -13310,8 +13674,8 @@
         </w:pict>
       </w:r>
     </w:p>
-    <w:bookmarkEnd w:id="246"/>
-    <w:bookmarkStart w:id="248" w:name="realexperiment"/>
+    <w:bookmarkEnd w:id="247"/>
+    <w:bookmarkStart w:id="249" w:name="realexperiment"/>
     <w:p>
       <w:pPr>
         <w:pStyle w:val="berschrift3"/>
@@ -13389,7 +13753,7 @@
       <w:pPr>
         <w:pStyle w:val="BodyText"/>
       </w:pPr>
-      <w:hyperlink r:id="rId247">
+      <w:hyperlink r:id="rId248">
         <w:r>
           <w:rPr>
             <w:rStyle w:val="Hyperlink"/>
@@ -13405,8 +13769,8 @@
         </w:pict>
       </w:r>
     </w:p>
-    <w:bookmarkEnd w:id="248"/>
-    <w:bookmarkStart w:id="249" w:name="reallabor"/>
+    <w:bookmarkEnd w:id="249"/>
+    <w:bookmarkStart w:id="250" w:name="reallabor"/>
     <w:p>
       <w:pPr>
         <w:pStyle w:val="berschrift3"/>
@@ -13495,8 +13859,8 @@
         </w:pict>
       </w:r>
     </w:p>
-    <w:bookmarkEnd w:id="249"/>
-    <w:bookmarkStart w:id="250" w:name="regenwasserbewirtschaftung"/>
+    <w:bookmarkEnd w:id="250"/>
+    <w:bookmarkStart w:id="251" w:name="regenwasserbewirtschaftung"/>
     <w:p>
       <w:pPr>
         <w:pStyle w:val="berschrift3"/>
@@ -13565,8 +13929,8 @@
         </w:pict>
       </w:r>
     </w:p>
-    <w:bookmarkEnd w:id="250"/>
-    <w:bookmarkStart w:id="251" w:name="rekultivierung"/>
+    <w:bookmarkEnd w:id="251"/>
+    <w:bookmarkStart w:id="252" w:name="rekultivierung"/>
     <w:p>
       <w:pPr>
         <w:pStyle w:val="berschrift3"/>
@@ -13635,8 +13999,8 @@
         </w:pict>
       </w:r>
     </w:p>
-    <w:bookmarkEnd w:id="251"/>
-    <w:bookmarkStart w:id="253" w:name="renaturierung"/>
+    <w:bookmarkEnd w:id="252"/>
+    <w:bookmarkStart w:id="254" w:name="renaturierung"/>
     <w:p>
       <w:pPr>
         <w:pStyle w:val="berschrift3"/>
@@ -13714,7 +14078,7 @@
       <w:pPr>
         <w:pStyle w:val="BodyText"/>
       </w:pPr>
-      <w:hyperlink r:id="rId252">
+      <w:hyperlink r:id="rId253">
         <w:r>
           <w:rPr>
             <w:rStyle w:val="Hyperlink"/>
@@ -13730,8 +14094,8 @@
         </w:pict>
       </w:r>
     </w:p>
-    <w:bookmarkEnd w:id="253"/>
-    <w:bookmarkStart w:id="254" w:name="resilienz"/>
+    <w:bookmarkEnd w:id="254"/>
+    <w:bookmarkStart w:id="255" w:name="resilienz"/>
     <w:p>
       <w:pPr>
         <w:pStyle w:val="berschrift3"/>
@@ -13790,6 +14154,20 @@
             <w:rStyle w:val="Hyperlink"/>
           </w:rPr>
           <w:t xml:space="preserve">Ökosystem</w:t>
+        </w:r>
+      </w:hyperlink>
+      <w:r>
+        <w:t xml:space="preserve">,</w:t>
+      </w:r>
+      <w:r>
+        <w:t xml:space="preserve"> </w:t>
+      </w:r>
+      <w:hyperlink r:id="rId40">
+        <w:r>
+          <w:rPr>
+            <w:rStyle w:val="Hyperlink"/>
+          </w:rPr>
+          <w:t xml:space="preserve">Risikomanagement</w:t>
         </w:r>
       </w:hyperlink>
     </w:p>
@@ -13800,8 +14178,8 @@
         </w:pict>
       </w:r>
     </w:p>
-    <w:bookmarkEnd w:id="254"/>
-    <w:bookmarkStart w:id="255" w:name="responsive-wissenschaftskommunikation"/>
+    <w:bookmarkEnd w:id="255"/>
+    <w:bookmarkStart w:id="256" w:name="responsive-wissenschaftskommunikation"/>
     <w:p>
       <w:pPr>
         <w:pStyle w:val="berschrift3"/>
@@ -13870,8 +14248,8 @@
         </w:pict>
       </w:r>
     </w:p>
-    <w:bookmarkEnd w:id="255"/>
-    <w:bookmarkStart w:id="256" w:name="retentionsfläche"/>
+    <w:bookmarkEnd w:id="256"/>
+    <w:bookmarkStart w:id="257" w:name="retentionsfläche"/>
     <w:p>
       <w:pPr>
         <w:pStyle w:val="berschrift3"/>
@@ -13940,8 +14318,8 @@
         </w:pict>
       </w:r>
     </w:p>
-    <w:bookmarkEnd w:id="256"/>
-    <w:bookmarkStart w:id="258" w:name="revitalisierung"/>
+    <w:bookmarkEnd w:id="257"/>
+    <w:bookmarkStart w:id="259" w:name="revitalisierung"/>
     <w:p>
       <w:pPr>
         <w:pStyle w:val="berschrift3"/>
@@ -14019,7 +14397,7 @@
       <w:pPr>
         <w:pStyle w:val="BodyText"/>
       </w:pPr>
-      <w:hyperlink r:id="rId257">
+      <w:hyperlink r:id="rId258">
         <w:r>
           <w:rPr>
             <w:rStyle w:val="Hyperlink"/>
@@ -14035,8 +14413,8 @@
         </w:pict>
       </w:r>
     </w:p>
-    <w:bookmarkEnd w:id="258"/>
-    <w:bookmarkStart w:id="259" w:name="risiko"/>
+    <w:bookmarkEnd w:id="259"/>
+    <w:bookmarkStart w:id="260" w:name="risiko"/>
     <w:p>
       <w:pPr>
         <w:pStyle w:val="berschrift3"/>
@@ -14105,8 +14483,8 @@
         </w:pict>
       </w:r>
     </w:p>
-    <w:bookmarkEnd w:id="259"/>
-    <w:bookmarkStart w:id="260" w:name="risikokarte"/>
+    <w:bookmarkEnd w:id="260"/>
+    <w:bookmarkStart w:id="261" w:name="risikokarte"/>
     <w:p>
       <w:pPr>
         <w:pStyle w:val="berschrift3"/>
@@ -14165,6 +14543,20 @@
             <w:rStyle w:val="Hyperlink"/>
           </w:rPr>
           <w:t xml:space="preserve">Risikomanagement</w:t>
+        </w:r>
+      </w:hyperlink>
+      <w:r>
+        <w:t xml:space="preserve">,</w:t>
+      </w:r>
+      <w:r>
+        <w:t xml:space="preserve"> </w:t>
+      </w:r>
+      <w:hyperlink r:id="rId101">
+        <w:r>
+          <w:rPr>
+            <w:rStyle w:val="Hyperlink"/>
+          </w:rPr>
+          <w:t xml:space="preserve">Naturgefahren</w:t>
         </w:r>
       </w:hyperlink>
     </w:p>
@@ -14175,8 +14567,8 @@
         </w:pict>
       </w:r>
     </w:p>
-    <w:bookmarkEnd w:id="260"/>
-    <w:bookmarkStart w:id="261" w:name="risikomanagement"/>
+    <w:bookmarkEnd w:id="261"/>
+    <w:bookmarkStart w:id="262" w:name="risikomanagement"/>
     <w:p>
       <w:pPr>
         <w:pStyle w:val="berschrift3"/>
@@ -14245,8 +14637,8 @@
         </w:pict>
       </w:r>
     </w:p>
-    <w:bookmarkEnd w:id="261"/>
-    <w:bookmarkStart w:id="263" w:name="rückhaltevolumen"/>
+    <w:bookmarkEnd w:id="262"/>
+    <w:bookmarkStart w:id="264" w:name="rückhaltevolumen"/>
     <w:p>
       <w:pPr>
         <w:pStyle w:val="berschrift3"/>
@@ -14299,12 +14691,26 @@
       <w:pPr>
         <w:pStyle w:val="BodyText"/>
       </w:pPr>
-      <w:hyperlink r:id="rId262">
+      <w:hyperlink r:id="rId263">
         <w:r>
           <w:rPr>
             <w:rStyle w:val="Hyperlink"/>
           </w:rPr>
           <w:t xml:space="preserve">urbaner Retentionsraum</w:t>
+        </w:r>
+      </w:hyperlink>
+      <w:r>
+        <w:t xml:space="preserve">,</w:t>
+      </w:r>
+      <w:r>
+        <w:t xml:space="preserve"> </w:t>
+      </w:r>
+      <w:hyperlink r:id="rId66">
+        <w:r>
+          <w:rPr>
+            <w:rStyle w:val="Hyperlink"/>
+          </w:rPr>
+          <w:t xml:space="preserve">GBI</w:t>
         </w:r>
       </w:hyperlink>
     </w:p>
@@ -14315,8 +14721,8 @@
         </w:pict>
       </w:r>
     </w:p>
-    <w:bookmarkEnd w:id="263"/>
-    <w:bookmarkStart w:id="264" w:name="schaden"/>
+    <w:bookmarkEnd w:id="264"/>
+    <w:bookmarkStart w:id="265" w:name="schaden"/>
     <w:p>
       <w:pPr>
         <w:pStyle w:val="berschrift3"/>
@@ -14405,8 +14811,8 @@
         </w:pict>
       </w:r>
     </w:p>
-    <w:bookmarkEnd w:id="264"/>
-    <w:bookmarkStart w:id="265" w:name="schutzgut"/>
+    <w:bookmarkEnd w:id="265"/>
+    <w:bookmarkStart w:id="266" w:name="schutzgut"/>
     <w:p>
       <w:pPr>
         <w:pStyle w:val="berschrift3"/>
@@ -14475,8 +14881,8 @@
         </w:pict>
       </w:r>
     </w:p>
-    <w:bookmarkEnd w:id="265"/>
-    <w:bookmarkStart w:id="266" w:name="schwammstadt"/>
+    <w:bookmarkEnd w:id="266"/>
+    <w:bookmarkStart w:id="267" w:name="schwammstadt"/>
     <w:p>
       <w:pPr>
         <w:pStyle w:val="berschrift3"/>
@@ -14545,8 +14951,8 @@
         </w:pict>
       </w:r>
     </w:p>
-    <w:bookmarkEnd w:id="266"/>
-    <w:bookmarkStart w:id="267" w:name="sensitivität"/>
+    <w:bookmarkEnd w:id="267"/>
+    <w:bookmarkStart w:id="268" w:name="sensitivität"/>
     <w:p>
       <w:pPr>
         <w:pStyle w:val="berschrift3"/>
@@ -14599,7 +15005,7 @@
       <w:pPr>
         <w:pStyle w:val="BodyText"/>
       </w:pPr>
-      <w:hyperlink r:id="rId64">
+      <w:hyperlink r:id="rId44">
         <w:r>
           <w:rPr>
             <w:rStyle w:val="Hyperlink"/>
@@ -14615,8 +15021,8 @@
         </w:pict>
       </w:r>
     </w:p>
-    <w:bookmarkEnd w:id="267"/>
-    <w:bookmarkStart w:id="268" w:name="serious-games"/>
+    <w:bookmarkEnd w:id="268"/>
+    <w:bookmarkStart w:id="269" w:name="serious-games"/>
     <w:p>
       <w:pPr>
         <w:pStyle w:val="berschrift3"/>
@@ -14685,8 +15091,8 @@
         </w:pict>
       </w:r>
     </w:p>
-    <w:bookmarkEnd w:id="268"/>
-    <w:bookmarkStart w:id="269" w:name="simulationen"/>
+    <w:bookmarkEnd w:id="269"/>
+    <w:bookmarkStart w:id="270" w:name="simulationen"/>
     <w:p>
       <w:pPr>
         <w:pStyle w:val="berschrift3"/>
@@ -14745,6 +15151,20 @@
             <w:rStyle w:val="Hyperlink"/>
           </w:rPr>
           <w:t xml:space="preserve">XR</w:t>
+        </w:r>
+      </w:hyperlink>
+      <w:r>
+        <w:t xml:space="preserve">,</w:t>
+      </w:r>
+      <w:r>
+        <w:t xml:space="preserve"> </w:t>
+      </w:r>
+      <w:hyperlink r:id="rId78">
+        <w:r>
+          <w:rPr>
+            <w:rStyle w:val="Hyperlink"/>
+          </w:rPr>
+          <w:t xml:space="preserve">Digitale Technologien</w:t>
         </w:r>
       </w:hyperlink>
     </w:p>
@@ -14755,8 +15175,8 @@
         </w:pict>
       </w:r>
     </w:p>
-    <w:bookmarkEnd w:id="269"/>
-    <w:bookmarkStart w:id="270" w:name="sites"/>
+    <w:bookmarkEnd w:id="270"/>
+    <w:bookmarkStart w:id="271" w:name="sites"/>
     <w:p>
       <w:pPr>
         <w:pStyle w:val="berschrift3"/>
@@ -14845,8 +15265,8 @@
         </w:pict>
       </w:r>
     </w:p>
-    <w:bookmarkEnd w:id="270"/>
-    <w:bookmarkStart w:id="272" w:name="stakeholder"/>
+    <w:bookmarkEnd w:id="271"/>
+    <w:bookmarkStart w:id="273" w:name="stakeholder"/>
     <w:p>
       <w:pPr>
         <w:pStyle w:val="berschrift3"/>
@@ -14924,7 +15344,7 @@
       <w:pPr>
         <w:pStyle w:val="BodyText"/>
       </w:pPr>
-      <w:hyperlink r:id="rId271">
+      <w:hyperlink r:id="rId272">
         <w:r>
           <w:rPr>
             <w:rStyle w:val="Hyperlink"/>
@@ -14954,8 +15374,8 @@
         </w:pict>
       </w:r>
     </w:p>
-    <w:bookmarkEnd w:id="272"/>
-    <w:bookmarkStart w:id="273" w:name="starkregen"/>
+    <w:bookmarkEnd w:id="273"/>
+    <w:bookmarkStart w:id="274" w:name="starkregen"/>
     <w:p>
       <w:pPr>
         <w:pStyle w:val="berschrift3"/>
@@ -15024,8 +15444,8 @@
         </w:pict>
       </w:r>
     </w:p>
-    <w:bookmarkEnd w:id="273"/>
-    <w:bookmarkStart w:id="274" w:name="starkregengefahrenkarte"/>
+    <w:bookmarkEnd w:id="274"/>
+    <w:bookmarkStart w:id="275" w:name="starkregengefahrenkarte"/>
     <w:p>
       <w:pPr>
         <w:pStyle w:val="berschrift3"/>
@@ -15104,6 +15524,20 @@
             <w:rStyle w:val="Hyperlink"/>
           </w:rPr>
           <w:t xml:space="preserve">Naturgefahren</w:t>
+        </w:r>
+      </w:hyperlink>
+      <w:r>
+        <w:t xml:space="preserve">,</w:t>
+      </w:r>
+      <w:r>
+        <w:t xml:space="preserve"> </w:t>
+      </w:r>
+      <w:hyperlink r:id="rId40">
+        <w:r>
+          <w:rPr>
+            <w:rStyle w:val="Hyperlink"/>
+          </w:rPr>
+          <w:t xml:space="preserve">Risikomanagement</w:t>
         </w:r>
       </w:hyperlink>
     </w:p>
@@ -15114,8 +15548,8 @@
         </w:pict>
       </w:r>
     </w:p>
-    <w:bookmarkEnd w:id="274"/>
-    <w:bookmarkStart w:id="275" w:name="starkregenindex"/>
+    <w:bookmarkEnd w:id="275"/>
+    <w:bookmarkStart w:id="276" w:name="starkregenindex"/>
     <w:p>
       <w:pPr>
         <w:pStyle w:val="berschrift3"/>
@@ -15204,8 +15638,8 @@
         </w:pict>
       </w:r>
     </w:p>
-    <w:bookmarkEnd w:id="275"/>
-    <w:bookmarkStart w:id="276" w:name="starkregenrisikokarte"/>
+    <w:bookmarkEnd w:id="276"/>
+    <w:bookmarkStart w:id="277" w:name="starkregenrisikokarte"/>
     <w:p>
       <w:pPr>
         <w:pStyle w:val="berschrift3"/>
@@ -15264,6 +15698,20 @@
             <w:rStyle w:val="Hyperlink"/>
           </w:rPr>
           <w:t xml:space="preserve">Risikomanagement</w:t>
+        </w:r>
+      </w:hyperlink>
+      <w:r>
+        <w:t xml:space="preserve">,</w:t>
+      </w:r>
+      <w:r>
+        <w:t xml:space="preserve"> </w:t>
+      </w:r>
+      <w:hyperlink r:id="rId101">
+        <w:r>
+          <w:rPr>
+            <w:rStyle w:val="Hyperlink"/>
+          </w:rPr>
+          <w:t xml:space="preserve">Naturgefahren</w:t>
         </w:r>
       </w:hyperlink>
     </w:p>
@@ -15274,8 +15722,8 @@
         </w:pict>
       </w:r>
     </w:p>
-    <w:bookmarkEnd w:id="276"/>
-    <w:bookmarkStart w:id="277" w:name="staudamm"/>
+    <w:bookmarkEnd w:id="277"/>
+    <w:bookmarkStart w:id="278" w:name="staudamm"/>
     <w:p>
       <w:pPr>
         <w:pStyle w:val="berschrift3"/>
@@ -15344,8 +15792,8 @@
         </w:pict>
       </w:r>
     </w:p>
-    <w:bookmarkEnd w:id="277"/>
-    <w:bookmarkStart w:id="278" w:name="sturmflut"/>
+    <w:bookmarkEnd w:id="278"/>
+    <w:bookmarkStart w:id="279" w:name="sturmflut"/>
     <w:p>
       <w:pPr>
         <w:pStyle w:val="berschrift3"/>
@@ -15414,8 +15862,8 @@
         </w:pict>
       </w:r>
     </w:p>
-    <w:bookmarkEnd w:id="278"/>
-    <w:bookmarkStart w:id="279" w:name="summative-evaluation"/>
+    <w:bookmarkEnd w:id="279"/>
+    <w:bookmarkStart w:id="280" w:name="summative-evaluation"/>
     <w:p>
       <w:pPr>
         <w:pStyle w:val="berschrift3"/>
@@ -15468,7 +15916,7 @@
       <w:pPr>
         <w:pStyle w:val="BodyText"/>
       </w:pPr>
-      <w:hyperlink r:id="rId52">
+      <w:hyperlink r:id="rId53">
         <w:r>
           <w:rPr>
             <w:rStyle w:val="Hyperlink"/>
@@ -15484,8 +15932,8 @@
         </w:pict>
       </w:r>
     </w:p>
-    <w:bookmarkEnd w:id="279"/>
-    <w:bookmarkStart w:id="281" w:name="sustainable-development-goals"/>
+    <w:bookmarkEnd w:id="280"/>
+    <w:bookmarkStart w:id="282" w:name="sustainable-development-goals"/>
     <w:p>
       <w:pPr>
         <w:pStyle w:val="berschrift3"/>
@@ -15583,7 +16031,7 @@
       <w:pPr>
         <w:pStyle w:val="BodyText"/>
       </w:pPr>
-      <w:hyperlink r:id="rId280">
+      <w:hyperlink r:id="rId281">
         <w:r>
           <w:rPr>
             <w:rStyle w:val="Hyperlink"/>
@@ -15624,8 +16072,8 @@
         </w:pict>
       </w:r>
     </w:p>
-    <w:bookmarkEnd w:id="281"/>
-    <w:bookmarkStart w:id="282" w:name="system"/>
+    <w:bookmarkEnd w:id="282"/>
+    <w:bookmarkStart w:id="283" w:name="system"/>
     <w:p>
       <w:pPr>
         <w:pStyle w:val="berschrift3"/>
@@ -15684,6 +16132,34 @@
             <w:rStyle w:val="Hyperlink"/>
           </w:rPr>
           <w:t xml:space="preserve">GBI</w:t>
+        </w:r>
+      </w:hyperlink>
+      <w:r>
+        <w:t xml:space="preserve">,</w:t>
+      </w:r>
+      <w:r>
+        <w:t xml:space="preserve"> </w:t>
+      </w:r>
+      <w:hyperlink r:id="rId44">
+        <w:r>
+          <w:rPr>
+            <w:rStyle w:val="Hyperlink"/>
+          </w:rPr>
+          <w:t xml:space="preserve">KRITIS</w:t>
+        </w:r>
+      </w:hyperlink>
+      <w:r>
+        <w:t xml:space="preserve">,</w:t>
+      </w:r>
+      <w:r>
+        <w:t xml:space="preserve"> </w:t>
+      </w:r>
+      <w:hyperlink r:id="rId32">
+        <w:r>
+          <w:rPr>
+            <w:rStyle w:val="Hyperlink"/>
+          </w:rPr>
+          <w:t xml:space="preserve">Projekt</w:t>
         </w:r>
       </w:hyperlink>
     </w:p>
@@ -15694,8 +16170,8 @@
         </w:pict>
       </w:r>
     </w:p>
-    <w:bookmarkEnd w:id="282"/>
-    <w:bookmarkStart w:id="283" w:name="systemwissen"/>
+    <w:bookmarkEnd w:id="283"/>
+    <w:bookmarkStart w:id="284" w:name="systemwissen"/>
     <w:p>
       <w:pPr>
         <w:pStyle w:val="berschrift3"/>
@@ -15748,7 +16224,7 @@
       <w:pPr>
         <w:pStyle w:val="BodyText"/>
       </w:pPr>
-      <w:hyperlink r:id="rId220">
+      <w:hyperlink r:id="rId221">
         <w:r>
           <w:rPr>
             <w:rStyle w:val="Hyperlink"/>
@@ -15764,8 +16240,8 @@
         </w:pict>
       </w:r>
     </w:p>
-    <w:bookmarkEnd w:id="283"/>
-    <w:bookmarkStart w:id="284" w:name="teilentsiegelung"/>
+    <w:bookmarkEnd w:id="284"/>
+    <w:bookmarkStart w:id="285" w:name="teilentsiegelung"/>
     <w:p>
       <w:pPr>
         <w:pStyle w:val="berschrift3"/>
@@ -15834,8 +16310,8 @@
         </w:pict>
       </w:r>
     </w:p>
-    <w:bookmarkEnd w:id="284"/>
-    <w:bookmarkStart w:id="285" w:name="thermische-ausgleichsfunktion"/>
+    <w:bookmarkEnd w:id="285"/>
+    <w:bookmarkStart w:id="286" w:name="thermische-ausgleichsfunktion"/>
     <w:p>
       <w:pPr>
         <w:pStyle w:val="berschrift3"/>
@@ -15904,8 +16380,8 @@
         </w:pict>
       </w:r>
     </w:p>
-    <w:bookmarkEnd w:id="285"/>
-    <w:bookmarkStart w:id="286" w:name="thermische-belastung"/>
+    <w:bookmarkEnd w:id="286"/>
+    <w:bookmarkStart w:id="287" w:name="thermische-belastung"/>
     <w:p>
       <w:pPr>
         <w:pStyle w:val="berschrift3"/>
@@ -15974,8 +16450,8 @@
         </w:pict>
       </w:r>
     </w:p>
-    <w:bookmarkEnd w:id="286"/>
-    <w:bookmarkStart w:id="287" w:name="transdisziplinäres-arbeiten"/>
+    <w:bookmarkEnd w:id="287"/>
+    <w:bookmarkStart w:id="288" w:name="transdisziplinäres-arbeiten"/>
     <w:p>
       <w:pPr>
         <w:pStyle w:val="berschrift3"/>
@@ -16044,8 +16520,8 @@
         </w:pict>
       </w:r>
     </w:p>
-    <w:bookmarkEnd w:id="287"/>
-    <w:bookmarkStart w:id="289" w:name="transfer"/>
+    <w:bookmarkEnd w:id="288"/>
+    <w:bookmarkStart w:id="290" w:name="transfer"/>
     <w:p>
       <w:pPr>
         <w:pStyle w:val="berschrift3"/>
@@ -16098,7 +16574,7 @@
       <w:pPr>
         <w:pStyle w:val="BodyText"/>
       </w:pPr>
-      <w:hyperlink r:id="rId220">
+      <w:hyperlink r:id="rId221">
         <w:r>
           <w:rPr>
             <w:rStyle w:val="Hyperlink"/>
@@ -16123,7 +16599,7 @@
       <w:pPr>
         <w:pStyle w:val="BodyText"/>
       </w:pPr>
-      <w:hyperlink r:id="rId288">
+      <w:hyperlink r:id="rId289">
         <w:r>
           <w:rPr>
             <w:rStyle w:val="Hyperlink"/>
@@ -16139,8 +16615,8 @@
         </w:pict>
       </w:r>
     </w:p>
-    <w:bookmarkEnd w:id="289"/>
-    <w:bookmarkStart w:id="290" w:name="transferbeirat"/>
+    <w:bookmarkEnd w:id="290"/>
+    <w:bookmarkStart w:id="291" w:name="transferbeirat"/>
     <w:p>
       <w:pPr>
         <w:pStyle w:val="berschrift3"/>
@@ -16209,8 +16685,8 @@
         </w:pict>
       </w:r>
     </w:p>
-    <w:bookmarkEnd w:id="290"/>
-    <w:bookmarkStart w:id="292" w:name="transfermodus-1"/>
+    <w:bookmarkEnd w:id="291"/>
+    <w:bookmarkStart w:id="293" w:name="transfermodus-1"/>
     <w:p>
       <w:pPr>
         <w:pStyle w:val="berschrift3"/>
@@ -16263,7 +16739,7 @@
       <w:pPr>
         <w:pStyle w:val="BodyText"/>
       </w:pPr>
-      <w:hyperlink r:id="rId220">
+      <w:hyperlink r:id="rId221">
         <w:r>
           <w:rPr>
             <w:rStyle w:val="Hyperlink"/>
@@ -16288,7 +16764,7 @@
       <w:pPr>
         <w:pStyle w:val="BodyText"/>
       </w:pPr>
-      <w:hyperlink r:id="rId291">
+      <w:hyperlink r:id="rId292">
         <w:r>
           <w:rPr>
             <w:rStyle w:val="Hyperlink"/>
@@ -16304,8 +16780,8 @@
         </w:pict>
       </w:r>
     </w:p>
-    <w:bookmarkEnd w:id="292"/>
-    <w:bookmarkStart w:id="294" w:name="transfermodus-2a"/>
+    <w:bookmarkEnd w:id="293"/>
+    <w:bookmarkStart w:id="295" w:name="transfermodus-2a"/>
     <w:p>
       <w:pPr>
         <w:pStyle w:val="berschrift3"/>
@@ -16358,7 +16834,7 @@
       <w:pPr>
         <w:pStyle w:val="BodyText"/>
       </w:pPr>
-      <w:hyperlink r:id="rId220">
+      <w:hyperlink r:id="rId221">
         <w:r>
           <w:rPr>
             <w:rStyle w:val="Hyperlink"/>
@@ -16383,7 +16859,7 @@
       <w:pPr>
         <w:pStyle w:val="BodyText"/>
       </w:pPr>
-      <w:hyperlink r:id="rId291">
+      <w:hyperlink r:id="rId292">
         <w:r>
           <w:rPr>
             <w:rStyle w:val="Hyperlink"/>
@@ -16397,7 +16873,7 @@
       <w:r>
         <w:t xml:space="preserve"> </w:t>
       </w:r>
-      <w:hyperlink r:id="rId293">
+      <w:hyperlink r:id="rId294">
         <w:r>
           <w:rPr>
             <w:rStyle w:val="Hyperlink"/>
@@ -16413,8 +16889,8 @@
         </w:pict>
       </w:r>
     </w:p>
-    <w:bookmarkEnd w:id="294"/>
-    <w:bookmarkStart w:id="295" w:name="transfermodus-2b"/>
+    <w:bookmarkEnd w:id="295"/>
+    <w:bookmarkStart w:id="296" w:name="transfermodus-2b"/>
     <w:p>
       <w:pPr>
         <w:pStyle w:val="berschrift3"/>
@@ -16467,7 +16943,7 @@
       <w:pPr>
         <w:pStyle w:val="BodyText"/>
       </w:pPr>
-      <w:hyperlink r:id="rId220">
+      <w:hyperlink r:id="rId221">
         <w:r>
           <w:rPr>
             <w:rStyle w:val="Hyperlink"/>
@@ -16492,7 +16968,7 @@
       <w:pPr>
         <w:pStyle w:val="BodyText"/>
       </w:pPr>
-      <w:hyperlink r:id="rId291">
+      <w:hyperlink r:id="rId292">
         <w:r>
           <w:rPr>
             <w:rStyle w:val="Hyperlink"/>
@@ -16508,8 +16984,8 @@
         </w:pict>
       </w:r>
     </w:p>
-    <w:bookmarkEnd w:id="295"/>
-    <w:bookmarkStart w:id="296" w:name="transformation"/>
+    <w:bookmarkEnd w:id="296"/>
+    <w:bookmarkStart w:id="297" w:name="transformation"/>
     <w:p>
       <w:pPr>
         <w:pStyle w:val="berschrift3"/>
@@ -16578,8 +17054,8 @@
         </w:pict>
       </w:r>
     </w:p>
-    <w:bookmarkEnd w:id="296"/>
-    <w:bookmarkStart w:id="297" w:name="transformation-skills"/>
+    <w:bookmarkEnd w:id="297"/>
+    <w:bookmarkStart w:id="298" w:name="transformation-skills"/>
     <w:p>
       <w:pPr>
         <w:pStyle w:val="berschrift3"/>
@@ -16648,8 +17124,8 @@
         </w:pict>
       </w:r>
     </w:p>
-    <w:bookmarkEnd w:id="297"/>
-    <w:bookmarkStart w:id="298" w:name="transformationsnetzwerk"/>
+    <w:bookmarkEnd w:id="298"/>
+    <w:bookmarkStart w:id="299" w:name="transformationsnetzwerk"/>
     <w:p>
       <w:pPr>
         <w:pStyle w:val="berschrift3"/>
@@ -16718,8 +17194,8 @@
         </w:pict>
       </w:r>
     </w:p>
-    <w:bookmarkEnd w:id="298"/>
-    <w:bookmarkStart w:id="300" w:name="transformationswissen"/>
+    <w:bookmarkEnd w:id="299"/>
+    <w:bookmarkStart w:id="301" w:name="transformationswissen"/>
     <w:p>
       <w:pPr>
         <w:pStyle w:val="berschrift3"/>
@@ -16772,7 +17248,7 @@
       <w:pPr>
         <w:pStyle w:val="BodyText"/>
       </w:pPr>
-      <w:hyperlink r:id="rId220">
+      <w:hyperlink r:id="rId221">
         <w:r>
           <w:rPr>
             <w:rStyle w:val="Hyperlink"/>
@@ -16797,7 +17273,7 @@
       <w:pPr>
         <w:pStyle w:val="BodyText"/>
       </w:pPr>
-      <w:hyperlink r:id="rId299">
+      <w:hyperlink r:id="rId300">
         <w:r>
           <w:rPr>
             <w:rStyle w:val="Hyperlink"/>
@@ -16813,8 +17289,8 @@
         </w:pict>
       </w:r>
     </w:p>
-    <w:bookmarkEnd w:id="300"/>
-    <w:bookmarkStart w:id="301" w:name="transformative-wissenschaft"/>
+    <w:bookmarkEnd w:id="301"/>
+    <w:bookmarkStart w:id="302" w:name="transformative-wissenschaft"/>
     <w:p>
       <w:pPr>
         <w:pStyle w:val="berschrift3"/>
@@ -16883,8 +17359,8 @@
         </w:pict>
       </w:r>
     </w:p>
-    <w:bookmarkEnd w:id="301"/>
-    <w:bookmarkStart w:id="302" w:name="transformatives-lernen"/>
+    <w:bookmarkEnd w:id="302"/>
+    <w:bookmarkStart w:id="303" w:name="transformatives-lernen"/>
     <w:p>
       <w:pPr>
         <w:pStyle w:val="berschrift3"/>
@@ -16943,6 +17419,20 @@
             <w:rStyle w:val="Hyperlink"/>
           </w:rPr>
           <w:t xml:space="preserve">Weiterbildung</w:t>
+        </w:r>
+      </w:hyperlink>
+      <w:r>
+        <w:t xml:space="preserve">,</w:t>
+      </w:r>
+      <w:r>
+        <w:t xml:space="preserve"> </w:t>
+      </w:r>
+      <w:hyperlink r:id="rId28">
+        <w:r>
+          <w:rPr>
+            <w:rStyle w:val="Hyperlink"/>
+          </w:rPr>
+          <w:t xml:space="preserve">Transformation</w:t>
         </w:r>
       </w:hyperlink>
     </w:p>
@@ -16953,8 +17443,8 @@
         </w:pict>
       </w:r>
     </w:p>
-    <w:bookmarkEnd w:id="302"/>
-    <w:bookmarkStart w:id="303" w:name="urbane-hitzeinsel"/>
+    <w:bookmarkEnd w:id="303"/>
+    <w:bookmarkStart w:id="304" w:name="urbane-hitzeinsel"/>
     <w:p>
       <w:pPr>
         <w:pStyle w:val="berschrift3"/>
@@ -17043,8 +17533,8 @@
         </w:pict>
       </w:r>
     </w:p>
-    <w:bookmarkEnd w:id="303"/>
-    <w:bookmarkStart w:id="304" w:name="urbane-resilienz"/>
+    <w:bookmarkEnd w:id="304"/>
+    <w:bookmarkStart w:id="305" w:name="urbane-resilienz"/>
     <w:p>
       <w:pPr>
         <w:pStyle w:val="berschrift3"/>
@@ -17113,8 +17603,8 @@
         </w:pict>
       </w:r>
     </w:p>
-    <w:bookmarkEnd w:id="304"/>
-    <w:bookmarkStart w:id="305" w:name="urbane-retentionsräume"/>
+    <w:bookmarkEnd w:id="305"/>
+    <w:bookmarkStart w:id="306" w:name="urbane-retentionsräume"/>
     <w:p>
       <w:pPr>
         <w:pStyle w:val="berschrift3"/>
@@ -17203,8 +17693,8 @@
         </w:pict>
       </w:r>
     </w:p>
-    <w:bookmarkEnd w:id="305"/>
-    <w:bookmarkStart w:id="307" w:name="urbaner-digitaler-zwilling"/>
+    <w:bookmarkEnd w:id="306"/>
+    <w:bookmarkStart w:id="308" w:name="urbaner-digitaler-zwilling"/>
     <w:p>
       <w:pPr>
         <w:pStyle w:val="berschrift3"/>
@@ -17282,7 +17772,7 @@
       <w:pPr>
         <w:pStyle w:val="BodyText"/>
       </w:pPr>
-      <w:hyperlink r:id="rId306">
+      <w:hyperlink r:id="rId307">
         <w:r>
           <w:rPr>
             <w:rStyle w:val="Hyperlink"/>
@@ -17298,8 +17788,8 @@
         </w:pict>
       </w:r>
     </w:p>
-    <w:bookmarkEnd w:id="307"/>
-    <w:bookmarkStart w:id="308" w:name="vektordaten"/>
+    <w:bookmarkEnd w:id="308"/>
+    <w:bookmarkStart w:id="309" w:name="vektordaten"/>
     <w:p>
       <w:pPr>
         <w:pStyle w:val="berschrift3"/>
@@ -17358,6 +17848,20 @@
             <w:rStyle w:val="Hyperlink"/>
           </w:rPr>
           <w:t xml:space="preserve">GIS</w:t>
+        </w:r>
+      </w:hyperlink>
+      <w:r>
+        <w:t xml:space="preserve">,</w:t>
+      </w:r>
+      <w:r>
+        <w:t xml:space="preserve"> </w:t>
+      </w:r>
+      <w:hyperlink r:id="rId87">
+        <w:r>
+          <w:rPr>
+            <w:rStyle w:val="Hyperlink"/>
+          </w:rPr>
+          <w:t xml:space="preserve">InfoTool</w:t>
         </w:r>
       </w:hyperlink>
     </w:p>
@@ -17368,8 +17872,8 @@
         </w:pict>
       </w:r>
     </w:p>
-    <w:bookmarkEnd w:id="308"/>
-    <w:bookmarkStart w:id="309" w:name="verletzlichkeit"/>
+    <w:bookmarkEnd w:id="309"/>
+    <w:bookmarkStart w:id="310" w:name="verletzlichkeit"/>
     <w:p>
       <w:pPr>
         <w:pStyle w:val="berschrift3"/>
@@ -17438,8 +17942,8 @@
         </w:pict>
       </w:r>
     </w:p>
-    <w:bookmarkEnd w:id="309"/>
-    <w:bookmarkStart w:id="311" w:name="verwundbarkeit"/>
+    <w:bookmarkEnd w:id="310"/>
+    <w:bookmarkStart w:id="312" w:name="verwundbarkeit"/>
     <w:p>
       <w:pPr>
         <w:pStyle w:val="berschrift3"/>
@@ -17531,7 +18035,7 @@
       <w:r>
         <w:t xml:space="preserve"> </w:t>
       </w:r>
-      <w:hyperlink r:id="rId310">
+      <w:hyperlink r:id="rId311">
         <w:r>
           <w:rPr>
             <w:rStyle w:val="Hyperlink"/>
@@ -17547,8 +18051,8 @@
         </w:pict>
       </w:r>
     </w:p>
-    <w:bookmarkEnd w:id="311"/>
-    <w:bookmarkStart w:id="312" w:name="virtual-reality"/>
+    <w:bookmarkEnd w:id="312"/>
+    <w:bookmarkStart w:id="313" w:name="virtual-reality"/>
     <w:p>
       <w:pPr>
         <w:pStyle w:val="berschrift3"/>
@@ -17637,8 +18141,8 @@
         </w:pict>
       </w:r>
     </w:p>
-    <w:bookmarkEnd w:id="312"/>
-    <w:bookmarkStart w:id="313" w:name="virtuelle-realität"/>
+    <w:bookmarkEnd w:id="313"/>
+    <w:bookmarkStart w:id="314" w:name="virtuelle-realität"/>
     <w:p>
       <w:pPr>
         <w:pStyle w:val="berschrift3"/>
@@ -17727,8 +18231,8 @@
         </w:pict>
       </w:r>
     </w:p>
-    <w:bookmarkEnd w:id="313"/>
-    <w:bookmarkStart w:id="314" w:name="vision"/>
+    <w:bookmarkEnd w:id="314"/>
+    <w:bookmarkStart w:id="315" w:name="vision"/>
     <w:p>
       <w:pPr>
         <w:pStyle w:val="berschrift3"/>
@@ -17797,8 +18301,8 @@
         </w:pict>
       </w:r>
     </w:p>
-    <w:bookmarkEnd w:id="314"/>
-    <w:bookmarkStart w:id="315" w:name="vr-brille"/>
+    <w:bookmarkEnd w:id="315"/>
+    <w:bookmarkStart w:id="316" w:name="vr-brille"/>
     <w:p>
       <w:pPr>
         <w:pStyle w:val="berschrift3"/>
@@ -17867,8 +18371,8 @@
         </w:pict>
       </w:r>
     </w:p>
-    <w:bookmarkEnd w:id="315"/>
-    <w:bookmarkStart w:id="316" w:name="vr-laufband"/>
+    <w:bookmarkEnd w:id="316"/>
+    <w:bookmarkStart w:id="317" w:name="vr-laufband"/>
     <w:p>
       <w:pPr>
         <w:pStyle w:val="berschrift3"/>
@@ -17937,8 +18441,8 @@
         </w:pict>
       </w:r>
     </w:p>
-    <w:bookmarkEnd w:id="316"/>
-    <w:bookmarkStart w:id="318" w:name="vuca"/>
+    <w:bookmarkEnd w:id="317"/>
+    <w:bookmarkStart w:id="319" w:name="vuca"/>
     <w:p>
       <w:pPr>
         <w:pStyle w:val="berschrift3"/>
@@ -18100,7 +18604,7 @@
       <w:pPr>
         <w:pStyle w:val="BodyText"/>
       </w:pPr>
-      <w:hyperlink r:id="rId317">
+      <w:hyperlink r:id="rId318">
         <w:r>
           <w:rPr>
             <w:rStyle w:val="Hyperlink"/>
@@ -18116,8 +18620,8 @@
         </w:pict>
       </w:r>
     </w:p>
-    <w:bookmarkEnd w:id="318"/>
-    <w:bookmarkStart w:id="319" w:name="vulnerabilität"/>
+    <w:bookmarkEnd w:id="319"/>
+    <w:bookmarkStart w:id="320" w:name="vulnerabilität"/>
     <w:p>
       <w:pPr>
         <w:pStyle w:val="berschrift3"/>
@@ -18195,7 +18699,7 @@
       <w:pPr>
         <w:pStyle w:val="BodyText"/>
       </w:pPr>
-      <w:hyperlink r:id="rId310">
+      <w:hyperlink r:id="rId311">
         <w:r>
           <w:rPr>
             <w:rStyle w:val="Hyperlink"/>
@@ -18211,8 +18715,8 @@
         </w:pict>
       </w:r>
     </w:p>
-    <w:bookmarkEnd w:id="319"/>
-    <w:bookmarkStart w:id="320" w:name="vulnerable-personengruppen"/>
+    <w:bookmarkEnd w:id="320"/>
+    <w:bookmarkStart w:id="321" w:name="vulnerable-personengruppen"/>
     <w:p>
       <w:pPr>
         <w:pStyle w:val="berschrift3"/>
@@ -18281,8 +18785,8 @@
         </w:pict>
       </w:r>
     </w:p>
-    <w:bookmarkEnd w:id="320"/>
-    <w:bookmarkStart w:id="324" w:name="wassersensible-stadt"/>
+    <w:bookmarkEnd w:id="321"/>
+    <w:bookmarkStart w:id="325" w:name="wassersensible-stadt"/>
     <w:p>
       <w:pPr>
         <w:pStyle w:val="berschrift3"/>
@@ -18380,7 +18884,7 @@
       <w:pPr>
         <w:pStyle w:val="BodyText"/>
       </w:pPr>
-      <w:hyperlink r:id="rId257">
+      <w:hyperlink r:id="rId258">
         <w:r>
           <w:rPr>
             <w:rStyle w:val="Hyperlink"/>
@@ -18394,7 +18898,7 @@
       <w:r>
         <w:t xml:space="preserve"> </w:t>
       </w:r>
-      <w:hyperlink r:id="rId321">
+      <w:hyperlink r:id="rId322">
         <w:r>
           <w:rPr>
             <w:rStyle w:val="Hyperlink"/>
@@ -18408,7 +18912,7 @@
       <w:r>
         <w:t xml:space="preserve"> </w:t>
       </w:r>
-      <w:hyperlink r:id="rId322">
+      <w:hyperlink r:id="rId323">
         <w:r>
           <w:rPr>
             <w:rStyle w:val="Hyperlink"/>
@@ -18422,7 +18926,7 @@
       <w:r>
         <w:t xml:space="preserve"> </w:t>
       </w:r>
-      <w:hyperlink r:id="rId323">
+      <w:hyperlink r:id="rId324">
         <w:r>
           <w:rPr>
             <w:rStyle w:val="Hyperlink"/>
@@ -18438,8 +18942,8 @@
         </w:pict>
       </w:r>
     </w:p>
-    <w:bookmarkEnd w:id="324"/>
-    <w:bookmarkStart w:id="325" w:name="web-feature-service"/>
+    <w:bookmarkEnd w:id="325"/>
+    <w:bookmarkStart w:id="326" w:name="web-feature-service"/>
     <w:p>
       <w:pPr>
         <w:pStyle w:val="berschrift3"/>
@@ -18518,6 +19022,20 @@
             <w:rStyle w:val="Hyperlink"/>
           </w:rPr>
           <w:t xml:space="preserve">GIS</w:t>
+        </w:r>
+      </w:hyperlink>
+      <w:r>
+        <w:t xml:space="preserve">,</w:t>
+      </w:r>
+      <w:r>
+        <w:t xml:space="preserve"> </w:t>
+      </w:r>
+      <w:hyperlink r:id="rId87">
+        <w:r>
+          <w:rPr>
+            <w:rStyle w:val="Hyperlink"/>
+          </w:rPr>
+          <w:t xml:space="preserve">InfoTool</w:t>
         </w:r>
       </w:hyperlink>
     </w:p>
@@ -18528,7 +19046,7 @@
         </w:pict>
       </w:r>
     </w:p>
-    <w:bookmarkEnd w:id="325"/>
+    <w:bookmarkEnd w:id="326"/>
     <w:bookmarkStart w:id="327" w:name="web-map-service"/>
     <w:p>
       <w:pPr>
@@ -18602,12 +19120,26 @@
       <w:pPr>
         <w:pStyle w:val="BodyText"/>
       </w:pPr>
-      <w:hyperlink r:id="rId326">
-        <w:r>
-          <w:rPr>
-            <w:rStyle w:val="Hyperlink"/>
-          </w:rPr>
-          <w:t xml:space="preserve">GIS, InfoTool</w:t>
+      <w:hyperlink r:id="rId87">
+        <w:r>
+          <w:rPr>
+            <w:rStyle w:val="Hyperlink"/>
+          </w:rPr>
+          <w:t xml:space="preserve">InfoTool</w:t>
+        </w:r>
+      </w:hyperlink>
+      <w:r>
+        <w:t xml:space="preserve">,</w:t>
+      </w:r>
+      <w:r>
+        <w:t xml:space="preserve"> </w:t>
+      </w:r>
+      <w:hyperlink r:id="rId146">
+        <w:r>
+          <w:rPr>
+            <w:rStyle w:val="Hyperlink"/>
+          </w:rPr>
+          <w:t xml:space="preserve">GIS</w:t>
         </w:r>
       </w:hyperlink>
     </w:p>
@@ -18742,7 +19274,7 @@
       <w:pPr>
         <w:pStyle w:val="BodyText"/>
       </w:pPr>
-      <w:hyperlink r:id="rId52">
+      <w:hyperlink r:id="rId53">
         <w:r>
           <w:rPr>
             <w:rStyle w:val="Hyperlink"/>
@@ -18812,7 +19344,7 @@
       <w:pPr>
         <w:pStyle w:val="BodyText"/>
       </w:pPr>
-      <w:hyperlink r:id="rId52">
+      <w:hyperlink r:id="rId53">
         <w:r>
           <w:rPr>
             <w:rStyle w:val="Hyperlink"/>
@@ -18882,7 +19414,7 @@
       <w:pPr>
         <w:pStyle w:val="BodyText"/>
       </w:pPr>
-      <w:hyperlink r:id="rId52">
+      <w:hyperlink r:id="rId53">
         <w:r>
           <w:rPr>
             <w:rStyle w:val="Hyperlink"/>
@@ -18952,7 +19484,7 @@
       <w:pPr>
         <w:pStyle w:val="BodyText"/>
       </w:pPr>
-      <w:hyperlink r:id="rId52">
+      <w:hyperlink r:id="rId53">
         <w:r>
           <w:rPr>
             <w:rStyle w:val="Hyperlink"/>
@@ -19182,7 +19714,7 @@
       <w:pPr>
         <w:pStyle w:val="BodyText"/>
       </w:pPr>
-      <w:hyperlink r:id="rId220">
+      <w:hyperlink r:id="rId221">
         <w:r>
           <w:rPr>
             <w:rStyle w:val="Hyperlink"/>
@@ -19252,7 +19784,7 @@
       <w:pPr>
         <w:pStyle w:val="BodyText"/>
       </w:pPr>
-      <w:hyperlink r:id="rId220">
+      <w:hyperlink r:id="rId221">
         <w:r>
           <w:rPr>
             <w:rStyle w:val="Hyperlink"/>
@@ -19392,7 +19924,7 @@
       <w:pPr>
         <w:pStyle w:val="BodyText"/>
       </w:pPr>
-      <w:hyperlink r:id="rId88">
+      <w:hyperlink r:id="rId85">
         <w:r>
           <w:rPr>
             <w:rStyle w:val="Hyperlink"/>
@@ -19462,7 +19994,7 @@
       <w:pPr>
         <w:pStyle w:val="BodyText"/>
       </w:pPr>
-      <w:hyperlink r:id="rId88">
+      <w:hyperlink r:id="rId85">
         <w:r>
           <w:rPr>
             <w:rStyle w:val="Hyperlink"/>
@@ -19557,7 +20089,7 @@
       <w:pPr>
         <w:pStyle w:val="BodyText"/>
       </w:pPr>
-      <w:hyperlink r:id="rId271">
+      <w:hyperlink r:id="rId272">
         <w:r>
           <w:rPr>
             <w:rStyle w:val="Hyperlink"/>
@@ -19627,7 +20159,7 @@
       <w:pPr>
         <w:pStyle w:val="BodyText"/>
       </w:pPr>
-      <w:hyperlink r:id="rId220">
+      <w:hyperlink r:id="rId221">
         <w:r>
           <w:rPr>
             <w:rStyle w:val="Hyperlink"/>
@@ -19697,7 +20229,7 @@
       <w:pPr>
         <w:pStyle w:val="BodyText"/>
       </w:pPr>
-      <w:hyperlink r:id="rId193">
+      <w:hyperlink r:id="rId162">
         <w:r>
           <w:rPr>
             <w:rStyle w:val="Hyperlink"/>
@@ -19937,7 +20469,7 @@
       <w:pPr>
         <w:pStyle w:val="BodyText"/>
       </w:pPr>
-      <w:hyperlink r:id="rId306">
+      <w:hyperlink r:id="rId307">
         <w:r>
           <w:rPr>
             <w:rStyle w:val="Hyperlink"/>
@@ -20136,163 +20668,163 @@
       <w:pPr>
         <w:pStyle w:val="BodyText"/>
       </w:pPr>
+      <w:hyperlink r:id="rId323">
+        <w:r>
+          <w:rPr>
+            <w:rStyle w:val="Hyperlink"/>
+          </w:rPr>
+          <w:t xml:space="preserve">Grüne Infrastruktur</w:t>
+        </w:r>
+      </w:hyperlink>
+    </w:p>
+    <w:p>
+      <w:pPr>
+        <w:pStyle w:val="BodyText"/>
+      </w:pPr>
+      <w:hyperlink r:id="rId68">
+        <w:r>
+          <w:rPr>
+            <w:rStyle w:val="Hyperlink"/>
+          </w:rPr>
+          <w:t xml:space="preserve">Infrastruktur</w:t>
+        </w:r>
+      </w:hyperlink>
+    </w:p>
+    <w:p>
+      <w:pPr>
+        <w:pStyle w:val="BodyText"/>
+      </w:pPr>
+      <w:hyperlink r:id="rId369">
+        <w:r>
+          <w:rPr>
+            <w:rStyle w:val="Hyperlink"/>
+          </w:rPr>
+          <w:t xml:space="preserve">Kartenprojektion</w:t>
+        </w:r>
+      </w:hyperlink>
+    </w:p>
+    <w:p>
+      <w:pPr>
+        <w:pStyle w:val="BodyText"/>
+      </w:pPr>
+      <w:hyperlink r:id="rId370">
+        <w:r>
+          <w:rPr>
+            <w:rStyle w:val="Hyperlink"/>
+          </w:rPr>
+          <w:t xml:space="preserve">Latenter Wärmestrom</w:t>
+        </w:r>
+      </w:hyperlink>
+    </w:p>
+    <w:p>
+      <w:pPr>
+        <w:pStyle w:val="BodyText"/>
+      </w:pPr>
+      <w:hyperlink r:id="rId214">
+        <w:r>
+          <w:rPr>
+            <w:rStyle w:val="Hyperlink"/>
+          </w:rPr>
+          <w:t xml:space="preserve">Naturbasierte Lösung</w:t>
+        </w:r>
+      </w:hyperlink>
+    </w:p>
+    <w:p>
+      <w:pPr>
+        <w:pStyle w:val="BodyText"/>
+      </w:pPr>
+      <w:hyperlink r:id="rId371">
+        <w:r>
+          <w:rPr>
+            <w:rStyle w:val="Hyperlink"/>
+          </w:rPr>
+          <w:t xml:space="preserve">Nature-based Solution</w:t>
+        </w:r>
+      </w:hyperlink>
+    </w:p>
+    <w:p>
+      <w:pPr>
+        <w:pStyle w:val="BodyText"/>
+      </w:pPr>
+      <w:hyperlink r:id="rId372">
+        <w:r>
+          <w:rPr>
+            <w:rStyle w:val="Hyperlink"/>
+          </w:rPr>
+          <w:t xml:space="preserve">Permeable Oberflächen</w:t>
+        </w:r>
+      </w:hyperlink>
+    </w:p>
+    <w:p>
+      <w:pPr>
+        <w:pStyle w:val="BodyText"/>
+      </w:pPr>
+      <w:hyperlink r:id="rId373">
+        <w:r>
+          <w:rPr>
+            <w:rStyle w:val="Hyperlink"/>
+          </w:rPr>
+          <w:t xml:space="preserve">Pluviale Überflutung</w:t>
+        </w:r>
+      </w:hyperlink>
+    </w:p>
+    <w:p>
+      <w:pPr>
+        <w:pStyle w:val="BodyText"/>
+      </w:pPr>
+      <w:hyperlink r:id="rId324">
+        <w:r>
+          <w:rPr>
+            <w:rStyle w:val="Hyperlink"/>
+          </w:rPr>
+          <w:t xml:space="preserve">Regenwasserbewirtschaftung</w:t>
+        </w:r>
+      </w:hyperlink>
+    </w:p>
+    <w:p>
+      <w:pPr>
+        <w:pStyle w:val="BodyText"/>
+      </w:pPr>
+      <w:hyperlink r:id="rId374">
+        <w:r>
+          <w:rPr>
+            <w:rStyle w:val="Hyperlink"/>
+          </w:rPr>
+          <w:t xml:space="preserve">Rekultivierung</w:t>
+        </w:r>
+      </w:hyperlink>
+    </w:p>
+    <w:p>
+      <w:pPr>
+        <w:pStyle w:val="BodyText"/>
+      </w:pPr>
+      <w:hyperlink r:id="rId258">
+        <w:r>
+          <w:rPr>
+            <w:rStyle w:val="Hyperlink"/>
+          </w:rPr>
+          <w:t xml:space="preserve">Renaturierung</w:t>
+        </w:r>
+      </w:hyperlink>
+    </w:p>
+    <w:p>
+      <w:pPr>
+        <w:pStyle w:val="BodyText"/>
+      </w:pPr>
+      <w:hyperlink r:id="rId375">
+        <w:r>
+          <w:rPr>
+            <w:rStyle w:val="Hyperlink"/>
+          </w:rPr>
+          <w:t xml:space="preserve">Retentionsfläche</w:t>
+        </w:r>
+      </w:hyperlink>
+    </w:p>
+    <w:p>
+      <w:pPr>
+        <w:pStyle w:val="BodyText"/>
+      </w:pPr>
       <w:hyperlink r:id="rId322">
-        <w:r>
-          <w:rPr>
-            <w:rStyle w:val="Hyperlink"/>
-          </w:rPr>
-          <w:t xml:space="preserve">Grüne Infrastruktur</w:t>
-        </w:r>
-      </w:hyperlink>
-    </w:p>
-    <w:p>
-      <w:pPr>
-        <w:pStyle w:val="BodyText"/>
-      </w:pPr>
-      <w:hyperlink r:id="rId68">
-        <w:r>
-          <w:rPr>
-            <w:rStyle w:val="Hyperlink"/>
-          </w:rPr>
-          <w:t xml:space="preserve">Infrastruktur</w:t>
-        </w:r>
-      </w:hyperlink>
-    </w:p>
-    <w:p>
-      <w:pPr>
-        <w:pStyle w:val="BodyText"/>
-      </w:pPr>
-      <w:hyperlink r:id="rId369">
-        <w:r>
-          <w:rPr>
-            <w:rStyle w:val="Hyperlink"/>
-          </w:rPr>
-          <w:t xml:space="preserve">Kartenprojektion</w:t>
-        </w:r>
-      </w:hyperlink>
-    </w:p>
-    <w:p>
-      <w:pPr>
-        <w:pStyle w:val="BodyText"/>
-      </w:pPr>
-      <w:hyperlink r:id="rId370">
-        <w:r>
-          <w:rPr>
-            <w:rStyle w:val="Hyperlink"/>
-          </w:rPr>
-          <w:t xml:space="preserve">Latenter Wärmestrom</w:t>
-        </w:r>
-      </w:hyperlink>
-    </w:p>
-    <w:p>
-      <w:pPr>
-        <w:pStyle w:val="BodyText"/>
-      </w:pPr>
-      <w:hyperlink r:id="rId213">
-        <w:r>
-          <w:rPr>
-            <w:rStyle w:val="Hyperlink"/>
-          </w:rPr>
-          <w:t xml:space="preserve">Naturbasierte Lösung</w:t>
-        </w:r>
-      </w:hyperlink>
-    </w:p>
-    <w:p>
-      <w:pPr>
-        <w:pStyle w:val="BodyText"/>
-      </w:pPr>
-      <w:hyperlink r:id="rId371">
-        <w:r>
-          <w:rPr>
-            <w:rStyle w:val="Hyperlink"/>
-          </w:rPr>
-          <w:t xml:space="preserve">Nature-based Solution</w:t>
-        </w:r>
-      </w:hyperlink>
-    </w:p>
-    <w:p>
-      <w:pPr>
-        <w:pStyle w:val="BodyText"/>
-      </w:pPr>
-      <w:hyperlink r:id="rId372">
-        <w:r>
-          <w:rPr>
-            <w:rStyle w:val="Hyperlink"/>
-          </w:rPr>
-          <w:t xml:space="preserve">Permeable Oberflächen</w:t>
-        </w:r>
-      </w:hyperlink>
-    </w:p>
-    <w:p>
-      <w:pPr>
-        <w:pStyle w:val="BodyText"/>
-      </w:pPr>
-      <w:hyperlink r:id="rId373">
-        <w:r>
-          <w:rPr>
-            <w:rStyle w:val="Hyperlink"/>
-          </w:rPr>
-          <w:t xml:space="preserve">Pluviale Überflutung</w:t>
-        </w:r>
-      </w:hyperlink>
-    </w:p>
-    <w:p>
-      <w:pPr>
-        <w:pStyle w:val="BodyText"/>
-      </w:pPr>
-      <w:hyperlink r:id="rId323">
-        <w:r>
-          <w:rPr>
-            <w:rStyle w:val="Hyperlink"/>
-          </w:rPr>
-          <w:t xml:space="preserve">Regenwasserbewirtschaftung</w:t>
-        </w:r>
-      </w:hyperlink>
-    </w:p>
-    <w:p>
-      <w:pPr>
-        <w:pStyle w:val="BodyText"/>
-      </w:pPr>
-      <w:hyperlink r:id="rId374">
-        <w:r>
-          <w:rPr>
-            <w:rStyle w:val="Hyperlink"/>
-          </w:rPr>
-          <w:t xml:space="preserve">Rekultivierung</w:t>
-        </w:r>
-      </w:hyperlink>
-    </w:p>
-    <w:p>
-      <w:pPr>
-        <w:pStyle w:val="BodyText"/>
-      </w:pPr>
-      <w:hyperlink r:id="rId257">
-        <w:r>
-          <w:rPr>
-            <w:rStyle w:val="Hyperlink"/>
-          </w:rPr>
-          <w:t xml:space="preserve">Renaturierung</w:t>
-        </w:r>
-      </w:hyperlink>
-    </w:p>
-    <w:p>
-      <w:pPr>
-        <w:pStyle w:val="BodyText"/>
-      </w:pPr>
-      <w:hyperlink r:id="rId375">
-        <w:r>
-          <w:rPr>
-            <w:rStyle w:val="Hyperlink"/>
-          </w:rPr>
-          <w:t xml:space="preserve">Retentionsfläche</w:t>
-        </w:r>
-      </w:hyperlink>
-    </w:p>
-    <w:p>
-      <w:pPr>
-        <w:pStyle w:val="BodyText"/>
-      </w:pPr>
-      <w:hyperlink r:id="rId321">
         <w:r>
           <w:rPr>
             <w:rStyle w:val="Hyperlink"/>
@@ -20892,7 +21424,7 @@
       <w:pPr>
         <w:pStyle w:val="FirstParagraph"/>
       </w:pPr>
-      <w:hyperlink r:id="rId317">
+      <w:hyperlink r:id="rId318">
         <w:r>
           <w:rPr>
             <w:rStyle w:val="Hyperlink"/>
@@ -20918,7 +21450,7 @@
       <w:pPr>
         <w:pStyle w:val="BodyText"/>
       </w:pPr>
-      <w:hyperlink r:id="rId271">
+      <w:hyperlink r:id="rId272">
         <w:r>
           <w:rPr>
             <w:rStyle w:val="Hyperlink"/>
@@ -21035,7 +21567,7 @@
       <w:pPr>
         <w:pStyle w:val="BodyText"/>
       </w:pPr>
-      <w:hyperlink r:id="rId237">
+      <w:hyperlink r:id="rId238">
         <w:r>
           <w:rPr>
             <w:rStyle w:val="Hyperlink"/>
@@ -21048,7 +21580,7 @@
       <w:pPr>
         <w:pStyle w:val="BodyText"/>
       </w:pPr>
-      <w:hyperlink r:id="rId235">
+      <w:hyperlink r:id="rId236">
         <w:r>
           <w:rPr>
             <w:rStyle w:val="Hyperlink"/>
@@ -21169,7 +21701,7 @@
       <w:pPr>
         <w:pStyle w:val="BodyText"/>
       </w:pPr>
-      <w:hyperlink r:id="rId195">
+      <w:hyperlink r:id="rId196">
         <w:r>
           <w:rPr>
             <w:rStyle w:val="Hyperlink"/>
@@ -21320,7 +21852,7 @@
       <w:pPr>
         <w:pStyle w:val="BodyText"/>
       </w:pPr>
-      <w:hyperlink r:id="rId230">
+      <w:hyperlink r:id="rId231">
         <w:r>
           <w:rPr>
             <w:rStyle w:val="Hyperlink"/>
@@ -21398,7 +21930,7 @@
       <w:pPr>
         <w:pStyle w:val="BodyText"/>
       </w:pPr>
-      <w:hyperlink r:id="rId174">
+      <w:hyperlink r:id="rId176">
         <w:r>
           <w:rPr>
             <w:rStyle w:val="Hyperlink"/>
@@ -21545,7 +22077,7 @@
       <w:pPr>
         <w:pStyle w:val="BodyText"/>
       </w:pPr>
-      <w:hyperlink r:id="rId252">
+      <w:hyperlink r:id="rId253">
         <w:r>
           <w:rPr>
             <w:rStyle w:val="Hyperlink"/>
@@ -21735,7 +22267,7 @@
       <w:pPr>
         <w:pStyle w:val="BodyText"/>
       </w:pPr>
-      <w:hyperlink r:id="rId226">
+      <w:hyperlink r:id="rId227">
         <w:r>
           <w:rPr>
             <w:rStyle w:val="Hyperlink"/>
@@ -21891,7 +22423,7 @@
       <w:pPr>
         <w:pStyle w:val="BodyText"/>
       </w:pPr>
-      <w:hyperlink r:id="rId59">
+      <w:hyperlink r:id="rId60">
         <w:r>
           <w:rPr>
             <w:rStyle w:val="Hyperlink"/>
@@ -21917,7 +22449,7 @@
       <w:pPr>
         <w:pStyle w:val="BodyText"/>
       </w:pPr>
-      <w:hyperlink r:id="rId247">
+      <w:hyperlink r:id="rId248">
         <w:r>
           <w:rPr>
             <w:rStyle w:val="Hyperlink"/>
@@ -22038,7 +22570,7 @@
       <w:pPr>
         <w:pStyle w:val="FirstParagraph"/>
       </w:pPr>
-      <w:hyperlink r:id="rId310">
+      <w:hyperlink r:id="rId311">
         <w:r>
           <w:rPr>
             <w:rStyle w:val="Hyperlink"/>
@@ -22142,7 +22674,7 @@
       <w:pPr>
         <w:pStyle w:val="BodyText"/>
       </w:pPr>
-      <w:hyperlink r:id="rId233">
+      <w:hyperlink r:id="rId234">
         <w:r>
           <w:rPr>
             <w:rStyle w:val="Hyperlink"/>
@@ -22332,7 +22864,7 @@
       <w:pPr>
         <w:pStyle w:val="FirstParagraph"/>
       </w:pPr>
-      <w:hyperlink r:id="rId280">
+      <w:hyperlink r:id="rId281">
         <w:r>
           <w:rPr>
             <w:rStyle w:val="Hyperlink"/>
@@ -22773,7 +23305,7 @@
       <w:pPr>
         <w:pStyle w:val="BodyText"/>
       </w:pPr>
-      <w:hyperlink r:id="rId239">
+      <w:hyperlink r:id="rId240">
         <w:r>
           <w:rPr>
             <w:rStyle w:val="Hyperlink"/>
@@ -22812,7 +23344,7 @@
       <w:pPr>
         <w:pStyle w:val="BodyText"/>
       </w:pPr>
-      <w:hyperlink r:id="rId56">
+      <w:hyperlink r:id="rId57">
         <w:r>
           <w:rPr>
             <w:rStyle w:val="Hyperlink"/>
@@ -22890,7 +23422,7 @@
       <w:pPr>
         <w:pStyle w:val="BodyText"/>
       </w:pPr>
-      <w:hyperlink r:id="rId54">
+      <w:hyperlink r:id="rId55">
         <w:r>
           <w:rPr>
             <w:rStyle w:val="Hyperlink"/>
@@ -22998,7 +23530,7 @@
       <w:pPr>
         <w:pStyle w:val="BodyText"/>
       </w:pPr>
-      <w:hyperlink r:id="rId299">
+      <w:hyperlink r:id="rId300">
         <w:r>
           <w:rPr>
             <w:rStyle w:val="Hyperlink"/>
@@ -23011,7 +23543,7 @@
       <w:pPr>
         <w:pStyle w:val="BodyText"/>
       </w:pPr>
-      <w:hyperlink r:id="rId291">
+      <w:hyperlink r:id="rId292">
         <w:r>
           <w:rPr>
             <w:rStyle w:val="Hyperlink"/>
@@ -23076,7 +23608,7 @@
       <w:pPr>
         <w:pStyle w:val="BodyText"/>
       </w:pPr>
-      <w:hyperlink r:id="rId293">
+      <w:hyperlink r:id="rId294">
         <w:r>
           <w:rPr>
             <w:rStyle w:val="Hyperlink"/>
@@ -23089,7 +23621,7 @@
       <w:pPr>
         <w:pStyle w:val="BodyText"/>
       </w:pPr>
-      <w:hyperlink r:id="rId288">
+      <w:hyperlink r:id="rId289">
         <w:r>
           <w:rPr>
             <w:rStyle w:val="Hyperlink"/>
@@ -23158,7 +23690,7 @@
       <w:pPr>
         <w:pStyle w:val="BodyText"/>
       </w:pPr>
-      <w:hyperlink r:id="rId45">
+      <w:hyperlink r:id="rId46">
         <w:r>
           <w:rPr>
             <w:rStyle w:val="Hyperlink"/>
@@ -23197,7 +23729,7 @@
       <w:pPr>
         <w:pStyle w:val="BodyText"/>
       </w:pPr>
-      <w:hyperlink r:id="rId50">
+      <w:hyperlink r:id="rId51">
         <w:r>
           <w:rPr>
             <w:rStyle w:val="Hyperlink"/>
@@ -23210,7 +23742,7 @@
       <w:pPr>
         <w:pStyle w:val="BodyText"/>
       </w:pPr>
-      <w:hyperlink r:id="rId46">
+      <w:hyperlink r:id="rId47">
         <w:r>
           <w:rPr>
             <w:rStyle w:val="Hyperlink"/>
@@ -23301,7 +23833,7 @@
       <w:pPr>
         <w:pStyle w:val="BodyText"/>
       </w:pPr>
-      <w:hyperlink r:id="rId48">
+      <w:hyperlink r:id="rId49">
         <w:r>
           <w:rPr>
             <w:rStyle w:val="Hyperlink"/>

</xml_diff>